<commit_message>
General Improvement Update the logo
</commit_message>
<xml_diff>
--- a/MAX78000_MSBL/Docs/Doc_src/MAX78000_Secure_Bootloader_InApplication_Programming.docx
+++ b/MAX78000_MSBL/Docs/Doc_src/MAX78000_Secure_Bootloader_InApplication_Programming.docx
@@ -7,91 +7,45 @@
         <w:pStyle w:val="Logo"/>
       </w:pPr>
       <w:bookmarkStart w:id="0" w:name="_Hlk86355912"/>
-      <w:r>
-        <w:rPr>
-          <w:noProof/>
-        </w:rPr>
-        <w:drawing>
-          <wp:inline distT="0" distB="0" distL="0" distR="0" wp14:anchorId="00732A4F" wp14:editId="5D2ABC97">
-            <wp:extent cx="2092325" cy="593128"/>
-            <wp:effectExtent l="0" t="0" r="3175" b="0"/>
-            <wp:docPr id="1" name="Picture 1"/>
-            <wp:cNvGraphicFramePr>
-              <a:graphicFrameLocks xmlns:a="http://schemas.openxmlformats.org/drawingml/2006/main" noChangeAspect="1"/>
-            </wp:cNvGraphicFramePr>
-            <a:graphic xmlns:a="http://schemas.openxmlformats.org/drawingml/2006/main">
-              <a:graphicData uri="http://schemas.openxmlformats.org/drawingml/2006/picture">
-                <pic:pic xmlns:pic="http://schemas.openxmlformats.org/drawingml/2006/picture">
-                  <pic:nvPicPr>
-                    <pic:cNvPr id="0" name="Picture 1"/>
-                    <pic:cNvPicPr>
-                      <a:picLocks noChangeAspect="1" noChangeArrowheads="1"/>
-                    </pic:cNvPicPr>
-                  </pic:nvPicPr>
-                  <pic:blipFill>
-                    <a:blip r:embed="rId11"/>
-                    <a:stretch>
-                      <a:fillRect/>
-                    </a:stretch>
-                  </pic:blipFill>
-                  <pic:spPr bwMode="auto">
-                    <a:xfrm>
-                      <a:off x="0" y="0"/>
-                      <a:ext cx="2092325" cy="593128"/>
-                    </a:xfrm>
-                    <a:prstGeom prst="rect">
-                      <a:avLst/>
-                    </a:prstGeom>
-                    <a:noFill/>
-                    <a:ln>
-                      <a:noFill/>
-                    </a:ln>
-                  </pic:spPr>
-                </pic:pic>
-              </a:graphicData>
-            </a:graphic>
-          </wp:inline>
-        </w:drawing>
-      </w:r>
-    </w:p>
-    <w:p>
-      <w:pPr>
-        <w:pStyle w:val="H1-Title"/>
-      </w:pPr>
-    </w:p>
-    <w:p>
-      <w:pPr>
-        <w:pStyle w:val="H1-Title"/>
-      </w:pPr>
-    </w:p>
-    <w:p>
-      <w:pPr>
-        <w:pStyle w:val="H1-Title"/>
-      </w:pPr>
-    </w:p>
-    <w:p>
-      <w:pPr>
-        <w:pStyle w:val="H1-Title"/>
-      </w:pPr>
-    </w:p>
-    <w:p>
-      <w:pPr>
-        <w:pStyle w:val="H1-Title"/>
-      </w:pPr>
-    </w:p>
-    <w:p>
-      <w:pPr>
-        <w:pStyle w:val="H1-Title"/>
-      </w:pPr>
-    </w:p>
-    <w:p>
-      <w:pPr>
-        <w:pStyle w:val="H1-Title"/>
-      </w:pPr>
-    </w:p>
-    <w:p>
-      <w:pPr>
-        <w:pStyle w:val="H1-Title"/>
+    </w:p>
+    <w:p>
+      <w:pPr>
+        <w:pStyle w:val="H1-TitleADI"/>
+      </w:pPr>
+    </w:p>
+    <w:p>
+      <w:pPr>
+        <w:pStyle w:val="H1-TitleADI"/>
+      </w:pPr>
+    </w:p>
+    <w:p>
+      <w:pPr>
+        <w:pStyle w:val="H1-TitleADI"/>
+      </w:pPr>
+    </w:p>
+    <w:p>
+      <w:pPr>
+        <w:pStyle w:val="H1-TitleADI"/>
+      </w:pPr>
+    </w:p>
+    <w:p>
+      <w:pPr>
+        <w:pStyle w:val="H1-TitleADI"/>
+      </w:pPr>
+    </w:p>
+    <w:p>
+      <w:pPr>
+        <w:pStyle w:val="H1-TitleADI"/>
+      </w:pPr>
+    </w:p>
+    <w:p>
+      <w:pPr>
+        <w:pStyle w:val="H1-TitleADI"/>
+      </w:pPr>
+    </w:p>
+    <w:p>
+      <w:pPr>
+        <w:pStyle w:val="H1-TitleADI"/>
       </w:pPr>
       <w:r>
         <w:t>MAX</w:t>
@@ -111,7 +65,7 @@
     </w:p>
     <w:p>
       <w:pPr>
-        <w:pStyle w:val="H1-Title"/>
+        <w:pStyle w:val="H1-TitleADI"/>
       </w:pPr>
       <w:r>
         <w:t>In-Application Programming</w:t>
@@ -119,7 +73,7 @@
     </w:p>
     <w:p>
       <w:pPr>
-        <w:pStyle w:val="H1-Title"/>
+        <w:pStyle w:val="H1-TitleADI"/>
       </w:pPr>
       <w:r>
         <w:t>with Python</w:t>
@@ -140,12 +94,14 @@
       </w:pPr>
       <w:bookmarkStart w:id="1" w:name="OLE_LINK1"/>
       <w:bookmarkStart w:id="2" w:name="OLE_LINK2"/>
+      <w:proofErr w:type="spellStart"/>
       <w:r>
         <w:t>UG</w:t>
       </w:r>
       <w:r>
         <w:t>xxxx</w:t>
       </w:r>
+      <w:proofErr w:type="spellEnd"/>
       <w:r>
         <w:t xml:space="preserve">, </w:t>
       </w:r>
@@ -156,10 +112,16 @@
         <w:t>4</w:t>
       </w:r>
       <w:r>
+        <w:t>.1</w:t>
+      </w:r>
+      <w:r>
         <w:t xml:space="preserve">; </w:t>
       </w:r>
       <w:r>
-        <w:t>10</w:t>
+        <w:t>1</w:t>
+      </w:r>
+      <w:r>
+        <w:t>1</w:t>
       </w:r>
       <w:r>
         <w:t>/</w:t>
@@ -245,6 +207,11 @@
     </w:p>
     <w:p>
       <w:pPr>
+        <w:pStyle w:val="Body"/>
+      </w:pPr>
+    </w:p>
+    <w:p>
+      <w:pPr>
         <w:pStyle w:val="Abstract"/>
       </w:pPr>
       <w:r>
@@ -274,7 +241,13 @@
         <w:t>s</w:t>
       </w:r>
       <w:r>
-        <w:t xml:space="preserve"> how update the end-user software application in the MAX</w:t>
+        <w:t xml:space="preserve"> how </w:t>
+      </w:r>
+      <w:r>
+        <w:t xml:space="preserve">to </w:t>
+      </w:r>
+      <w:r>
+        <w:t>update the end-user software application in the MAX</w:t>
       </w:r>
       <w:r>
         <w:t>78000</w:t>
@@ -357,7 +330,7 @@
       <w:r>
         <w:t xml:space="preserve">in the </w:t>
       </w:r>
-      <w:hyperlink r:id="rId12" w:history="1">
+      <w:hyperlink r:id="rId11" w:history="1">
         <w:r>
           <w:rPr>
             <w:rStyle w:val="Hyperlink"/>
@@ -451,7 +424,7 @@
       <w:r>
         <w:fldChar w:fldCharType="separate"/>
       </w:r>
-      <w:hyperlink w:anchor="_Toc86363057" w:history="1">
+      <w:hyperlink w:anchor="_Toc87569031" w:history="1">
         <w:r>
           <w:rPr>
             <w:rStyle w:val="Hyperlink"/>
@@ -478,7 +451,7 @@
             <w:noProof/>
             <w:webHidden/>
           </w:rPr>
-          <w:instrText xml:space="preserve"> PAGEREF _Toc86363057 \h </w:instrText>
+          <w:instrText xml:space="preserve"> PAGEREF _Toc87569031 \h </w:instrText>
         </w:r>
         <w:r>
           <w:rPr>
@@ -521,7 +494,7 @@
           <w:snapToGrid/>
         </w:rPr>
       </w:pPr>
-      <w:hyperlink w:anchor="_Toc86363058" w:history="1">
+      <w:hyperlink w:anchor="_Toc87569032" w:history="1">
         <w:r>
           <w:rPr>
             <w:rStyle w:val="Hyperlink"/>
@@ -548,7 +521,7 @@
             <w:noProof/>
             <w:webHidden/>
           </w:rPr>
-          <w:instrText xml:space="preserve"> PAGEREF _Toc86363058 \h </w:instrText>
+          <w:instrText xml:space="preserve"> PAGEREF _Toc87569032 \h </w:instrText>
         </w:r>
         <w:r>
           <w:rPr>
@@ -591,7 +564,7 @@
           <w:snapToGrid/>
         </w:rPr>
       </w:pPr>
-      <w:hyperlink w:anchor="_Toc86363059" w:history="1">
+      <w:hyperlink w:anchor="_Toc87569033" w:history="1">
         <w:r>
           <w:rPr>
             <w:rStyle w:val="Hyperlink"/>
@@ -618,7 +591,7 @@
             <w:noProof/>
             <w:webHidden/>
           </w:rPr>
-          <w:instrText xml:space="preserve"> PAGEREF _Toc86363059 \h </w:instrText>
+          <w:instrText xml:space="preserve"> PAGEREF _Toc87569033 \h </w:instrText>
         </w:r>
         <w:r>
           <w:rPr>
@@ -661,7 +634,7 @@
           <w:snapToGrid/>
         </w:rPr>
       </w:pPr>
-      <w:hyperlink w:anchor="_Toc86363060" w:history="1">
+      <w:hyperlink w:anchor="_Toc87569034" w:history="1">
         <w:r>
           <w:rPr>
             <w:rStyle w:val="Hyperlink"/>
@@ -688,7 +661,7 @@
             <w:noProof/>
             <w:webHidden/>
           </w:rPr>
-          <w:instrText xml:space="preserve"> PAGEREF _Toc86363060 \h </w:instrText>
+          <w:instrText xml:space="preserve"> PAGEREF _Toc87569034 \h </w:instrText>
         </w:r>
         <w:r>
           <w:rPr>
@@ -731,7 +704,7 @@
           <w:snapToGrid/>
         </w:rPr>
       </w:pPr>
-      <w:hyperlink w:anchor="_Toc86363061" w:history="1">
+      <w:hyperlink w:anchor="_Toc87569035" w:history="1">
         <w:r>
           <w:rPr>
             <w:rStyle w:val="Hyperlink"/>
@@ -758,7 +731,7 @@
             <w:noProof/>
             <w:webHidden/>
           </w:rPr>
-          <w:instrText xml:space="preserve"> PAGEREF _Toc86363061 \h </w:instrText>
+          <w:instrText xml:space="preserve"> PAGEREF _Toc87569035 \h </w:instrText>
         </w:r>
         <w:r>
           <w:rPr>
@@ -801,7 +774,7 @@
           <w:snapToGrid/>
         </w:rPr>
       </w:pPr>
-      <w:hyperlink w:anchor="_Toc86363062" w:history="1">
+      <w:hyperlink w:anchor="_Toc87569036" w:history="1">
         <w:r>
           <w:rPr>
             <w:rStyle w:val="Hyperlink"/>
@@ -828,7 +801,7 @@
             <w:noProof/>
             <w:webHidden/>
           </w:rPr>
-          <w:instrText xml:space="preserve"> PAGEREF _Toc86363062 \h </w:instrText>
+          <w:instrText xml:space="preserve"> PAGEREF _Toc87569036 \h </w:instrText>
         </w:r>
         <w:r>
           <w:rPr>
@@ -871,7 +844,7 @@
           <w:snapToGrid/>
         </w:rPr>
       </w:pPr>
-      <w:hyperlink w:anchor="_Toc86363063" w:history="1">
+      <w:hyperlink w:anchor="_Toc87569037" w:history="1">
         <w:r>
           <w:rPr>
             <w:rStyle w:val="Hyperlink"/>
@@ -898,7 +871,7 @@
             <w:noProof/>
             <w:webHidden/>
           </w:rPr>
-          <w:instrText xml:space="preserve"> PAGEREF _Toc86363063 \h </w:instrText>
+          <w:instrText xml:space="preserve"> PAGEREF _Toc87569037 \h </w:instrText>
         </w:r>
         <w:r>
           <w:rPr>
@@ -941,7 +914,7 @@
           <w:snapToGrid/>
         </w:rPr>
       </w:pPr>
-      <w:hyperlink w:anchor="_Toc86363064" w:history="1">
+      <w:hyperlink w:anchor="_Toc87569038" w:history="1">
         <w:r>
           <w:rPr>
             <w:rStyle w:val="Hyperlink"/>
@@ -968,7 +941,7 @@
             <w:noProof/>
             <w:webHidden/>
           </w:rPr>
-          <w:instrText xml:space="preserve"> PAGEREF _Toc86363064 \h </w:instrText>
+          <w:instrText xml:space="preserve"> PAGEREF _Toc87569038 \h </w:instrText>
         </w:r>
         <w:r>
           <w:rPr>
@@ -1011,7 +984,7 @@
           <w:snapToGrid/>
         </w:rPr>
       </w:pPr>
-      <w:hyperlink w:anchor="_Toc86363065" w:history="1">
+      <w:hyperlink w:anchor="_Toc87569039" w:history="1">
         <w:r>
           <w:rPr>
             <w:rStyle w:val="Hyperlink"/>
@@ -1038,7 +1011,7 @@
             <w:noProof/>
             <w:webHidden/>
           </w:rPr>
-          <w:instrText xml:space="preserve"> PAGEREF _Toc86363065 \h </w:instrText>
+          <w:instrText xml:space="preserve"> PAGEREF _Toc87569039 \h </w:instrText>
         </w:r>
         <w:r>
           <w:rPr>
@@ -1081,7 +1054,7 @@
           <w:snapToGrid/>
         </w:rPr>
       </w:pPr>
-      <w:hyperlink w:anchor="_Toc86363066" w:history="1">
+      <w:hyperlink w:anchor="_Toc87569040" w:history="1">
         <w:r>
           <w:rPr>
             <w:rStyle w:val="Hyperlink"/>
@@ -1108,7 +1081,7 @@
             <w:noProof/>
             <w:webHidden/>
           </w:rPr>
-          <w:instrText xml:space="preserve"> PAGEREF _Toc86363066 \h </w:instrText>
+          <w:instrText xml:space="preserve"> PAGEREF _Toc87569040 \h </w:instrText>
         </w:r>
         <w:r>
           <w:rPr>
@@ -1151,7 +1124,7 @@
           <w:snapToGrid/>
         </w:rPr>
       </w:pPr>
-      <w:hyperlink w:anchor="_Toc86363067" w:history="1">
+      <w:hyperlink w:anchor="_Toc87569041" w:history="1">
         <w:r>
           <w:rPr>
             <w:rStyle w:val="Hyperlink"/>
@@ -1178,7 +1151,7 @@
             <w:noProof/>
             <w:webHidden/>
           </w:rPr>
-          <w:instrText xml:space="preserve"> PAGEREF _Toc86363067 \h </w:instrText>
+          <w:instrText xml:space="preserve"> PAGEREF _Toc87569041 \h </w:instrText>
         </w:r>
         <w:r>
           <w:rPr>
@@ -1221,7 +1194,7 @@
           <w:snapToGrid/>
         </w:rPr>
       </w:pPr>
-      <w:hyperlink w:anchor="_Toc86363068" w:history="1">
+      <w:hyperlink w:anchor="_Toc87569042" w:history="1">
         <w:r>
           <w:rPr>
             <w:rStyle w:val="Hyperlink"/>
@@ -1248,7 +1221,7 @@
             <w:noProof/>
             <w:webHidden/>
           </w:rPr>
-          <w:instrText xml:space="preserve"> PAGEREF _Toc86363068 \h </w:instrText>
+          <w:instrText xml:space="preserve"> PAGEREF _Toc87569042 \h </w:instrText>
         </w:r>
         <w:r>
           <w:rPr>
@@ -1291,7 +1264,7 @@
           <w:snapToGrid/>
         </w:rPr>
       </w:pPr>
-      <w:hyperlink w:anchor="_Toc86363069" w:history="1">
+      <w:hyperlink w:anchor="_Toc87569043" w:history="1">
         <w:r>
           <w:rPr>
             <w:rStyle w:val="Hyperlink"/>
@@ -1318,7 +1291,7 @@
             <w:noProof/>
             <w:webHidden/>
           </w:rPr>
-          <w:instrText xml:space="preserve"> PAGEREF _Toc86363069 \h </w:instrText>
+          <w:instrText xml:space="preserve"> PAGEREF _Toc87569043 \h </w:instrText>
         </w:r>
         <w:r>
           <w:rPr>
@@ -1361,7 +1334,7 @@
           <w:snapToGrid/>
         </w:rPr>
       </w:pPr>
-      <w:hyperlink w:anchor="_Toc86363070" w:history="1">
+      <w:hyperlink w:anchor="_Toc87569044" w:history="1">
         <w:r>
           <w:rPr>
             <w:rStyle w:val="Hyperlink"/>
@@ -1388,7 +1361,7 @@
             <w:noProof/>
             <w:webHidden/>
           </w:rPr>
-          <w:instrText xml:space="preserve"> PAGEREF _Toc86363070 \h </w:instrText>
+          <w:instrText xml:space="preserve"> PAGEREF _Toc87569044 \h </w:instrText>
         </w:r>
         <w:r>
           <w:rPr>
@@ -1431,7 +1404,7 @@
           <w:snapToGrid/>
         </w:rPr>
       </w:pPr>
-      <w:hyperlink w:anchor="_Toc86363071" w:history="1">
+      <w:hyperlink w:anchor="_Toc87569045" w:history="1">
         <w:r>
           <w:rPr>
             <w:rStyle w:val="Hyperlink"/>
@@ -1458,7 +1431,7 @@
             <w:noProof/>
             <w:webHidden/>
           </w:rPr>
-          <w:instrText xml:space="preserve"> PAGEREF _Toc86363071 \h </w:instrText>
+          <w:instrText xml:space="preserve"> PAGEREF _Toc87569045 \h </w:instrText>
         </w:r>
         <w:r>
           <w:rPr>
@@ -1501,7 +1474,7 @@
           <w:snapToGrid/>
         </w:rPr>
       </w:pPr>
-      <w:hyperlink w:anchor="_Toc86363072" w:history="1">
+      <w:hyperlink w:anchor="_Toc87569046" w:history="1">
         <w:r>
           <w:rPr>
             <w:rStyle w:val="Hyperlink"/>
@@ -1528,7 +1501,7 @@
             <w:noProof/>
             <w:webHidden/>
           </w:rPr>
-          <w:instrText xml:space="preserve"> PAGEREF _Toc86363072 \h </w:instrText>
+          <w:instrText xml:space="preserve"> PAGEREF _Toc87569046 \h </w:instrText>
         </w:r>
         <w:r>
           <w:rPr>
@@ -1571,7 +1544,7 @@
           <w:snapToGrid/>
         </w:rPr>
       </w:pPr>
-      <w:hyperlink w:anchor="_Toc86363073" w:history="1">
+      <w:hyperlink w:anchor="_Toc87569047" w:history="1">
         <w:r>
           <w:rPr>
             <w:rStyle w:val="Hyperlink"/>
@@ -1598,7 +1571,7 @@
             <w:noProof/>
             <w:webHidden/>
           </w:rPr>
-          <w:instrText xml:space="preserve"> PAGEREF _Toc86363073 \h </w:instrText>
+          <w:instrText xml:space="preserve"> PAGEREF _Toc87569047 \h </w:instrText>
         </w:r>
         <w:r>
           <w:rPr>
@@ -1641,7 +1614,7 @@
           <w:snapToGrid/>
         </w:rPr>
       </w:pPr>
-      <w:hyperlink w:anchor="_Toc86363074" w:history="1">
+      <w:hyperlink w:anchor="_Toc87569048" w:history="1">
         <w:r>
           <w:rPr>
             <w:rStyle w:val="Hyperlink"/>
@@ -1668,7 +1641,7 @@
             <w:noProof/>
             <w:webHidden/>
           </w:rPr>
-          <w:instrText xml:space="preserve"> PAGEREF _Toc86363074 \h </w:instrText>
+          <w:instrText xml:space="preserve"> PAGEREF _Toc87569048 \h </w:instrText>
         </w:r>
         <w:r>
           <w:rPr>
@@ -1747,7 +1720,7 @@
         </w:rPr>
         <w:fldChar w:fldCharType="separate"/>
       </w:r>
-      <w:hyperlink w:anchor="_Toc86363044" w:history="1">
+      <w:hyperlink w:anchor="_Toc87569049" w:history="1">
         <w:r>
           <w:rPr>
             <w:rStyle w:val="Hyperlink"/>
@@ -1774,7 +1747,7 @@
             <w:noProof/>
             <w:webHidden/>
           </w:rPr>
-          <w:instrText xml:space="preserve"> PAGEREF _Toc86363044 \h </w:instrText>
+          <w:instrText xml:space="preserve"> PAGEREF _Toc87569049 \h </w:instrText>
         </w:r>
         <w:r>
           <w:rPr>
@@ -1817,7 +1790,7 @@
           <w:snapToGrid/>
         </w:rPr>
       </w:pPr>
-      <w:hyperlink w:anchor="_Toc86363045" w:history="1">
+      <w:hyperlink w:anchor="_Toc87569050" w:history="1">
         <w:r>
           <w:rPr>
             <w:rStyle w:val="Hyperlink"/>
@@ -1844,7 +1817,7 @@
             <w:noProof/>
             <w:webHidden/>
           </w:rPr>
-          <w:instrText xml:space="preserve"> PAGEREF _Toc86363045 \h </w:instrText>
+          <w:instrText xml:space="preserve"> PAGEREF _Toc87569050 \h </w:instrText>
         </w:r>
         <w:r>
           <w:rPr>
@@ -1887,7 +1860,7 @@
           <w:snapToGrid/>
         </w:rPr>
       </w:pPr>
-      <w:hyperlink w:anchor="_Toc86363046" w:history="1">
+      <w:hyperlink w:anchor="_Toc87569051" w:history="1">
         <w:r>
           <w:rPr>
             <w:rStyle w:val="Hyperlink"/>
@@ -1914,7 +1887,7 @@
             <w:noProof/>
             <w:webHidden/>
           </w:rPr>
-          <w:instrText xml:space="preserve"> PAGEREF _Toc86363046 \h </w:instrText>
+          <w:instrText xml:space="preserve"> PAGEREF _Toc87569051 \h </w:instrText>
         </w:r>
         <w:r>
           <w:rPr>
@@ -1957,7 +1930,7 @@
           <w:snapToGrid/>
         </w:rPr>
       </w:pPr>
-      <w:hyperlink w:anchor="_Toc86363047" w:history="1">
+      <w:hyperlink w:anchor="_Toc87569052" w:history="1">
         <w:r>
           <w:rPr>
             <w:rStyle w:val="Hyperlink"/>
@@ -1984,7 +1957,7 @@
             <w:noProof/>
             <w:webHidden/>
           </w:rPr>
-          <w:instrText xml:space="preserve"> PAGEREF _Toc86363047 \h </w:instrText>
+          <w:instrText xml:space="preserve"> PAGEREF _Toc87569052 \h </w:instrText>
         </w:r>
         <w:r>
           <w:rPr>
@@ -2027,7 +2000,7 @@
           <w:snapToGrid/>
         </w:rPr>
       </w:pPr>
-      <w:hyperlink w:anchor="_Toc86363048" w:history="1">
+      <w:hyperlink w:anchor="_Toc87569053" w:history="1">
         <w:r>
           <w:rPr>
             <w:rStyle w:val="Hyperlink"/>
@@ -2054,7 +2027,7 @@
             <w:noProof/>
             <w:webHidden/>
           </w:rPr>
-          <w:instrText xml:space="preserve"> PAGEREF _Toc86363048 \h </w:instrText>
+          <w:instrText xml:space="preserve"> PAGEREF _Toc87569053 \h </w:instrText>
         </w:r>
         <w:r>
           <w:rPr>
@@ -2097,7 +2070,7 @@
           <w:snapToGrid/>
         </w:rPr>
       </w:pPr>
-      <w:hyperlink w:anchor="_Toc86363049" w:history="1">
+      <w:hyperlink w:anchor="_Toc87569054" w:history="1">
         <w:r>
           <w:rPr>
             <w:rStyle w:val="Hyperlink"/>
@@ -2124,7 +2097,7 @@
             <w:noProof/>
             <w:webHidden/>
           </w:rPr>
-          <w:instrText xml:space="preserve"> PAGEREF _Toc86363049 \h </w:instrText>
+          <w:instrText xml:space="preserve"> PAGEREF _Toc87569054 \h </w:instrText>
         </w:r>
         <w:r>
           <w:rPr>
@@ -2167,7 +2140,7 @@
           <w:snapToGrid/>
         </w:rPr>
       </w:pPr>
-      <w:hyperlink w:anchor="_Toc86363050" w:history="1">
+      <w:hyperlink w:anchor="_Toc87569055" w:history="1">
         <w:r>
           <w:rPr>
             <w:rStyle w:val="Hyperlink"/>
@@ -2194,7 +2167,7 @@
             <w:noProof/>
             <w:webHidden/>
           </w:rPr>
-          <w:instrText xml:space="preserve"> PAGEREF _Toc86363050 \h </w:instrText>
+          <w:instrText xml:space="preserve"> PAGEREF _Toc87569055 \h </w:instrText>
         </w:r>
         <w:r>
           <w:rPr>
@@ -2237,7 +2210,7 @@
           <w:snapToGrid/>
         </w:rPr>
       </w:pPr>
-      <w:hyperlink w:anchor="_Toc86363051" w:history="1">
+      <w:hyperlink w:anchor="_Toc87569056" w:history="1">
         <w:r>
           <w:rPr>
             <w:rStyle w:val="Hyperlink"/>
@@ -2264,7 +2237,7 @@
             <w:noProof/>
             <w:webHidden/>
           </w:rPr>
-          <w:instrText xml:space="preserve"> PAGEREF _Toc86363051 \h </w:instrText>
+          <w:instrText xml:space="preserve"> PAGEREF _Toc87569056 \h </w:instrText>
         </w:r>
         <w:r>
           <w:rPr>
@@ -2342,7 +2315,7 @@
         </w:rPr>
         <w:fldChar w:fldCharType="separate"/>
       </w:r>
-      <w:hyperlink w:anchor="_Toc86363034" w:history="1">
+      <w:hyperlink w:anchor="_Toc87569057" w:history="1">
         <w:r>
           <w:rPr>
             <w:rStyle w:val="Hyperlink"/>
@@ -2369,7 +2342,7 @@
             <w:noProof/>
             <w:webHidden/>
           </w:rPr>
-          <w:instrText xml:space="preserve"> PAGEREF _Toc86363034 \h </w:instrText>
+          <w:instrText xml:space="preserve"> PAGEREF _Toc87569057 \h </w:instrText>
         </w:r>
         <w:r>
           <w:rPr>
@@ -2423,7 +2396,7 @@
       <w:pPr>
         <w:pStyle w:val="H2-Heading"/>
       </w:pPr>
-      <w:bookmarkStart w:id="8" w:name="_Toc86363057"/>
+      <w:bookmarkStart w:id="8" w:name="_Toc87569031"/>
       <w:r>
         <w:lastRenderedPageBreak/>
         <w:t>Introduction</w:t>
@@ -2475,7 +2448,13 @@
         <w:t>software</w:t>
       </w:r>
       <w:r>
-        <w:t xml:space="preserve"> versions, but the steps will be same.</w:t>
+        <w:t xml:space="preserve"> versions, but the steps will be</w:t>
+      </w:r>
+      <w:r>
+        <w:t xml:space="preserve"> the</w:t>
+      </w:r>
+      <w:r>
+        <w:t xml:space="preserve"> same.</w:t>
       </w:r>
     </w:p>
     <w:p>
@@ -2496,7 +2475,7 @@
         <w:pStyle w:val="H2-Heading"/>
       </w:pPr>
       <w:bookmarkStart w:id="11" w:name="_Toc30582046"/>
-      <w:bookmarkStart w:id="12" w:name="_Toc86363058"/>
+      <w:bookmarkStart w:id="12" w:name="_Toc87569032"/>
       <w:r>
         <w:lastRenderedPageBreak/>
         <w:t>System Requirements</w:t>
@@ -2630,7 +2609,7 @@
       <w:bookmarkStart w:id="14" w:name="_Toc27748585"/>
       <w:bookmarkStart w:id="15" w:name="_Toc30582047"/>
       <w:bookmarkStart w:id="16" w:name="_Toc66980917"/>
-      <w:bookmarkStart w:id="17" w:name="_Toc86363059"/>
+      <w:bookmarkStart w:id="17" w:name="_Toc87569033"/>
       <w:r>
         <w:t>Maxim Toolchain Installation</w:t>
       </w:r>
@@ -2662,7 +2641,7 @@
       <w:r>
         <w:t xml:space="preserve">Maxim SDK </w:t>
       </w:r>
-      <w:hyperlink r:id="rId13" w:history="1">
+      <w:hyperlink r:id="rId12" w:history="1">
         <w:r>
           <w:rPr>
             <w:rStyle w:val="Hyperlink"/>
@@ -2744,7 +2723,7 @@
       <w:pPr>
         <w:pStyle w:val="H2-Heading"/>
       </w:pPr>
-      <w:bookmarkStart w:id="19" w:name="_Toc86363060"/>
+      <w:bookmarkStart w:id="19" w:name="_Toc87569034"/>
       <w:r>
         <w:lastRenderedPageBreak/>
         <w:t>Environment Setup</w:t>
@@ -2814,7 +2793,7 @@
         <w:pStyle w:val="H3-Heading"/>
       </w:pPr>
       <w:bookmarkStart w:id="20" w:name="_Toc30582050"/>
-      <w:bookmarkStart w:id="21" w:name="_Toc86363061"/>
+      <w:bookmarkStart w:id="21" w:name="_Toc87569035"/>
       <w:bookmarkStart w:id="22" w:name="_Hlk36558871"/>
       <w:bookmarkEnd w:id="18"/>
       <w:r>
@@ -2927,7 +2906,7 @@
                     <pic:cNvPicPr/>
                   </pic:nvPicPr>
                   <pic:blipFill>
-                    <a:blip r:embed="rId14"/>
+                    <a:blip r:embed="rId13"/>
                     <a:stretch>
                       <a:fillRect/>
                     </a:stretch>
@@ -2954,18 +2933,31 @@
         <w:ind w:left="720"/>
       </w:pPr>
       <w:bookmarkStart w:id="25" w:name="_Toc30582030"/>
-      <w:bookmarkStart w:id="26" w:name="_Toc86363044"/>
+      <w:bookmarkStart w:id="26" w:name="_Toc87569049"/>
       <w:r>
         <w:t xml:space="preserve">Figure </w:t>
       </w:r>
-      <w:fldSimple w:instr=" SEQ Figure \* ARABIC ">
-        <w:r>
-          <w:rPr>
-            <w:noProof/>
-          </w:rPr>
-          <w:t>1</w:t>
-        </w:r>
-      </w:fldSimple>
+      <w:r>
+        <w:fldChar w:fldCharType="begin"/>
+      </w:r>
+      <w:r>
+        <w:instrText xml:space="preserve"> SEQ Figure \* ARABIC </w:instrText>
+      </w:r>
+      <w:r>
+        <w:fldChar w:fldCharType="separate"/>
+      </w:r>
+      <w:r>
+        <w:rPr>
+          <w:noProof/>
+        </w:rPr>
+        <w:t>1</w:t>
+      </w:r>
+      <w:r>
+        <w:rPr>
+          <w:noProof/>
+        </w:rPr>
+        <w:fldChar w:fldCharType="end"/>
+      </w:r>
       <w:r>
         <w:t>. The MAX32630FTHR and MAX32625PICO board connection</w:t>
       </w:r>
@@ -3103,7 +3095,7 @@
                     <pic:cNvPicPr/>
                   </pic:nvPicPr>
                   <pic:blipFill>
-                    <a:blip r:embed="rId15"/>
+                    <a:blip r:embed="rId14"/>
                     <a:stretch>
                       <a:fillRect/>
                     </a:stretch>
@@ -3130,18 +3122,31 @@
         <w:ind w:left="1080"/>
       </w:pPr>
       <w:bookmarkStart w:id="29" w:name="_Toc30582031"/>
-      <w:bookmarkStart w:id="30" w:name="_Toc86363045"/>
+      <w:bookmarkStart w:id="30" w:name="_Toc87569050"/>
       <w:r>
         <w:t xml:space="preserve">Figure </w:t>
       </w:r>
-      <w:fldSimple w:instr=" SEQ Figure \* ARABIC ">
-        <w:r>
-          <w:rPr>
-            <w:noProof/>
-          </w:rPr>
-          <w:t>2</w:t>
-        </w:r>
-      </w:fldSimple>
+      <w:r>
+        <w:fldChar w:fldCharType="begin"/>
+      </w:r>
+      <w:r>
+        <w:instrText xml:space="preserve"> SEQ Figure \* ARABIC </w:instrText>
+      </w:r>
+      <w:r>
+        <w:fldChar w:fldCharType="separate"/>
+      </w:r>
+      <w:r>
+        <w:rPr>
+          <w:noProof/>
+        </w:rPr>
+        <w:t>2</w:t>
+      </w:r>
+      <w:r>
+        <w:rPr>
+          <w:noProof/>
+        </w:rPr>
+        <w:fldChar w:fldCharType="end"/>
+      </w:r>
       <w:r>
         <w:t>. Serial port list.</w:t>
       </w:r>
@@ -3190,7 +3195,7 @@
                     </pic:cNvPicPr>
                   </pic:nvPicPr>
                   <pic:blipFill>
-                    <a:blip r:embed="rId16">
+                    <a:blip r:embed="rId15">
                       <a:extLst>
                         <a:ext uri="{28A0092B-C50C-407E-A947-70E740481C1C}">
                           <a14:useLocalDpi xmlns:a14="http://schemas.microsoft.com/office/drawing/2010/main" val="0"/>
@@ -3228,18 +3233,31 @@
         <w:ind w:left="1080"/>
       </w:pPr>
       <w:bookmarkStart w:id="31" w:name="_Toc30582032"/>
-      <w:bookmarkStart w:id="32" w:name="_Toc86363046"/>
+      <w:bookmarkStart w:id="32" w:name="_Toc87569051"/>
       <w:r>
         <w:t xml:space="preserve">Figure </w:t>
       </w:r>
-      <w:fldSimple w:instr=" SEQ Figure \* ARABIC ">
-        <w:r>
-          <w:rPr>
-            <w:noProof/>
-          </w:rPr>
-          <w:t>3</w:t>
-        </w:r>
-      </w:fldSimple>
+      <w:r>
+        <w:fldChar w:fldCharType="begin"/>
+      </w:r>
+      <w:r>
+        <w:instrText xml:space="preserve"> SEQ Figure \* ARABIC </w:instrText>
+      </w:r>
+      <w:r>
+        <w:fldChar w:fldCharType="separate"/>
+      </w:r>
+      <w:r>
+        <w:rPr>
+          <w:noProof/>
+        </w:rPr>
+        <w:t>3</w:t>
+      </w:r>
+      <w:r>
+        <w:rPr>
+          <w:noProof/>
+        </w:rPr>
+        <w:fldChar w:fldCharType="end"/>
+      </w:r>
       <w:r>
         <w:t>. CDC device driver warning.</w:t>
       </w:r>
@@ -3257,24 +3275,24 @@
       <w:r>
         <w:t xml:space="preserve"> </w:t>
       </w:r>
+      <w:hyperlink r:id="rId16" w:history="1">
+        <w:r>
+          <w:t>Arm Mbed</w:t>
+        </w:r>
+        <w:r>
+          <w:rPr>
+            <w:rStyle w:val="BodySuperscript"/>
+          </w:rPr>
+          <w:t>®</w:t>
+        </w:r>
+        <w:r>
+          <w:t xml:space="preserve"> Windows serial port driver</w:t>
+        </w:r>
+      </w:hyperlink>
+      <w:r>
+        <w:t xml:space="preserve"> </w:t>
+      </w:r>
       <w:hyperlink r:id="rId17" w:history="1">
-        <w:r>
-          <w:t>Arm Mbed</w:t>
-        </w:r>
-        <w:r>
-          <w:rPr>
-            <w:rStyle w:val="BodySuperscript"/>
-          </w:rPr>
-          <w:t>®</w:t>
-        </w:r>
-        <w:r>
-          <w:t xml:space="preserve"> Windows serial port driver</w:t>
-        </w:r>
-      </w:hyperlink>
-      <w:r>
-        <w:t xml:space="preserve"> </w:t>
-      </w:r>
-      <w:hyperlink r:id="rId18" w:history="1">
         <w:r>
           <w:rPr>
             <w:rStyle w:val="Hyperlink"/>
@@ -3443,7 +3461,7 @@
                     </pic:cNvPicPr>
                   </pic:nvPicPr>
                   <pic:blipFill>
-                    <a:blip r:embed="rId19" cstate="print">
+                    <a:blip r:embed="rId18" cstate="print">
                       <a:extLst>
                         <a:ext uri="{28A0092B-C50C-407E-A947-70E740481C1C}">
                           <a14:useLocalDpi xmlns:a14="http://schemas.microsoft.com/office/drawing/2010/main" val="0"/>
@@ -3482,18 +3500,31 @@
       </w:pPr>
       <w:bookmarkStart w:id="33" w:name="_Ref25675847"/>
       <w:bookmarkStart w:id="34" w:name="_Toc30582034"/>
-      <w:bookmarkStart w:id="35" w:name="_Toc86363047"/>
+      <w:bookmarkStart w:id="35" w:name="_Toc87569052"/>
       <w:r>
         <w:t xml:space="preserve">Figure </w:t>
       </w:r>
-      <w:fldSimple w:instr=" SEQ Figure \* ARABIC ">
-        <w:r>
-          <w:rPr>
-            <w:noProof/>
-          </w:rPr>
-          <w:t>4</w:t>
-        </w:r>
-      </w:fldSimple>
+      <w:r>
+        <w:fldChar w:fldCharType="begin"/>
+      </w:r>
+      <w:r>
+        <w:instrText xml:space="preserve"> SEQ Figure \* ARABIC </w:instrText>
+      </w:r>
+      <w:r>
+        <w:fldChar w:fldCharType="separate"/>
+      </w:r>
+      <w:r>
+        <w:rPr>
+          <w:noProof/>
+        </w:rPr>
+        <w:t>4</w:t>
+      </w:r>
+      <w:r>
+        <w:rPr>
+          <w:noProof/>
+        </w:rPr>
+        <w:fldChar w:fldCharType="end"/>
+      </w:r>
       <w:bookmarkEnd w:id="33"/>
       <w:r>
         <w:t>. MAX32630FTHR host reset button.</w:t>
@@ -3588,7 +3619,7 @@
                     <pic:cNvPicPr/>
                   </pic:nvPicPr>
                   <pic:blipFill>
-                    <a:blip r:embed="rId20"/>
+                    <a:blip r:embed="rId19"/>
                     <a:stretch>
                       <a:fillRect/>
                     </a:stretch>
@@ -3617,18 +3648,31 @@
       <w:bookmarkStart w:id="38" w:name="_Ref25675828"/>
       <w:bookmarkStart w:id="39" w:name="_Ref25675821"/>
       <w:bookmarkStart w:id="40" w:name="_Toc30582035"/>
-      <w:bookmarkStart w:id="41" w:name="_Toc86363048"/>
+      <w:bookmarkStart w:id="41" w:name="_Toc87569053"/>
       <w:r>
         <w:t xml:space="preserve">Figure </w:t>
       </w:r>
-      <w:fldSimple w:instr=" SEQ Figure \* ARABIC ">
-        <w:r>
-          <w:rPr>
-            <w:noProof/>
-          </w:rPr>
-          <w:t>5</w:t>
-        </w:r>
-      </w:fldSimple>
+      <w:r>
+        <w:fldChar w:fldCharType="begin"/>
+      </w:r>
+      <w:r>
+        <w:instrText xml:space="preserve"> SEQ Figure \* ARABIC </w:instrText>
+      </w:r>
+      <w:r>
+        <w:fldChar w:fldCharType="separate"/>
+      </w:r>
+      <w:r>
+        <w:rPr>
+          <w:noProof/>
+        </w:rPr>
+        <w:t>5</w:t>
+      </w:r>
+      <w:r>
+        <w:rPr>
+          <w:noProof/>
+        </w:rPr>
+        <w:fldChar w:fldCharType="end"/>
+      </w:r>
       <w:bookmarkEnd w:id="38"/>
       <w:r>
         <w:t xml:space="preserve">. MAX32630FTHR host blinking </w:t>
@@ -3656,7 +3700,7 @@
         <w:pStyle w:val="H3-Heading"/>
       </w:pPr>
       <w:bookmarkStart w:id="42" w:name="_Toc30582051"/>
-      <w:bookmarkStart w:id="43" w:name="_Toc86363062"/>
+      <w:bookmarkStart w:id="43" w:name="_Toc87569036"/>
       <w:r>
         <w:lastRenderedPageBreak/>
         <w:t>Hardware Setup</w:t>
@@ -3785,31 +3829,18 @@
       </w:pPr>
       <w:bookmarkStart w:id="45" w:name="_Ref25676100"/>
       <w:bookmarkStart w:id="46" w:name="_Toc30582016"/>
-      <w:bookmarkStart w:id="47" w:name="_Toc86363034"/>
+      <w:bookmarkStart w:id="47" w:name="_Toc87569057"/>
       <w:r>
         <w:t xml:space="preserve">Table </w:t>
       </w:r>
-      <w:r>
-        <w:fldChar w:fldCharType="begin"/>
-      </w:r>
-      <w:r>
-        <w:instrText xml:space="preserve"> SEQ Table \* ARABIC </w:instrText>
-      </w:r>
-      <w:r>
-        <w:fldChar w:fldCharType="separate"/>
-      </w:r>
-      <w:r>
-        <w:rPr>
-          <w:noProof/>
-        </w:rPr>
-        <w:t>1</w:t>
-      </w:r>
-      <w:r>
-        <w:rPr>
-          <w:noProof/>
-        </w:rPr>
-        <w:fldChar w:fldCharType="end"/>
-      </w:r>
+      <w:fldSimple w:instr=" SEQ Table \* ARABIC ">
+        <w:r>
+          <w:rPr>
+            <w:noProof/>
+          </w:rPr>
+          <w:t>1</w:t>
+        </w:r>
+      </w:fldSimple>
       <w:r>
         <w:t>.</w:t>
       </w:r>
@@ -4213,7 +4244,7 @@
                     </pic:cNvPicPr>
                   </pic:nvPicPr>
                   <pic:blipFill>
-                    <a:blip r:embed="rId21">
+                    <a:blip r:embed="rId20">
                       <a:extLst>
                         <a:ext uri="{28A0092B-C50C-407E-A947-70E740481C1C}">
                           <a14:useLocalDpi xmlns:a14="http://schemas.microsoft.com/office/drawing/2010/main" val="0"/>
@@ -4251,7 +4282,7 @@
       </w:pPr>
       <w:bookmarkStart w:id="48" w:name="_Ref25676353"/>
       <w:bookmarkStart w:id="49" w:name="_Toc30582036"/>
-      <w:bookmarkStart w:id="50" w:name="_Toc86363049"/>
+      <w:bookmarkStart w:id="50" w:name="_Toc87569054"/>
       <w:r>
         <w:t xml:space="preserve">Figure </w:t>
       </w:r>
@@ -4306,7 +4337,7 @@
         <w:pStyle w:val="H2-Heading"/>
       </w:pPr>
       <w:bookmarkStart w:id="51" w:name="_Toc30582052"/>
-      <w:bookmarkStart w:id="52" w:name="_Toc86363063"/>
+      <w:bookmarkStart w:id="52" w:name="_Toc87569037"/>
       <w:r>
         <w:lastRenderedPageBreak/>
         <w:t>In-Application Programming</w:t>
@@ -4318,7 +4349,7 @@
       <w:pPr>
         <w:pStyle w:val="H3-Heading"/>
       </w:pPr>
-      <w:bookmarkStart w:id="53" w:name="_Toc86363064"/>
+      <w:bookmarkStart w:id="53" w:name="_Toc87569038"/>
       <w:r>
         <w:t xml:space="preserve">Installing </w:t>
       </w:r>
@@ -4352,7 +4383,7 @@
       <w:r>
         <w:t xml:space="preserve">download link </w:t>
       </w:r>
-      <w:hyperlink r:id="rId22" w:history="1">
+      <w:hyperlink r:id="rId21" w:history="1">
         <w:r>
           <w:rPr>
             <w:rStyle w:val="Hyperlink"/>
@@ -4395,7 +4426,7 @@
                     </pic:cNvPicPr>
                   </pic:nvPicPr>
                   <pic:blipFill>
-                    <a:blip r:embed="rId23">
+                    <a:blip r:embed="rId22">
                       <a:extLst>
                         <a:ext uri="{28A0092B-C50C-407E-A947-70E740481C1C}">
                           <a14:useLocalDpi xmlns:a14="http://schemas.microsoft.com/office/drawing/2010/main" val="0"/>
@@ -4473,7 +4504,7 @@
                     </pic:cNvPicPr>
                   </pic:nvPicPr>
                   <pic:blipFill>
-                    <a:blip r:embed="rId24">
+                    <a:blip r:embed="rId23">
                       <a:extLst>
                         <a:ext uri="{28A0092B-C50C-407E-A947-70E740481C1C}">
                           <a14:useLocalDpi xmlns:a14="http://schemas.microsoft.com/office/drawing/2010/main" val="0"/>
@@ -4518,7 +4549,13 @@
         <w:pStyle w:val="BodyIndent-TextNumbering"/>
       </w:pPr>
       <w:r>
-        <w:t>Read and click if you agree the terms. Then select Install.</w:t>
+        <w:t xml:space="preserve">Read and click if you agree </w:t>
+      </w:r>
+      <w:r>
+        <w:t xml:space="preserve">with </w:t>
+      </w:r>
+      <w:r>
+        <w:t>the terms. Then select Install.</w:t>
       </w:r>
     </w:p>
     <w:p>
@@ -4553,7 +4590,7 @@
                     </pic:cNvPicPr>
                   </pic:nvPicPr>
                   <pic:blipFill>
-                    <a:blip r:embed="rId25">
+                    <a:blip r:embed="rId24">
                       <a:extLst>
                         <a:ext uri="{28A0092B-C50C-407E-A947-70E740481C1C}">
                           <a14:useLocalDpi xmlns:a14="http://schemas.microsoft.com/office/drawing/2010/main" val="0"/>
@@ -4624,7 +4661,7 @@
                     </pic:cNvPicPr>
                   </pic:nvPicPr>
                   <pic:blipFill>
-                    <a:blip r:embed="rId26">
+                    <a:blip r:embed="rId25">
                       <a:extLst>
                         <a:ext uri="{28A0092B-C50C-407E-A947-70E740481C1C}">
                           <a14:useLocalDpi xmlns:a14="http://schemas.microsoft.com/office/drawing/2010/main" val="0"/>
@@ -4660,7 +4697,7 @@
       <w:pPr>
         <w:pStyle w:val="H3-Heading"/>
       </w:pPr>
-      <w:bookmarkStart w:id="54" w:name="_Toc86363065"/>
+      <w:bookmarkStart w:id="54" w:name="_Toc87569039"/>
       <w:r>
         <w:t xml:space="preserve">Installing </w:t>
       </w:r>
@@ -4709,7 +4746,7 @@
       <w:r>
         <w:t xml:space="preserve">Visit OpenSSL downloads page </w:t>
       </w:r>
-      <w:hyperlink r:id="rId27" w:history="1">
+      <w:hyperlink r:id="rId26" w:history="1">
         <w:r>
           <w:rPr>
             <w:rStyle w:val="Hyperlink"/>
@@ -4784,7 +4821,7 @@
                     </pic:cNvPicPr>
                   </pic:nvPicPr>
                   <pic:blipFill rotWithShape="1">
-                    <a:blip r:embed="rId28">
+                    <a:blip r:embed="rId27">
                       <a:extLst>
                         <a:ext uri="{28A0092B-C50C-407E-A947-70E740481C1C}">
                           <a14:useLocalDpi xmlns:a14="http://schemas.microsoft.com/office/drawing/2010/main" val="0"/>
@@ -4832,7 +4869,13 @@
         <w:pStyle w:val="BodyIndent-TextNumbering"/>
       </w:pPr>
       <w:r>
-        <w:t>Read and click if you agree the terms. Then select Next.</w:t>
+        <w:t xml:space="preserve">Read and click if you agree </w:t>
+      </w:r>
+      <w:r>
+        <w:t xml:space="preserve">with </w:t>
+      </w:r>
+      <w:r>
+        <w:t>the terms. Then select Next.</w:t>
       </w:r>
     </w:p>
     <w:p>
@@ -4866,7 +4909,7 @@
                     </pic:cNvPicPr>
                   </pic:nvPicPr>
                   <pic:blipFill>
-                    <a:blip r:embed="rId29">
+                    <a:blip r:embed="rId28">
                       <a:extLst>
                         <a:ext uri="{28A0092B-C50C-407E-A947-70E740481C1C}">
                           <a14:useLocalDpi xmlns:a14="http://schemas.microsoft.com/office/drawing/2010/main" val="0"/>
@@ -4938,7 +4981,7 @@
                     </pic:cNvPicPr>
                   </pic:nvPicPr>
                   <pic:blipFill>
-                    <a:blip r:embed="rId30">
+                    <a:blip r:embed="rId29">
                       <a:extLst>
                         <a:ext uri="{28A0092B-C50C-407E-A947-70E740481C1C}">
                           <a14:useLocalDpi xmlns:a14="http://schemas.microsoft.com/office/drawing/2010/main" val="0"/>
@@ -5019,7 +5062,7 @@
                     </pic:cNvPicPr>
                   </pic:nvPicPr>
                   <pic:blipFill>
-                    <a:blip r:embed="rId31">
+                    <a:blip r:embed="rId30">
                       <a:extLst>
                         <a:ext uri="{28A0092B-C50C-407E-A947-70E740481C1C}">
                           <a14:useLocalDpi xmlns:a14="http://schemas.microsoft.com/office/drawing/2010/main" val="0"/>
@@ -5091,7 +5134,7 @@
                     </pic:cNvPicPr>
                   </pic:nvPicPr>
                   <pic:blipFill>
-                    <a:blip r:embed="rId32">
+                    <a:blip r:embed="rId31">
                       <a:extLst>
                         <a:ext uri="{28A0092B-C50C-407E-A947-70E740481C1C}">
                           <a14:useLocalDpi xmlns:a14="http://schemas.microsoft.com/office/drawing/2010/main" val="0"/>
@@ -5162,7 +5205,7 @@
                     </pic:cNvPicPr>
                   </pic:nvPicPr>
                   <pic:blipFill>
-                    <a:blip r:embed="rId33">
+                    <a:blip r:embed="rId32">
                       <a:extLst>
                         <a:ext uri="{28A0092B-C50C-407E-A947-70E740481C1C}">
                           <a14:useLocalDpi xmlns:a14="http://schemas.microsoft.com/office/drawing/2010/main" val="0"/>
@@ -5206,7 +5249,7 @@
       <w:pPr>
         <w:pStyle w:val="H3-Heading"/>
       </w:pPr>
-      <w:bookmarkStart w:id="55" w:name="_Toc86363066"/>
+      <w:bookmarkStart w:id="55" w:name="_Toc87569040"/>
       <w:r>
         <w:lastRenderedPageBreak/>
         <w:t>Compiling the Hello World Example</w:t>
@@ -5257,19 +5300,41 @@
         </w:rPr>
         <w:t xml:space="preserve">1. Navigate to the correct directory </w:t>
       </w:r>
-      <w:proofErr w:type="gramStart"/>
       <w:r>
         <w:rPr>
           <w:sz w:val="22"/>
         </w:rPr>
-        <w:t>consisting</w:t>
-      </w:r>
-      <w:proofErr w:type="gramEnd"/>
+        <w:t>consisting of</w:t>
+      </w:r>
       <w:r>
         <w:rPr>
           <w:sz w:val="22"/>
         </w:rPr>
-        <w:t xml:space="preserve"> Hello World Example in the </w:t>
+        <w:t xml:space="preserve"> </w:t>
+      </w:r>
+      <w:r>
+        <w:rPr>
+          <w:sz w:val="22"/>
+        </w:rPr>
+        <w:t>the “</w:t>
+      </w:r>
+      <w:r>
+        <w:rPr>
+          <w:sz w:val="22"/>
+        </w:rPr>
+        <w:t>Hello World</w:t>
+      </w:r>
+      <w:r>
+        <w:rPr>
+          <w:sz w:val="22"/>
+        </w:rPr>
+        <w:t>”</w:t>
+      </w:r>
+      <w:r>
+        <w:rPr>
+          <w:sz w:val="22"/>
+        </w:rPr>
+        <w:t xml:space="preserve"> Example in the </w:t>
       </w:r>
       <w:r>
         <w:rPr>
@@ -5285,6 +5350,14 @@
         </w:rPr>
         <w:t xml:space="preserve">window with the following command: </w:t>
       </w:r>
+    </w:p>
+    <w:p>
+      <w:pPr>
+        <w:pStyle w:val="Default"/>
+        <w:rPr>
+          <w:sz w:val="22"/>
+        </w:rPr>
+      </w:pPr>
     </w:p>
     <w:p>
       <w:pPr>
@@ -5529,13 +5602,13 @@
           <w:iCs/>
           <w:sz w:val="22"/>
         </w:rPr>
-        <w:t>” directory.</w:t>
+        <w:t xml:space="preserve">” </w:t>
       </w:r>
       <w:r>
         <w:rPr>
           <w:sz w:val="22"/>
         </w:rPr>
-        <w:t xml:space="preserve"> </w:t>
+        <w:t xml:space="preserve">directory. </w:t>
       </w:r>
     </w:p>
     <w:p>
@@ -5565,19 +5638,24 @@
     <w:p>
       <w:pPr>
         <w:pStyle w:val="Default"/>
+      </w:pPr>
+      <w:r>
         <w:rPr>
           <w:sz w:val="22"/>
         </w:rPr>
-      </w:pPr>
-      <w:r>
+        <w:t xml:space="preserve">4. </w:t>
+      </w:r>
+      <w:r>
+        <w:t xml:space="preserve">If you want to rebuild, then enter these commands respectively: </w:t>
+      </w:r>
+    </w:p>
+    <w:p>
+      <w:pPr>
+        <w:pStyle w:val="Default"/>
         <w:rPr>
           <w:sz w:val="22"/>
         </w:rPr>
-        <w:t xml:space="preserve">4. </w:t>
-      </w:r>
-      <w:r>
-        <w:t xml:space="preserve">If you want to rebuild, then enter these commands respectively: </w:t>
-      </w:r>
+      </w:pPr>
     </w:p>
     <w:p>
       <w:pPr>
@@ -5631,7 +5709,7 @@
       <w:pPr>
         <w:pStyle w:val="H3-Heading"/>
       </w:pPr>
-      <w:bookmarkStart w:id="56" w:name="_Toc86363067"/>
+      <w:bookmarkStart w:id="56" w:name="_Toc87569041"/>
       <w:r>
         <w:t>Generating AES Keys</w:t>
       </w:r>
@@ -5642,13 +5720,25 @@
         <w:pStyle w:val="Body"/>
       </w:pPr>
       <w:r>
-        <w:t xml:space="preserve">Generated AES keys can be used for encrypting bin files during msbl file generation and loading to bootloader. Customer can use their own method for generating </w:t>
+        <w:t>Generated AES keys can be used for encrypting bin files during msbl file generation and loading to</w:t>
+      </w:r>
+      <w:r>
+        <w:t xml:space="preserve"> the</w:t>
+      </w:r>
+      <w:r>
+        <w:t xml:space="preserve"> bootloader. Customer can use their own method for generating </w:t>
       </w:r>
       <w:r>
         <w:t>keys,</w:t>
       </w:r>
       <w:r>
-        <w:t xml:space="preserve"> but file format should be </w:t>
+        <w:t xml:space="preserve"> but </w:t>
+      </w:r>
+      <w:r>
+        <w:t xml:space="preserve">the </w:t>
+      </w:r>
+      <w:r>
+        <w:t xml:space="preserve">file format should be </w:t>
       </w:r>
       <w:proofErr w:type="gramStart"/>
       <w:r>
@@ -5690,7 +5780,19 @@
         <w:rPr>
           <w:sz w:val="22"/>
         </w:rPr>
-        <w:t xml:space="preserve">1. Navigate to the correct directory consisting key generation script in the </w:t>
+        <w:t xml:space="preserve">1. Navigate to the correct directory consisting </w:t>
+      </w:r>
+      <w:r>
+        <w:rPr>
+          <w:sz w:val="22"/>
+        </w:rPr>
+        <w:t xml:space="preserve">of the </w:t>
+      </w:r>
+      <w:r>
+        <w:rPr>
+          <w:sz w:val="22"/>
+        </w:rPr>
+        <w:t xml:space="preserve">key generation script in the </w:t>
       </w:r>
       <w:r>
         <w:rPr>
@@ -5706,6 +5808,14 @@
         </w:rPr>
         <w:t xml:space="preserve">window with the following command: </w:t>
       </w:r>
+    </w:p>
+    <w:p>
+      <w:pPr>
+        <w:pStyle w:val="Default"/>
+        <w:rPr>
+          <w:sz w:val="22"/>
+        </w:rPr>
+      </w:pPr>
     </w:p>
     <w:p>
       <w:pPr>
@@ -5779,6 +5889,14 @@
       <w:pPr>
         <w:pStyle w:val="Default"/>
         <w:rPr>
+          <w:sz w:val="22"/>
+        </w:rPr>
+      </w:pPr>
+    </w:p>
+    <w:p>
+      <w:pPr>
+        <w:pStyle w:val="Default"/>
+        <w:rPr>
           <w:rFonts w:ascii="Courier New" w:hAnsi="Courier New" w:cs="Courier New"/>
           <w:i/>
           <w:iCs/>
@@ -5849,57 +5967,25 @@
     </w:p>
     <w:p>
       <w:pPr>
+        <w:spacing w:before="0" w:after="0" w:line="240" w:lineRule="auto"/>
         <w:rPr>
           <w:i/>
           <w:iCs/>
         </w:rPr>
       </w:pPr>
-    </w:p>
-    <w:p>
-      <w:pPr>
+      <w:r>
         <w:rPr>
           <w:i/>
           <w:iCs/>
         </w:rPr>
-      </w:pPr>
-    </w:p>
-    <w:p>
-      <w:pPr>
-        <w:rPr>
-          <w:i/>
-          <w:iCs/>
-        </w:rPr>
-      </w:pPr>
-    </w:p>
-    <w:p>
-      <w:pPr>
-        <w:rPr>
-          <w:i/>
-          <w:iCs/>
-        </w:rPr>
-      </w:pPr>
-    </w:p>
-    <w:p>
-      <w:pPr>
-        <w:rPr>
-          <w:i/>
-          <w:iCs/>
-        </w:rPr>
-      </w:pPr>
-    </w:p>
-    <w:p>
-      <w:pPr>
-        <w:rPr>
-          <w:i/>
-          <w:iCs/>
-        </w:rPr>
-      </w:pPr>
+        <w:br w:type="page"/>
+      </w:r>
     </w:p>
     <w:p>
       <w:pPr>
         <w:pStyle w:val="H3-Heading"/>
       </w:pPr>
-      <w:bookmarkStart w:id="57" w:name="_Toc86363068"/>
+      <w:bookmarkStart w:id="57" w:name="_Toc87569042"/>
       <w:bookmarkStart w:id="58" w:name="_Toc80788812"/>
       <w:r>
         <w:lastRenderedPageBreak/>
@@ -5913,7 +5999,13 @@
     </w:p>
     <w:p>
       <w:r>
-        <w:t>Following steps should be applied for generating bootloader compatible binary using Maxim SDK project:</w:t>
+        <w:t xml:space="preserve">Following steps should be applied for generating bootloader compatible binary using </w:t>
+      </w:r>
+      <w:r>
+        <w:t xml:space="preserve">the </w:t>
+      </w:r>
+      <w:r>
+        <w:t>Maxim SDK project:</w:t>
       </w:r>
     </w:p>
     <w:p>
@@ -6229,8 +6321,18 @@
           <w:sz w:val="20"/>
           <w:szCs w:val="20"/>
         </w:rPr>
-        <w:t>_with_bl.ld</w:t>
-      </w:r>
+        <w:t>_</w:t>
+      </w:r>
+      <w:proofErr w:type="spellStart"/>
+      <w:r>
+        <w:rPr>
+          <w:rFonts w:ascii="Consolas" w:hAnsi="Consolas" w:cs="Consolas"/>
+          <w:sz w:val="20"/>
+          <w:szCs w:val="20"/>
+        </w:rPr>
+        <w:t>with_bl.ld</w:t>
+      </w:r>
+      <w:proofErr w:type="spellEnd"/>
     </w:p>
     <w:p>
       <w:pPr>
@@ -6262,7 +6364,19 @@
         <w:rPr>
           <w:rFonts w:eastAsia="Times New Roman"/>
         </w:rPr>
-        <w:t>Add following lines to makefile under all target for generating the necessary bin file:</w:t>
+        <w:t>Add following lines to makefile under all target</w:t>
+      </w:r>
+      <w:r>
+        <w:rPr>
+          <w:rFonts w:eastAsia="Times New Roman"/>
+        </w:rPr>
+        <w:t>s</w:t>
+      </w:r>
+      <w:r>
+        <w:rPr>
+          <w:rFonts w:eastAsia="Times New Roman"/>
+        </w:rPr>
+        <w:t xml:space="preserve"> for generating the necessary bin file:</w:t>
       </w:r>
     </w:p>
     <w:p>
@@ -6306,7 +6420,47 @@
           <w:szCs w:val="20"/>
         </w:rPr>
         <w:tab/>
-        <w:t xml:space="preserve">arm-none-eabi-objcopy </w:t>
+        <w:t>arm-none-</w:t>
+      </w:r>
+      <w:proofErr w:type="spellStart"/>
+      <w:r>
+        <w:rPr>
+          <w:rFonts w:ascii="Consolas" w:hAnsi="Consolas" w:cs="Consolas"/>
+          <w:color w:val="000000"/>
+          <w:sz w:val="20"/>
+          <w:szCs w:val="20"/>
+        </w:rPr>
+        <w:t>eabi</w:t>
+      </w:r>
+      <w:proofErr w:type="spellEnd"/>
+      <w:r>
+        <w:rPr>
+          <w:rFonts w:ascii="Consolas" w:hAnsi="Consolas" w:cs="Consolas"/>
+          <w:color w:val="000000"/>
+          <w:sz w:val="20"/>
+          <w:szCs w:val="20"/>
+        </w:rPr>
+        <w:t>-</w:t>
+      </w:r>
+      <w:proofErr w:type="spellStart"/>
+      <w:r>
+        <w:rPr>
+          <w:rFonts w:ascii="Consolas" w:hAnsi="Consolas" w:cs="Consolas"/>
+          <w:color w:val="000000"/>
+          <w:sz w:val="20"/>
+          <w:szCs w:val="20"/>
+        </w:rPr>
+        <w:t>objcopy</w:t>
+      </w:r>
+      <w:proofErr w:type="spellEnd"/>
+      <w:r>
+        <w:rPr>
+          <w:rFonts w:ascii="Consolas" w:hAnsi="Consolas" w:cs="Consolas"/>
+          <w:color w:val="000000"/>
+          <w:sz w:val="20"/>
+          <w:szCs w:val="20"/>
+        </w:rPr>
+        <w:t xml:space="preserve"> </w:t>
       </w:r>
       <w:r>
         <w:rPr>
@@ -6434,7 +6588,7 @@
       <w:pPr>
         <w:pStyle w:val="H3-Heading"/>
       </w:pPr>
-      <w:bookmarkStart w:id="59" w:name="_Toc86363069"/>
+      <w:bookmarkStart w:id="59" w:name="_Toc87569043"/>
       <w:r>
         <w:t>Converting</w:t>
       </w:r>
@@ -6517,14 +6671,12 @@
         </w:rPr>
         <w:t xml:space="preserve">Navigate to the directory </w:t>
       </w:r>
-      <w:proofErr w:type="gramStart"/>
       <w:r>
         <w:rPr>
           <w:sz w:val="22"/>
         </w:rPr>
-        <w:t>consisting</w:t>
-      </w:r>
-      <w:proofErr w:type="gramEnd"/>
+        <w:t>consisting of</w:t>
+      </w:r>
       <w:r>
         <w:rPr>
           <w:sz w:val="22"/>
@@ -6721,7 +6873,7 @@
       <w:pPr>
         <w:pStyle w:val="H3-Heading"/>
       </w:pPr>
-      <w:bookmarkStart w:id="60" w:name="_Toc86363070"/>
+      <w:bookmarkStart w:id="60" w:name="_Toc87569044"/>
       <w:r>
         <w:t xml:space="preserve">Programming </w:t>
       </w:r>
@@ -6858,7 +7010,7 @@
         <w:pStyle w:val="H3-Heading"/>
       </w:pPr>
       <w:bookmarkStart w:id="61" w:name="_Toc30582054"/>
-      <w:bookmarkStart w:id="62" w:name="_Toc86363071"/>
+      <w:bookmarkStart w:id="62" w:name="_Toc87569045"/>
       <w:r>
         <w:t>MSBL File</w:t>
       </w:r>
@@ -7037,7 +7189,7 @@
                     <pic:cNvPicPr/>
                   </pic:nvPicPr>
                   <pic:blipFill rotWithShape="1">
-                    <a:blip r:embed="rId34"/>
+                    <a:blip r:embed="rId33"/>
                     <a:srcRect t="2103"/>
                     <a:stretch/>
                   </pic:blipFill>
@@ -7071,18 +7223,31 @@
         <w:ind w:left="720"/>
       </w:pPr>
       <w:bookmarkStart w:id="64" w:name="_Toc30582039"/>
-      <w:bookmarkStart w:id="65" w:name="_Toc86363050"/>
+      <w:bookmarkStart w:id="65" w:name="_Toc87569055"/>
       <w:r>
         <w:t xml:space="preserve">Figure </w:t>
       </w:r>
-      <w:fldSimple w:instr=" SEQ Figure \* ARABIC ">
-        <w:r>
-          <w:rPr>
-            <w:noProof/>
-          </w:rPr>
-          <w:t>7</w:t>
-        </w:r>
-      </w:fldSimple>
+      <w:r>
+        <w:fldChar w:fldCharType="begin"/>
+      </w:r>
+      <w:r>
+        <w:instrText xml:space="preserve"> SEQ Figure \* ARABIC </w:instrText>
+      </w:r>
+      <w:r>
+        <w:fldChar w:fldCharType="separate"/>
+      </w:r>
+      <w:r>
+        <w:rPr>
+          <w:noProof/>
+        </w:rPr>
+        <w:t>7</w:t>
+      </w:r>
+      <w:r>
+        <w:rPr>
+          <w:noProof/>
+        </w:rPr>
+        <w:fldChar w:fldCharType="end"/>
+      </w:r>
       <w:r>
         <w:t>. Downloading firmware with the download_fw_over_host</w:t>
       </w:r>
@@ -7129,7 +7294,7 @@
       <w:pPr>
         <w:pStyle w:val="H3-Heading"/>
       </w:pPr>
-      <w:bookmarkStart w:id="67" w:name="_Toc86363072"/>
+      <w:bookmarkStart w:id="67" w:name="_Toc87569046"/>
       <w:r>
         <w:lastRenderedPageBreak/>
         <w:t xml:space="preserve">Locking </w:t>
@@ -7237,7 +7402,7 @@
                     </pic:cNvPicPr>
                   </pic:nvPicPr>
                   <pic:blipFill>
-                    <a:blip r:embed="rId35" r:link="rId36">
+                    <a:blip r:embed="rId34" r:link="rId35">
                       <a:extLst>
                         <a:ext uri="{28A0092B-C50C-407E-A947-70E740481C1C}">
                           <a14:useLocalDpi xmlns:a14="http://schemas.microsoft.com/office/drawing/2010/main" val="0"/>
@@ -7274,18 +7439,31 @@
         <w:pStyle w:val="Caption-Figure"/>
         <w:ind w:left="720"/>
       </w:pPr>
-      <w:bookmarkStart w:id="68" w:name="_Toc86363051"/>
+      <w:bookmarkStart w:id="68" w:name="_Toc87569056"/>
       <w:r>
         <w:t xml:space="preserve">Figure </w:t>
       </w:r>
-      <w:fldSimple w:instr=" SEQ Figure \* ARABIC ">
-        <w:r>
-          <w:rPr>
-            <w:noProof/>
-          </w:rPr>
-          <w:t>8</w:t>
-        </w:r>
-      </w:fldSimple>
+      <w:r>
+        <w:fldChar w:fldCharType="begin"/>
+      </w:r>
+      <w:r>
+        <w:instrText xml:space="preserve"> SEQ Figure \* ARABIC </w:instrText>
+      </w:r>
+      <w:r>
+        <w:fldChar w:fldCharType="separate"/>
+      </w:r>
+      <w:r>
+        <w:rPr>
+          <w:noProof/>
+        </w:rPr>
+        <w:t>8</w:t>
+      </w:r>
+      <w:r>
+        <w:rPr>
+          <w:noProof/>
+        </w:rPr>
+        <w:fldChar w:fldCharType="end"/>
+      </w:r>
       <w:r>
         <w:t xml:space="preserve">. </w:t>
       </w:r>
@@ -7324,7 +7502,19 @@
         <w:rPr>
           <w:rFonts w:eastAsia="Times New Roman"/>
         </w:rPr>
-        <w:t>un following command:</w:t>
+        <w:t xml:space="preserve">un </w:t>
+      </w:r>
+      <w:r>
+        <w:rPr>
+          <w:rFonts w:eastAsia="Times New Roman"/>
+        </w:rPr>
+        <w:t xml:space="preserve">the </w:t>
+      </w:r>
+      <w:r>
+        <w:rPr>
+          <w:rFonts w:eastAsia="Times New Roman"/>
+        </w:rPr>
+        <w:t>following command:</w:t>
       </w:r>
     </w:p>
     <w:p>
@@ -7437,7 +7627,7 @@
       <w:pPr>
         <w:pStyle w:val="H3-Heading"/>
       </w:pPr>
-      <w:bookmarkStart w:id="69" w:name="_Toc86363073"/>
+      <w:bookmarkStart w:id="69" w:name="_Toc87569047"/>
       <w:r>
         <w:t>Unlocking</w:t>
       </w:r>
@@ -7658,59 +7848,6 @@
         <w:t>be locked and unlocked up to 4 times.</w:t>
       </w:r>
     </w:p>
-    <w:p>
-      <w:pPr>
-        <w:spacing w:before="0" w:after="0" w:line="240" w:lineRule="auto"/>
-      </w:pPr>
-    </w:p>
-    <w:p>
-      <w:pPr>
-        <w:pStyle w:val="ListParagraph"/>
-        <w:spacing w:before="0" w:after="0" w:line="240" w:lineRule="auto"/>
-        <w:rPr>
-          <w:rFonts w:eastAsia="Times New Roman"/>
-        </w:rPr>
-      </w:pPr>
-    </w:p>
-    <w:p>
-      <w:pPr>
-        <w:pStyle w:val="BodyIndent-TextNumbering"/>
-        <w:numPr>
-          <w:ilvl w:val="0"/>
-          <w:numId w:val="0"/>
-        </w:numPr>
-        <w:ind w:left="720" w:hanging="360"/>
-      </w:pPr>
-    </w:p>
-    <w:p>
-      <w:pPr>
-        <w:pStyle w:val="BodyIndent-TextNumbering"/>
-        <w:numPr>
-          <w:ilvl w:val="0"/>
-          <w:numId w:val="0"/>
-        </w:numPr>
-        <w:ind w:left="720" w:hanging="360"/>
-      </w:pPr>
-    </w:p>
-    <w:p>
-      <w:pPr>
-        <w:pStyle w:val="BodyIndent-TextNumbering"/>
-        <w:numPr>
-          <w:ilvl w:val="0"/>
-          <w:numId w:val="0"/>
-        </w:numPr>
-        <w:ind w:left="720" w:hanging="360"/>
-      </w:pPr>
-    </w:p>
-    <w:p>
-      <w:pPr>
-        <w:pStyle w:val="BodyIndent-TextNumbering"/>
-        <w:numPr>
-          <w:ilvl w:val="0"/>
-          <w:numId w:val="0"/>
-        </w:numPr>
-      </w:pPr>
-    </w:p>
     <w:bookmarkEnd w:id="66"/>
     <w:p>
       <w:pPr>
@@ -7719,7 +7856,7 @@
       <w:r>
         <w:br w:type="page"/>
       </w:r>
-      <w:bookmarkStart w:id="70" w:name="_Toc86363074"/>
+      <w:bookmarkStart w:id="70" w:name="_Toc87569048"/>
       <w:r>
         <w:lastRenderedPageBreak/>
         <w:t>Revision History</w:t>
@@ -8257,6 +8394,82 @@
           </w:p>
         </w:tc>
       </w:tr>
+      <w:tr>
+        <w:trPr>
+          <w:jc w:val="center"/>
+        </w:trPr>
+        <w:tc>
+          <w:tcPr>
+            <w:tcW w:w="1172" w:type="dxa"/>
+            <w:shd w:val="clear" w:color="auto" w:fill="auto"/>
+            <w:vAlign w:val="center"/>
+          </w:tcPr>
+          <w:p>
+            <w:pPr>
+              <w:pStyle w:val="TableTextCenter"/>
+            </w:pPr>
+            <w:r>
+              <w:t>4.1</w:t>
+            </w:r>
+          </w:p>
+        </w:tc>
+        <w:tc>
+          <w:tcPr>
+            <w:tcW w:w="1172" w:type="dxa"/>
+            <w:shd w:val="clear" w:color="auto" w:fill="auto"/>
+            <w:vAlign w:val="center"/>
+          </w:tcPr>
+          <w:p>
+            <w:pPr>
+              <w:pStyle w:val="TableTextCenter"/>
+            </w:pPr>
+            <w:r>
+              <w:t>11/21</w:t>
+            </w:r>
+          </w:p>
+        </w:tc>
+        <w:tc>
+          <w:tcPr>
+            <w:tcW w:w="5609" w:type="dxa"/>
+            <w:vAlign w:val="center"/>
+          </w:tcPr>
+          <w:p>
+            <w:pPr>
+              <w:pStyle w:val="TableText"/>
+              <w:numPr>
+                <w:ilvl w:val="0"/>
+                <w:numId w:val="21"/>
+              </w:numPr>
+            </w:pPr>
+            <w:r>
+              <w:t>General Improvements</w:t>
+            </w:r>
+          </w:p>
+          <w:p>
+            <w:pPr>
+              <w:pStyle w:val="TableText"/>
+              <w:numPr>
+                <w:ilvl w:val="0"/>
+                <w:numId w:val="21"/>
+              </w:numPr>
+            </w:pPr>
+            <w:r>
+              <w:t>Update logo</w:t>
+            </w:r>
+          </w:p>
+        </w:tc>
+        <w:tc>
+          <w:tcPr>
+            <w:tcW w:w="1623" w:type="dxa"/>
+            <w:vAlign w:val="center"/>
+          </w:tcPr>
+          <w:p>
+            <w:pPr>
+              <w:pStyle w:val="TableTextCenter"/>
+            </w:pPr>
+          </w:p>
+        </w:tc>
+      </w:tr>
     </w:tbl>
     <w:p>
       <w:pPr>
@@ -8395,10 +8608,16 @@
       </w:r>
     </w:p>
     <w:sectPr>
-      <w:footerReference w:type="default" r:id="rId37"/>
-      <w:pgSz w:w="12240" w:h="15840"/>
-      <w:pgMar w:top="1440" w:right="1440" w:bottom="1440" w:left="1440" w:header="720" w:footer="720" w:gutter="0"/>
+      <w:headerReference w:type="even" r:id="rId36"/>
+      <w:headerReference w:type="default" r:id="rId37"/>
+      <w:footerReference w:type="even" r:id="rId38"/>
+      <w:footerReference w:type="default" r:id="rId39"/>
+      <w:headerReference w:type="first" r:id="rId40"/>
+      <w:footerReference w:type="first" r:id="rId41"/>
+      <w:pgSz w:w="12240" w:h="15840" w:code="1"/>
+      <w:pgMar w:top="1440" w:right="1440" w:bottom="1440" w:left="1440" w:header="648" w:footer="187" w:gutter="0"/>
       <w:cols w:space="720"/>
+      <w:titlePg/>
       <w:docGrid w:linePitch="360"/>
     </w:sectPr>
   </w:body>
@@ -8426,86 +8645,500 @@
 
 <file path=word/footer1.xml><?xml version="1.0" encoding="utf-8"?>
 <w:ftr xmlns:wpc="http://schemas.microsoft.com/office/word/2010/wordprocessingCanvas" xmlns:cx="http://schemas.microsoft.com/office/drawing/2014/chartex" xmlns:cx1="http://schemas.microsoft.com/office/drawing/2015/9/8/chartex" xmlns:cx2="http://schemas.microsoft.com/office/drawing/2015/10/21/chartex" xmlns:cx3="http://schemas.microsoft.com/office/drawing/2016/5/9/chartex" xmlns:cx4="http://schemas.microsoft.com/office/drawing/2016/5/10/chartex" xmlns:cx5="http://schemas.microsoft.com/office/drawing/2016/5/11/chartex" xmlns:cx6="http://schemas.microsoft.com/office/drawing/2016/5/12/chartex" xmlns:cx7="http://schemas.microsoft.com/office/drawing/2016/5/13/chartex" xmlns:cx8="http://schemas.microsoft.com/office/drawing/2016/5/14/chartex" xmlns:mc="http://schemas.openxmlformats.org/markup-compatibility/2006" xmlns:aink="http://schemas.microsoft.com/office/drawing/2016/ink" xmlns:am3d="http://schemas.microsoft.com/office/drawing/2017/model3d" xmlns:o="urn:schemas-microsoft-com:office:office" xmlns:r="http://schemas.openxmlformats.org/officeDocument/2006/relationships" xmlns:m="http://schemas.openxmlformats.org/officeDocument/2006/math" xmlns:v="urn:schemas-microsoft-com:vml" xmlns:wp14="http://schemas.microsoft.com/office/word/2010/wordprocessingDrawing" xmlns:wp="http://schemas.openxmlformats.org/drawingml/2006/wordprocessingDrawing" xmlns:w10="urn:schemas-microsoft-com:office:word" xmlns:w="http://schemas.openxmlformats.org/wordprocessingml/2006/main" xmlns:w14="http://schemas.microsoft.com/office/word/2010/wordml" xmlns:w15="http://schemas.microsoft.com/office/word/2012/wordml" xmlns:w16cex="http://schemas.microsoft.com/office/word/2018/wordml/cex" xmlns:w16cid="http://schemas.microsoft.com/office/word/2016/wordml/cid" xmlns:w16="http://schemas.microsoft.com/office/word/2018/wordml" xmlns:w16sdtdh="http://schemas.microsoft.com/office/word/2020/wordml/sdtdatahash" xmlns:w16se="http://schemas.microsoft.com/office/word/2015/wordml/symex" xmlns:wpg="http://schemas.microsoft.com/office/word/2010/wordprocessingGroup" xmlns:wpi="http://schemas.microsoft.com/office/word/2010/wordprocessingInk" xmlns:wne="http://schemas.microsoft.com/office/word/2006/wordml" xmlns:wps="http://schemas.microsoft.com/office/word/2010/wordprocessingShape" mc:Ignorable="w14 w15 w16se w16cid w16 w16cex w16sdtdh wp14">
+  <w:tbl>
+    <w:tblPr>
+      <w:tblStyle w:val="TableGrid2"/>
+      <w:tblW w:w="0" w:type="auto"/>
+      <w:tblBorders>
+        <w:top w:val="none" w:sz="0" w:space="0" w:color="auto"/>
+        <w:left w:val="none" w:sz="0" w:space="0" w:color="auto"/>
+        <w:bottom w:val="none" w:sz="0" w:space="0" w:color="auto"/>
+        <w:right w:val="none" w:sz="0" w:space="0" w:color="auto"/>
+        <w:insideH w:val="none" w:sz="0" w:space="0" w:color="auto"/>
+        <w:insideV w:val="none" w:sz="0" w:space="0" w:color="auto"/>
+      </w:tblBorders>
+      <w:tblCellMar>
+        <w:left w:w="0" w:type="dxa"/>
+        <w:right w:w="0" w:type="dxa"/>
+      </w:tblCellMar>
+      <w:tblLook w:val="04A0" w:firstRow="1" w:lastRow="0" w:firstColumn="1" w:lastColumn="0" w:noHBand="0" w:noVBand="1"/>
+    </w:tblPr>
+    <w:tblGrid>
+      <w:gridCol w:w="2605"/>
+      <w:gridCol w:w="6745"/>
+    </w:tblGrid>
+    <w:tr>
+      <w:tc>
+        <w:tcPr>
+          <w:tcW w:w="2605" w:type="dxa"/>
+        </w:tcPr>
+        <w:p>
+          <w:pPr>
+            <w:tabs>
+              <w:tab w:val="left" w:pos="185"/>
+              <w:tab w:val="right" w:pos="1620"/>
+              <w:tab w:val="center" w:pos="2229"/>
+              <w:tab w:val="right" w:pos="9360"/>
+            </w:tabs>
+            <w:spacing w:before="0" w:after="0" w:line="240" w:lineRule="auto"/>
+            <w:jc w:val="both"/>
+            <w:rPr>
+              <w:b/>
+              <w:bCs/>
+              <w:color w:val="838686"/>
+            </w:rPr>
+          </w:pPr>
+          <w:r>
+            <w:rPr>
+              <w:b/>
+              <w:bCs/>
+              <w:color w:val="838686"/>
+            </w:rPr>
+            <w:fldChar w:fldCharType="begin"/>
+          </w:r>
+          <w:r>
+            <w:rPr>
+              <w:b/>
+              <w:bCs/>
+              <w:color w:val="838686"/>
+            </w:rPr>
+            <w:instrText xml:space="preserve"> PAGE   \* MERGEFORMAT </w:instrText>
+          </w:r>
+          <w:r>
+            <w:rPr>
+              <w:b/>
+              <w:bCs/>
+              <w:color w:val="838686"/>
+            </w:rPr>
+            <w:fldChar w:fldCharType="separate"/>
+          </w:r>
+          <w:r>
+            <w:rPr>
+              <w:b/>
+              <w:bCs/>
+              <w:noProof/>
+              <w:color w:val="838686"/>
+            </w:rPr>
+            <w:t>2</w:t>
+          </w:r>
+          <w:r>
+            <w:rPr>
+              <w:b/>
+              <w:bCs/>
+              <w:noProof/>
+              <w:color w:val="838686"/>
+            </w:rPr>
+            <w:fldChar w:fldCharType="end"/>
+          </w:r>
+        </w:p>
+      </w:tc>
+      <w:tc>
+        <w:tcPr>
+          <w:tcW w:w="6745" w:type="dxa"/>
+        </w:tcPr>
+        <w:p>
+          <w:pPr>
+            <w:tabs>
+              <w:tab w:val="right" w:pos="1620"/>
+              <w:tab w:val="right" w:pos="9360"/>
+            </w:tabs>
+            <w:spacing w:before="0" w:after="0" w:line="240" w:lineRule="auto"/>
+            <w:jc w:val="right"/>
+            <w:rPr>
+              <w:b/>
+              <w:bCs/>
+              <w:color w:val="838686"/>
+            </w:rPr>
+          </w:pPr>
+          <w:sdt>
+            <w:sdtPr>
+              <w:rPr>
+                <w:color w:val="838686"/>
+                <w:sz w:val="20"/>
+                <w:szCs w:val="20"/>
+              </w:rPr>
+              <w:alias w:val="Confidentiality"/>
+              <w:tag w:val="Confidentiality"/>
+              <w:id w:val="-573123825"/>
+              <w:comboBox>
+                <w:listItem w:value="Choose an item."/>
+                <w:listItem w:displayText="©2019 Analog Devices, Inc. All rights reserved. " w:value="©2019 Analog Devices, Inc. All rights reserved. "/>
+                <w:listItem w:displayText="Analog Devices Confidential Information. ©2019 Analog Devices, Inc. All rights reserved. " w:value="Analog Devices Confidential Information. ©2019 Analog Devices, Inc. All rights reserved. "/>
+                <w:listItem w:displayText="Analog Devices Highly Confidential Information. ©2019 Analog Devices, Inc. All rights reserved." w:value="Analog Devices Highly Confidential Information. ©2019 Analog Devices, Inc. All rights reserved."/>
+                <w:listItem w:displayText="Analog Devices Confidential Information—Not for External Distribution. ©2019 Analog Devices, Inc. All rights reserved." w:value="Analog Devices Confidential Information—Not for External Distribution. ©2019 Analog Devices, Inc. All rights reserved."/>
+              </w:comboBox>
+            </w:sdtPr>
+            <w:sdtEndPr/>
+            <w:sdtContent>
+              <w:r>
+                <w:rPr>
+                  <w:color w:val="838686"/>
+                  <w:sz w:val="20"/>
+                  <w:szCs w:val="20"/>
+                </w:rPr>
+                <w:t xml:space="preserve">©2021 Analog Devices, Inc. All rights reserved. </w:t>
+              </w:r>
+            </w:sdtContent>
+          </w:sdt>
+        </w:p>
+      </w:tc>
+    </w:tr>
+  </w:tbl>
   <w:p>
     <w:pPr>
-      <w:tabs>
-        <w:tab w:val="right" w:pos="9450"/>
-      </w:tabs>
-      <w:spacing w:before="0"/>
-      <w:rPr>
-        <w:bCs/>
-      </w:rPr>
+      <w:pStyle w:val="Footer"/>
     </w:pPr>
-    <w:r>
-      <w:t>Maxim Integrated</w:t>
-    </w:r>
-    <w:r>
-      <w:tab/>
-      <w:t xml:space="preserve">Page </w:t>
-    </w:r>
-    <w:r>
-      <w:rPr>
-        <w:bCs/>
-      </w:rPr>
-      <w:fldChar w:fldCharType="begin"/>
-    </w:r>
-    <w:r>
-      <w:rPr>
-        <w:bCs/>
-      </w:rPr>
-      <w:instrText xml:space="preserve"> PAGE </w:instrText>
-    </w:r>
-    <w:r>
-      <w:rPr>
-        <w:bCs/>
-      </w:rPr>
-      <w:fldChar w:fldCharType="separate"/>
-    </w:r>
-    <w:r>
-      <w:rPr>
-        <w:bCs/>
-      </w:rPr>
-      <w:t>1</w:t>
-    </w:r>
-    <w:r>
-      <w:rPr>
-        <w:bCs/>
-      </w:rPr>
-      <w:fldChar w:fldCharType="end"/>
-    </w:r>
-    <w:r>
-      <w:t xml:space="preserve"> of </w:t>
-    </w:r>
-    <w:r>
-      <w:rPr>
-        <w:bCs/>
-      </w:rPr>
-      <w:fldChar w:fldCharType="begin"/>
-    </w:r>
-    <w:r>
-      <w:rPr>
-        <w:bCs/>
-      </w:rPr>
-      <w:instrText xml:space="preserve"> NUMPAGES  </w:instrText>
-    </w:r>
-    <w:r>
-      <w:rPr>
-        <w:bCs/>
-      </w:rPr>
-      <w:fldChar w:fldCharType="separate"/>
-    </w:r>
-    <w:r>
-      <w:rPr>
-        <w:bCs/>
-      </w:rPr>
-      <w:t>3</w:t>
-    </w:r>
-    <w:r>
-      <w:rPr>
-        <w:bCs/>
-      </w:rPr>
-      <w:fldChar w:fldCharType="end"/>
-    </w:r>
+  </w:p>
+</w:ftr>
+</file>
+
+<file path=word/footer2.xml><?xml version="1.0" encoding="utf-8"?>
+<w:ftr xmlns:wpc="http://schemas.microsoft.com/office/word/2010/wordprocessingCanvas" xmlns:cx="http://schemas.microsoft.com/office/drawing/2014/chartex" xmlns:cx1="http://schemas.microsoft.com/office/drawing/2015/9/8/chartex" xmlns:cx2="http://schemas.microsoft.com/office/drawing/2015/10/21/chartex" xmlns:cx3="http://schemas.microsoft.com/office/drawing/2016/5/9/chartex" xmlns:cx4="http://schemas.microsoft.com/office/drawing/2016/5/10/chartex" xmlns:cx5="http://schemas.microsoft.com/office/drawing/2016/5/11/chartex" xmlns:cx6="http://schemas.microsoft.com/office/drawing/2016/5/12/chartex" xmlns:cx7="http://schemas.microsoft.com/office/drawing/2016/5/13/chartex" xmlns:cx8="http://schemas.microsoft.com/office/drawing/2016/5/14/chartex" xmlns:mc="http://schemas.openxmlformats.org/markup-compatibility/2006" xmlns:aink="http://schemas.microsoft.com/office/drawing/2016/ink" xmlns:am3d="http://schemas.microsoft.com/office/drawing/2017/model3d" xmlns:o="urn:schemas-microsoft-com:office:office" xmlns:r="http://schemas.openxmlformats.org/officeDocument/2006/relationships" xmlns:m="http://schemas.openxmlformats.org/officeDocument/2006/math" xmlns:v="urn:schemas-microsoft-com:vml" xmlns:wp14="http://schemas.microsoft.com/office/word/2010/wordprocessingDrawing" xmlns:wp="http://schemas.openxmlformats.org/drawingml/2006/wordprocessingDrawing" xmlns:w10="urn:schemas-microsoft-com:office:word" xmlns:w="http://schemas.openxmlformats.org/wordprocessingml/2006/main" xmlns:w14="http://schemas.microsoft.com/office/word/2010/wordml" xmlns:w15="http://schemas.microsoft.com/office/word/2012/wordml" xmlns:w16cex="http://schemas.microsoft.com/office/word/2018/wordml/cex" xmlns:w16cid="http://schemas.microsoft.com/office/word/2016/wordml/cid" xmlns:w16="http://schemas.microsoft.com/office/word/2018/wordml" xmlns:w16sdtdh="http://schemas.microsoft.com/office/word/2020/wordml/sdtdatahash" xmlns:w16se="http://schemas.microsoft.com/office/word/2015/wordml/symex" xmlns:wpg="http://schemas.microsoft.com/office/word/2010/wordprocessingGroup" xmlns:wpi="http://schemas.microsoft.com/office/word/2010/wordprocessingInk" xmlns:wne="http://schemas.microsoft.com/office/word/2006/wordml" xmlns:wps="http://schemas.microsoft.com/office/word/2010/wordprocessingShape" mc:Ignorable="w14 w15 w16se w16cid w16 w16cex w16sdtdh wp14">
+  <w:tbl>
+    <w:tblPr>
+      <w:tblStyle w:val="TableGrid3"/>
+      <w:tblW w:w="0" w:type="auto"/>
+      <w:tblBorders>
+        <w:top w:val="none" w:sz="0" w:space="0" w:color="auto"/>
+        <w:left w:val="none" w:sz="0" w:space="0" w:color="auto"/>
+        <w:bottom w:val="none" w:sz="0" w:space="0" w:color="auto"/>
+        <w:right w:val="none" w:sz="0" w:space="0" w:color="auto"/>
+        <w:insideH w:val="none" w:sz="0" w:space="0" w:color="auto"/>
+        <w:insideV w:val="none" w:sz="0" w:space="0" w:color="auto"/>
+      </w:tblBorders>
+      <w:tblCellMar>
+        <w:left w:w="0" w:type="dxa"/>
+        <w:right w:w="0" w:type="dxa"/>
+      </w:tblCellMar>
+      <w:tblLook w:val="04A0" w:firstRow="1" w:lastRow="0" w:firstColumn="1" w:lastColumn="0" w:noHBand="0" w:noVBand="1"/>
+    </w:tblPr>
+    <w:tblGrid>
+      <w:gridCol w:w="6390"/>
+      <w:gridCol w:w="2960"/>
+    </w:tblGrid>
+    <w:tr>
+      <w:tc>
+        <w:tcPr>
+          <w:tcW w:w="6390" w:type="dxa"/>
+        </w:tcPr>
+        <w:p>
+          <w:pPr>
+            <w:spacing w:before="0" w:after="0" w:line="240" w:lineRule="auto"/>
+            <w:rPr>
+              <w:sz w:val="20"/>
+              <w:szCs w:val="20"/>
+            </w:rPr>
+          </w:pPr>
+          <w:sdt>
+            <w:sdtPr>
+              <w:rPr>
+                <w:color w:val="838686"/>
+                <w:sz w:val="20"/>
+                <w:szCs w:val="20"/>
+              </w:rPr>
+              <w:alias w:val="Confidentiality"/>
+              <w:tag w:val="Confidentiality"/>
+              <w:id w:val="2014029309"/>
+              <w:comboBox>
+                <w:listItem w:value="Choose an item."/>
+                <w:listItem w:displayText="©2019 Analog Devices, Inc. All rights reserved. " w:value="©2019 Analog Devices, Inc. All rights reserved. "/>
+                <w:listItem w:displayText="Analog Devices Confidential Information. ©2019 Analog Devices, Inc. All rights reserved. " w:value="Analog Devices Confidential Information. ©2019 Analog Devices, Inc. All rights reserved. "/>
+                <w:listItem w:displayText="Analog Devices Highly Confidential Information. ©2019 Analog Devices, Inc. All rights reserved." w:value="Analog Devices Highly Confidential Information. ©2019 Analog Devices, Inc. All rights reserved."/>
+                <w:listItem w:displayText="Analog Devices Confidential Information—Not for External Distribution. ©2019 Analog Devices, Inc. All rights reserved." w:value="Analog Devices Confidential Information—Not for External Distribution. ©2019 Analog Devices, Inc. All rights reserved."/>
+              </w:comboBox>
+            </w:sdtPr>
+            <w:sdtEndPr/>
+            <w:sdtContent>
+              <w:r>
+                <w:rPr>
+                  <w:color w:val="838686"/>
+                  <w:sz w:val="20"/>
+                  <w:szCs w:val="20"/>
+                </w:rPr>
+                <w:t xml:space="preserve">©2021 Analog Devices, Inc. All rights reserved. </w:t>
+              </w:r>
+            </w:sdtContent>
+          </w:sdt>
+        </w:p>
+      </w:tc>
+      <w:tc>
+        <w:tcPr>
+          <w:tcW w:w="2960" w:type="dxa"/>
+        </w:tcPr>
+        <w:p>
+          <w:pPr>
+            <w:spacing w:before="0" w:after="0" w:line="240" w:lineRule="auto"/>
+            <w:jc w:val="right"/>
+            <w:rPr>
+              <w:sz w:val="20"/>
+              <w:szCs w:val="20"/>
+            </w:rPr>
+          </w:pPr>
+          <w:r>
+            <w:rPr>
+              <w:b/>
+              <w:bCs/>
+              <w:color w:val="838686"/>
+            </w:rPr>
+            <w:fldChar w:fldCharType="begin"/>
+          </w:r>
+          <w:r>
+            <w:rPr>
+              <w:b/>
+              <w:bCs/>
+              <w:color w:val="838686"/>
+            </w:rPr>
+            <w:instrText xml:space="preserve"> PAGE   \* MERGEFORMAT </w:instrText>
+          </w:r>
+          <w:r>
+            <w:rPr>
+              <w:b/>
+              <w:bCs/>
+              <w:color w:val="838686"/>
+            </w:rPr>
+            <w:fldChar w:fldCharType="separate"/>
+          </w:r>
+          <w:r>
+            <w:rPr>
+              <w:b/>
+              <w:bCs/>
+              <w:noProof/>
+              <w:color w:val="838686"/>
+            </w:rPr>
+            <w:t>3</w:t>
+          </w:r>
+          <w:r>
+            <w:rPr>
+              <w:b/>
+              <w:bCs/>
+              <w:noProof/>
+              <w:color w:val="838686"/>
+            </w:rPr>
+            <w:fldChar w:fldCharType="end"/>
+          </w:r>
+        </w:p>
+      </w:tc>
+    </w:tr>
+  </w:tbl>
+  <w:p>
+    <w:pPr>
+      <w:pStyle w:val="Footer"/>
+    </w:pPr>
+  </w:p>
+</w:ftr>
+</file>
+
+<file path=word/footer3.xml><?xml version="1.0" encoding="utf-8"?>
+<w:ftr xmlns:wpc="http://schemas.microsoft.com/office/word/2010/wordprocessingCanvas" xmlns:cx="http://schemas.microsoft.com/office/drawing/2014/chartex" xmlns:cx1="http://schemas.microsoft.com/office/drawing/2015/9/8/chartex" xmlns:cx2="http://schemas.microsoft.com/office/drawing/2015/10/21/chartex" xmlns:cx3="http://schemas.microsoft.com/office/drawing/2016/5/9/chartex" xmlns:cx4="http://schemas.microsoft.com/office/drawing/2016/5/10/chartex" xmlns:cx5="http://schemas.microsoft.com/office/drawing/2016/5/11/chartex" xmlns:cx6="http://schemas.microsoft.com/office/drawing/2016/5/12/chartex" xmlns:cx7="http://schemas.microsoft.com/office/drawing/2016/5/13/chartex" xmlns:cx8="http://schemas.microsoft.com/office/drawing/2016/5/14/chartex" xmlns:mc="http://schemas.openxmlformats.org/markup-compatibility/2006" xmlns:aink="http://schemas.microsoft.com/office/drawing/2016/ink" xmlns:am3d="http://schemas.microsoft.com/office/drawing/2017/model3d" xmlns:o="urn:schemas-microsoft-com:office:office" xmlns:r="http://schemas.openxmlformats.org/officeDocument/2006/relationships" xmlns:m="http://schemas.openxmlformats.org/officeDocument/2006/math" xmlns:v="urn:schemas-microsoft-com:vml" xmlns:wp14="http://schemas.microsoft.com/office/word/2010/wordprocessingDrawing" xmlns:wp="http://schemas.openxmlformats.org/drawingml/2006/wordprocessingDrawing" xmlns:w10="urn:schemas-microsoft-com:office:word" xmlns:w="http://schemas.openxmlformats.org/wordprocessingml/2006/main" xmlns:w14="http://schemas.microsoft.com/office/word/2010/wordml" xmlns:w15="http://schemas.microsoft.com/office/word/2012/wordml" xmlns:w16cex="http://schemas.microsoft.com/office/word/2018/wordml/cex" xmlns:w16cid="http://schemas.microsoft.com/office/word/2016/wordml/cid" xmlns:w16="http://schemas.microsoft.com/office/word/2018/wordml" xmlns:w16sdtdh="http://schemas.microsoft.com/office/word/2020/wordml/sdtdatahash" xmlns:w16se="http://schemas.microsoft.com/office/word/2015/wordml/symex" xmlns:wpg="http://schemas.microsoft.com/office/word/2010/wordprocessingGroup" xmlns:wpi="http://schemas.microsoft.com/office/word/2010/wordprocessingInk" xmlns:wne="http://schemas.microsoft.com/office/word/2006/wordml" xmlns:wps="http://schemas.microsoft.com/office/word/2010/wordprocessingShape" mc:Ignorable="w14 w15 w16se w16cid w16 w16cex w16sdtdh wp14">
+  <w:tbl>
+    <w:tblPr>
+      <w:tblStyle w:val="TableGrid1"/>
+      <w:tblW w:w="0" w:type="auto"/>
+      <w:tblBorders>
+        <w:top w:val="none" w:sz="0" w:space="0" w:color="auto"/>
+        <w:left w:val="none" w:sz="0" w:space="0" w:color="auto"/>
+        <w:bottom w:val="none" w:sz="0" w:space="0" w:color="auto"/>
+        <w:right w:val="none" w:sz="0" w:space="0" w:color="auto"/>
+        <w:insideH w:val="none" w:sz="0" w:space="0" w:color="auto"/>
+        <w:insideV w:val="none" w:sz="0" w:space="0" w:color="auto"/>
+      </w:tblBorders>
+      <w:tblCellMar>
+        <w:left w:w="0" w:type="dxa"/>
+        <w:right w:w="0" w:type="dxa"/>
+      </w:tblCellMar>
+      <w:tblLook w:val="04A0" w:firstRow="1" w:lastRow="0" w:firstColumn="1" w:lastColumn="0" w:noHBand="0" w:noVBand="1"/>
+    </w:tblPr>
+    <w:tblGrid>
+      <w:gridCol w:w="6300"/>
+      <w:gridCol w:w="2123"/>
+      <w:gridCol w:w="923"/>
+    </w:tblGrid>
+    <w:tr>
+      <w:trPr>
+        <w:trHeight w:val="102"/>
+      </w:trPr>
+      <w:tc>
+        <w:tcPr>
+          <w:tcW w:w="6300" w:type="dxa"/>
+        </w:tcPr>
+        <w:p>
+          <w:pPr>
+            <w:spacing w:before="0" w:after="0" w:line="240" w:lineRule="auto"/>
+            <w:rPr>
+              <w:i/>
+              <w:iCs/>
+              <w:color w:val="838686"/>
+              <w:sz w:val="20"/>
+              <w:szCs w:val="20"/>
+            </w:rPr>
+          </w:pPr>
+          <w:sdt>
+            <w:sdtPr>
+              <w:rPr>
+                <w:color w:val="838686"/>
+                <w:sz w:val="20"/>
+                <w:szCs w:val="20"/>
+              </w:rPr>
+              <w:alias w:val="Confidentiality"/>
+              <w:tag w:val="Confidentiality"/>
+              <w:id w:val="1909877316"/>
+              <w:comboBox>
+                <w:listItem w:value="Choose an item."/>
+                <w:listItem w:displayText="©2019 Analog Devices, Inc. All rights reserved. " w:value="©2019 Analog Devices, Inc. All rights reserved. "/>
+                <w:listItem w:displayText="Analog Devices Confidential Information. ©2019 Analog Devices, Inc. All rights reserved. " w:value="Analog Devices Confidential Information. ©2019 Analog Devices, Inc. All rights reserved. "/>
+                <w:listItem w:displayText="Analog Devices Highly Confidential Information. ©2019 Analog Devices, Inc. All rights reserved." w:value="Analog Devices Highly Confidential Information. ©2019 Analog Devices, Inc. All rights reserved."/>
+                <w:listItem w:displayText="Analog Devices Confidential Information—Not for External Distribution. ©2019 Analog Devices, Inc. All rights reserved." w:value="Analog Devices Confidential Information—Not for External Distribution. ©2019 Analog Devices, Inc. All rights reserved."/>
+              </w:comboBox>
+            </w:sdtPr>
+            <w:sdtEndPr/>
+            <w:sdtContent>
+              <w:r>
+                <w:rPr>
+                  <w:color w:val="838686"/>
+                  <w:sz w:val="20"/>
+                  <w:szCs w:val="20"/>
+                </w:rPr>
+                <w:t xml:space="preserve">©2021 Analog Devices, Inc. All rights reserved. </w:t>
+              </w:r>
+            </w:sdtContent>
+          </w:sdt>
+        </w:p>
+      </w:tc>
+      <w:tc>
+        <w:tcPr>
+          <w:tcW w:w="2123" w:type="dxa"/>
+        </w:tcPr>
+        <w:p>
+          <w:pPr>
+            <w:spacing w:before="0" w:after="0" w:line="240" w:lineRule="auto"/>
+            <w:jc w:val="right"/>
+            <w:rPr>
+              <w:i/>
+              <w:iCs/>
+              <w:color w:val="838686"/>
+              <w:sz w:val="20"/>
+              <w:szCs w:val="20"/>
+            </w:rPr>
+          </w:pPr>
+          <w:r>
+            <w:rPr>
+              <w:i/>
+              <w:iCs/>
+              <w:color w:val="838686"/>
+              <w:sz w:val="20"/>
+              <w:szCs w:val="20"/>
+            </w:rPr>
+            <w:fldChar w:fldCharType="begin"/>
+          </w:r>
+          <w:r>
+            <w:rPr>
+              <w:i/>
+              <w:iCs/>
+              <w:color w:val="838686"/>
+              <w:sz w:val="20"/>
+              <w:szCs w:val="20"/>
+            </w:rPr>
+            <w:instrText xml:space="preserve"> DATE \@ "d MMMM yyyy" </w:instrText>
+          </w:r>
+          <w:r>
+            <w:rPr>
+              <w:i/>
+              <w:iCs/>
+              <w:color w:val="838686"/>
+              <w:sz w:val="20"/>
+              <w:szCs w:val="20"/>
+            </w:rPr>
+            <w:fldChar w:fldCharType="separate"/>
+          </w:r>
+          <w:r>
+            <w:rPr>
+              <w:i/>
+              <w:iCs/>
+              <w:noProof/>
+              <w:color w:val="838686"/>
+              <w:sz w:val="20"/>
+              <w:szCs w:val="20"/>
+            </w:rPr>
+            <w:t>12 November 2021</w:t>
+          </w:r>
+          <w:r>
+            <w:rPr>
+              <w:i/>
+              <w:iCs/>
+              <w:color w:val="838686"/>
+              <w:sz w:val="20"/>
+              <w:szCs w:val="20"/>
+            </w:rPr>
+            <w:fldChar w:fldCharType="end"/>
+          </w:r>
+        </w:p>
+      </w:tc>
+      <w:tc>
+        <w:tcPr>
+          <w:tcW w:w="923" w:type="dxa"/>
+        </w:tcPr>
+        <w:p>
+          <w:pPr>
+            <w:spacing w:before="0" w:after="0" w:line="240" w:lineRule="auto"/>
+            <w:jc w:val="right"/>
+            <w:rPr>
+              <w:i/>
+              <w:iCs/>
+              <w:color w:val="838686"/>
+              <w:sz w:val="20"/>
+              <w:szCs w:val="20"/>
+            </w:rPr>
+          </w:pPr>
+          <w:r>
+            <w:rPr>
+              <w:b/>
+              <w:bCs/>
+              <w:color w:val="838686"/>
+            </w:rPr>
+            <w:fldChar w:fldCharType="begin"/>
+          </w:r>
+          <w:r>
+            <w:rPr>
+              <w:b/>
+              <w:bCs/>
+              <w:color w:val="838686"/>
+            </w:rPr>
+            <w:instrText xml:space="preserve"> PAGE   \* MERGEFORMAT </w:instrText>
+          </w:r>
+          <w:r>
+            <w:rPr>
+              <w:b/>
+              <w:bCs/>
+              <w:color w:val="838686"/>
+            </w:rPr>
+            <w:fldChar w:fldCharType="separate"/>
+          </w:r>
+          <w:r>
+            <w:rPr>
+              <w:b/>
+              <w:bCs/>
+              <w:noProof/>
+              <w:color w:val="838686"/>
+            </w:rPr>
+            <w:t>1</w:t>
+          </w:r>
+          <w:r>
+            <w:rPr>
+              <w:b/>
+              <w:bCs/>
+              <w:noProof/>
+              <w:color w:val="838686"/>
+            </w:rPr>
+            <w:fldChar w:fldCharType="end"/>
+          </w:r>
+        </w:p>
+      </w:tc>
+    </w:tr>
+  </w:tbl>
+  <w:p>
+    <w:pPr>
+      <w:pStyle w:val="Footer"/>
+    </w:pPr>
   </w:p>
 </w:ftr>
 </file>
@@ -8527,6 +9160,230 @@
     </w:p>
   </w:footnote>
 </w:footnotes>
+</file>
+
+<file path=word/header1.xml><?xml version="1.0" encoding="utf-8"?>
+<w:hdr xmlns:wpc="http://schemas.microsoft.com/office/word/2010/wordprocessingCanvas" xmlns:cx="http://schemas.microsoft.com/office/drawing/2014/chartex" xmlns:cx1="http://schemas.microsoft.com/office/drawing/2015/9/8/chartex" xmlns:cx2="http://schemas.microsoft.com/office/drawing/2015/10/21/chartex" xmlns:cx3="http://schemas.microsoft.com/office/drawing/2016/5/9/chartex" xmlns:cx4="http://schemas.microsoft.com/office/drawing/2016/5/10/chartex" xmlns:cx5="http://schemas.microsoft.com/office/drawing/2016/5/11/chartex" xmlns:cx6="http://schemas.microsoft.com/office/drawing/2016/5/12/chartex" xmlns:cx7="http://schemas.microsoft.com/office/drawing/2016/5/13/chartex" xmlns:cx8="http://schemas.microsoft.com/office/drawing/2016/5/14/chartex" xmlns:mc="http://schemas.openxmlformats.org/markup-compatibility/2006" xmlns:aink="http://schemas.microsoft.com/office/drawing/2016/ink" xmlns:am3d="http://schemas.microsoft.com/office/drawing/2017/model3d" xmlns:o="urn:schemas-microsoft-com:office:office" xmlns:r="http://schemas.openxmlformats.org/officeDocument/2006/relationships" xmlns:m="http://schemas.openxmlformats.org/officeDocument/2006/math" xmlns:v="urn:schemas-microsoft-com:vml" xmlns:wp14="http://schemas.microsoft.com/office/word/2010/wordprocessingDrawing" xmlns:wp="http://schemas.openxmlformats.org/drawingml/2006/wordprocessingDrawing" xmlns:w10="urn:schemas-microsoft-com:office:word" xmlns:w="http://schemas.openxmlformats.org/wordprocessingml/2006/main" xmlns:w14="http://schemas.microsoft.com/office/word/2010/wordml" xmlns:w15="http://schemas.microsoft.com/office/word/2012/wordml" xmlns:w16cex="http://schemas.microsoft.com/office/word/2018/wordml/cex" xmlns:w16cid="http://schemas.microsoft.com/office/word/2016/wordml/cid" xmlns:w16="http://schemas.microsoft.com/office/word/2018/wordml" xmlns:w16sdtdh="http://schemas.microsoft.com/office/word/2020/wordml/sdtdatahash" xmlns:w16se="http://schemas.microsoft.com/office/word/2015/wordml/symex" xmlns:wpg="http://schemas.microsoft.com/office/word/2010/wordprocessingGroup" xmlns:wpi="http://schemas.microsoft.com/office/word/2010/wordprocessingInk" xmlns:wne="http://schemas.microsoft.com/office/word/2006/wordml" xmlns:wps="http://schemas.microsoft.com/office/word/2010/wordprocessingShape" mc:Ignorable="w14 w15 w16se w16cid w16 w16cex w16sdtdh wp14">
+  <w:p>
+    <w:pPr>
+      <w:pStyle w:val="Header"/>
+    </w:pPr>
+    <w:r>
+      <w:rPr>
+        <w:i/>
+        <w:iCs/>
+        <w:noProof/>
+        <w:color w:val="AEAAAA" w:themeColor="background2" w:themeShade="BF"/>
+      </w:rPr>
+      <w:drawing>
+        <wp:anchor distT="0" distB="0" distL="114300" distR="114300" simplePos="0" relativeHeight="251661312" behindDoc="0" locked="0" layoutInCell="1" allowOverlap="1" wp14:anchorId="5420AA6E" wp14:editId="3C8BFEAF">
+          <wp:simplePos x="0" y="0"/>
+          <wp:positionH relativeFrom="column">
+            <wp:posOffset>0</wp:posOffset>
+          </wp:positionH>
+          <wp:positionV relativeFrom="page">
+            <wp:posOffset>410210</wp:posOffset>
+          </wp:positionV>
+          <wp:extent cx="1124712" cy="448056"/>
+          <wp:effectExtent l="0" t="0" r="0" b="9525"/>
+          <wp:wrapNone/>
+          <wp:docPr id="11" name="Picture 11"/>
+          <wp:cNvGraphicFramePr>
+            <a:graphicFrameLocks xmlns:a="http://schemas.openxmlformats.org/drawingml/2006/main" noChangeAspect="1"/>
+          </wp:cNvGraphicFramePr>
+          <a:graphic xmlns:a="http://schemas.openxmlformats.org/drawingml/2006/main">
+            <a:graphicData uri="http://schemas.openxmlformats.org/drawingml/2006/picture">
+              <pic:pic xmlns:pic="http://schemas.openxmlformats.org/drawingml/2006/picture">
+                <pic:nvPicPr>
+                  <pic:cNvPr id="11" name="ADI-Logo-AWP-Tag-Solid.emf"/>
+                  <pic:cNvPicPr/>
+                </pic:nvPicPr>
+                <pic:blipFill>
+                  <a:blip r:embed="rId1">
+                    <a:extLst>
+                      <a:ext uri="{28A0092B-C50C-407E-A947-70E740481C1C}">
+                        <a14:useLocalDpi xmlns:a14="http://schemas.microsoft.com/office/drawing/2010/main" val="0"/>
+                      </a:ext>
+                    </a:extLst>
+                  </a:blip>
+                  <a:stretch>
+                    <a:fillRect/>
+                  </a:stretch>
+                </pic:blipFill>
+                <pic:spPr>
+                  <a:xfrm>
+                    <a:off x="0" y="0"/>
+                    <a:ext cx="1124712" cy="448056"/>
+                  </a:xfrm>
+                  <a:prstGeom prst="rect">
+                    <a:avLst/>
+                  </a:prstGeom>
+                </pic:spPr>
+              </pic:pic>
+            </a:graphicData>
+          </a:graphic>
+          <wp14:sizeRelH relativeFrom="page">
+            <wp14:pctWidth>0</wp14:pctWidth>
+          </wp14:sizeRelH>
+          <wp14:sizeRelV relativeFrom="page">
+            <wp14:pctHeight>0</wp14:pctHeight>
+          </wp14:sizeRelV>
+        </wp:anchor>
+      </w:drawing>
+    </w:r>
+  </w:p>
+</w:hdr>
+</file>
+
+<file path=word/header2.xml><?xml version="1.0" encoding="utf-8"?>
+<w:hdr xmlns:wpc="http://schemas.microsoft.com/office/word/2010/wordprocessingCanvas" xmlns:cx="http://schemas.microsoft.com/office/drawing/2014/chartex" xmlns:cx1="http://schemas.microsoft.com/office/drawing/2015/9/8/chartex" xmlns:cx2="http://schemas.microsoft.com/office/drawing/2015/10/21/chartex" xmlns:cx3="http://schemas.microsoft.com/office/drawing/2016/5/9/chartex" xmlns:cx4="http://schemas.microsoft.com/office/drawing/2016/5/10/chartex" xmlns:cx5="http://schemas.microsoft.com/office/drawing/2016/5/11/chartex" xmlns:cx6="http://schemas.microsoft.com/office/drawing/2016/5/12/chartex" xmlns:cx7="http://schemas.microsoft.com/office/drawing/2016/5/13/chartex" xmlns:cx8="http://schemas.microsoft.com/office/drawing/2016/5/14/chartex" xmlns:mc="http://schemas.openxmlformats.org/markup-compatibility/2006" xmlns:aink="http://schemas.microsoft.com/office/drawing/2016/ink" xmlns:am3d="http://schemas.microsoft.com/office/drawing/2017/model3d" xmlns:o="urn:schemas-microsoft-com:office:office" xmlns:r="http://schemas.openxmlformats.org/officeDocument/2006/relationships" xmlns:m="http://schemas.openxmlformats.org/officeDocument/2006/math" xmlns:v="urn:schemas-microsoft-com:vml" xmlns:wp14="http://schemas.microsoft.com/office/word/2010/wordprocessingDrawing" xmlns:wp="http://schemas.openxmlformats.org/drawingml/2006/wordprocessingDrawing" xmlns:w10="urn:schemas-microsoft-com:office:word" xmlns:w="http://schemas.openxmlformats.org/wordprocessingml/2006/main" xmlns:w14="http://schemas.microsoft.com/office/word/2010/wordml" xmlns:w15="http://schemas.microsoft.com/office/word/2012/wordml" xmlns:w16cex="http://schemas.microsoft.com/office/word/2018/wordml/cex" xmlns:w16cid="http://schemas.microsoft.com/office/word/2016/wordml/cid" xmlns:w16="http://schemas.microsoft.com/office/word/2018/wordml" xmlns:w16sdtdh="http://schemas.microsoft.com/office/word/2020/wordml/sdtdatahash" xmlns:w16se="http://schemas.microsoft.com/office/word/2015/wordml/symex" xmlns:wpg="http://schemas.microsoft.com/office/word/2010/wordprocessingGroup" xmlns:wpi="http://schemas.microsoft.com/office/word/2010/wordprocessingInk" xmlns:wne="http://schemas.microsoft.com/office/word/2006/wordml" xmlns:wps="http://schemas.microsoft.com/office/word/2010/wordprocessingShape" mc:Ignorable="w14 w15 w16se w16cid w16 w16cex w16sdtdh wp14">
+  <w:p>
+    <w:pPr>
+      <w:pStyle w:val="Header"/>
+    </w:pPr>
+    <w:r>
+      <w:rPr>
+        <w:i/>
+        <w:iCs/>
+        <w:noProof/>
+        <w:color w:val="AEAAAA" w:themeColor="background2" w:themeShade="BF"/>
+      </w:rPr>
+      <w:drawing>
+        <wp:anchor distT="0" distB="0" distL="114300" distR="114300" simplePos="0" relativeHeight="251663360" behindDoc="0" locked="0" layoutInCell="1" allowOverlap="1" wp14:anchorId="2CF77EAE" wp14:editId="2948493C">
+          <wp:simplePos x="0" y="0"/>
+          <wp:positionH relativeFrom="column">
+            <wp:align>right</wp:align>
+          </wp:positionH>
+          <wp:positionV relativeFrom="page">
+            <wp:posOffset>410210</wp:posOffset>
+          </wp:positionV>
+          <wp:extent cx="1124712" cy="448056"/>
+          <wp:effectExtent l="0" t="0" r="0" b="9525"/>
+          <wp:wrapNone/>
+          <wp:docPr id="12" name="Picture 12"/>
+          <wp:cNvGraphicFramePr>
+            <a:graphicFrameLocks xmlns:a="http://schemas.openxmlformats.org/drawingml/2006/main" noChangeAspect="1"/>
+          </wp:cNvGraphicFramePr>
+          <a:graphic xmlns:a="http://schemas.openxmlformats.org/drawingml/2006/main">
+            <a:graphicData uri="http://schemas.openxmlformats.org/drawingml/2006/picture">
+              <pic:pic xmlns:pic="http://schemas.openxmlformats.org/drawingml/2006/picture">
+                <pic:nvPicPr>
+                  <pic:cNvPr id="11" name="ADI-Logo-AWP-Tag-Solid.emf"/>
+                  <pic:cNvPicPr/>
+                </pic:nvPicPr>
+                <pic:blipFill>
+                  <a:blip r:embed="rId1">
+                    <a:extLst>
+                      <a:ext uri="{28A0092B-C50C-407E-A947-70E740481C1C}">
+                        <a14:useLocalDpi xmlns:a14="http://schemas.microsoft.com/office/drawing/2010/main" val="0"/>
+                      </a:ext>
+                    </a:extLst>
+                  </a:blip>
+                  <a:stretch>
+                    <a:fillRect/>
+                  </a:stretch>
+                </pic:blipFill>
+                <pic:spPr>
+                  <a:xfrm>
+                    <a:off x="0" y="0"/>
+                    <a:ext cx="1124712" cy="448056"/>
+                  </a:xfrm>
+                  <a:prstGeom prst="rect">
+                    <a:avLst/>
+                  </a:prstGeom>
+                </pic:spPr>
+              </pic:pic>
+            </a:graphicData>
+          </a:graphic>
+          <wp14:sizeRelH relativeFrom="page">
+            <wp14:pctWidth>0</wp14:pctWidth>
+          </wp14:sizeRelH>
+          <wp14:sizeRelV relativeFrom="page">
+            <wp14:pctHeight>0</wp14:pctHeight>
+          </wp14:sizeRelV>
+        </wp:anchor>
+      </w:drawing>
+    </w:r>
+  </w:p>
+</w:hdr>
+</file>
+
+<file path=word/header3.xml><?xml version="1.0" encoding="utf-8"?>
+<w:hdr xmlns:wpc="http://schemas.microsoft.com/office/word/2010/wordprocessingCanvas" xmlns:cx="http://schemas.microsoft.com/office/drawing/2014/chartex" xmlns:cx1="http://schemas.microsoft.com/office/drawing/2015/9/8/chartex" xmlns:cx2="http://schemas.microsoft.com/office/drawing/2015/10/21/chartex" xmlns:cx3="http://schemas.microsoft.com/office/drawing/2016/5/9/chartex" xmlns:cx4="http://schemas.microsoft.com/office/drawing/2016/5/10/chartex" xmlns:cx5="http://schemas.microsoft.com/office/drawing/2016/5/11/chartex" xmlns:cx6="http://schemas.microsoft.com/office/drawing/2016/5/12/chartex" xmlns:cx7="http://schemas.microsoft.com/office/drawing/2016/5/13/chartex" xmlns:cx8="http://schemas.microsoft.com/office/drawing/2016/5/14/chartex" xmlns:mc="http://schemas.openxmlformats.org/markup-compatibility/2006" xmlns:aink="http://schemas.microsoft.com/office/drawing/2016/ink" xmlns:am3d="http://schemas.microsoft.com/office/drawing/2017/model3d" xmlns:o="urn:schemas-microsoft-com:office:office" xmlns:r="http://schemas.openxmlformats.org/officeDocument/2006/relationships" xmlns:m="http://schemas.openxmlformats.org/officeDocument/2006/math" xmlns:v="urn:schemas-microsoft-com:vml" xmlns:wp14="http://schemas.microsoft.com/office/word/2010/wordprocessingDrawing" xmlns:wp="http://schemas.openxmlformats.org/drawingml/2006/wordprocessingDrawing" xmlns:w10="urn:schemas-microsoft-com:office:word" xmlns:w="http://schemas.openxmlformats.org/wordprocessingml/2006/main" xmlns:w14="http://schemas.microsoft.com/office/word/2010/wordml" xmlns:w15="http://schemas.microsoft.com/office/word/2012/wordml" xmlns:w16cex="http://schemas.microsoft.com/office/word/2018/wordml/cex" xmlns:w16cid="http://schemas.microsoft.com/office/word/2016/wordml/cid" xmlns:w16="http://schemas.microsoft.com/office/word/2018/wordml" xmlns:w16sdtdh="http://schemas.microsoft.com/office/word/2020/wordml/sdtdatahash" xmlns:w16se="http://schemas.microsoft.com/office/word/2015/wordml/symex" xmlns:wpg="http://schemas.microsoft.com/office/word/2010/wordprocessingGroup" xmlns:wpi="http://schemas.microsoft.com/office/word/2010/wordprocessingInk" xmlns:wne="http://schemas.microsoft.com/office/word/2006/wordml" xmlns:wps="http://schemas.microsoft.com/office/word/2010/wordprocessingShape" mc:Ignorable="w14 w15 w16se w16cid w16 w16cex w16sdtdh wp14">
+  <w:p>
+    <w:pPr>
+      <w:pStyle w:val="Header"/>
+    </w:pPr>
+    <w:r>
+      <w:rPr>
+        <w:noProof/>
+      </w:rPr>
+      <w:drawing>
+        <wp:anchor distT="0" distB="0" distL="114300" distR="114300" simplePos="0" relativeHeight="251659264" behindDoc="0" locked="1" layoutInCell="1" allowOverlap="0" wp14:anchorId="21078112" wp14:editId="161D2EF1">
+          <wp:simplePos x="0" y="0"/>
+          <wp:positionH relativeFrom="column">
+            <wp:posOffset>4645025</wp:posOffset>
+          </wp:positionH>
+          <wp:positionV relativeFrom="topMargin">
+            <wp:posOffset>575945</wp:posOffset>
+          </wp:positionV>
+          <wp:extent cx="1298448" cy="521208"/>
+          <wp:effectExtent l="0" t="0" r="0" b="0"/>
+          <wp:wrapSquare wrapText="bothSides"/>
+          <wp:docPr id="2" name="Picture 2"/>
+          <wp:cNvGraphicFramePr>
+            <a:graphicFrameLocks xmlns:a="http://schemas.openxmlformats.org/drawingml/2006/main" noChangeAspect="1"/>
+          </wp:cNvGraphicFramePr>
+          <a:graphic xmlns:a="http://schemas.openxmlformats.org/drawingml/2006/main">
+            <a:graphicData uri="http://schemas.openxmlformats.org/drawingml/2006/picture">
+              <pic:pic xmlns:pic="http://schemas.openxmlformats.org/drawingml/2006/picture">
+                <pic:nvPicPr>
+                  <pic:cNvPr id="4" name="ADI-Logo-AWP-Tag-KO.emf"/>
+                  <pic:cNvPicPr/>
+                </pic:nvPicPr>
+                <pic:blipFill>
+                  <a:blip r:embed="rId1">
+                    <a:extLst>
+                      <a:ext uri="{28A0092B-C50C-407E-A947-70E740481C1C}">
+                        <a14:useLocalDpi xmlns:a14="http://schemas.microsoft.com/office/drawing/2010/main" val="0"/>
+                      </a:ext>
+                    </a:extLst>
+                  </a:blip>
+                  <a:stretch>
+                    <a:fillRect/>
+                  </a:stretch>
+                </pic:blipFill>
+                <pic:spPr bwMode="auto">
+                  <a:xfrm>
+                    <a:off x="0" y="0"/>
+                    <a:ext cx="1298448" cy="521208"/>
+                  </a:xfrm>
+                  <a:prstGeom prst="rect">
+                    <a:avLst/>
+                  </a:prstGeom>
+                  <a:ln>
+                    <a:noFill/>
+                  </a:ln>
+                  <a:extLst>
+                    <a:ext uri="{53640926-AAD7-44D8-BBD7-CCE9431645EC}">
+                      <a14:shadowObscured xmlns:a14="http://schemas.microsoft.com/office/drawing/2010/main"/>
+                    </a:ext>
+                  </a:extLst>
+                </pic:spPr>
+              </pic:pic>
+            </a:graphicData>
+          </a:graphic>
+          <wp14:sizeRelH relativeFrom="margin">
+            <wp14:pctWidth>0</wp14:pctWidth>
+          </wp14:sizeRelH>
+          <wp14:sizeRelV relativeFrom="margin">
+            <wp14:pctHeight>0</wp14:pctHeight>
+          </wp14:sizeRelV>
+        </wp:anchor>
+      </w:drawing>
+    </w:r>
+  </w:p>
+</w:hdr>
 </file>
 
 <file path=word/numbering.xml><?xml version="1.0" encoding="utf-8"?>
@@ -11007,14 +11864,15 @@
       </w:tblBorders>
     </w:tblPr>
   </w:style>
-  <w:style w:type="paragraph" w:customStyle="1" w:styleId="H1-Title">
-    <w:name w:val="*H1-Title"/>
+  <w:style w:type="paragraph" w:customStyle="1" w:styleId="H1-TitleADI">
+    <w:name w:val="*H1-Title_ADI"/>
+    <w:autoRedefine/>
     <w:qFormat/>
-    <w:rsid w:val="007227F7"/>
+    <w:rsid w:val="00B9557D"/>
     <w:rPr>
       <w:rFonts w:eastAsia="Times New Roman"/>
       <w:b/>
-      <w:color w:val="00B2A9"/>
+      <w:color w:val="005BBB"/>
       <w:sz w:val="40"/>
       <w:szCs w:val="28"/>
       <w:lang w:eastAsia="zh-CN"/>
@@ -11713,7 +12571,7 @@
   </w:style>
   <w:style w:type="paragraph" w:customStyle="1" w:styleId="Logo">
     <w:name w:val="*Logo"/>
-    <w:basedOn w:val="H1-Title"/>
+    <w:basedOn w:val="H1-TitleADI"/>
     <w:qFormat/>
     <w:rsid w:val="00B66106"/>
     <w:pPr>
@@ -12026,6 +12884,79 @@
       <w:shd w:val="clear" w:color="auto" w:fill="E1DFDD"/>
     </w:rPr>
   </w:style>
+  <w:style w:type="paragraph" w:styleId="Revision">
+    <w:name w:val="Revision"/>
+    <w:hidden/>
+    <w:uiPriority w:val="99"/>
+    <w:semiHidden/>
+    <w:rsid w:val="00A87279"/>
+  </w:style>
+  <w:style w:type="table" w:customStyle="1" w:styleId="TableGrid1">
+    <w:name w:val="Table Grid1"/>
+    <w:basedOn w:val="TableNormal"/>
+    <w:next w:val="TableGrid"/>
+    <w:uiPriority w:val="39"/>
+    <w:rsid w:val="00DA7416"/>
+    <w:rPr>
+      <w:rFonts w:ascii="Calibri" w:eastAsia="PMingLiU" w:hAnsi="Calibri"/>
+      <w:snapToGrid/>
+      <w:lang w:eastAsia="zh-TW" w:bidi="he-IL"/>
+    </w:rPr>
+    <w:tblPr>
+      <w:tblBorders>
+        <w:top w:val="single" w:sz="4" w:space="0" w:color="auto"/>
+        <w:left w:val="single" w:sz="4" w:space="0" w:color="auto"/>
+        <w:bottom w:val="single" w:sz="4" w:space="0" w:color="auto"/>
+        <w:right w:val="single" w:sz="4" w:space="0" w:color="auto"/>
+        <w:insideH w:val="single" w:sz="4" w:space="0" w:color="auto"/>
+        <w:insideV w:val="single" w:sz="4" w:space="0" w:color="auto"/>
+      </w:tblBorders>
+    </w:tblPr>
+  </w:style>
+  <w:style w:type="table" w:customStyle="1" w:styleId="TableGrid2">
+    <w:name w:val="Table Grid2"/>
+    <w:basedOn w:val="TableNormal"/>
+    <w:next w:val="TableGrid"/>
+    <w:uiPriority w:val="39"/>
+    <w:rsid w:val="00DA7416"/>
+    <w:rPr>
+      <w:rFonts w:ascii="Calibri" w:eastAsia="PMingLiU" w:hAnsi="Calibri"/>
+      <w:snapToGrid/>
+      <w:lang w:eastAsia="zh-TW" w:bidi="he-IL"/>
+    </w:rPr>
+    <w:tblPr>
+      <w:tblBorders>
+        <w:top w:val="single" w:sz="4" w:space="0" w:color="auto"/>
+        <w:left w:val="single" w:sz="4" w:space="0" w:color="auto"/>
+        <w:bottom w:val="single" w:sz="4" w:space="0" w:color="auto"/>
+        <w:right w:val="single" w:sz="4" w:space="0" w:color="auto"/>
+        <w:insideH w:val="single" w:sz="4" w:space="0" w:color="auto"/>
+        <w:insideV w:val="single" w:sz="4" w:space="0" w:color="auto"/>
+      </w:tblBorders>
+    </w:tblPr>
+  </w:style>
+  <w:style w:type="table" w:customStyle="1" w:styleId="TableGrid3">
+    <w:name w:val="Table Grid3"/>
+    <w:basedOn w:val="TableNormal"/>
+    <w:next w:val="TableGrid"/>
+    <w:uiPriority w:val="39"/>
+    <w:rsid w:val="00DA7416"/>
+    <w:rPr>
+      <w:rFonts w:ascii="Calibri" w:eastAsia="PMingLiU" w:hAnsi="Calibri"/>
+      <w:snapToGrid/>
+      <w:lang w:eastAsia="zh-TW" w:bidi="he-IL"/>
+    </w:rPr>
+    <w:tblPr>
+      <w:tblBorders>
+        <w:top w:val="single" w:sz="4" w:space="0" w:color="auto"/>
+        <w:left w:val="single" w:sz="4" w:space="0" w:color="auto"/>
+        <w:bottom w:val="single" w:sz="4" w:space="0" w:color="auto"/>
+        <w:right w:val="single" w:sz="4" w:space="0" w:color="auto"/>
+        <w:insideH w:val="single" w:sz="4" w:space="0" w:color="auto"/>
+        <w:insideV w:val="single" w:sz="4" w:space="0" w:color="auto"/>
+      </w:tblBorders>
+    </w:tblPr>
+  </w:style>
 </w:styles>
 </file>
 
@@ -12325,19 +13256,12 @@
 </file>
 
 <file path=customXml/item1.xml><?xml version="1.0" encoding="utf-8"?>
-<?mso-contentType ?>
-<FormTemplates xmlns="http://schemas.microsoft.com/sharepoint/v3/contenttype/forms">
-  <Display>DocumentLibraryForm</Display>
-  <Edit>DocumentLibraryForm</Edit>
-  <New>DocumentLibraryForm</New>
-</FormTemplates>
+<p:properties xmlns:p="http://schemas.microsoft.com/office/2006/metadata/properties" xmlns:xsi="http://www.w3.org/2001/XMLSchema-instance" xmlns:pc="http://schemas.microsoft.com/office/infopath/2007/PartnerControls">
+  <documentManagement/>
+</p:properties>
 </file>
 
 <file path=customXml/item2.xml><?xml version="1.0" encoding="utf-8"?>
-<b:Sources xmlns:b="http://schemas.openxmlformats.org/officeDocument/2006/bibliography" xmlns="http://schemas.openxmlformats.org/officeDocument/2006/bibliography" SelectedStyle="\APA.XSL" StyleName="APA Fifth Edition"/>
-</file>
-
-<file path=customXml/item3.xml><?xml version="1.0" encoding="utf-8"?>
 <ct:contentTypeSchema xmlns:ct="http://schemas.microsoft.com/office/2006/metadata/contentType" xmlns:ma="http://schemas.microsoft.com/office/2006/metadata/properties/metaAttributes" ct:_="" ma:_="" ma:contentTypeName="Document" ma:contentTypeID="0x010100795D5454E1FAED47AAAEE1465F8C29BA" ma:contentTypeVersion="1" ma:contentTypeDescription="Create a new document." ma:contentTypeScope="" ma:versionID="9cd2e54b361adebc84036a4ca56143b0">
   <xsd:schema xmlns:xsd="http://www.w3.org/2001/XMLSchema" xmlns:xs="http://www.w3.org/2001/XMLSchema" xmlns:p="http://schemas.microsoft.com/office/2006/metadata/properties" targetNamespace="http://schemas.microsoft.com/office/2006/metadata/properties" ma:root="true" ma:fieldsID="069bd15139e7c5ec28c0149390f17380">
     <xsd:element name="properties">
@@ -12451,29 +13375,29 @@
 </ct:contentTypeSchema>
 </file>
 
+<file path=customXml/item3.xml><?xml version="1.0" encoding="utf-8"?>
+<b:Sources xmlns:b="http://schemas.openxmlformats.org/officeDocument/2006/bibliography" xmlns="http://schemas.openxmlformats.org/officeDocument/2006/bibliography" SelectedStyle="\APA.XSL" StyleName="APA Fifth Edition"/>
+</file>
+
 <file path=customXml/item4.xml><?xml version="1.0" encoding="utf-8"?>
-<p:properties xmlns:p="http://schemas.microsoft.com/office/2006/metadata/properties" xmlns:xsi="http://www.w3.org/2001/XMLSchema-instance" xmlns:pc="http://schemas.microsoft.com/office/infopath/2007/PartnerControls">
-  <documentManagement/>
-</p:properties>
+<?mso-contentType ?>
+<FormTemplates xmlns="http://schemas.microsoft.com/sharepoint/v3/contenttype/forms">
+  <Display>DocumentLibraryForm</Display>
+  <Edit>DocumentLibraryForm</Edit>
+  <New>DocumentLibraryForm</New>
+</FormTemplates>
 </file>
 
 <file path=customXml/itemProps1.xml><?xml version="1.0" encoding="utf-8"?>
-<ds:datastoreItem xmlns:ds="http://schemas.openxmlformats.org/officeDocument/2006/customXml" ds:itemID="{3671BA5A-B80D-40C3-8808-B133CF05D663}">
+<ds:datastoreItem xmlns:ds="http://schemas.openxmlformats.org/officeDocument/2006/customXml" ds:itemID="{3ADB3501-B491-4D01-904C-77D4694976C5}">
   <ds:schemaRefs>
-    <ds:schemaRef ds:uri="http://schemas.microsoft.com/sharepoint/v3/contenttype/forms"/>
+    <ds:schemaRef ds:uri="http://schemas.microsoft.com/office/2006/metadata/properties"/>
+    <ds:schemaRef ds:uri="http://schemas.microsoft.com/office/infopath/2007/PartnerControls"/>
   </ds:schemaRefs>
 </ds:datastoreItem>
 </file>
 
 <file path=customXml/itemProps2.xml><?xml version="1.0" encoding="utf-8"?>
-<ds:datastoreItem xmlns:ds="http://schemas.openxmlformats.org/officeDocument/2006/customXml" ds:itemID="{FB5E2C68-B626-47D9-8E0E-F7F4793994D1}">
-  <ds:schemaRefs>
-    <ds:schemaRef ds:uri="http://schemas.openxmlformats.org/officeDocument/2006/bibliography"/>
-  </ds:schemaRefs>
-</ds:datastoreItem>
-</file>
-
-<file path=customXml/itemProps3.xml><?xml version="1.0" encoding="utf-8"?>
 <ds:datastoreItem xmlns:ds="http://schemas.openxmlformats.org/officeDocument/2006/customXml" ds:itemID="{B0754DCB-F561-4B7C-A48B-54CE5A1F1C0C}">
   <ds:schemaRefs>
     <ds:schemaRef ds:uri="http://schemas.microsoft.com/office/2006/metadata/contentType"/>
@@ -12489,11 +13413,18 @@
 </ds:datastoreItem>
 </file>
 
+<file path=customXml/itemProps3.xml><?xml version="1.0" encoding="utf-8"?>
+<ds:datastoreItem xmlns:ds="http://schemas.openxmlformats.org/officeDocument/2006/customXml" ds:itemID="{FB5E2C68-B626-47D9-8E0E-F7F4793994D1}">
+  <ds:schemaRefs>
+    <ds:schemaRef ds:uri="http://schemas.openxmlformats.org/officeDocument/2006/bibliography"/>
+  </ds:schemaRefs>
+</ds:datastoreItem>
+</file>
+
 <file path=customXml/itemProps4.xml><?xml version="1.0" encoding="utf-8"?>
-<ds:datastoreItem xmlns:ds="http://schemas.openxmlformats.org/officeDocument/2006/customXml" ds:itemID="{3ADB3501-B491-4D01-904C-77D4694976C5}">
+<ds:datastoreItem xmlns:ds="http://schemas.openxmlformats.org/officeDocument/2006/customXml" ds:itemID="{3671BA5A-B80D-40C3-8808-B133CF05D663}">
   <ds:schemaRefs>
-    <ds:schemaRef ds:uri="http://schemas.microsoft.com/office/2006/metadata/properties"/>
-    <ds:schemaRef ds:uri="http://schemas.microsoft.com/office/infopath/2007/PartnerControls"/>
+    <ds:schemaRef ds:uri="http://schemas.microsoft.com/sharepoint/v3/contenttype/forms"/>
   </ds:schemaRefs>
 </ds:datastoreItem>
 </file>
</xml_diff>

<commit_message>
General Improvements and Generating Bootloader Compatible Binary Using Maxim SDK Project Section updated
</commit_message>
<xml_diff>
--- a/MAX78000_MSBL/Docs/Doc_src/MAX78000_Secure_Bootloader_InApplication_Programming.docx
+++ b/MAX78000_MSBL/Docs/Doc_src/MAX78000_Secure_Bootloader_InApplication_Programming.docx
@@ -1,6 +1,6 @@
 
 <file path=word/document.xml><?xml version="1.0" encoding="utf-8"?>
-<w:document xmlns:wpc="http://schemas.microsoft.com/office/word/2010/wordprocessingCanvas" xmlns:cx="http://schemas.microsoft.com/office/drawing/2014/chartex" xmlns:cx1="http://schemas.microsoft.com/office/drawing/2015/9/8/chartex" xmlns:cx2="http://schemas.microsoft.com/office/drawing/2015/10/21/chartex" xmlns:cx3="http://schemas.microsoft.com/office/drawing/2016/5/9/chartex" xmlns:cx4="http://schemas.microsoft.com/office/drawing/2016/5/10/chartex" xmlns:cx5="http://schemas.microsoft.com/office/drawing/2016/5/11/chartex" xmlns:cx6="http://schemas.microsoft.com/office/drawing/2016/5/12/chartex" xmlns:cx7="http://schemas.microsoft.com/office/drawing/2016/5/13/chartex" xmlns:cx8="http://schemas.microsoft.com/office/drawing/2016/5/14/chartex" xmlns:mc="http://schemas.openxmlformats.org/markup-compatibility/2006" xmlns:aink="http://schemas.microsoft.com/office/drawing/2016/ink" xmlns:am3d="http://schemas.microsoft.com/office/drawing/2017/model3d" xmlns:o="urn:schemas-microsoft-com:office:office" xmlns:r="http://schemas.openxmlformats.org/officeDocument/2006/relationships" xmlns:m="http://schemas.openxmlformats.org/officeDocument/2006/math" xmlns:v="urn:schemas-microsoft-com:vml" xmlns:wp14="http://schemas.microsoft.com/office/word/2010/wordprocessingDrawing" xmlns:wp="http://schemas.openxmlformats.org/drawingml/2006/wordprocessingDrawing" xmlns:w10="urn:schemas-microsoft-com:office:word" xmlns:w="http://schemas.openxmlformats.org/wordprocessingml/2006/main" xmlns:w14="http://schemas.microsoft.com/office/word/2010/wordml" xmlns:w15="http://schemas.microsoft.com/office/word/2012/wordml" xmlns:w16cex="http://schemas.microsoft.com/office/word/2018/wordml/cex" xmlns:w16cid="http://schemas.microsoft.com/office/word/2016/wordml/cid" xmlns:w16="http://schemas.microsoft.com/office/word/2018/wordml" xmlns:w16sdtdh="http://schemas.microsoft.com/office/word/2020/wordml/sdtdatahash" xmlns:w16se="http://schemas.microsoft.com/office/word/2015/wordml/symex" xmlns:wpg="http://schemas.microsoft.com/office/word/2010/wordprocessingGroup" xmlns:wpi="http://schemas.microsoft.com/office/word/2010/wordprocessingInk" xmlns:wne="http://schemas.microsoft.com/office/word/2006/wordml" xmlns:wps="http://schemas.microsoft.com/office/word/2010/wordprocessingShape" mc:Ignorable="w14 w15 w16se w16cid w16 w16cex w16sdtdh wp14">
+<w:document xmlns:wpc="http://schemas.microsoft.com/office/word/2010/wordprocessingCanvas" xmlns:cx="http://schemas.microsoft.com/office/drawing/2014/chartex" xmlns:cx1="http://schemas.microsoft.com/office/drawing/2015/9/8/chartex" xmlns:cx2="http://schemas.microsoft.com/office/drawing/2015/10/21/chartex" xmlns:cx3="http://schemas.microsoft.com/office/drawing/2016/5/9/chartex" xmlns:cx4="http://schemas.microsoft.com/office/drawing/2016/5/10/chartex" xmlns:cx5="http://schemas.microsoft.com/office/drawing/2016/5/11/chartex" xmlns:cx6="http://schemas.microsoft.com/office/drawing/2016/5/12/chartex" xmlns:cx7="http://schemas.microsoft.com/office/drawing/2016/5/13/chartex" xmlns:cx8="http://schemas.microsoft.com/office/drawing/2016/5/14/chartex" xmlns:mc="http://schemas.openxmlformats.org/markup-compatibility/2006" xmlns:aink="http://schemas.microsoft.com/office/drawing/2016/ink" xmlns:am3d="http://schemas.microsoft.com/office/drawing/2017/model3d" xmlns:o="urn:schemas-microsoft-com:office:office" xmlns:oel="http://schemas.microsoft.com/office/2019/extlst" xmlns:r="http://schemas.openxmlformats.org/officeDocument/2006/relationships" xmlns:m="http://schemas.openxmlformats.org/officeDocument/2006/math" xmlns:v="urn:schemas-microsoft-com:vml" xmlns:wp14="http://schemas.microsoft.com/office/word/2010/wordprocessingDrawing" xmlns:wp="http://schemas.openxmlformats.org/drawingml/2006/wordprocessingDrawing" xmlns:w10="urn:schemas-microsoft-com:office:word" xmlns:w="http://schemas.openxmlformats.org/wordprocessingml/2006/main" xmlns:w14="http://schemas.microsoft.com/office/word/2010/wordml" xmlns:w15="http://schemas.microsoft.com/office/word/2012/wordml" xmlns:w16cex="http://schemas.microsoft.com/office/word/2018/wordml/cex" xmlns:w16cid="http://schemas.microsoft.com/office/word/2016/wordml/cid" xmlns:w16="http://schemas.microsoft.com/office/word/2018/wordml" xmlns:w16sdtdh="http://schemas.microsoft.com/office/word/2020/wordml/sdtdatahash" xmlns:w16se="http://schemas.microsoft.com/office/word/2015/wordml/symex" xmlns:wpg="http://schemas.microsoft.com/office/word/2010/wordprocessingGroup" xmlns:wpi="http://schemas.microsoft.com/office/word/2010/wordprocessingInk" xmlns:wne="http://schemas.microsoft.com/office/word/2006/wordml" xmlns:wps="http://schemas.microsoft.com/office/word/2010/wordprocessingShape" mc:Ignorable="w14 w15 w16se w16cid w16 w16cex w16sdtdh wp14">
   <w:body>
     <w:p>
       <w:pPr>
@@ -94,14 +94,12 @@
       </w:pPr>
       <w:bookmarkStart w:id="1" w:name="OLE_LINK1"/>
       <w:bookmarkStart w:id="2" w:name="OLE_LINK2"/>
-      <w:proofErr w:type="spellStart"/>
       <w:r>
         <w:t>UG</w:t>
       </w:r>
       <w:r>
         <w:t>xxxx</w:t>
       </w:r>
-      <w:proofErr w:type="spellEnd"/>
       <w:r>
         <w:t xml:space="preserve">, </w:t>
       </w:r>
@@ -112,26 +110,50 @@
         <w:t>4</w:t>
       </w:r>
       <w:r>
-        <w:t>.1</w:t>
-      </w:r>
+        <w:t>.</w:t>
+      </w:r>
+      <w:del w:id="3" w:author="Kanal, Ozgun" w:date="2024-02-12T17:53:00Z">
+        <w:r>
+          <w:delText>1</w:delText>
+        </w:r>
+      </w:del>
+      <w:ins w:id="4" w:author="Kanal, Ozgun" w:date="2024-02-12T17:53:00Z">
+        <w:r>
+          <w:t>2</w:t>
+        </w:r>
+      </w:ins>
       <w:r>
         <w:t xml:space="preserve">; </w:t>
       </w:r>
       <w:r>
         <w:t>1</w:t>
       </w:r>
-      <w:r>
-        <w:t>1</w:t>
-      </w:r>
+      <w:ins w:id="5" w:author="Kanal, Ozgun" w:date="2024-02-12T17:53:00Z">
+        <w:r>
+          <w:t>2</w:t>
+        </w:r>
+      </w:ins>
+      <w:del w:id="6" w:author="Kanal, Ozgun" w:date="2024-02-12T17:53:00Z">
+        <w:r>
+          <w:delText>1</w:delText>
+        </w:r>
+      </w:del>
       <w:r>
         <w:t>/</w:t>
       </w:r>
       <w:r>
         <w:t>2</w:t>
       </w:r>
-      <w:r>
-        <w:t>1</w:t>
-      </w:r>
+      <w:ins w:id="7" w:author="Kanal, Ozgun" w:date="2024-02-12T17:53:00Z">
+        <w:r>
+          <w:t>4</w:t>
+        </w:r>
+      </w:ins>
+      <w:del w:id="8" w:author="Kanal, Ozgun" w:date="2024-02-12T17:53:00Z">
+        <w:r>
+          <w:delText>1</w:delText>
+        </w:r>
+      </w:del>
     </w:p>
     <w:bookmarkEnd w:id="1"/>
     <w:bookmarkEnd w:id="2"/>
@@ -202,8 +224,8 @@
       <w:pPr>
         <w:pStyle w:val="Body"/>
       </w:pPr>
-      <w:bookmarkStart w:id="3" w:name="OLE_LINK10"/>
-      <w:bookmarkStart w:id="4" w:name="OLE_LINK11"/>
+      <w:bookmarkStart w:id="9" w:name="OLE_LINK10"/>
+      <w:bookmarkStart w:id="10" w:name="OLE_LINK11"/>
     </w:p>
     <w:p>
       <w:pPr>
@@ -394,10 +416,10 @@
       <w:pPr>
         <w:pStyle w:val="TableofContents"/>
       </w:pPr>
-      <w:bookmarkStart w:id="5" w:name="OLE_LINK3"/>
-      <w:bookmarkStart w:id="6" w:name="OLE_LINK4"/>
-      <w:bookmarkEnd w:id="3"/>
-      <w:bookmarkEnd w:id="4"/>
+      <w:bookmarkStart w:id="11" w:name="OLE_LINK3"/>
+      <w:bookmarkStart w:id="12" w:name="OLE_LINK4"/>
+      <w:bookmarkEnd w:id="9"/>
+      <w:bookmarkEnd w:id="10"/>
       <w:r>
         <w:lastRenderedPageBreak/>
         <w:t>Table of Contents</w:t>
@@ -2380,9 +2402,9 @@
       <w:r>
         <w:fldChar w:fldCharType="end"/>
       </w:r>
-      <w:bookmarkStart w:id="7" w:name="_Toc30582045"/>
-      <w:bookmarkEnd w:id="5"/>
-      <w:bookmarkEnd w:id="6"/>
+      <w:bookmarkStart w:id="13" w:name="_Toc30582045"/>
+      <w:bookmarkEnd w:id="11"/>
+      <w:bookmarkEnd w:id="12"/>
     </w:p>
     <w:p>
       <w:pPr>
@@ -2396,20 +2418,20 @@
       <w:pPr>
         <w:pStyle w:val="H2-Heading"/>
       </w:pPr>
-      <w:bookmarkStart w:id="8" w:name="_Toc87569031"/>
+      <w:bookmarkStart w:id="14" w:name="_Toc87569031"/>
       <w:r>
         <w:lastRenderedPageBreak/>
         <w:t>Introduction</w:t>
       </w:r>
-      <w:bookmarkEnd w:id="7"/>
-      <w:bookmarkEnd w:id="8"/>
+      <w:bookmarkEnd w:id="13"/>
+      <w:bookmarkEnd w:id="14"/>
     </w:p>
     <w:p>
       <w:pPr>
         <w:pStyle w:val="Body"/>
       </w:pPr>
-      <w:bookmarkStart w:id="9" w:name="OLE_LINK5"/>
-      <w:bookmarkStart w:id="10" w:name="OLE_LINK6"/>
+      <w:bookmarkStart w:id="15" w:name="OLE_LINK5"/>
+      <w:bookmarkStart w:id="16" w:name="OLE_LINK6"/>
       <w:r>
         <w:t xml:space="preserve">This </w:t>
       </w:r>
@@ -2474,14 +2496,14 @@
       <w:pPr>
         <w:pStyle w:val="H2-Heading"/>
       </w:pPr>
-      <w:bookmarkStart w:id="11" w:name="_Toc30582046"/>
-      <w:bookmarkStart w:id="12" w:name="_Toc87569032"/>
+      <w:bookmarkStart w:id="17" w:name="_Toc30582046"/>
+      <w:bookmarkStart w:id="18" w:name="_Toc87569032"/>
       <w:r>
         <w:lastRenderedPageBreak/>
         <w:t>System Requirements</w:t>
       </w:r>
-      <w:bookmarkEnd w:id="11"/>
-      <w:bookmarkEnd w:id="12"/>
+      <w:bookmarkEnd w:id="17"/>
+      <w:bookmarkEnd w:id="18"/>
     </w:p>
     <w:p>
       <w:pPr>
@@ -2594,8 +2616,8 @@
         <w:t xml:space="preserve"> and MAX32630FTHR</w:t>
       </w:r>
     </w:p>
-    <w:bookmarkEnd w:id="9"/>
-    <w:bookmarkEnd w:id="10"/>
+    <w:bookmarkEnd w:id="15"/>
+    <w:bookmarkEnd w:id="16"/>
     <w:p>
       <w:pPr>
         <w:pStyle w:val="Body"/>
@@ -2605,19 +2627,19 @@
       <w:pPr>
         <w:pStyle w:val="H2-Heading"/>
       </w:pPr>
-      <w:bookmarkStart w:id="13" w:name="_Toc27744957"/>
-      <w:bookmarkStart w:id="14" w:name="_Toc27748585"/>
-      <w:bookmarkStart w:id="15" w:name="_Toc30582047"/>
-      <w:bookmarkStart w:id="16" w:name="_Toc66980917"/>
-      <w:bookmarkStart w:id="17" w:name="_Toc87569033"/>
+      <w:bookmarkStart w:id="19" w:name="_Toc27744957"/>
+      <w:bookmarkStart w:id="20" w:name="_Toc27748585"/>
+      <w:bookmarkStart w:id="21" w:name="_Toc30582047"/>
+      <w:bookmarkStart w:id="22" w:name="_Toc66980917"/>
+      <w:bookmarkStart w:id="23" w:name="_Toc87569033"/>
       <w:r>
         <w:t>Maxim Toolchain Installation</w:t>
       </w:r>
-      <w:bookmarkEnd w:id="13"/>
-      <w:bookmarkEnd w:id="14"/>
-      <w:bookmarkEnd w:id="15"/>
-      <w:bookmarkEnd w:id="16"/>
-      <w:bookmarkEnd w:id="17"/>
+      <w:bookmarkEnd w:id="19"/>
+      <w:bookmarkEnd w:id="20"/>
+      <w:bookmarkEnd w:id="21"/>
+      <w:bookmarkEnd w:id="22"/>
+      <w:bookmarkEnd w:id="23"/>
     </w:p>
     <w:p>
       <w:pPr>
@@ -2699,7 +2721,7 @@
       <w:r>
         <w:t xml:space="preserve"> until finished.</w:t>
       </w:r>
-      <w:bookmarkStart w:id="18" w:name="_Toc30582048"/>
+      <w:bookmarkStart w:id="24" w:name="_Toc30582048"/>
     </w:p>
     <w:p>
       <w:pPr>
@@ -2723,12 +2745,12 @@
       <w:pPr>
         <w:pStyle w:val="H2-Heading"/>
       </w:pPr>
-      <w:bookmarkStart w:id="19" w:name="_Toc87569034"/>
+      <w:bookmarkStart w:id="25" w:name="_Toc87569034"/>
       <w:r>
         <w:lastRenderedPageBreak/>
         <w:t>Environment Setup</w:t>
       </w:r>
-      <w:bookmarkEnd w:id="19"/>
+      <w:bookmarkEnd w:id="25"/>
     </w:p>
     <w:p>
       <w:pPr>
@@ -2792,22 +2814,22 @@
       <w:pPr>
         <w:pStyle w:val="H3-Heading"/>
       </w:pPr>
-      <w:bookmarkStart w:id="20" w:name="_Toc30582050"/>
-      <w:bookmarkStart w:id="21" w:name="_Toc87569035"/>
-      <w:bookmarkStart w:id="22" w:name="_Hlk36558871"/>
-      <w:bookmarkEnd w:id="18"/>
+      <w:bookmarkStart w:id="26" w:name="_Toc30582050"/>
+      <w:bookmarkStart w:id="27" w:name="_Toc87569035"/>
+      <w:bookmarkStart w:id="28" w:name="_Hlk36558871"/>
+      <w:bookmarkEnd w:id="24"/>
       <w:r>
         <w:t>Programming the MAX32630FTHR</w:t>
       </w:r>
-      <w:bookmarkEnd w:id="20"/>
-      <w:bookmarkEnd w:id="21"/>
+      <w:bookmarkEnd w:id="26"/>
+      <w:bookmarkEnd w:id="27"/>
     </w:p>
     <w:p>
       <w:pPr>
         <w:pStyle w:val="Body"/>
       </w:pPr>
-      <w:bookmarkStart w:id="23" w:name="_Hlk27981192"/>
-      <w:bookmarkEnd w:id="22"/>
+      <w:bookmarkStart w:id="29" w:name="_Hlk27981192"/>
+      <w:bookmarkEnd w:id="28"/>
       <w:r>
         <w:t xml:space="preserve">To </w:t>
       </w:r>
@@ -2838,7 +2860,7 @@
       <w:r>
         <w:t>:</w:t>
       </w:r>
-      <w:bookmarkEnd w:id="23"/>
+      <w:bookmarkEnd w:id="29"/>
     </w:p>
     <w:p>
       <w:pPr>
@@ -2851,11 +2873,11 @@
       <w:r>
         <w:t xml:space="preserve">Connect the grey 10-pin connector to the MAX32630FTHR and the </w:t>
       </w:r>
-      <w:bookmarkStart w:id="24" w:name="_Hlk4669897"/>
+      <w:bookmarkStart w:id="30" w:name="_Hlk4669897"/>
       <w:r>
         <w:t xml:space="preserve">MAX32625PICO </w:t>
       </w:r>
-      <w:bookmarkEnd w:id="24"/>
+      <w:bookmarkEnd w:id="30"/>
       <w:r>
         <w:t>board.</w:t>
       </w:r>
@@ -2932,8 +2954,8 @@
         <w:pStyle w:val="Caption-Figure"/>
         <w:ind w:left="720"/>
       </w:pPr>
-      <w:bookmarkStart w:id="25" w:name="_Toc30582030"/>
-      <w:bookmarkStart w:id="26" w:name="_Toc87569049"/>
+      <w:bookmarkStart w:id="31" w:name="_Toc30582030"/>
+      <w:bookmarkStart w:id="32" w:name="_Toc87569049"/>
       <w:r>
         <w:t xml:space="preserve">Figure </w:t>
       </w:r>
@@ -2961,12 +2983,12 @@
       <w:r>
         <w:t>. The MAX32630FTHR and MAX32625PICO board connection</w:t>
       </w:r>
-      <w:bookmarkStart w:id="27" w:name="_Ref525896812"/>
+      <w:bookmarkStart w:id="33" w:name="_Ref525896812"/>
       <w:r>
         <w:t>.</w:t>
       </w:r>
-      <w:bookmarkEnd w:id="25"/>
-      <w:bookmarkEnd w:id="26"/>
+      <w:bookmarkEnd w:id="31"/>
+      <w:bookmarkEnd w:id="32"/>
     </w:p>
     <w:p>
       <w:pPr>
@@ -2978,7 +3000,7 @@
       <w:r>
         <w:t>, then verify that it is installed correctly.</w:t>
       </w:r>
-      <w:bookmarkEnd w:id="27"/>
+      <w:bookmarkEnd w:id="33"/>
     </w:p>
     <w:p>
       <w:pPr>
@@ -3055,7 +3077,7 @@
       <w:pPr>
         <w:pStyle w:val="BodyIndent-TextNumberingSmall"/>
       </w:pPr>
-      <w:bookmarkStart w:id="28" w:name="_Ref525896824"/>
+      <w:bookmarkStart w:id="34" w:name="_Ref525896824"/>
       <w:r>
         <w:t xml:space="preserve">If the drivers have correctly installed, you should see one port listed as </w:t>
       </w:r>
@@ -3069,7 +3091,7 @@
       <w:r>
         <w:t xml:space="preserve"> for the MAX32625PICO. Note the COM port number for the USB serial device.</w:t>
       </w:r>
-      <w:bookmarkEnd w:id="28"/>
+      <w:bookmarkEnd w:id="34"/>
     </w:p>
     <w:p>
       <w:pPr>
@@ -3121,8 +3143,8 @@
         <w:pStyle w:val="Caption-Figure"/>
         <w:ind w:left="1080"/>
       </w:pPr>
-      <w:bookmarkStart w:id="29" w:name="_Toc30582031"/>
-      <w:bookmarkStart w:id="30" w:name="_Toc87569050"/>
+      <w:bookmarkStart w:id="35" w:name="_Toc30582031"/>
+      <w:bookmarkStart w:id="36" w:name="_Toc87569050"/>
       <w:r>
         <w:t xml:space="preserve">Figure </w:t>
       </w:r>
@@ -3150,8 +3172,8 @@
       <w:r>
         <w:t>. Serial port list.</w:t>
       </w:r>
-      <w:bookmarkEnd w:id="29"/>
-      <w:bookmarkEnd w:id="30"/>
+      <w:bookmarkEnd w:id="35"/>
+      <w:bookmarkEnd w:id="36"/>
     </w:p>
     <w:p>
       <w:pPr>
@@ -3232,8 +3254,8 @@
         <w:pStyle w:val="Caption-Figure"/>
         <w:ind w:left="1080"/>
       </w:pPr>
-      <w:bookmarkStart w:id="31" w:name="_Toc30582032"/>
-      <w:bookmarkStart w:id="32" w:name="_Toc87569051"/>
+      <w:bookmarkStart w:id="37" w:name="_Toc30582032"/>
+      <w:bookmarkStart w:id="38" w:name="_Toc87569051"/>
       <w:r>
         <w:t xml:space="preserve">Figure </w:t>
       </w:r>
@@ -3261,8 +3283,8 @@
       <w:r>
         <w:t>. CDC device driver warning.</w:t>
       </w:r>
-      <w:bookmarkEnd w:id="31"/>
-      <w:bookmarkEnd w:id="32"/>
+      <w:bookmarkEnd w:id="37"/>
+      <w:bookmarkEnd w:id="38"/>
     </w:p>
     <w:p/>
     <w:p>
@@ -3369,6 +3391,16 @@
       <w:r>
         <w:t>into the correct DAPLINK drive.</w:t>
       </w:r>
+      <w:ins w:id="39" w:author="Kanal, Ozgun" w:date="2024-02-12T17:16:00Z">
+        <w:r>
+          <w:t xml:space="preserve"> This binary file resides </w:t>
+        </w:r>
+      </w:ins>
+      <w:ins w:id="40" w:author="Kanal, Ozgun" w:date="2024-02-12T17:17:00Z">
+        <w:r>
+          <w:t>in the MAX78000_MSBL directory.</w:t>
+        </w:r>
+      </w:ins>
     </w:p>
     <w:p>
       <w:pPr>
@@ -3498,9 +3530,9 @@
         <w:pStyle w:val="Caption-Figure"/>
         <w:ind w:left="720"/>
       </w:pPr>
-      <w:bookmarkStart w:id="33" w:name="_Ref25675847"/>
-      <w:bookmarkStart w:id="34" w:name="_Toc30582034"/>
-      <w:bookmarkStart w:id="35" w:name="_Toc87569052"/>
+      <w:bookmarkStart w:id="41" w:name="_Ref25675847"/>
+      <w:bookmarkStart w:id="42" w:name="_Toc30582034"/>
+      <w:bookmarkStart w:id="43" w:name="_Toc87569052"/>
       <w:r>
         <w:t xml:space="preserve">Figure </w:t>
       </w:r>
@@ -3525,12 +3557,12 @@
         </w:rPr>
         <w:fldChar w:fldCharType="end"/>
       </w:r>
-      <w:bookmarkEnd w:id="33"/>
+      <w:bookmarkEnd w:id="41"/>
       <w:r>
         <w:t>. MAX32630FTHR host reset button.</w:t>
       </w:r>
-      <w:bookmarkEnd w:id="34"/>
-      <w:bookmarkEnd w:id="35"/>
+      <w:bookmarkEnd w:id="42"/>
+      <w:bookmarkEnd w:id="43"/>
     </w:p>
     <w:p>
       <w:pPr>
@@ -3541,7 +3573,7 @@
       <w:pPr>
         <w:pStyle w:val="BodyIndent-TextNumbering"/>
       </w:pPr>
-      <w:bookmarkStart w:id="36" w:name="_Ref525650143"/>
+      <w:bookmarkStart w:id="44" w:name="_Ref525650143"/>
       <w:r>
         <w:t xml:space="preserve">Verify that the LED on the </w:t>
       </w:r>
@@ -3592,13 +3624,13 @@
       <w:r>
         <w:t>.</w:t>
       </w:r>
-      <w:bookmarkEnd w:id="36"/>
+      <w:bookmarkEnd w:id="44"/>
     </w:p>
     <w:p>
       <w:pPr>
         <w:ind w:left="720"/>
       </w:pPr>
-      <w:bookmarkStart w:id="37" w:name="_Hlk526953283"/>
+      <w:bookmarkStart w:id="45" w:name="_Hlk526953283"/>
       <w:r>
         <w:rPr>
           <w:noProof/>
@@ -3645,10 +3677,10 @@
         <w:pStyle w:val="Caption-Figure"/>
         <w:ind w:left="720"/>
       </w:pPr>
-      <w:bookmarkStart w:id="38" w:name="_Ref25675828"/>
-      <w:bookmarkStart w:id="39" w:name="_Ref25675821"/>
-      <w:bookmarkStart w:id="40" w:name="_Toc30582035"/>
-      <w:bookmarkStart w:id="41" w:name="_Toc87569053"/>
+      <w:bookmarkStart w:id="46" w:name="_Ref25675828"/>
+      <w:bookmarkStart w:id="47" w:name="_Ref25675821"/>
+      <w:bookmarkStart w:id="48" w:name="_Toc30582035"/>
+      <w:bookmarkStart w:id="49" w:name="_Toc87569053"/>
       <w:r>
         <w:t xml:space="preserve">Figure </w:t>
       </w:r>
@@ -3673,23 +3705,23 @@
         </w:rPr>
         <w:fldChar w:fldCharType="end"/>
       </w:r>
-      <w:bookmarkEnd w:id="38"/>
+      <w:bookmarkEnd w:id="46"/>
       <w:r>
         <w:t xml:space="preserve">. MAX32630FTHR host blinking </w:t>
       </w:r>
-      <w:bookmarkEnd w:id="39"/>
+      <w:bookmarkEnd w:id="47"/>
       <w:r>
         <w:t>LED.</w:t>
       </w:r>
-      <w:bookmarkEnd w:id="40"/>
-      <w:bookmarkEnd w:id="41"/>
+      <w:bookmarkEnd w:id="48"/>
+      <w:bookmarkEnd w:id="49"/>
     </w:p>
     <w:p>
       <w:pPr>
         <w:pStyle w:val="Caption-Figure"/>
       </w:pPr>
     </w:p>
-    <w:bookmarkEnd w:id="37"/>
+    <w:bookmarkEnd w:id="45"/>
     <w:p>
       <w:r>
         <w:br w:type="page"/>
@@ -3699,14 +3731,14 @@
       <w:pPr>
         <w:pStyle w:val="H3-Heading"/>
       </w:pPr>
-      <w:bookmarkStart w:id="42" w:name="_Toc30582051"/>
-      <w:bookmarkStart w:id="43" w:name="_Toc87569036"/>
+      <w:bookmarkStart w:id="50" w:name="_Toc30582051"/>
+      <w:bookmarkStart w:id="51" w:name="_Toc87569036"/>
       <w:r>
         <w:lastRenderedPageBreak/>
         <w:t>Hardware Setup</w:t>
       </w:r>
-      <w:bookmarkEnd w:id="42"/>
-      <w:bookmarkEnd w:id="43"/>
+      <w:bookmarkEnd w:id="50"/>
+      <w:bookmarkEnd w:id="51"/>
     </w:p>
     <w:p>
       <w:pPr>
@@ -3752,7 +3784,7 @@
       <w:r>
         <w:t xml:space="preserve"> </w:t>
       </w:r>
-      <w:bookmarkStart w:id="44" w:name="_Hlk25676254"/>
+      <w:bookmarkStart w:id="52" w:name="_Hlk25676254"/>
       <w:r>
         <w:t xml:space="preserve">Pin </w:t>
       </w:r>
@@ -3768,7 +3800,7 @@
       <w:r>
         <w:t>MAX78000FTHR</w:t>
       </w:r>
-      <w:bookmarkEnd w:id="44"/>
+      <w:bookmarkEnd w:id="52"/>
       <w:r>
         <w:t xml:space="preserve"> </w:t>
       </w:r>
@@ -3827,32 +3859,45 @@
       <w:pPr>
         <w:pStyle w:val="TableTitle"/>
       </w:pPr>
-      <w:bookmarkStart w:id="45" w:name="_Ref25676100"/>
-      <w:bookmarkStart w:id="46" w:name="_Toc30582016"/>
-      <w:bookmarkStart w:id="47" w:name="_Toc87569057"/>
+      <w:bookmarkStart w:id="53" w:name="_Ref25676100"/>
+      <w:bookmarkStart w:id="54" w:name="_Toc30582016"/>
+      <w:bookmarkStart w:id="55" w:name="_Toc87569057"/>
       <w:r>
         <w:t xml:space="preserve">Table </w:t>
       </w:r>
-      <w:fldSimple w:instr=" SEQ Table \* ARABIC ">
-        <w:r>
-          <w:rPr>
-            <w:noProof/>
-          </w:rPr>
-          <w:t>1</w:t>
-        </w:r>
-      </w:fldSimple>
+      <w:r>
+        <w:fldChar w:fldCharType="begin"/>
+      </w:r>
+      <w:r>
+        <w:instrText xml:space="preserve"> SEQ Table \* ARABIC </w:instrText>
+      </w:r>
+      <w:r>
+        <w:fldChar w:fldCharType="separate"/>
+      </w:r>
+      <w:r>
+        <w:rPr>
+          <w:noProof/>
+        </w:rPr>
+        <w:t>1</w:t>
+      </w:r>
+      <w:r>
+        <w:rPr>
+          <w:noProof/>
+        </w:rPr>
+        <w:fldChar w:fldCharType="end"/>
+      </w:r>
       <w:r>
         <w:t>.</w:t>
       </w:r>
-      <w:bookmarkEnd w:id="45"/>
+      <w:bookmarkEnd w:id="53"/>
       <w:r>
         <w:t xml:space="preserve"> Pin Connection between the MAX32630FTHR and </w:t>
       </w:r>
       <w:r>
         <w:t>MAX78000FTHR</w:t>
       </w:r>
-      <w:bookmarkEnd w:id="46"/>
-      <w:bookmarkEnd w:id="47"/>
+      <w:bookmarkEnd w:id="54"/>
+      <w:bookmarkEnd w:id="55"/>
     </w:p>
     <w:tbl>
       <w:tblPr>
@@ -4220,6 +4265,23 @@
         </w:tc>
       </w:tr>
     </w:tbl>
+    <w:p>
+      <w:pPr>
+        <w:rPr>
+          <w:ins w:id="56" w:author="Kanal, Ozgun" w:date="2024-02-12T17:13:00Z"/>
+        </w:rPr>
+      </w:pPr>
+      <w:ins w:id="57" w:author="Kanal, Ozgun" w:date="2024-02-12T17:13:00Z">
+        <w:r>
+          <w:t xml:space="preserve">Note that R6 and R11 slots can be used for pull-up resistors which are not placed </w:t>
+        </w:r>
+      </w:ins>
+      <w:ins w:id="58" w:author="Kanal, Ozgun" w:date="2024-02-12T17:14:00Z">
+        <w:r>
+          <w:t>on default for the MAX32630FTHR board.</w:t>
+        </w:r>
+      </w:ins>
+    </w:p>
     <w:p/>
     <w:p>
       <w:r>
@@ -4279,10 +4341,13 @@
     <w:p>
       <w:pPr>
         <w:pStyle w:val="Caption-Figure"/>
-      </w:pPr>
-      <w:bookmarkStart w:id="48" w:name="_Ref25676353"/>
-      <w:bookmarkStart w:id="49" w:name="_Toc30582036"/>
-      <w:bookmarkStart w:id="50" w:name="_Toc87569054"/>
+        <w:rPr>
+          <w:ins w:id="59" w:author="Kanal, Ozgun" w:date="2024-02-12T19:36:00Z"/>
+        </w:rPr>
+      </w:pPr>
+      <w:bookmarkStart w:id="60" w:name="_Ref25676353"/>
+      <w:bookmarkStart w:id="61" w:name="_Toc30582036"/>
+      <w:bookmarkStart w:id="62" w:name="_Toc87569054"/>
       <w:r>
         <w:t xml:space="preserve">Figure </w:t>
       </w:r>
@@ -4304,11 +4369,11 @@
       <w:r>
         <w:fldChar w:fldCharType="end"/>
       </w:r>
-      <w:bookmarkEnd w:id="48"/>
+      <w:bookmarkEnd w:id="60"/>
       <w:r>
         <w:t xml:space="preserve">. </w:t>
       </w:r>
-      <w:bookmarkEnd w:id="49"/>
+      <w:bookmarkEnd w:id="61"/>
       <w:r>
         <w:t xml:space="preserve">Pin </w:t>
       </w:r>
@@ -4327,7 +4392,74 @@
       <w:r>
         <w:t>MAX78000FTHR</w:t>
       </w:r>
-      <w:bookmarkEnd w:id="50"/>
+      <w:bookmarkEnd w:id="62"/>
+    </w:p>
+    <w:p>
+      <w:pPr>
+        <w:pStyle w:val="Caption-Figure"/>
+        <w:rPr>
+          <w:ins w:id="63" w:author="Kanal, Ozgun" w:date="2024-02-12T19:36:00Z"/>
+        </w:rPr>
+      </w:pPr>
+    </w:p>
+    <w:p>
+      <w:pPr>
+        <w:pStyle w:val="Caption-Figure"/>
+        <w:rPr>
+          <w:ins w:id="64" w:author="Kanal, Ozgun" w:date="2024-02-12T19:36:00Z"/>
+        </w:rPr>
+      </w:pPr>
+    </w:p>
+    <w:p>
+      <w:pPr>
+        <w:pStyle w:val="Caption-Figure"/>
+      </w:pPr>
+      <w:ins w:id="65" w:author="Kanal, Ozgun" w:date="2024-02-12T19:36:00Z">
+        <w:r>
+          <w:t>On the other hand, see the doc</w:t>
+        </w:r>
+      </w:ins>
+      <w:ins w:id="66" w:author="Kanal, Ozgun" w:date="2024-02-12T19:37:00Z">
+        <w:r>
+          <w:t>ument “</w:t>
+        </w:r>
+        <w:bookmarkStart w:id="67" w:name="OLE_LINK8"/>
+        <w:r>
+          <w:t>Maxim_Bootloader_Tools_UG</w:t>
+        </w:r>
+        <w:r>
+          <w:t xml:space="preserve"> </w:t>
+        </w:r>
+        <w:bookmarkEnd w:id="67"/>
+        <w:r>
+          <w:t xml:space="preserve">.pdf” to </w:t>
+        </w:r>
+      </w:ins>
+      <w:ins w:id="68" w:author="Kanal, Ozgun" w:date="2024-02-12T19:38:00Z">
+        <w:r>
+          <w:t>use</w:t>
+        </w:r>
+      </w:ins>
+      <w:ins w:id="69" w:author="Kanal, Ozgun" w:date="2024-02-12T19:37:00Z">
+        <w:r>
+          <w:t xml:space="preserve"> MAX32625PICO2 or </w:t>
+        </w:r>
+      </w:ins>
+      <w:ins w:id="70" w:author="Kanal, Ozgun" w:date="2024-02-12T19:38:00Z">
+        <w:r>
+          <w:t xml:space="preserve">a custom board such as </w:t>
+        </w:r>
+      </w:ins>
+      <w:ins w:id="71" w:author="Kanal, Ozgun" w:date="2024-02-12T19:37:00Z">
+        <w:r>
+          <w:t>MAX32665 EvKit as host device</w:t>
+        </w:r>
+      </w:ins>
+      <w:ins w:id="72" w:author="Kanal, Ozgun" w:date="2024-02-12T19:38:00Z">
+        <w:r>
+          <w:t xml:space="preserve"> instead of MAX32630FTHR board.</w:t>
+        </w:r>
+      </w:ins>
       <w:r>
         <w:br w:type="page"/>
       </w:r>
@@ -4336,27 +4468,27 @@
       <w:pPr>
         <w:pStyle w:val="H2-Heading"/>
       </w:pPr>
-      <w:bookmarkStart w:id="51" w:name="_Toc30582052"/>
-      <w:bookmarkStart w:id="52" w:name="_Toc87569037"/>
+      <w:bookmarkStart w:id="73" w:name="_Toc30582052"/>
+      <w:bookmarkStart w:id="74" w:name="_Toc87569037"/>
       <w:r>
         <w:lastRenderedPageBreak/>
         <w:t>In-Application Programming</w:t>
       </w:r>
-      <w:bookmarkEnd w:id="51"/>
-      <w:bookmarkEnd w:id="52"/>
+      <w:bookmarkEnd w:id="73"/>
+      <w:bookmarkEnd w:id="74"/>
     </w:p>
     <w:p>
       <w:pPr>
         <w:pStyle w:val="H3-Heading"/>
       </w:pPr>
-      <w:bookmarkStart w:id="53" w:name="_Toc87569038"/>
+      <w:bookmarkStart w:id="75" w:name="_Toc87569038"/>
       <w:r>
         <w:t xml:space="preserve">Installing </w:t>
       </w:r>
       <w:r>
         <w:t>Microsoft Visual C++ Runtime</w:t>
       </w:r>
-      <w:bookmarkEnd w:id="53"/>
+      <w:bookmarkEnd w:id="75"/>
     </w:p>
     <w:p>
       <w:pPr>
@@ -4697,14 +4829,14 @@
       <w:pPr>
         <w:pStyle w:val="H3-Heading"/>
       </w:pPr>
-      <w:bookmarkStart w:id="54" w:name="_Toc87569039"/>
+      <w:bookmarkStart w:id="76" w:name="_Toc87569039"/>
       <w:r>
         <w:t xml:space="preserve">Installing </w:t>
       </w:r>
       <w:r>
         <w:t>OpenSSL Library</w:t>
       </w:r>
-      <w:bookmarkEnd w:id="54"/>
+      <w:bookmarkEnd w:id="76"/>
     </w:p>
     <w:p>
       <w:pPr>
@@ -5249,7 +5381,7 @@
       <w:pPr>
         <w:pStyle w:val="H3-Heading"/>
       </w:pPr>
-      <w:bookmarkStart w:id="55" w:name="_Toc87569040"/>
+      <w:bookmarkStart w:id="77" w:name="_Toc87569040"/>
       <w:r>
         <w:lastRenderedPageBreak/>
         <w:t>Compiling the Hello World Example</w:t>
@@ -5260,7 +5392,7 @@
       <w:r>
         <w:t xml:space="preserve"> with the Make Command</w:t>
       </w:r>
-      <w:bookmarkEnd w:id="55"/>
+      <w:bookmarkEnd w:id="77"/>
       <w:r>
         <w:t xml:space="preserve"> </w:t>
       </w:r>
@@ -5709,11 +5841,11 @@
       <w:pPr>
         <w:pStyle w:val="H3-Heading"/>
       </w:pPr>
-      <w:bookmarkStart w:id="56" w:name="_Toc87569041"/>
+      <w:bookmarkStart w:id="78" w:name="_Toc87569041"/>
       <w:r>
         <w:t>Generating AES Keys</w:t>
       </w:r>
-      <w:bookmarkEnd w:id="56"/>
+      <w:bookmarkEnd w:id="78"/>
     </w:p>
     <w:p>
       <w:pPr>
@@ -5738,16 +5870,11 @@
         <w:t xml:space="preserve">the </w:t>
       </w:r>
       <w:r>
-        <w:t xml:space="preserve">file format should be </w:t>
-      </w:r>
-      <w:proofErr w:type="gramStart"/>
-      <w:r>
-        <w:t xml:space="preserve">similar </w:t>
+        <w:t xml:space="preserve">file format should be similar </w:t>
       </w:r>
       <w:r>
         <w:t>to</w:t>
       </w:r>
-      <w:proofErr w:type="gramEnd"/>
       <w:r>
         <w:t xml:space="preserve"> the sample </w:t>
       </w:r>
@@ -5917,6 +6044,7 @@
       <w:pPr>
         <w:pStyle w:val="Default"/>
         <w:rPr>
+          <w:ins w:id="79" w:author="Kanal, Ozgun" w:date="2024-02-12T17:15:00Z"/>
           <w:i/>
           <w:iCs/>
           <w:sz w:val="22"/>
@@ -5927,56 +6055,87 @@
       <w:pPr>
         <w:pStyle w:val="Default"/>
         <w:rPr>
+          <w:ins w:id="80" w:author="Kanal, Ozgun" w:date="2024-02-12T17:15:00Z"/>
           <w:i/>
           <w:iCs/>
           <w:sz w:val="22"/>
         </w:rPr>
       </w:pPr>
-      <w:r>
-        <w:rPr>
-          <w:sz w:val="22"/>
-        </w:rPr>
-        <w:t xml:space="preserve">3. Rename generated key.txt </w:t>
-      </w:r>
-      <w:r>
-        <w:rPr>
-          <w:sz w:val="22"/>
-        </w:rPr>
-        <w:t xml:space="preserve">as </w:t>
-      </w:r>
-      <w:r>
+      <w:ins w:id="81" w:author="Kanal, Ozgun" w:date="2024-02-12T17:15:00Z">
+        <w:r>
+          <w:rPr>
+            <w:i/>
+            <w:iCs/>
+            <w:sz w:val="22"/>
+          </w:rPr>
+          <w:t>Where “X” corresponds to the version the file.</w:t>
+        </w:r>
+      </w:ins>
+    </w:p>
+    <w:p>
+      <w:pPr>
+        <w:pStyle w:val="Default"/>
         <w:rPr>
           <w:i/>
           <w:iCs/>
           <w:sz w:val="22"/>
         </w:rPr>
-        <w:t>max78000_key.txt</w:t>
-      </w:r>
-      <w:r>
-        <w:rPr>
-          <w:sz w:val="22"/>
-        </w:rPr>
-        <w:t xml:space="preserve"> </w:t>
-      </w:r>
-      <w:r>
-        <w:rPr>
-          <w:sz w:val="22"/>
-        </w:rPr>
-        <w:t>file for using msbl file generation or bootloader key programming.</w:t>
-      </w:r>
-    </w:p>
-    <w:p>
-      <w:pPr>
-        <w:spacing w:before="0" w:after="0" w:line="240" w:lineRule="auto"/>
+      </w:pPr>
+    </w:p>
+    <w:p>
+      <w:pPr>
+        <w:pStyle w:val="Default"/>
         <w:rPr>
           <w:i/>
           <w:iCs/>
-        </w:rPr>
-      </w:pPr>
+          <w:sz w:val="22"/>
+        </w:rPr>
+      </w:pPr>
+      <w:r>
+        <w:rPr>
+          <w:sz w:val="22"/>
+        </w:rPr>
+        <w:t xml:space="preserve">3. Rename generated key.txt </w:t>
+      </w:r>
+      <w:r>
+        <w:rPr>
+          <w:sz w:val="22"/>
+        </w:rPr>
+        <w:t xml:space="preserve">as </w:t>
+      </w:r>
       <w:r>
         <w:rPr>
           <w:i/>
           <w:iCs/>
+          <w:sz w:val="22"/>
+        </w:rPr>
+        <w:t>max78000_key.txt</w:t>
+      </w:r>
+      <w:r>
+        <w:rPr>
+          <w:sz w:val="22"/>
+        </w:rPr>
+        <w:t xml:space="preserve"> </w:t>
+      </w:r>
+      <w:r>
+        <w:rPr>
+          <w:sz w:val="22"/>
+        </w:rPr>
+        <w:t>file for using msbl file generation or bootloader key programming.</w:t>
+      </w:r>
+    </w:p>
+    <w:p>
+      <w:pPr>
+        <w:spacing w:before="0" w:after="0" w:line="240" w:lineRule="auto"/>
+        <w:rPr>
+          <w:i/>
+          <w:iCs/>
+        </w:rPr>
+      </w:pPr>
+      <w:r>
+        <w:rPr>
+          <w:i/>
+          <w:iCs/>
         </w:rPr>
         <w:br w:type="page"/>
       </w:r>
@@ -5985,17 +6144,17 @@
       <w:pPr>
         <w:pStyle w:val="H3-Heading"/>
       </w:pPr>
-      <w:bookmarkStart w:id="57" w:name="_Toc87569042"/>
-      <w:bookmarkStart w:id="58" w:name="_Toc80788812"/>
+      <w:bookmarkStart w:id="82" w:name="_Toc87569042"/>
+      <w:bookmarkStart w:id="83" w:name="_Toc80788812"/>
       <w:r>
         <w:lastRenderedPageBreak/>
         <w:t>Generating Bootloader Compatible Binary Using Maxim SDK Project</w:t>
       </w:r>
-      <w:bookmarkEnd w:id="57"/>
+      <w:bookmarkEnd w:id="82"/>
       <w:r>
         <w:t xml:space="preserve"> </w:t>
       </w:r>
-      <w:bookmarkEnd w:id="58"/>
+      <w:bookmarkEnd w:id="83"/>
     </w:p>
     <w:p>
       <w:r>
@@ -6157,15 +6316,18 @@
         <w:spacing w:before="0" w:after="0" w:line="240" w:lineRule="auto"/>
         <w:contextualSpacing w:val="0"/>
         <w:rPr>
+          <w:del w:id="84" w:author="Kanal, Ozgun" w:date="2024-02-12T17:23:00Z"/>
           <w:rFonts w:eastAsia="Times New Roman"/>
         </w:rPr>
       </w:pPr>
-      <w:r>
-        <w:rPr>
-          <w:rFonts w:eastAsia="Times New Roman"/>
-        </w:rPr>
-        <w:t>Remove following lines from makefile:</w:t>
-      </w:r>
+      <w:del w:id="85" w:author="Kanal, Ozgun" w:date="2024-02-12T17:23:00Z">
+        <w:r>
+          <w:rPr>
+            <w:rFonts w:eastAsia="Times New Roman"/>
+          </w:rPr>
+          <w:delText>Remove following lines from makefile:</w:delText>
+        </w:r>
+      </w:del>
     </w:p>
     <w:p>
       <w:pPr>
@@ -6176,10 +6338,155 @@
         <w:spacing w:before="0" w:after="0" w:line="240" w:lineRule="auto"/>
         <w:ind w:left="1800"/>
         <w:rPr>
+          <w:del w:id="86" w:author="Kanal, Ozgun" w:date="2024-02-12T17:23:00Z"/>
           <w:rFonts w:ascii="Consolas" w:hAnsi="Consolas" w:cs="Consolas"/>
           <w:sz w:val="20"/>
           <w:szCs w:val="20"/>
         </w:rPr>
+      </w:pPr>
+      <w:del w:id="87" w:author="Kanal, Ozgun" w:date="2024-02-12T17:23:00Z">
+        <w:r>
+          <w:rPr>
+            <w:rFonts w:ascii="Consolas" w:hAnsi="Consolas" w:cs="Consolas"/>
+            <w:color w:val="3F7F5F"/>
+            <w:sz w:val="20"/>
+            <w:szCs w:val="20"/>
+          </w:rPr>
+          <w:delText># Point this variable to a linker file to override the default file</w:delText>
+        </w:r>
+      </w:del>
+    </w:p>
+    <w:p>
+      <w:pPr>
+        <w:pStyle w:val="Default"/>
+        <w:ind w:left="1800"/>
+        <w:rPr>
+          <w:del w:id="88" w:author="Kanal, Ozgun" w:date="2024-02-12T17:23:00Z"/>
+          <w:rFonts w:ascii="Consolas" w:hAnsi="Consolas" w:cs="Consolas"/>
+          <w:color w:val="FF0000"/>
+          <w:sz w:val="20"/>
+          <w:szCs w:val="20"/>
+        </w:rPr>
+      </w:pPr>
+      <w:del w:id="89" w:author="Kanal, Ozgun" w:date="2024-02-12T17:23:00Z">
+        <w:r>
+          <w:rPr>
+            <w:rFonts w:ascii="Consolas" w:hAnsi="Consolas" w:cs="Consolas"/>
+            <w:b/>
+            <w:bCs/>
+            <w:color w:val="FF0000"/>
+            <w:sz w:val="20"/>
+            <w:szCs w:val="20"/>
+          </w:rPr>
+          <w:delText>LINKERFILE</w:delText>
+        </w:r>
+        <w:r>
+          <w:rPr>
+            <w:rFonts w:ascii="Consolas" w:hAnsi="Consolas" w:cs="Consolas"/>
+            <w:color w:val="FF0000"/>
+            <w:sz w:val="20"/>
+            <w:szCs w:val="20"/>
+          </w:rPr>
+          <w:delText>=$(CMSIS_ROOT)/Device/Maxim/$(TARGET_UC)/Source/GCC/$(LINKER)</w:delText>
+        </w:r>
+      </w:del>
+    </w:p>
+    <w:p>
+      <w:pPr>
+        <w:pStyle w:val="ListParagraph"/>
+        <w:spacing w:before="0" w:after="0" w:line="240" w:lineRule="auto"/>
+        <w:ind w:left="1440"/>
+        <w:contextualSpacing w:val="0"/>
+        <w:rPr>
+          <w:rFonts w:eastAsia="Times New Roman"/>
+        </w:rPr>
+      </w:pPr>
+    </w:p>
+    <w:p>
+      <w:pPr>
+        <w:spacing w:before="0" w:after="0" w:line="240" w:lineRule="auto"/>
+        <w:ind w:left="1080" w:firstLine="360"/>
+        <w:rPr>
+          <w:rFonts w:eastAsia="Times New Roman"/>
+          <w:rPrChange w:id="90" w:author="Kanal, Ozgun" w:date="2024-02-12T17:27:00Z">
+            <w:rPr/>
+          </w:rPrChange>
+        </w:rPr>
+        <w:pPrChange w:id="91" w:author="Kanal, Ozgun" w:date="2024-02-12T17:27:00Z">
+          <w:pPr>
+            <w:pStyle w:val="ListParagraph"/>
+            <w:numPr>
+              <w:ilvl w:val="2"/>
+              <w:numId w:val="25"/>
+            </w:numPr>
+            <w:spacing w:before="0" w:after="0" w:line="240" w:lineRule="auto"/>
+            <w:ind w:left="2160" w:hanging="180"/>
+            <w:contextualSpacing w:val="0"/>
+          </w:pPr>
+        </w:pPrChange>
+      </w:pPr>
+      <w:r>
+        <w:rPr>
+          <w:rFonts w:eastAsia="Times New Roman"/>
+          <w:rPrChange w:id="92" w:author="Kanal, Ozgun" w:date="2024-02-12T17:27:00Z">
+            <w:rPr/>
+          </w:rPrChange>
+        </w:rPr>
+        <w:t xml:space="preserve">Add following lines to </w:t>
+      </w:r>
+      <w:del w:id="93" w:author="Kanal, Ozgun" w:date="2024-02-12T17:23:00Z">
+        <w:r>
+          <w:rPr>
+            <w:rFonts w:eastAsia="Times New Roman"/>
+            <w:rPrChange w:id="94" w:author="Kanal, Ozgun" w:date="2024-02-12T17:27:00Z">
+              <w:rPr/>
+            </w:rPrChange>
+          </w:rPr>
+          <w:delText>makefile</w:delText>
+        </w:r>
+      </w:del>
+      <w:ins w:id="95" w:author="Kanal, Ozgun" w:date="2024-02-12T17:23:00Z">
+        <w:r>
+          <w:rPr>
+            <w:rFonts w:eastAsia="Times New Roman"/>
+            <w:rPrChange w:id="96" w:author="Kanal, Ozgun" w:date="2024-02-12T17:27:00Z">
+              <w:rPr/>
+            </w:rPrChange>
+          </w:rPr>
+          <w:t>project.mk</w:t>
+        </w:r>
+      </w:ins>
+      <w:r>
+        <w:rPr>
+          <w:rFonts w:eastAsia="Times New Roman"/>
+          <w:rPrChange w:id="97" w:author="Kanal, Ozgun" w:date="2024-02-12T17:27:00Z">
+            <w:rPr/>
+          </w:rPrChange>
+        </w:rPr>
+        <w:t>:</w:t>
+      </w:r>
+    </w:p>
+    <w:p>
+      <w:pPr>
+        <w:autoSpaceDE w:val="0"/>
+        <w:autoSpaceDN w:val="0"/>
+        <w:adjustRightInd w:val="0"/>
+        <w:spacing w:before="0" w:after="0" w:line="240" w:lineRule="auto"/>
+        <w:ind w:left="1080" w:firstLine="360"/>
+        <w:rPr>
+          <w:rFonts w:ascii="Consolas" w:hAnsi="Consolas" w:cs="Consolas"/>
+          <w:sz w:val="20"/>
+          <w:szCs w:val="20"/>
+        </w:rPr>
+        <w:pPrChange w:id="98" w:author="Kanal, Ozgun" w:date="2024-02-12T17:27:00Z">
+          <w:pPr>
+            <w:autoSpaceDE w:val="0"/>
+            <w:autoSpaceDN w:val="0"/>
+            <w:adjustRightInd w:val="0"/>
+            <w:spacing w:before="0" w:after="0" w:line="240" w:lineRule="auto"/>
+            <w:ind w:left="1440" w:firstLine="360"/>
+          </w:pPr>
+        </w:pPrChange>
       </w:pPr>
       <w:r>
         <w:rPr>
@@ -6194,98 +6501,18 @@
     <w:p>
       <w:pPr>
         <w:pStyle w:val="Default"/>
-        <w:ind w:left="1800"/>
-        <w:rPr>
-          <w:rFonts w:ascii="Consolas" w:hAnsi="Consolas" w:cs="Consolas"/>
-          <w:color w:val="FF0000"/>
-          <w:sz w:val="20"/>
-          <w:szCs w:val="20"/>
-        </w:rPr>
-      </w:pPr>
-      <w:r>
-        <w:rPr>
-          <w:rFonts w:ascii="Consolas" w:hAnsi="Consolas" w:cs="Consolas"/>
-          <w:b/>
-          <w:bCs/>
-          <w:color w:val="FF0000"/>
-          <w:sz w:val="20"/>
-          <w:szCs w:val="20"/>
-        </w:rPr>
-        <w:t>LINKERFILE</w:t>
-      </w:r>
-      <w:r>
-        <w:rPr>
-          <w:rFonts w:ascii="Consolas" w:hAnsi="Consolas" w:cs="Consolas"/>
-          <w:color w:val="FF0000"/>
-          <w:sz w:val="20"/>
-          <w:szCs w:val="20"/>
-        </w:rPr>
-        <w:t>=$(CMSIS_ROOT)/Device/Maxim/$(TARGET_UC)/Source/GCC/$(LINKER)</w:t>
-      </w:r>
-    </w:p>
-    <w:p>
-      <w:pPr>
-        <w:pStyle w:val="ListParagraph"/>
-        <w:spacing w:before="0" w:after="0" w:line="240" w:lineRule="auto"/>
-        <w:ind w:left="1440"/>
-        <w:contextualSpacing w:val="0"/>
-        <w:rPr>
-          <w:rFonts w:eastAsia="Times New Roman"/>
-        </w:rPr>
-      </w:pPr>
-    </w:p>
-    <w:p>
-      <w:pPr>
-        <w:pStyle w:val="ListParagraph"/>
-        <w:numPr>
-          <w:ilvl w:val="2"/>
-          <w:numId w:val="25"/>
-        </w:numPr>
-        <w:spacing w:before="0" w:after="0" w:line="240" w:lineRule="auto"/>
-        <w:contextualSpacing w:val="0"/>
-        <w:rPr>
-          <w:rFonts w:eastAsia="Times New Roman"/>
-        </w:rPr>
-      </w:pPr>
-      <w:r>
-        <w:rPr>
-          <w:rFonts w:eastAsia="Times New Roman"/>
-        </w:rPr>
-        <w:t>Add following lines to makefile:</w:t>
-      </w:r>
-    </w:p>
-    <w:p>
-      <w:pPr>
-        <w:autoSpaceDE w:val="0"/>
-        <w:autoSpaceDN w:val="0"/>
-        <w:adjustRightInd w:val="0"/>
-        <w:spacing w:before="0" w:after="0" w:line="240" w:lineRule="auto"/>
-        <w:ind w:left="1440" w:firstLine="360"/>
+        <w:ind w:left="1080" w:firstLine="360"/>
         <w:rPr>
           <w:rFonts w:ascii="Consolas" w:hAnsi="Consolas" w:cs="Consolas"/>
           <w:sz w:val="20"/>
           <w:szCs w:val="20"/>
         </w:rPr>
-      </w:pPr>
-      <w:r>
-        <w:rPr>
-          <w:rFonts w:ascii="Consolas" w:hAnsi="Consolas" w:cs="Consolas"/>
-          <w:color w:val="3F7F5F"/>
-          <w:sz w:val="20"/>
-          <w:szCs w:val="20"/>
-        </w:rPr>
-        <w:t># Point this variable to a linker file to override the default file</w:t>
-      </w:r>
-    </w:p>
-    <w:p>
-      <w:pPr>
-        <w:pStyle w:val="Default"/>
-        <w:ind w:left="1440" w:firstLine="360"/>
-        <w:rPr>
-          <w:rFonts w:ascii="Consolas" w:hAnsi="Consolas" w:cs="Consolas"/>
-          <w:sz w:val="20"/>
-          <w:szCs w:val="20"/>
-        </w:rPr>
+        <w:pPrChange w:id="99" w:author="Kanal, Ozgun" w:date="2024-02-12T17:27:00Z">
+          <w:pPr>
+            <w:pStyle w:val="Default"/>
+            <w:ind w:left="1440" w:firstLine="360"/>
+          </w:pPr>
+        </w:pPrChange>
       </w:pPr>
       <w:r>
         <w:rPr>
@@ -6321,18 +6548,8 @@
           <w:sz w:val="20"/>
           <w:szCs w:val="20"/>
         </w:rPr>
-        <w:t>_</w:t>
-      </w:r>
-      <w:proofErr w:type="spellStart"/>
-      <w:r>
-        <w:rPr>
-          <w:rFonts w:ascii="Consolas" w:hAnsi="Consolas" w:cs="Consolas"/>
-          <w:sz w:val="20"/>
-          <w:szCs w:val="20"/>
-        </w:rPr>
-        <w:t>with_bl.ld</w:t>
-      </w:r>
-      <w:proofErr w:type="spellEnd"/>
+        <w:t>_with_bl.ld</w:t>
+      </w:r>
     </w:p>
     <w:p>
       <w:pPr>
@@ -6406,6 +6623,7 @@
       <w:pPr>
         <w:ind w:left="1440"/>
         <w:rPr>
+          <w:ins w:id="100" w:author="Kanal, Ozgun" w:date="2024-02-12T17:31:00Z"/>
           <w:rFonts w:ascii="Consolas" w:hAnsi="Consolas"/>
           <w:color w:val="000000"/>
           <w:sz w:val="20"/>
@@ -6420,9 +6638,8 @@
           <w:szCs w:val="20"/>
         </w:rPr>
         <w:tab/>
-        <w:t>arm-none-</w:t>
-      </w:r>
-      <w:proofErr w:type="spellStart"/>
+      </w:r>
+      <w:bookmarkStart w:id="101" w:name="OLE_LINK7"/>
       <w:r>
         <w:rPr>
           <w:rFonts w:ascii="Consolas" w:hAnsi="Consolas" w:cs="Consolas"/>
@@ -6430,9 +6647,17 @@
           <w:sz w:val="20"/>
           <w:szCs w:val="20"/>
         </w:rPr>
-        <w:t>eabi</w:t>
-      </w:r>
-      <w:proofErr w:type="spellEnd"/>
+        <w:t xml:space="preserve">arm-none-eabi-objcopy </w:t>
+      </w:r>
+      <w:r>
+        <w:rPr>
+          <w:rFonts w:ascii="Consolas" w:hAnsi="Consolas" w:cs="Consolas"/>
+          <w:color w:val="0000C0"/>
+          <w:sz w:val="20"/>
+          <w:szCs w:val="20"/>
+        </w:rPr>
+        <w:t>$(BUILD_DIR)</w:t>
+      </w:r>
       <w:r>
         <w:rPr>
           <w:rFonts w:ascii="Consolas" w:hAnsi="Consolas" w:cs="Consolas"/>
@@ -6440,9 +6665,17 @@
           <w:sz w:val="20"/>
           <w:szCs w:val="20"/>
         </w:rPr>
-        <w:t>-</w:t>
-      </w:r>
-      <w:proofErr w:type="spellStart"/>
+        <w:t>/</w:t>
+      </w:r>
+      <w:r>
+        <w:rPr>
+          <w:rFonts w:ascii="Consolas" w:hAnsi="Consolas" w:cs="Consolas"/>
+          <w:color w:val="0000C0"/>
+          <w:sz w:val="20"/>
+          <w:szCs w:val="20"/>
+        </w:rPr>
+        <w:t>$(PROJECT)</w:t>
+      </w:r>
       <w:r>
         <w:rPr>
           <w:rFonts w:ascii="Consolas" w:hAnsi="Consolas" w:cs="Consolas"/>
@@ -6450,9 +6683,17 @@
           <w:sz w:val="20"/>
           <w:szCs w:val="20"/>
         </w:rPr>
-        <w:t>objcopy</w:t>
-      </w:r>
-      <w:proofErr w:type="spellEnd"/>
+        <w:t xml:space="preserve">.elf -O binary </w:t>
+      </w:r>
+      <w:r>
+        <w:rPr>
+          <w:rFonts w:ascii="Consolas" w:hAnsi="Consolas" w:cs="Consolas"/>
+          <w:color w:val="0000C0"/>
+          <w:sz w:val="20"/>
+          <w:szCs w:val="20"/>
+        </w:rPr>
+        <w:t>$(BUILD_DIR)</w:t>
+      </w:r>
       <w:r>
         <w:rPr>
           <w:rFonts w:ascii="Consolas" w:hAnsi="Consolas" w:cs="Consolas"/>
@@ -6460,7 +6701,7 @@
           <w:sz w:val="20"/>
           <w:szCs w:val="20"/>
         </w:rPr>
-        <w:t xml:space="preserve"> </w:t>
+        <w:t>/</w:t>
       </w:r>
       <w:r>
         <w:rPr>
@@ -6469,7 +6710,7 @@
           <w:sz w:val="20"/>
           <w:szCs w:val="20"/>
         </w:rPr>
-        <w:t>$(BUILD_DIR)</w:t>
+        <w:t>$(PROJECT)</w:t>
       </w:r>
       <w:r>
         <w:rPr>
@@ -6478,60 +6719,6 @@
           <w:sz w:val="20"/>
           <w:szCs w:val="20"/>
         </w:rPr>
-        <w:t>/</w:t>
-      </w:r>
-      <w:r>
-        <w:rPr>
-          <w:rFonts w:ascii="Consolas" w:hAnsi="Consolas" w:cs="Consolas"/>
-          <w:color w:val="0000C0"/>
-          <w:sz w:val="20"/>
-          <w:szCs w:val="20"/>
-        </w:rPr>
-        <w:t>$(PROJECT)</w:t>
-      </w:r>
-      <w:r>
-        <w:rPr>
-          <w:rFonts w:ascii="Consolas" w:hAnsi="Consolas" w:cs="Consolas"/>
-          <w:color w:val="000000"/>
-          <w:sz w:val="20"/>
-          <w:szCs w:val="20"/>
-        </w:rPr>
-        <w:t xml:space="preserve">.elf -O binary </w:t>
-      </w:r>
-      <w:r>
-        <w:rPr>
-          <w:rFonts w:ascii="Consolas" w:hAnsi="Consolas" w:cs="Consolas"/>
-          <w:color w:val="0000C0"/>
-          <w:sz w:val="20"/>
-          <w:szCs w:val="20"/>
-        </w:rPr>
-        <w:t>$(BUILD_DIR)</w:t>
-      </w:r>
-      <w:r>
-        <w:rPr>
-          <w:rFonts w:ascii="Consolas" w:hAnsi="Consolas" w:cs="Consolas"/>
-          <w:color w:val="000000"/>
-          <w:sz w:val="20"/>
-          <w:szCs w:val="20"/>
-        </w:rPr>
-        <w:t>/</w:t>
-      </w:r>
-      <w:r>
-        <w:rPr>
-          <w:rFonts w:ascii="Consolas" w:hAnsi="Consolas" w:cs="Consolas"/>
-          <w:color w:val="0000C0"/>
-          <w:sz w:val="20"/>
-          <w:szCs w:val="20"/>
-        </w:rPr>
-        <w:t>$(PROJECT)</w:t>
-      </w:r>
-      <w:r>
-        <w:rPr>
-          <w:rFonts w:ascii="Consolas" w:hAnsi="Consolas" w:cs="Consolas"/>
-          <w:color w:val="000000"/>
-          <w:sz w:val="20"/>
-          <w:szCs w:val="20"/>
-        </w:rPr>
         <w:t>.bin</w:t>
       </w:r>
       <w:r>
@@ -6543,6 +6730,663 @@
         </w:rPr>
         <w:t xml:space="preserve"> </w:t>
       </w:r>
+      <w:bookmarkEnd w:id="101"/>
+    </w:p>
+    <w:p>
+      <w:pPr>
+        <w:ind w:left="1440"/>
+        <w:rPr>
+          <w:ins w:id="102" w:author="Kanal, Ozgun" w:date="2024-02-12T19:49:00Z"/>
+          <w:rFonts w:ascii="Consolas" w:hAnsi="Consolas"/>
+          <w:color w:val="000000"/>
+          <w:sz w:val="20"/>
+          <w:szCs w:val="20"/>
+        </w:rPr>
+      </w:pPr>
+    </w:p>
+    <w:p>
+      <w:pPr>
+        <w:ind w:left="1440"/>
+        <w:rPr>
+          <w:ins w:id="103" w:author="Kanal, Ozgun" w:date="2024-02-12T17:32:00Z"/>
+          <w:rFonts w:eastAsia="Times New Roman"/>
+          <w:rPrChange w:id="104" w:author="Kanal, Ozgun" w:date="2024-02-12T19:50:00Z">
+            <w:rPr>
+              <w:ins w:id="105" w:author="Kanal, Ozgun" w:date="2024-02-12T17:32:00Z"/>
+              <w:rFonts w:ascii="Consolas" w:hAnsi="Consolas"/>
+              <w:color w:val="000000"/>
+              <w:sz w:val="20"/>
+              <w:szCs w:val="20"/>
+            </w:rPr>
+          </w:rPrChange>
+        </w:rPr>
+      </w:pPr>
+      <w:ins w:id="106" w:author="Kanal, Ozgun" w:date="2024-02-12T19:52:00Z">
+        <w:r>
+          <w:rPr>
+            <w:rFonts w:eastAsia="Times New Roman"/>
+          </w:rPr>
+          <w:t>Another way</w:t>
+        </w:r>
+      </w:ins>
+      <w:ins w:id="107" w:author="Kanal, Ozgun" w:date="2024-02-12T17:32:00Z">
+        <w:r>
+          <w:rPr>
+            <w:rFonts w:eastAsia="Times New Roman"/>
+            <w:rPrChange w:id="108" w:author="Kanal, Ozgun" w:date="2024-02-12T19:50:00Z">
+              <w:rPr>
+                <w:rFonts w:ascii="Consolas" w:hAnsi="Consolas"/>
+                <w:color w:val="000000"/>
+                <w:sz w:val="20"/>
+                <w:szCs w:val="20"/>
+              </w:rPr>
+            </w:rPrChange>
+          </w:rPr>
+          <w:t xml:space="preserve"> (using Eclipse)</w:t>
+        </w:r>
+      </w:ins>
+      <w:ins w:id="109" w:author="Kanal, Ozgun" w:date="2024-02-12T17:42:00Z">
+        <w:r>
+          <w:rPr>
+            <w:rFonts w:eastAsia="Times New Roman"/>
+            <w:rPrChange w:id="110" w:author="Kanal, Ozgun" w:date="2024-02-12T19:50:00Z">
+              <w:rPr>
+                <w:rFonts w:ascii="Consolas" w:hAnsi="Consolas"/>
+                <w:color w:val="000000"/>
+                <w:sz w:val="20"/>
+                <w:szCs w:val="20"/>
+              </w:rPr>
+            </w:rPrChange>
+          </w:rPr>
+          <w:t xml:space="preserve">, </w:t>
+        </w:r>
+      </w:ins>
+      <w:ins w:id="111" w:author="Kanal, Ozgun" w:date="2024-02-12T19:52:00Z">
+        <w:r>
+          <w:rPr>
+            <w:rFonts w:eastAsia="Times New Roman"/>
+          </w:rPr>
+          <w:t>generating bin files</w:t>
+        </w:r>
+      </w:ins>
+      <w:ins w:id="112" w:author="Kanal, Ozgun" w:date="2024-02-12T17:32:00Z">
+        <w:r>
+          <w:rPr>
+            <w:rFonts w:eastAsia="Times New Roman"/>
+            <w:rPrChange w:id="113" w:author="Kanal, Ozgun" w:date="2024-02-12T19:50:00Z">
+              <w:rPr>
+                <w:rFonts w:ascii="Consolas" w:hAnsi="Consolas"/>
+                <w:color w:val="000000"/>
+                <w:sz w:val="20"/>
+                <w:szCs w:val="20"/>
+              </w:rPr>
+            </w:rPrChange>
+          </w:rPr>
+          <w:t>:</w:t>
+        </w:r>
+      </w:ins>
+    </w:p>
+    <w:p>
+      <w:pPr>
+        <w:pStyle w:val="ListParagraph"/>
+        <w:numPr>
+          <w:ilvl w:val="2"/>
+          <w:numId w:val="25"/>
+        </w:numPr>
+        <w:rPr>
+          <w:ins w:id="114" w:author="Kanal, Ozgun" w:date="2024-02-12T17:41:00Z"/>
+          <w:rFonts w:ascii="Consolas" w:hAnsi="Consolas"/>
+          <w:color w:val="000000"/>
+          <w:sz w:val="20"/>
+          <w:szCs w:val="20"/>
+        </w:rPr>
+      </w:pPr>
+      <w:ins w:id="115" w:author="Kanal, Ozgun" w:date="2024-02-12T17:34:00Z">
+        <w:r>
+          <w:rPr>
+            <w:rFonts w:eastAsia="Times New Roman"/>
+            <w:rPrChange w:id="116" w:author="Kanal, Ozgun" w:date="2024-02-12T19:51:00Z">
+              <w:rPr>
+                <w:rFonts w:ascii="Consolas" w:hAnsi="Consolas"/>
+                <w:color w:val="000000"/>
+                <w:sz w:val="20"/>
+                <w:szCs w:val="20"/>
+              </w:rPr>
+            </w:rPrChange>
+          </w:rPr>
+          <w:t>Go to the</w:t>
+        </w:r>
+        <w:r>
+          <w:rPr>
+            <w:rFonts w:ascii="Consolas" w:hAnsi="Consolas"/>
+            <w:color w:val="000000"/>
+            <w:sz w:val="20"/>
+            <w:szCs w:val="20"/>
+          </w:rPr>
+          <w:t xml:space="preserve"> </w:t>
+        </w:r>
+        <w:r>
+          <w:rPr>
+            <w:rFonts w:eastAsia="Times New Roman"/>
+            <w:rPrChange w:id="117" w:author="Kanal, Ozgun" w:date="2024-02-12T19:50:00Z">
+              <w:rPr>
+                <w:rFonts w:ascii="Consolas" w:hAnsi="Consolas"/>
+                <w:color w:val="000000"/>
+                <w:sz w:val="20"/>
+                <w:szCs w:val="20"/>
+              </w:rPr>
+            </w:rPrChange>
+          </w:rPr>
+          <w:t>project explorer, right click and select “Properties</w:t>
+        </w:r>
+      </w:ins>
+      <w:ins w:id="118" w:author="Kanal, Ozgun" w:date="2024-02-12T17:36:00Z">
+        <w:r>
+          <w:rPr>
+            <w:rFonts w:eastAsia="Times New Roman"/>
+            <w:rPrChange w:id="119" w:author="Kanal, Ozgun" w:date="2024-02-12T19:50:00Z">
+              <w:rPr>
+                <w:rFonts w:ascii="Consolas" w:hAnsi="Consolas"/>
+                <w:color w:val="000000"/>
+                <w:sz w:val="20"/>
+                <w:szCs w:val="20"/>
+              </w:rPr>
+            </w:rPrChange>
+          </w:rPr>
+          <w:t>”</w:t>
+        </w:r>
+        <w:r>
+          <w:rPr>
+            <w:rFonts w:eastAsia="Times New Roman"/>
+            <w:rPrChange w:id="120" w:author="Kanal, Ozgun" w:date="2024-02-12T19:50:00Z">
+              <w:rPr>
+                <w:rFonts w:ascii="Consolas" w:hAnsi="Consolas"/>
+                <w:noProof/>
+                <w:color w:val="000000"/>
+                <w:sz w:val="20"/>
+                <w:szCs w:val="20"/>
+              </w:rPr>
+            </w:rPrChange>
+          </w:rPr>
+          <w:drawing>
+            <wp:inline distT="0" distB="0" distL="0" distR="0" wp14:anchorId="5A1DC219" wp14:editId="3BBDD6B6">
+              <wp:extent cx="2656840" cy="3642360"/>
+              <wp:effectExtent l="0" t="0" r="0" b="0"/>
+              <wp:docPr id="15" name="Picture 15"/>
+              <wp:cNvGraphicFramePr>
+                <a:graphicFrameLocks xmlns:a="http://schemas.openxmlformats.org/drawingml/2006/main" noChangeAspect="1"/>
+              </wp:cNvGraphicFramePr>
+              <a:graphic xmlns:a="http://schemas.openxmlformats.org/drawingml/2006/main">
+                <a:graphicData uri="http://schemas.openxmlformats.org/drawingml/2006/picture">
+                  <pic:pic xmlns:pic="http://schemas.openxmlformats.org/drawingml/2006/picture">
+                    <pic:nvPicPr>
+                      <pic:cNvPr id="0" name="Picture 3"/>
+                      <pic:cNvPicPr>
+                        <a:picLocks noChangeAspect="1" noChangeArrowheads="1"/>
+                      </pic:cNvPicPr>
+                    </pic:nvPicPr>
+                    <pic:blipFill>
+                      <a:blip r:embed="rId33">
+                        <a:extLst>
+                          <a:ext uri="{28A0092B-C50C-407E-A947-70E740481C1C}">
+                            <a14:useLocalDpi xmlns:a14="http://schemas.microsoft.com/office/drawing/2010/main" val="0"/>
+                          </a:ext>
+                        </a:extLst>
+                      </a:blip>
+                      <a:srcRect/>
+                      <a:stretch>
+                        <a:fillRect/>
+                      </a:stretch>
+                    </pic:blipFill>
+                    <pic:spPr bwMode="auto">
+                      <a:xfrm>
+                        <a:off x="0" y="0"/>
+                        <a:ext cx="2656840" cy="3642360"/>
+                      </a:xfrm>
+                      <a:prstGeom prst="rect">
+                        <a:avLst/>
+                      </a:prstGeom>
+                      <a:noFill/>
+                      <a:ln>
+                        <a:noFill/>
+                      </a:ln>
+                    </pic:spPr>
+                  </pic:pic>
+                </a:graphicData>
+              </a:graphic>
+            </wp:inline>
+          </w:drawing>
+        </w:r>
+      </w:ins>
+    </w:p>
+    <w:p>
+      <w:pPr>
+        <w:pStyle w:val="ListParagraph"/>
+        <w:ind w:left="2160"/>
+        <w:rPr>
+          <w:ins w:id="121" w:author="Kanal, Ozgun" w:date="2024-02-12T17:41:00Z"/>
+          <w:rFonts w:ascii="Consolas" w:hAnsi="Consolas"/>
+          <w:color w:val="000000"/>
+          <w:sz w:val="20"/>
+          <w:szCs w:val="20"/>
+        </w:rPr>
+      </w:pPr>
+    </w:p>
+    <w:p>
+      <w:pPr>
+        <w:pStyle w:val="ListParagraph"/>
+        <w:ind w:left="2160"/>
+        <w:rPr>
+          <w:ins w:id="122" w:author="Kanal, Ozgun" w:date="2024-02-12T17:41:00Z"/>
+          <w:rFonts w:ascii="Consolas" w:hAnsi="Consolas"/>
+          <w:color w:val="000000"/>
+          <w:sz w:val="20"/>
+          <w:szCs w:val="20"/>
+        </w:rPr>
+      </w:pPr>
+    </w:p>
+    <w:p>
+      <w:pPr>
+        <w:pStyle w:val="ListParagraph"/>
+        <w:ind w:left="2160"/>
+        <w:rPr>
+          <w:ins w:id="123" w:author="Kanal, Ozgun" w:date="2024-02-12T17:34:00Z"/>
+          <w:rFonts w:ascii="Consolas" w:hAnsi="Consolas"/>
+          <w:color w:val="000000"/>
+          <w:sz w:val="20"/>
+          <w:szCs w:val="20"/>
+        </w:rPr>
+        <w:pPrChange w:id="124" w:author="Kanal, Ozgun" w:date="2024-02-12T17:41:00Z">
+          <w:pPr>
+            <w:pStyle w:val="ListParagraph"/>
+            <w:numPr>
+              <w:ilvl w:val="2"/>
+              <w:numId w:val="25"/>
+            </w:numPr>
+            <w:ind w:left="2160" w:hanging="180"/>
+          </w:pPr>
+        </w:pPrChange>
+      </w:pPr>
+    </w:p>
+    <w:p>
+      <w:pPr>
+        <w:pStyle w:val="ListParagraph"/>
+        <w:numPr>
+          <w:ilvl w:val="2"/>
+          <w:numId w:val="25"/>
+        </w:numPr>
+        <w:rPr>
+          <w:ins w:id="125" w:author="Kanal, Ozgun" w:date="2024-02-12T17:39:00Z"/>
+          <w:rFonts w:eastAsia="Times New Roman"/>
+          <w:rPrChange w:id="126" w:author="Kanal, Ozgun" w:date="2024-02-12T19:51:00Z">
+            <w:rPr>
+              <w:ins w:id="127" w:author="Kanal, Ozgun" w:date="2024-02-12T17:39:00Z"/>
+              <w:rFonts w:ascii="Consolas" w:hAnsi="Consolas"/>
+              <w:color w:val="000000"/>
+              <w:sz w:val="20"/>
+              <w:szCs w:val="20"/>
+            </w:rPr>
+          </w:rPrChange>
+        </w:rPr>
+      </w:pPr>
+      <w:ins w:id="128" w:author="Kanal, Ozgun" w:date="2024-02-12T17:34:00Z">
+        <w:r>
+          <w:rPr>
+            <w:rFonts w:eastAsia="Times New Roman"/>
+            <w:rPrChange w:id="129" w:author="Kanal, Ozgun" w:date="2024-02-12T19:51:00Z">
+              <w:rPr>
+                <w:rFonts w:ascii="Consolas" w:hAnsi="Consolas"/>
+                <w:color w:val="000000"/>
+                <w:sz w:val="20"/>
+                <w:szCs w:val="20"/>
+              </w:rPr>
+            </w:rPrChange>
+          </w:rPr>
+          <w:lastRenderedPageBreak/>
+          <w:t xml:space="preserve">From the left pane, choose </w:t>
+        </w:r>
+      </w:ins>
+      <w:ins w:id="130" w:author="Kanal, Ozgun" w:date="2024-02-12T17:35:00Z">
+        <w:r>
+          <w:rPr>
+            <w:rFonts w:eastAsia="Times New Roman"/>
+            <w:rPrChange w:id="131" w:author="Kanal, Ozgun" w:date="2024-02-12T19:51:00Z">
+              <w:rPr>
+                <w:rFonts w:ascii="Consolas" w:hAnsi="Consolas"/>
+                <w:color w:val="000000"/>
+                <w:sz w:val="20"/>
+                <w:szCs w:val="20"/>
+              </w:rPr>
+            </w:rPrChange>
+          </w:rPr>
+          <w:t>the “C/C++ Build”</w:t>
+        </w:r>
+      </w:ins>
+      <w:ins w:id="132" w:author="Kanal, Ozgun" w:date="2024-02-12T17:38:00Z">
+        <w:r>
+          <w:rPr>
+            <w:rFonts w:eastAsia="Times New Roman"/>
+            <w:rPrChange w:id="133" w:author="Kanal, Ozgun" w:date="2024-02-12T19:51:00Z">
+              <w:rPr>
+                <w:rFonts w:ascii="Consolas" w:hAnsi="Consolas"/>
+                <w:color w:val="000000"/>
+                <w:sz w:val="20"/>
+                <w:szCs w:val="20"/>
+              </w:rPr>
+            </w:rPrChange>
+          </w:rPr>
+          <w:t xml:space="preserve">, </w:t>
+        </w:r>
+      </w:ins>
+      <w:ins w:id="134" w:author="Kanal, Ozgun" w:date="2024-02-12T17:35:00Z">
+        <w:r>
+          <w:rPr>
+            <w:rFonts w:eastAsia="Times New Roman"/>
+            <w:rPrChange w:id="135" w:author="Kanal, Ozgun" w:date="2024-02-12T19:51:00Z">
+              <w:rPr>
+                <w:rFonts w:ascii="Consolas" w:hAnsi="Consolas"/>
+                <w:color w:val="000000"/>
+                <w:sz w:val="20"/>
+                <w:szCs w:val="20"/>
+              </w:rPr>
+            </w:rPrChange>
+          </w:rPr>
+          <w:t>select</w:t>
+        </w:r>
+      </w:ins>
+      <w:ins w:id="136" w:author="Kanal, Ozgun" w:date="2024-02-12T17:38:00Z">
+        <w:r>
+          <w:rPr>
+            <w:rFonts w:eastAsia="Times New Roman"/>
+            <w:rPrChange w:id="137" w:author="Kanal, Ozgun" w:date="2024-02-12T19:51:00Z">
+              <w:rPr>
+                <w:rFonts w:ascii="Consolas" w:hAnsi="Consolas"/>
+                <w:color w:val="000000"/>
+                <w:sz w:val="20"/>
+                <w:szCs w:val="20"/>
+              </w:rPr>
+            </w:rPrChange>
+          </w:rPr>
+          <w:t xml:space="preserve"> </w:t>
+        </w:r>
+      </w:ins>
+      <w:ins w:id="138" w:author="Kanal, Ozgun" w:date="2024-02-12T17:35:00Z">
+        <w:r>
+          <w:rPr>
+            <w:rFonts w:eastAsia="Times New Roman"/>
+            <w:rPrChange w:id="139" w:author="Kanal, Ozgun" w:date="2024-02-12T19:51:00Z">
+              <w:rPr>
+                <w:rFonts w:ascii="Consolas" w:hAnsi="Consolas"/>
+                <w:color w:val="000000"/>
+                <w:sz w:val="20"/>
+                <w:szCs w:val="20"/>
+              </w:rPr>
+            </w:rPrChange>
+          </w:rPr>
+          <w:t>“Behavior”</w:t>
+        </w:r>
+      </w:ins>
+    </w:p>
+    <w:p>
+      <w:pPr>
+        <w:pStyle w:val="ListParagraph"/>
+        <w:ind w:left="2160"/>
+        <w:rPr>
+          <w:ins w:id="140" w:author="Kanal, Ozgun" w:date="2024-02-12T19:52:00Z"/>
+          <w:rFonts w:ascii="Consolas" w:hAnsi="Consolas"/>
+          <w:color w:val="000000"/>
+          <w:sz w:val="20"/>
+          <w:szCs w:val="20"/>
+          <w:rPrChange w:id="141" w:author="Kanal, Ozgun" w:date="2024-02-12T19:52:00Z">
+            <w:rPr>
+              <w:ins w:id="142" w:author="Kanal, Ozgun" w:date="2024-02-12T19:52:00Z"/>
+              <w:rFonts w:eastAsia="Times New Roman"/>
+            </w:rPr>
+          </w:rPrChange>
+        </w:rPr>
+        <w:pPrChange w:id="143" w:author="Kanal, Ozgun" w:date="2024-02-12T19:52:00Z">
+          <w:pPr>
+            <w:pStyle w:val="ListParagraph"/>
+            <w:numPr>
+              <w:ilvl w:val="2"/>
+              <w:numId w:val="25"/>
+            </w:numPr>
+            <w:ind w:left="2160" w:hanging="180"/>
+          </w:pPr>
+        </w:pPrChange>
+      </w:pPr>
+      <w:ins w:id="144" w:author="Kanal, Ozgun" w:date="2024-02-12T17:37:00Z">
+        <w:r>
+          <w:rPr>
+            <w:rFonts w:eastAsia="Times New Roman"/>
+            <w:rPrChange w:id="145" w:author="Kanal, Ozgun" w:date="2024-02-12T19:51:00Z">
+              <w:rPr>
+                <w:rFonts w:ascii="Consolas" w:hAnsi="Consolas"/>
+                <w:noProof/>
+                <w:color w:val="000000"/>
+                <w:sz w:val="20"/>
+                <w:szCs w:val="20"/>
+              </w:rPr>
+            </w:rPrChange>
+          </w:rPr>
+          <w:drawing>
+            <wp:anchor distT="0" distB="0" distL="114300" distR="114300" simplePos="0" relativeHeight="251658240" behindDoc="0" locked="0" layoutInCell="1" allowOverlap="1" wp14:anchorId="582F7605" wp14:editId="5C15D211">
+              <wp:simplePos x="0" y="0"/>
+              <wp:positionH relativeFrom="column">
+                <wp:posOffset>1361440</wp:posOffset>
+              </wp:positionH>
+              <wp:positionV relativeFrom="paragraph">
+                <wp:posOffset>154305</wp:posOffset>
+              </wp:positionV>
+              <wp:extent cx="2717800" cy="2849880"/>
+              <wp:effectExtent l="0" t="0" r="6350" b="7620"/>
+              <wp:wrapTopAndBottom/>
+              <wp:docPr id="24" name="Picture 24"/>
+              <wp:cNvGraphicFramePr>
+                <a:graphicFrameLocks xmlns:a="http://schemas.openxmlformats.org/drawingml/2006/main" noChangeAspect="1"/>
+              </wp:cNvGraphicFramePr>
+              <a:graphic xmlns:a="http://schemas.openxmlformats.org/drawingml/2006/main">
+                <a:graphicData uri="http://schemas.openxmlformats.org/drawingml/2006/picture">
+                  <pic:pic xmlns:pic="http://schemas.openxmlformats.org/drawingml/2006/picture">
+                    <pic:nvPicPr>
+                      <pic:cNvPr id="0" name="Picture 4"/>
+                      <pic:cNvPicPr>
+                        <a:picLocks noChangeAspect="1" noChangeArrowheads="1"/>
+                      </pic:cNvPicPr>
+                    </pic:nvPicPr>
+                    <pic:blipFill>
+                      <a:blip r:embed="rId34">
+                        <a:extLst>
+                          <a:ext uri="{28A0092B-C50C-407E-A947-70E740481C1C}">
+                            <a14:useLocalDpi xmlns:a14="http://schemas.microsoft.com/office/drawing/2010/main" val="0"/>
+                          </a:ext>
+                        </a:extLst>
+                      </a:blip>
+                      <a:srcRect/>
+                      <a:stretch>
+                        <a:fillRect/>
+                      </a:stretch>
+                    </pic:blipFill>
+                    <pic:spPr bwMode="auto">
+                      <a:xfrm>
+                        <a:off x="0" y="0"/>
+                        <a:ext cx="2717800" cy="2849880"/>
+                      </a:xfrm>
+                      <a:prstGeom prst="rect">
+                        <a:avLst/>
+                      </a:prstGeom>
+                      <a:noFill/>
+                      <a:ln>
+                        <a:noFill/>
+                      </a:ln>
+                    </pic:spPr>
+                  </pic:pic>
+                </a:graphicData>
+              </a:graphic>
+              <wp14:sizeRelH relativeFrom="page">
+                <wp14:pctWidth>0</wp14:pctWidth>
+              </wp14:sizeRelH>
+              <wp14:sizeRelV relativeFrom="page">
+                <wp14:pctHeight>0</wp14:pctHeight>
+              </wp14:sizeRelV>
+            </wp:anchor>
+          </w:drawing>
+        </w:r>
+      </w:ins>
+    </w:p>
+    <w:p>
+      <w:pPr>
+        <w:pStyle w:val="ListParagraph"/>
+        <w:numPr>
+          <w:ilvl w:val="2"/>
+          <w:numId w:val="25"/>
+        </w:numPr>
+        <w:rPr>
+          <w:ins w:id="146" w:author="Kanal, Ozgun" w:date="2024-02-12T17:41:00Z"/>
+          <w:rFonts w:ascii="Consolas" w:hAnsi="Consolas"/>
+          <w:color w:val="000000"/>
+          <w:sz w:val="20"/>
+          <w:szCs w:val="20"/>
+        </w:rPr>
+      </w:pPr>
+      <w:ins w:id="147" w:author="Kanal, Ozgun" w:date="2024-02-12T17:39:00Z">
+        <w:r>
+          <w:rPr>
+            <w:rFonts w:eastAsia="Times New Roman"/>
+            <w:rPrChange w:id="148" w:author="Kanal, Ozgun" w:date="2024-02-12T19:51:00Z">
+              <w:rPr>
+                <w:rFonts w:ascii="Consolas" w:hAnsi="Consolas"/>
+                <w:color w:val="000000"/>
+                <w:sz w:val="20"/>
+                <w:szCs w:val="20"/>
+              </w:rPr>
+            </w:rPrChange>
+          </w:rPr>
+          <w:t>Choose the “Use C</w:t>
+        </w:r>
+      </w:ins>
+      <w:ins w:id="149" w:author="Kanal, Ozgun" w:date="2024-02-12T17:40:00Z">
+        <w:r>
+          <w:rPr>
+            <w:rFonts w:eastAsia="Times New Roman"/>
+            <w:rPrChange w:id="150" w:author="Kanal, Ozgun" w:date="2024-02-12T19:51:00Z">
+              <w:rPr>
+                <w:rFonts w:ascii="Consolas" w:hAnsi="Consolas"/>
+                <w:color w:val="000000"/>
+                <w:sz w:val="20"/>
+                <w:szCs w:val="20"/>
+              </w:rPr>
+            </w:rPrChange>
+          </w:rPr>
+          <w:t>ustom Build Arguments” and type “release”</w:t>
+        </w:r>
+        <w:r>
+          <w:rPr>
+            <w:rFonts w:eastAsia="Times New Roman"/>
+            <w:rPrChange w:id="151" w:author="Kanal, Ozgun" w:date="2024-02-12T19:51:00Z">
+              <w:rPr>
+                <w:rFonts w:ascii="Consolas" w:hAnsi="Consolas"/>
+                <w:color w:val="000000"/>
+                <w:sz w:val="20"/>
+                <w:szCs w:val="20"/>
+              </w:rPr>
+            </w:rPrChange>
+          </w:rPr>
+          <w:t xml:space="preserve"> (without the quotes). Click “Apply” then “Apply and Close”.</w:t>
+        </w:r>
+      </w:ins>
+    </w:p>
+    <w:p>
+      <w:pPr>
+        <w:pStyle w:val="ListParagraph"/>
+        <w:ind w:left="2160"/>
+        <w:rPr>
+          <w:ins w:id="152" w:author="Kanal, Ozgun" w:date="2024-02-12T17:41:00Z"/>
+          <w:rFonts w:ascii="Consolas" w:hAnsi="Consolas"/>
+          <w:color w:val="000000"/>
+          <w:sz w:val="20"/>
+          <w:szCs w:val="20"/>
+        </w:rPr>
+      </w:pPr>
+      <w:ins w:id="153" w:author="Kanal, Ozgun" w:date="2024-02-12T17:41:00Z">
+        <w:r>
+          <w:rPr>
+            <w:rFonts w:ascii="Consolas" w:hAnsi="Consolas"/>
+            <w:noProof/>
+            <w:color w:val="000000"/>
+            <w:sz w:val="20"/>
+            <w:szCs w:val="20"/>
+          </w:rPr>
+          <w:drawing>
+            <wp:inline distT="0" distB="0" distL="0" distR="0" wp14:anchorId="11109848" wp14:editId="333FC9B2">
+              <wp:extent cx="2753360" cy="2717800"/>
+              <wp:effectExtent l="0" t="0" r="8890" b="6350"/>
+              <wp:docPr id="25" name="Picture 25"/>
+              <wp:cNvGraphicFramePr>
+                <a:graphicFrameLocks xmlns:a="http://schemas.openxmlformats.org/drawingml/2006/main" noChangeAspect="1"/>
+              </wp:cNvGraphicFramePr>
+              <a:graphic xmlns:a="http://schemas.openxmlformats.org/drawingml/2006/main">
+                <a:graphicData uri="http://schemas.openxmlformats.org/drawingml/2006/picture">
+                  <pic:pic xmlns:pic="http://schemas.openxmlformats.org/drawingml/2006/picture">
+                    <pic:nvPicPr>
+                      <pic:cNvPr id="0" name="Picture 5"/>
+                      <pic:cNvPicPr>
+                        <a:picLocks noChangeAspect="1" noChangeArrowheads="1"/>
+                      </pic:cNvPicPr>
+                    </pic:nvPicPr>
+                    <pic:blipFill>
+                      <a:blip r:embed="rId35">
+                        <a:extLst>
+                          <a:ext uri="{28A0092B-C50C-407E-A947-70E740481C1C}">
+                            <a14:useLocalDpi xmlns:a14="http://schemas.microsoft.com/office/drawing/2010/main" val="0"/>
+                          </a:ext>
+                        </a:extLst>
+                      </a:blip>
+                      <a:srcRect/>
+                      <a:stretch>
+                        <a:fillRect/>
+                      </a:stretch>
+                    </pic:blipFill>
+                    <pic:spPr bwMode="auto">
+                      <a:xfrm>
+                        <a:off x="0" y="0"/>
+                        <a:ext cx="2753360" cy="2717800"/>
+                      </a:xfrm>
+                      <a:prstGeom prst="rect">
+                        <a:avLst/>
+                      </a:prstGeom>
+                      <a:noFill/>
+                      <a:ln>
+                        <a:noFill/>
+                      </a:ln>
+                    </pic:spPr>
+                  </pic:pic>
+                </a:graphicData>
+              </a:graphic>
+            </wp:inline>
+          </w:drawing>
+        </w:r>
+      </w:ins>
+    </w:p>
+    <w:p>
+      <w:pPr>
+        <w:pStyle w:val="ListParagraph"/>
+        <w:ind w:left="2160"/>
+        <w:rPr>
+          <w:rFonts w:ascii="Consolas" w:hAnsi="Consolas"/>
+          <w:color w:val="000000"/>
+          <w:sz w:val="20"/>
+          <w:szCs w:val="20"/>
+          <w:rPrChange w:id="154" w:author="Kanal, Ozgun" w:date="2024-02-12T17:34:00Z">
+            <w:rPr/>
+          </w:rPrChange>
+        </w:rPr>
+        <w:pPrChange w:id="155" w:author="Kanal, Ozgun" w:date="2024-02-12T17:41:00Z">
+          <w:pPr>
+            <w:ind w:left="1440"/>
+          </w:pPr>
+        </w:pPrChange>
+      </w:pPr>
     </w:p>
     <w:p>
       <w:pPr>
@@ -6588,7 +7432,7 @@
       <w:pPr>
         <w:pStyle w:val="H3-Heading"/>
       </w:pPr>
-      <w:bookmarkStart w:id="59" w:name="_Toc87569043"/>
+      <w:bookmarkStart w:id="156" w:name="_Toc87569043"/>
       <w:r>
         <w:t>Converting</w:t>
       </w:r>
@@ -6622,7 +7466,7 @@
       <w:r>
         <w:t>ormat</w:t>
       </w:r>
-      <w:bookmarkEnd w:id="59"/>
+      <w:bookmarkEnd w:id="156"/>
     </w:p>
     <w:p>
       <w:pPr>
@@ -6776,6 +7620,7 @@
           <w:iCs/>
           <w:sz w:val="22"/>
         </w:rPr>
+        <w:lastRenderedPageBreak/>
         <w:t>./msblGenWin32.exe max</w:t>
       </w:r>
       <w:r>
@@ -6867,20 +7712,48 @@
     <w:p>
       <w:pPr>
         <w:pStyle w:val="Body"/>
-      </w:pPr>
+        <w:rPr>
+          <w:ins w:id="157" w:author="Kanal, Ozgun" w:date="2024-02-12T19:42:00Z"/>
+        </w:rPr>
+      </w:pPr>
+    </w:p>
+    <w:p>
+      <w:pPr>
+        <w:pStyle w:val="Body"/>
+      </w:pPr>
+      <w:ins w:id="158" w:author="Kanal, Ozgun" w:date="2024-02-12T19:39:00Z">
+        <w:r>
+          <w:t xml:space="preserve">Note that </w:t>
+        </w:r>
+      </w:ins>
+      <w:ins w:id="159" w:author="Kanal, Ozgun" w:date="2024-02-12T19:40:00Z">
+        <w:r>
+          <w:t xml:space="preserve">the msblGenWin32.exe, the binary file </w:t>
+        </w:r>
+      </w:ins>
+      <w:ins w:id="160" w:author="Kanal, Ozgun" w:date="2024-02-12T19:41:00Z">
+        <w:r>
+          <w:t xml:space="preserve">and the key text file might be in different directories. Therefore, don’t forget to give the path of them individually using the command in </w:t>
+        </w:r>
+      </w:ins>
+      <w:ins w:id="161" w:author="Kanal, Ozgun" w:date="2024-02-12T19:42:00Z">
+        <w:r>
+          <w:t>step 2.</w:t>
+        </w:r>
+      </w:ins>
     </w:p>
     <w:p>
       <w:pPr>
         <w:pStyle w:val="H3-Heading"/>
       </w:pPr>
-      <w:bookmarkStart w:id="60" w:name="_Toc87569044"/>
+      <w:bookmarkStart w:id="162" w:name="_Toc87569044"/>
       <w:r>
         <w:t xml:space="preserve">Programming </w:t>
       </w:r>
       <w:r>
         <w:t>Keys to the Bootloader</w:t>
       </w:r>
-      <w:bookmarkEnd w:id="60"/>
+      <w:bookmarkEnd w:id="162"/>
     </w:p>
     <w:p>
       <w:pPr>
@@ -6944,6 +7817,14 @@
       <w:r>
         <w:t xml:space="preserve">b. </w:t>
       </w:r>
+      <w:ins w:id="163" w:author="Kanal, Ozgun" w:date="2024-02-12T19:45:00Z">
+        <w:r>
+          <w:t>The</w:t>
+        </w:r>
+        <w:r>
+          <w:t xml:space="preserve"> “download_fw_over_host.exe” executable file resides in the MAX78000_MSBL directory.</w:t>
+        </w:r>
+      </w:ins>
     </w:p>
     <w:p>
       <w:pPr>
@@ -6966,6 +7847,17 @@
           <w:sz w:val="22"/>
         </w:rPr>
       </w:pPr>
+      <w:ins w:id="164" w:author="Kanal, Ozgun" w:date="2024-02-12T17:24:00Z">
+        <w:r>
+          <w:rPr>
+            <w:rFonts w:ascii="Courier New" w:hAnsi="Courier New" w:cs="Courier New"/>
+            <w:i/>
+            <w:iCs/>
+            <w:sz w:val="22"/>
+          </w:rPr>
+          <w:t>./</w:t>
+        </w:r>
+      </w:ins>
       <w:r>
         <w:rPr>
           <w:rFonts w:ascii="Courier New" w:hAnsi="Courier New" w:cs="Courier New"/>
@@ -6973,7 +7865,6 @@
           <w:iCs/>
           <w:sz w:val="22"/>
         </w:rPr>
-        <w:lastRenderedPageBreak/>
         <w:t>download_fw_over_host.exe -k max78000_key.txt -p COMXX</w:t>
       </w:r>
     </w:p>
@@ -6999,6 +7890,42 @@
       <w:r>
         <w:t>Note that the shared keys are sample one and they should be updated accordingly before programming keys.</w:t>
       </w:r>
+      <w:ins w:id="165" w:author="Kanal, Ozgun" w:date="2024-02-12T19:43:00Z">
+        <w:r>
+          <w:t xml:space="preserve"> </w:t>
+        </w:r>
+      </w:ins>
+      <w:ins w:id="166" w:author="Kanal, Ozgun" w:date="2024-02-12T19:45:00Z">
+        <w:r>
+          <w:t xml:space="preserve">Moreover, </w:t>
+        </w:r>
+      </w:ins>
+      <w:ins w:id="167" w:author="Kanal, Ozgun" w:date="2024-02-12T19:46:00Z">
+        <w:r>
+          <w:t>key cannot be updated unless SWD lock/unlock procedure</w:t>
+        </w:r>
+      </w:ins>
+      <w:ins w:id="168" w:author="Kanal, Ozgun" w:date="2024-02-12T19:47:00Z">
+        <w:r>
+          <w:t xml:space="preserve"> </w:t>
+        </w:r>
+      </w:ins>
+      <w:ins w:id="169" w:author="Kanal, Ozgun" w:date="2024-02-12T19:46:00Z">
+        <w:r>
+          <w:t xml:space="preserve">and </w:t>
+        </w:r>
+      </w:ins>
+      <w:ins w:id="170" w:author="Kanal, Ozgun" w:date="2024-02-12T19:47:00Z">
+        <w:r>
+          <w:t xml:space="preserve">this procedure can be processed </w:t>
+        </w:r>
+        <w:r>
+          <w:t>up to</w:t>
+        </w:r>
+        <w:r>
+          <w:t xml:space="preserve"> 4 times.</w:t>
+        </w:r>
+      </w:ins>
     </w:p>
     <w:p>
       <w:pPr>
@@ -7009,16 +7936,16 @@
       <w:pPr>
         <w:pStyle w:val="H3-Heading"/>
       </w:pPr>
-      <w:bookmarkStart w:id="61" w:name="_Toc30582054"/>
-      <w:bookmarkStart w:id="62" w:name="_Toc87569045"/>
+      <w:bookmarkStart w:id="171" w:name="_Toc30582054"/>
+      <w:bookmarkStart w:id="172" w:name="_Toc87569045"/>
       <w:r>
         <w:t>MSBL File</w:t>
       </w:r>
       <w:r>
         <w:t xml:space="preserve"> Programming</w:t>
       </w:r>
-      <w:bookmarkEnd w:id="61"/>
-      <w:bookmarkEnd w:id="62"/>
+      <w:bookmarkEnd w:id="171"/>
+      <w:bookmarkEnd w:id="172"/>
     </w:p>
     <w:p>
       <w:pPr>
@@ -7116,7 +8043,18 @@
           <w:sz w:val="22"/>
         </w:rPr>
       </w:pPr>
-      <w:bookmarkStart w:id="63" w:name="_Hlk76045433"/>
+      <w:bookmarkStart w:id="173" w:name="_Hlk76045433"/>
+      <w:ins w:id="174" w:author="Kanal, Ozgun" w:date="2024-02-12T17:24:00Z">
+        <w:r>
+          <w:rPr>
+            <w:rFonts w:ascii="Courier New" w:hAnsi="Courier New" w:cs="Courier New"/>
+            <w:i/>
+            <w:iCs/>
+            <w:sz w:val="22"/>
+          </w:rPr>
+          <w:t>./</w:t>
+        </w:r>
+      </w:ins>
       <w:r>
         <w:rPr>
           <w:rFonts w:ascii="Courier New" w:hAnsi="Courier New" w:cs="Courier New"/>
@@ -7163,7 +8101,7 @@
         <w:t>World.msbl -p COMXX</w:t>
       </w:r>
     </w:p>
-    <w:bookmarkEnd w:id="63"/>
+    <w:bookmarkEnd w:id="173"/>
     <w:p>
       <w:pPr>
         <w:ind w:left="720"/>
@@ -7189,7 +8127,7 @@
                     <pic:cNvPicPr/>
                   </pic:nvPicPr>
                   <pic:blipFill rotWithShape="1">
-                    <a:blip r:embed="rId33"/>
+                    <a:blip r:embed="rId36"/>
                     <a:srcRect t="2103"/>
                     <a:stretch/>
                   </pic:blipFill>
@@ -7222,8 +8160,8 @@
         <w:pStyle w:val="Caption-Figure"/>
         <w:ind w:left="720"/>
       </w:pPr>
-      <w:bookmarkStart w:id="64" w:name="_Toc30582039"/>
-      <w:bookmarkStart w:id="65" w:name="_Toc87569055"/>
+      <w:bookmarkStart w:id="175" w:name="_Toc30582039"/>
+      <w:bookmarkStart w:id="176" w:name="_Toc87569055"/>
       <w:r>
         <w:t xml:space="preserve">Figure </w:t>
       </w:r>
@@ -7251,11 +8189,11 @@
       <w:r>
         <w:t>. Downloading firmware with the download_fw_over_host</w:t>
       </w:r>
-      <w:bookmarkEnd w:id="64"/>
+      <w:bookmarkEnd w:id="175"/>
       <w:r>
         <w:t>.exe</w:t>
       </w:r>
-      <w:bookmarkEnd w:id="65"/>
+      <w:bookmarkEnd w:id="176"/>
     </w:p>
     <w:p>
       <w:pPr>
@@ -7277,7 +8215,7 @@
       <w:r>
         <w:t xml:space="preserve"> file.</w:t>
       </w:r>
-      <w:bookmarkStart w:id="66" w:name="_Hlk27982569"/>
+      <w:bookmarkStart w:id="177" w:name="_Hlk27982569"/>
     </w:p>
     <w:p>
       <w:pPr>
@@ -7294,7 +8232,7 @@
       <w:pPr>
         <w:pStyle w:val="H3-Heading"/>
       </w:pPr>
-      <w:bookmarkStart w:id="67" w:name="_Toc87569046"/>
+      <w:bookmarkStart w:id="178" w:name="_Toc87569046"/>
       <w:r>
         <w:lastRenderedPageBreak/>
         <w:t xml:space="preserve">Locking </w:t>
@@ -7305,7 +8243,7 @@
       <w:r>
         <w:t>SWD Interface</w:t>
       </w:r>
-      <w:bookmarkEnd w:id="67"/>
+      <w:bookmarkEnd w:id="178"/>
     </w:p>
     <w:p>
       <w:pPr>
@@ -7402,7 +8340,7 @@
                     </pic:cNvPicPr>
                   </pic:nvPicPr>
                   <pic:blipFill>
-                    <a:blip r:embed="rId34" r:link="rId35">
+                    <a:blip r:embed="rId37" r:link="rId38">
                       <a:extLst>
                         <a:ext uri="{28A0092B-C50C-407E-A947-70E740481C1C}">
                           <a14:useLocalDpi xmlns:a14="http://schemas.microsoft.com/office/drawing/2010/main" val="0"/>
@@ -7439,7 +8377,7 @@
         <w:pStyle w:val="Caption-Figure"/>
         <w:ind w:left="720"/>
       </w:pPr>
-      <w:bookmarkStart w:id="68" w:name="_Toc87569056"/>
+      <w:bookmarkStart w:id="179" w:name="_Toc87569056"/>
       <w:r>
         <w:t xml:space="preserve">Figure </w:t>
       </w:r>
@@ -7473,7 +8411,7 @@
       <w:r>
         <w:t>.</w:t>
       </w:r>
-      <w:bookmarkEnd w:id="68"/>
+      <w:bookmarkEnd w:id="179"/>
     </w:p>
     <w:p>
       <w:pPr>
@@ -7627,7 +8565,7 @@
       <w:pPr>
         <w:pStyle w:val="H3-Heading"/>
       </w:pPr>
-      <w:bookmarkStart w:id="69" w:name="_Toc87569047"/>
+      <w:bookmarkStart w:id="180" w:name="_Toc87569047"/>
       <w:r>
         <w:t>Unlocking</w:t>
       </w:r>
@@ -7637,7 +8575,7 @@
       <w:r>
         <w:t xml:space="preserve"> SWD Interface</w:t>
       </w:r>
-      <w:bookmarkEnd w:id="69"/>
+      <w:bookmarkEnd w:id="180"/>
     </w:p>
     <w:p>
       <w:pPr>
@@ -7848,7 +8786,7 @@
         <w:t>be locked and unlocked up to 4 times.</w:t>
       </w:r>
     </w:p>
-    <w:bookmarkEnd w:id="66"/>
+    <w:bookmarkEnd w:id="177"/>
     <w:p>
       <w:pPr>
         <w:pStyle w:val="H2-Heading"/>
@@ -7856,12 +8794,12 @@
       <w:r>
         <w:br w:type="page"/>
       </w:r>
-      <w:bookmarkStart w:id="70" w:name="_Toc87569048"/>
+      <w:bookmarkStart w:id="181" w:name="_Toc87569048"/>
       <w:r>
         <w:lastRenderedPageBreak/>
         <w:t>Revision History</w:t>
       </w:r>
-      <w:bookmarkEnd w:id="70"/>
+      <w:bookmarkEnd w:id="181"/>
     </w:p>
     <w:tbl>
       <w:tblPr>
@@ -8470,6 +9408,131 @@
           </w:p>
         </w:tc>
       </w:tr>
+      <w:tr>
+        <w:trPr>
+          <w:jc w:val="center"/>
+          <w:ins w:id="182" w:author="Kanal, Ozgun" w:date="2024-02-12T17:50:00Z"/>
+        </w:trPr>
+        <w:tc>
+          <w:tcPr>
+            <w:tcW w:w="1172" w:type="dxa"/>
+            <w:shd w:val="clear" w:color="auto" w:fill="auto"/>
+            <w:vAlign w:val="center"/>
+          </w:tcPr>
+          <w:p>
+            <w:pPr>
+              <w:pStyle w:val="TableTextCenter"/>
+              <w:rPr>
+                <w:ins w:id="183" w:author="Kanal, Ozgun" w:date="2024-02-12T17:50:00Z"/>
+              </w:rPr>
+            </w:pPr>
+            <w:ins w:id="184" w:author="Kanal, Ozgun" w:date="2024-02-12T17:50:00Z">
+              <w:r>
+                <w:t>4.2</w:t>
+              </w:r>
+            </w:ins>
+          </w:p>
+        </w:tc>
+        <w:tc>
+          <w:tcPr>
+            <w:tcW w:w="1172" w:type="dxa"/>
+            <w:shd w:val="clear" w:color="auto" w:fill="auto"/>
+            <w:vAlign w:val="center"/>
+          </w:tcPr>
+          <w:p>
+            <w:pPr>
+              <w:pStyle w:val="TableTextCenter"/>
+              <w:rPr>
+                <w:ins w:id="185" w:author="Kanal, Ozgun" w:date="2024-02-12T17:50:00Z"/>
+              </w:rPr>
+            </w:pPr>
+            <w:ins w:id="186" w:author="Kanal, Ozgun" w:date="2024-02-12T17:50:00Z">
+              <w:r>
+                <w:t>12/24</w:t>
+              </w:r>
+            </w:ins>
+          </w:p>
+        </w:tc>
+        <w:tc>
+          <w:tcPr>
+            <w:tcW w:w="5609" w:type="dxa"/>
+            <w:vAlign w:val="center"/>
+          </w:tcPr>
+          <w:p>
+            <w:pPr>
+              <w:pStyle w:val="TableText"/>
+              <w:numPr>
+                <w:ilvl w:val="0"/>
+                <w:numId w:val="21"/>
+              </w:numPr>
+              <w:rPr>
+                <w:ins w:id="187" w:author="Kanal, Ozgun" w:date="2024-02-12T17:51:00Z"/>
+              </w:rPr>
+            </w:pPr>
+            <w:ins w:id="188" w:author="Kanal, Ozgun" w:date="2024-02-12T17:50:00Z">
+              <w:r>
+                <w:t xml:space="preserve">General </w:t>
+              </w:r>
+            </w:ins>
+            <w:ins w:id="189" w:author="Kanal, Ozgun" w:date="2024-02-12T17:51:00Z">
+              <w:r>
+                <w:t>Improvements</w:t>
+              </w:r>
+            </w:ins>
+          </w:p>
+          <w:p>
+            <w:pPr>
+              <w:pStyle w:val="TableText"/>
+              <w:numPr>
+                <w:ilvl w:val="0"/>
+                <w:numId w:val="21"/>
+              </w:numPr>
+              <w:rPr>
+                <w:ins w:id="190" w:author="Kanal, Ozgun" w:date="2024-02-12T17:50:00Z"/>
+              </w:rPr>
+            </w:pPr>
+            <w:ins w:id="191" w:author="Kanal, Ozgun" w:date="2024-02-12T17:51:00Z">
+              <w:r>
+                <w:t xml:space="preserve">Generating Bootloader </w:t>
+              </w:r>
+            </w:ins>
+            <w:ins w:id="192" w:author="Kanal, Ozgun" w:date="2024-02-12T17:52:00Z">
+              <w:r>
+                <w:t>Compatible</w:t>
+              </w:r>
+            </w:ins>
+            <w:ins w:id="193" w:author="Kanal, Ozgun" w:date="2024-02-12T17:51:00Z">
+              <w:r>
+                <w:t xml:space="preserve"> Binary Using Maxim SDK Project Section updated</w:t>
+              </w:r>
+            </w:ins>
+          </w:p>
+        </w:tc>
+        <w:tc>
+          <w:tcPr>
+            <w:tcW w:w="1623" w:type="dxa"/>
+            <w:vAlign w:val="center"/>
+          </w:tcPr>
+          <w:p>
+            <w:pPr>
+              <w:pStyle w:val="TableTextCenter"/>
+              <w:rPr>
+                <w:ins w:id="194" w:author="Kanal, Ozgun" w:date="2024-02-12T17:50:00Z"/>
+              </w:rPr>
+            </w:pPr>
+            <w:ins w:id="195" w:author="Kanal, Ozgun" w:date="2024-02-12T19:55:00Z">
+              <w:r>
+                <w:t>8</w:t>
+              </w:r>
+            </w:ins>
+            <w:ins w:id="196" w:author="Kanal, Ozgun" w:date="2024-02-12T19:56:00Z">
+              <w:r>
+                <w:t>, 14, 15</w:t>
+              </w:r>
+            </w:ins>
+          </w:p>
+        </w:tc>
+      </w:tr>
     </w:tbl>
     <w:p>
       <w:pPr>
@@ -8600,7 +9663,11 @@
         <w:t>1</w:t>
       </w:r>
       <w:r>
-        <w:t xml:space="preserve"> by Maxim Integrated Products, Inc. All rights reserved. Information in this publication concerning the devices, applications, or technology described is intended to suggest possible uses and may be superseded. MAXIM INTEGRATED PRODUCTS, INC. DOES NOT ASSUME LIABILITY FOR OR PROVIDE A REPRESENTATION OF ACCURACY OF THE INFORMATION, DEVICES, OR TECHNOLOGY DESCRIBED IN THIS DOCUMENT. MAXIM ALSO DOES NOT ASSUME LIABILITY FOR INTELLECTUAL PROPERTY INFRINGEMENT RELATED IN ANY MANNER TO USE OF INFORMATION, DEVICES, OR TECHNOLOGY DESCRIBED HEREIN OR OTHERWISE. The information contained within this document has been verified according to the general principles of electrical and mechanical engineering or registered trademarks of Maxim Integrated Products, Inc. All other product or service names are the property of their respective owners</w:t>
+        <w:t xml:space="preserve"> by Maxim Integrated Products, Inc. All rights reserved. Information in this publication concerning the devices, applications, or technology described is intended to suggest possible uses and may be superseded. MAXIM INTEGRATED PRODUCTS, INC. DOES NOT ASSUME LIABILITY FOR OR PROVIDE A REPRESENTATION OF ACCURACY OF THE INFORMATION, DEVICES, OR TECHNOLOGY DESCRIBED IN THIS DOCUMENT. MAXIM ALSO DOES NOT ASSUME LIABILITY FOR INTELLECTUAL PROPERTY INFRINGEMENT RELATED IN ANY MANNER TO USE OF INFORMATION, </w:t>
+      </w:r>
+      <w:r>
+        <w:lastRenderedPageBreak/>
+        <w:t>DEVICES, OR TECHNOLOGY DESCRIBED HEREIN OR OTHERWISE. The information contained within this document has been verified according to the general principles of electrical and mechanical engineering or registered trademarks of Maxim Integrated Products, Inc. All other product or service names are the property of their respective owners</w:t>
       </w:r>
       <w:bookmarkEnd w:id="0"/>
       <w:r>
@@ -8608,12 +9675,12 @@
       </w:r>
     </w:p>
     <w:sectPr>
-      <w:headerReference w:type="even" r:id="rId36"/>
-      <w:headerReference w:type="default" r:id="rId37"/>
-      <w:footerReference w:type="even" r:id="rId38"/>
-      <w:footerReference w:type="default" r:id="rId39"/>
-      <w:headerReference w:type="first" r:id="rId40"/>
-      <w:footerReference w:type="first" r:id="rId41"/>
+      <w:headerReference w:type="even" r:id="rId39"/>
+      <w:headerReference w:type="default" r:id="rId40"/>
+      <w:footerReference w:type="even" r:id="rId41"/>
+      <w:footerReference w:type="default" r:id="rId42"/>
+      <w:headerReference w:type="first" r:id="rId43"/>
+      <w:footerReference w:type="first" r:id="rId44"/>
       <w:pgSz w:w="12240" w:h="15840" w:code="1"/>
       <w:pgMar w:top="1440" w:right="1440" w:bottom="1440" w:left="1440" w:header="648" w:footer="187" w:gutter="0"/>
       <w:cols w:space="720"/>
@@ -8625,7 +9692,7 @@
 </file>
 
 <file path=word/endnotes.xml><?xml version="1.0" encoding="utf-8"?>
-<w:endnotes xmlns:wpc="http://schemas.microsoft.com/office/word/2010/wordprocessingCanvas" xmlns:cx="http://schemas.microsoft.com/office/drawing/2014/chartex" xmlns:cx1="http://schemas.microsoft.com/office/drawing/2015/9/8/chartex" xmlns:cx2="http://schemas.microsoft.com/office/drawing/2015/10/21/chartex" xmlns:cx3="http://schemas.microsoft.com/office/drawing/2016/5/9/chartex" xmlns:cx4="http://schemas.microsoft.com/office/drawing/2016/5/10/chartex" xmlns:cx5="http://schemas.microsoft.com/office/drawing/2016/5/11/chartex" xmlns:cx6="http://schemas.microsoft.com/office/drawing/2016/5/12/chartex" xmlns:cx7="http://schemas.microsoft.com/office/drawing/2016/5/13/chartex" xmlns:cx8="http://schemas.microsoft.com/office/drawing/2016/5/14/chartex" xmlns:mc="http://schemas.openxmlformats.org/markup-compatibility/2006" xmlns:aink="http://schemas.microsoft.com/office/drawing/2016/ink" xmlns:am3d="http://schemas.microsoft.com/office/drawing/2017/model3d" xmlns:o="urn:schemas-microsoft-com:office:office" xmlns:r="http://schemas.openxmlformats.org/officeDocument/2006/relationships" xmlns:m="http://schemas.openxmlformats.org/officeDocument/2006/math" xmlns:v="urn:schemas-microsoft-com:vml" xmlns:wp14="http://schemas.microsoft.com/office/word/2010/wordprocessingDrawing" xmlns:wp="http://schemas.openxmlformats.org/drawingml/2006/wordprocessingDrawing" xmlns:w10="urn:schemas-microsoft-com:office:word" xmlns:w="http://schemas.openxmlformats.org/wordprocessingml/2006/main" xmlns:w14="http://schemas.microsoft.com/office/word/2010/wordml" xmlns:w15="http://schemas.microsoft.com/office/word/2012/wordml" xmlns:w16cex="http://schemas.microsoft.com/office/word/2018/wordml/cex" xmlns:w16cid="http://schemas.microsoft.com/office/word/2016/wordml/cid" xmlns:w16="http://schemas.microsoft.com/office/word/2018/wordml" xmlns:w16sdtdh="http://schemas.microsoft.com/office/word/2020/wordml/sdtdatahash" xmlns:w16se="http://schemas.microsoft.com/office/word/2015/wordml/symex" xmlns:wpg="http://schemas.microsoft.com/office/word/2010/wordprocessingGroup" xmlns:wpi="http://schemas.microsoft.com/office/word/2010/wordprocessingInk" xmlns:wne="http://schemas.microsoft.com/office/word/2006/wordml" xmlns:wps="http://schemas.microsoft.com/office/word/2010/wordprocessingShape" mc:Ignorable="w14 w15 w16se w16cid w16 w16cex w16sdtdh wp14">
+<w:endnotes xmlns:wpc="http://schemas.microsoft.com/office/word/2010/wordprocessingCanvas" xmlns:cx="http://schemas.microsoft.com/office/drawing/2014/chartex" xmlns:cx1="http://schemas.microsoft.com/office/drawing/2015/9/8/chartex" xmlns:cx2="http://schemas.microsoft.com/office/drawing/2015/10/21/chartex" xmlns:cx3="http://schemas.microsoft.com/office/drawing/2016/5/9/chartex" xmlns:cx4="http://schemas.microsoft.com/office/drawing/2016/5/10/chartex" xmlns:cx5="http://schemas.microsoft.com/office/drawing/2016/5/11/chartex" xmlns:cx6="http://schemas.microsoft.com/office/drawing/2016/5/12/chartex" xmlns:cx7="http://schemas.microsoft.com/office/drawing/2016/5/13/chartex" xmlns:cx8="http://schemas.microsoft.com/office/drawing/2016/5/14/chartex" xmlns:mc="http://schemas.openxmlformats.org/markup-compatibility/2006" xmlns:aink="http://schemas.microsoft.com/office/drawing/2016/ink" xmlns:am3d="http://schemas.microsoft.com/office/drawing/2017/model3d" xmlns:o="urn:schemas-microsoft-com:office:office" xmlns:oel="http://schemas.microsoft.com/office/2019/extlst" xmlns:r="http://schemas.openxmlformats.org/officeDocument/2006/relationships" xmlns:m="http://schemas.openxmlformats.org/officeDocument/2006/math" xmlns:v="urn:schemas-microsoft-com:vml" xmlns:wp14="http://schemas.microsoft.com/office/word/2010/wordprocessingDrawing" xmlns:wp="http://schemas.openxmlformats.org/drawingml/2006/wordprocessingDrawing" xmlns:w10="urn:schemas-microsoft-com:office:word" xmlns:w="http://schemas.openxmlformats.org/wordprocessingml/2006/main" xmlns:w14="http://schemas.microsoft.com/office/word/2010/wordml" xmlns:w15="http://schemas.microsoft.com/office/word/2012/wordml" xmlns:w16cex="http://schemas.microsoft.com/office/word/2018/wordml/cex" xmlns:w16cid="http://schemas.microsoft.com/office/word/2016/wordml/cid" xmlns:w16="http://schemas.microsoft.com/office/word/2018/wordml" xmlns:w16sdtdh="http://schemas.microsoft.com/office/word/2020/wordml/sdtdatahash" xmlns:w16se="http://schemas.microsoft.com/office/word/2015/wordml/symex" xmlns:wpg="http://schemas.microsoft.com/office/word/2010/wordprocessingGroup" xmlns:wpi="http://schemas.microsoft.com/office/word/2010/wordprocessingInk" xmlns:wne="http://schemas.microsoft.com/office/word/2006/wordml" xmlns:wps="http://schemas.microsoft.com/office/word/2010/wordprocessingShape" mc:Ignorable="w14 w15 w16se w16cid w16 w16cex w16sdtdh wp14">
   <w:endnote w:type="separator" w:id="-1">
     <w:p>
       <w:r>
@@ -8644,7 +9711,7 @@
 </file>
 
 <file path=word/footer1.xml><?xml version="1.0" encoding="utf-8"?>
-<w:ftr xmlns:wpc="http://schemas.microsoft.com/office/word/2010/wordprocessingCanvas" xmlns:cx="http://schemas.microsoft.com/office/drawing/2014/chartex" xmlns:cx1="http://schemas.microsoft.com/office/drawing/2015/9/8/chartex" xmlns:cx2="http://schemas.microsoft.com/office/drawing/2015/10/21/chartex" xmlns:cx3="http://schemas.microsoft.com/office/drawing/2016/5/9/chartex" xmlns:cx4="http://schemas.microsoft.com/office/drawing/2016/5/10/chartex" xmlns:cx5="http://schemas.microsoft.com/office/drawing/2016/5/11/chartex" xmlns:cx6="http://schemas.microsoft.com/office/drawing/2016/5/12/chartex" xmlns:cx7="http://schemas.microsoft.com/office/drawing/2016/5/13/chartex" xmlns:cx8="http://schemas.microsoft.com/office/drawing/2016/5/14/chartex" xmlns:mc="http://schemas.openxmlformats.org/markup-compatibility/2006" xmlns:aink="http://schemas.microsoft.com/office/drawing/2016/ink" xmlns:am3d="http://schemas.microsoft.com/office/drawing/2017/model3d" xmlns:o="urn:schemas-microsoft-com:office:office" xmlns:r="http://schemas.openxmlformats.org/officeDocument/2006/relationships" xmlns:m="http://schemas.openxmlformats.org/officeDocument/2006/math" xmlns:v="urn:schemas-microsoft-com:vml" xmlns:wp14="http://schemas.microsoft.com/office/word/2010/wordprocessingDrawing" xmlns:wp="http://schemas.openxmlformats.org/drawingml/2006/wordprocessingDrawing" xmlns:w10="urn:schemas-microsoft-com:office:word" xmlns:w="http://schemas.openxmlformats.org/wordprocessingml/2006/main" xmlns:w14="http://schemas.microsoft.com/office/word/2010/wordml" xmlns:w15="http://schemas.microsoft.com/office/word/2012/wordml" xmlns:w16cex="http://schemas.microsoft.com/office/word/2018/wordml/cex" xmlns:w16cid="http://schemas.microsoft.com/office/word/2016/wordml/cid" xmlns:w16="http://schemas.microsoft.com/office/word/2018/wordml" xmlns:w16sdtdh="http://schemas.microsoft.com/office/word/2020/wordml/sdtdatahash" xmlns:w16se="http://schemas.microsoft.com/office/word/2015/wordml/symex" xmlns:wpg="http://schemas.microsoft.com/office/word/2010/wordprocessingGroup" xmlns:wpi="http://schemas.microsoft.com/office/word/2010/wordprocessingInk" xmlns:wne="http://schemas.microsoft.com/office/word/2006/wordml" xmlns:wps="http://schemas.microsoft.com/office/word/2010/wordprocessingShape" mc:Ignorable="w14 w15 w16se w16cid w16 w16cex w16sdtdh wp14">
+<w:ftr xmlns:wpc="http://schemas.microsoft.com/office/word/2010/wordprocessingCanvas" xmlns:cx="http://schemas.microsoft.com/office/drawing/2014/chartex" xmlns:cx1="http://schemas.microsoft.com/office/drawing/2015/9/8/chartex" xmlns:cx2="http://schemas.microsoft.com/office/drawing/2015/10/21/chartex" xmlns:cx3="http://schemas.microsoft.com/office/drawing/2016/5/9/chartex" xmlns:cx4="http://schemas.microsoft.com/office/drawing/2016/5/10/chartex" xmlns:cx5="http://schemas.microsoft.com/office/drawing/2016/5/11/chartex" xmlns:cx6="http://schemas.microsoft.com/office/drawing/2016/5/12/chartex" xmlns:cx7="http://schemas.microsoft.com/office/drawing/2016/5/13/chartex" xmlns:cx8="http://schemas.microsoft.com/office/drawing/2016/5/14/chartex" xmlns:mc="http://schemas.openxmlformats.org/markup-compatibility/2006" xmlns:aink="http://schemas.microsoft.com/office/drawing/2016/ink" xmlns:am3d="http://schemas.microsoft.com/office/drawing/2017/model3d" xmlns:o="urn:schemas-microsoft-com:office:office" xmlns:oel="http://schemas.microsoft.com/office/2019/extlst" xmlns:r="http://schemas.openxmlformats.org/officeDocument/2006/relationships" xmlns:m="http://schemas.openxmlformats.org/officeDocument/2006/math" xmlns:v="urn:schemas-microsoft-com:vml" xmlns:wp14="http://schemas.microsoft.com/office/word/2010/wordprocessingDrawing" xmlns:wp="http://schemas.openxmlformats.org/drawingml/2006/wordprocessingDrawing" xmlns:w10="urn:schemas-microsoft-com:office:word" xmlns:w="http://schemas.openxmlformats.org/wordprocessingml/2006/main" xmlns:w14="http://schemas.microsoft.com/office/word/2010/wordml" xmlns:w15="http://schemas.microsoft.com/office/word/2012/wordml" xmlns:w16cex="http://schemas.microsoft.com/office/word/2018/wordml/cex" xmlns:w16cid="http://schemas.microsoft.com/office/word/2016/wordml/cid" xmlns:w16="http://schemas.microsoft.com/office/word/2018/wordml" xmlns:w16sdtdh="http://schemas.microsoft.com/office/word/2020/wordml/sdtdatahash" xmlns:w16se="http://schemas.microsoft.com/office/word/2015/wordml/symex" xmlns:wpg="http://schemas.microsoft.com/office/word/2010/wordprocessingGroup" xmlns:wpi="http://schemas.microsoft.com/office/word/2010/wordprocessingInk" xmlns:wne="http://schemas.microsoft.com/office/word/2006/wordml" xmlns:wps="http://schemas.microsoft.com/office/word/2010/wordprocessingShape" mc:Ignorable="w14 w15 w16se w16cid w16 w16cex w16sdtdh wp14">
   <w:tbl>
     <w:tblPr>
       <w:tblStyle w:val="TableGrid2"/>
@@ -8768,7 +9835,6 @@
                 <w:listItem w:displayText="Analog Devices Confidential Information—Not for External Distribution. ©2019 Analog Devices, Inc. All rights reserved." w:value="Analog Devices Confidential Information—Not for External Distribution. ©2019 Analog Devices, Inc. All rights reserved."/>
               </w:comboBox>
             </w:sdtPr>
-            <w:sdtEndPr/>
             <w:sdtContent>
               <w:r>
                 <w:rPr>
@@ -8793,7 +9859,7 @@
 </file>
 
 <file path=word/footer2.xml><?xml version="1.0" encoding="utf-8"?>
-<w:ftr xmlns:wpc="http://schemas.microsoft.com/office/word/2010/wordprocessingCanvas" xmlns:cx="http://schemas.microsoft.com/office/drawing/2014/chartex" xmlns:cx1="http://schemas.microsoft.com/office/drawing/2015/9/8/chartex" xmlns:cx2="http://schemas.microsoft.com/office/drawing/2015/10/21/chartex" xmlns:cx3="http://schemas.microsoft.com/office/drawing/2016/5/9/chartex" xmlns:cx4="http://schemas.microsoft.com/office/drawing/2016/5/10/chartex" xmlns:cx5="http://schemas.microsoft.com/office/drawing/2016/5/11/chartex" xmlns:cx6="http://schemas.microsoft.com/office/drawing/2016/5/12/chartex" xmlns:cx7="http://schemas.microsoft.com/office/drawing/2016/5/13/chartex" xmlns:cx8="http://schemas.microsoft.com/office/drawing/2016/5/14/chartex" xmlns:mc="http://schemas.openxmlformats.org/markup-compatibility/2006" xmlns:aink="http://schemas.microsoft.com/office/drawing/2016/ink" xmlns:am3d="http://schemas.microsoft.com/office/drawing/2017/model3d" xmlns:o="urn:schemas-microsoft-com:office:office" xmlns:r="http://schemas.openxmlformats.org/officeDocument/2006/relationships" xmlns:m="http://schemas.openxmlformats.org/officeDocument/2006/math" xmlns:v="urn:schemas-microsoft-com:vml" xmlns:wp14="http://schemas.microsoft.com/office/word/2010/wordprocessingDrawing" xmlns:wp="http://schemas.openxmlformats.org/drawingml/2006/wordprocessingDrawing" xmlns:w10="urn:schemas-microsoft-com:office:word" xmlns:w="http://schemas.openxmlformats.org/wordprocessingml/2006/main" xmlns:w14="http://schemas.microsoft.com/office/word/2010/wordml" xmlns:w15="http://schemas.microsoft.com/office/word/2012/wordml" xmlns:w16cex="http://schemas.microsoft.com/office/word/2018/wordml/cex" xmlns:w16cid="http://schemas.microsoft.com/office/word/2016/wordml/cid" xmlns:w16="http://schemas.microsoft.com/office/word/2018/wordml" xmlns:w16sdtdh="http://schemas.microsoft.com/office/word/2020/wordml/sdtdatahash" xmlns:w16se="http://schemas.microsoft.com/office/word/2015/wordml/symex" xmlns:wpg="http://schemas.microsoft.com/office/word/2010/wordprocessingGroup" xmlns:wpi="http://schemas.microsoft.com/office/word/2010/wordprocessingInk" xmlns:wne="http://schemas.microsoft.com/office/word/2006/wordml" xmlns:wps="http://schemas.microsoft.com/office/word/2010/wordprocessingShape" mc:Ignorable="w14 w15 w16se w16cid w16 w16cex w16sdtdh wp14">
+<w:ftr xmlns:wpc="http://schemas.microsoft.com/office/word/2010/wordprocessingCanvas" xmlns:cx="http://schemas.microsoft.com/office/drawing/2014/chartex" xmlns:cx1="http://schemas.microsoft.com/office/drawing/2015/9/8/chartex" xmlns:cx2="http://schemas.microsoft.com/office/drawing/2015/10/21/chartex" xmlns:cx3="http://schemas.microsoft.com/office/drawing/2016/5/9/chartex" xmlns:cx4="http://schemas.microsoft.com/office/drawing/2016/5/10/chartex" xmlns:cx5="http://schemas.microsoft.com/office/drawing/2016/5/11/chartex" xmlns:cx6="http://schemas.microsoft.com/office/drawing/2016/5/12/chartex" xmlns:cx7="http://schemas.microsoft.com/office/drawing/2016/5/13/chartex" xmlns:cx8="http://schemas.microsoft.com/office/drawing/2016/5/14/chartex" xmlns:mc="http://schemas.openxmlformats.org/markup-compatibility/2006" xmlns:aink="http://schemas.microsoft.com/office/drawing/2016/ink" xmlns:am3d="http://schemas.microsoft.com/office/drawing/2017/model3d" xmlns:o="urn:schemas-microsoft-com:office:office" xmlns:oel="http://schemas.microsoft.com/office/2019/extlst" xmlns:r="http://schemas.openxmlformats.org/officeDocument/2006/relationships" xmlns:m="http://schemas.openxmlformats.org/officeDocument/2006/math" xmlns:v="urn:schemas-microsoft-com:vml" xmlns:wp14="http://schemas.microsoft.com/office/word/2010/wordprocessingDrawing" xmlns:wp="http://schemas.openxmlformats.org/drawingml/2006/wordprocessingDrawing" xmlns:w10="urn:schemas-microsoft-com:office:word" xmlns:w="http://schemas.openxmlformats.org/wordprocessingml/2006/main" xmlns:w14="http://schemas.microsoft.com/office/word/2010/wordml" xmlns:w15="http://schemas.microsoft.com/office/word/2012/wordml" xmlns:w16cex="http://schemas.microsoft.com/office/word/2018/wordml/cex" xmlns:w16cid="http://schemas.microsoft.com/office/word/2016/wordml/cid" xmlns:w16="http://schemas.microsoft.com/office/word/2018/wordml" xmlns:w16sdtdh="http://schemas.microsoft.com/office/word/2020/wordml/sdtdatahash" xmlns:w16se="http://schemas.microsoft.com/office/word/2015/wordml/symex" xmlns:wpg="http://schemas.microsoft.com/office/word/2010/wordprocessingGroup" xmlns:wpi="http://schemas.microsoft.com/office/word/2010/wordprocessingInk" xmlns:wne="http://schemas.microsoft.com/office/word/2006/wordml" xmlns:wps="http://schemas.microsoft.com/office/word/2010/wordprocessingShape" mc:Ignorable="w14 w15 w16se w16cid w16 w16cex w16sdtdh wp14">
   <w:tbl>
     <w:tblPr>
       <w:tblStyle w:val="TableGrid3"/>
@@ -8847,7 +9913,6 @@
                 <w:listItem w:displayText="Analog Devices Confidential Information—Not for External Distribution. ©2019 Analog Devices, Inc. All rights reserved." w:value="Analog Devices Confidential Information—Not for External Distribution. ©2019 Analog Devices, Inc. All rights reserved."/>
               </w:comboBox>
             </w:sdtPr>
-            <w:sdtEndPr/>
             <w:sdtContent>
               <w:r>
                 <w:rPr>
@@ -8929,7 +9994,7 @@
 </file>
 
 <file path=word/footer3.xml><?xml version="1.0" encoding="utf-8"?>
-<w:ftr xmlns:wpc="http://schemas.microsoft.com/office/word/2010/wordprocessingCanvas" xmlns:cx="http://schemas.microsoft.com/office/drawing/2014/chartex" xmlns:cx1="http://schemas.microsoft.com/office/drawing/2015/9/8/chartex" xmlns:cx2="http://schemas.microsoft.com/office/drawing/2015/10/21/chartex" xmlns:cx3="http://schemas.microsoft.com/office/drawing/2016/5/9/chartex" xmlns:cx4="http://schemas.microsoft.com/office/drawing/2016/5/10/chartex" xmlns:cx5="http://schemas.microsoft.com/office/drawing/2016/5/11/chartex" xmlns:cx6="http://schemas.microsoft.com/office/drawing/2016/5/12/chartex" xmlns:cx7="http://schemas.microsoft.com/office/drawing/2016/5/13/chartex" xmlns:cx8="http://schemas.microsoft.com/office/drawing/2016/5/14/chartex" xmlns:mc="http://schemas.openxmlformats.org/markup-compatibility/2006" xmlns:aink="http://schemas.microsoft.com/office/drawing/2016/ink" xmlns:am3d="http://schemas.microsoft.com/office/drawing/2017/model3d" xmlns:o="urn:schemas-microsoft-com:office:office" xmlns:r="http://schemas.openxmlformats.org/officeDocument/2006/relationships" xmlns:m="http://schemas.openxmlformats.org/officeDocument/2006/math" xmlns:v="urn:schemas-microsoft-com:vml" xmlns:wp14="http://schemas.microsoft.com/office/word/2010/wordprocessingDrawing" xmlns:wp="http://schemas.openxmlformats.org/drawingml/2006/wordprocessingDrawing" xmlns:w10="urn:schemas-microsoft-com:office:word" xmlns:w="http://schemas.openxmlformats.org/wordprocessingml/2006/main" xmlns:w14="http://schemas.microsoft.com/office/word/2010/wordml" xmlns:w15="http://schemas.microsoft.com/office/word/2012/wordml" xmlns:w16cex="http://schemas.microsoft.com/office/word/2018/wordml/cex" xmlns:w16cid="http://schemas.microsoft.com/office/word/2016/wordml/cid" xmlns:w16="http://schemas.microsoft.com/office/word/2018/wordml" xmlns:w16sdtdh="http://schemas.microsoft.com/office/word/2020/wordml/sdtdatahash" xmlns:w16se="http://schemas.microsoft.com/office/word/2015/wordml/symex" xmlns:wpg="http://schemas.microsoft.com/office/word/2010/wordprocessingGroup" xmlns:wpi="http://schemas.microsoft.com/office/word/2010/wordprocessingInk" xmlns:wne="http://schemas.microsoft.com/office/word/2006/wordml" xmlns:wps="http://schemas.microsoft.com/office/word/2010/wordprocessingShape" mc:Ignorable="w14 w15 w16se w16cid w16 w16cex w16sdtdh wp14">
+<w:ftr xmlns:wpc="http://schemas.microsoft.com/office/word/2010/wordprocessingCanvas" xmlns:cx="http://schemas.microsoft.com/office/drawing/2014/chartex" xmlns:cx1="http://schemas.microsoft.com/office/drawing/2015/9/8/chartex" xmlns:cx2="http://schemas.microsoft.com/office/drawing/2015/10/21/chartex" xmlns:cx3="http://schemas.microsoft.com/office/drawing/2016/5/9/chartex" xmlns:cx4="http://schemas.microsoft.com/office/drawing/2016/5/10/chartex" xmlns:cx5="http://schemas.microsoft.com/office/drawing/2016/5/11/chartex" xmlns:cx6="http://schemas.microsoft.com/office/drawing/2016/5/12/chartex" xmlns:cx7="http://schemas.microsoft.com/office/drawing/2016/5/13/chartex" xmlns:cx8="http://schemas.microsoft.com/office/drawing/2016/5/14/chartex" xmlns:mc="http://schemas.openxmlformats.org/markup-compatibility/2006" xmlns:aink="http://schemas.microsoft.com/office/drawing/2016/ink" xmlns:am3d="http://schemas.microsoft.com/office/drawing/2017/model3d" xmlns:o="urn:schemas-microsoft-com:office:office" xmlns:oel="http://schemas.microsoft.com/office/2019/extlst" xmlns:r="http://schemas.openxmlformats.org/officeDocument/2006/relationships" xmlns:m="http://schemas.openxmlformats.org/officeDocument/2006/math" xmlns:v="urn:schemas-microsoft-com:vml" xmlns:wp14="http://schemas.microsoft.com/office/word/2010/wordprocessingDrawing" xmlns:wp="http://schemas.openxmlformats.org/drawingml/2006/wordprocessingDrawing" xmlns:w10="urn:schemas-microsoft-com:office:word" xmlns:w="http://schemas.openxmlformats.org/wordprocessingml/2006/main" xmlns:w14="http://schemas.microsoft.com/office/word/2010/wordml" xmlns:w15="http://schemas.microsoft.com/office/word/2012/wordml" xmlns:w16cex="http://schemas.microsoft.com/office/word/2018/wordml/cex" xmlns:w16cid="http://schemas.microsoft.com/office/word/2016/wordml/cid" xmlns:w16="http://schemas.microsoft.com/office/word/2018/wordml" xmlns:w16sdtdh="http://schemas.microsoft.com/office/word/2020/wordml/sdtdatahash" xmlns:w16se="http://schemas.microsoft.com/office/word/2015/wordml/symex" xmlns:wpg="http://schemas.microsoft.com/office/word/2010/wordprocessingGroup" xmlns:wpi="http://schemas.microsoft.com/office/word/2010/wordprocessingInk" xmlns:wne="http://schemas.microsoft.com/office/word/2006/wordml" xmlns:wps="http://schemas.microsoft.com/office/word/2010/wordprocessingShape" mc:Ignorable="w14 w15 w16se w16cid w16 w16cex w16sdtdh wp14">
   <w:tbl>
     <w:tblPr>
       <w:tblStyle w:val="TableGrid1"/>
@@ -8990,7 +10055,6 @@
                 <w:listItem w:displayText="Analog Devices Confidential Information—Not for External Distribution. ©2019 Analog Devices, Inc. All rights reserved." w:value="Analog Devices Confidential Information—Not for External Distribution. ©2019 Analog Devices, Inc. All rights reserved."/>
               </w:comboBox>
             </w:sdtPr>
-            <w:sdtEndPr/>
             <w:sdtContent>
               <w:r>
                 <w:rPr>
@@ -9059,7 +10123,7 @@
               <w:sz w:val="20"/>
               <w:szCs w:val="20"/>
             </w:rPr>
-            <w:t>12 November 2021</w:t>
+            <w:t>12 February 2024</w:t>
           </w:r>
           <w:r>
             <w:rPr>
@@ -9144,7 +10208,7 @@
 </file>
 
 <file path=word/footnotes.xml><?xml version="1.0" encoding="utf-8"?>
-<w:footnotes xmlns:wpc="http://schemas.microsoft.com/office/word/2010/wordprocessingCanvas" xmlns:cx="http://schemas.microsoft.com/office/drawing/2014/chartex" xmlns:cx1="http://schemas.microsoft.com/office/drawing/2015/9/8/chartex" xmlns:cx2="http://schemas.microsoft.com/office/drawing/2015/10/21/chartex" xmlns:cx3="http://schemas.microsoft.com/office/drawing/2016/5/9/chartex" xmlns:cx4="http://schemas.microsoft.com/office/drawing/2016/5/10/chartex" xmlns:cx5="http://schemas.microsoft.com/office/drawing/2016/5/11/chartex" xmlns:cx6="http://schemas.microsoft.com/office/drawing/2016/5/12/chartex" xmlns:cx7="http://schemas.microsoft.com/office/drawing/2016/5/13/chartex" xmlns:cx8="http://schemas.microsoft.com/office/drawing/2016/5/14/chartex" xmlns:mc="http://schemas.openxmlformats.org/markup-compatibility/2006" xmlns:aink="http://schemas.microsoft.com/office/drawing/2016/ink" xmlns:am3d="http://schemas.microsoft.com/office/drawing/2017/model3d" xmlns:o="urn:schemas-microsoft-com:office:office" xmlns:r="http://schemas.openxmlformats.org/officeDocument/2006/relationships" xmlns:m="http://schemas.openxmlformats.org/officeDocument/2006/math" xmlns:v="urn:schemas-microsoft-com:vml" xmlns:wp14="http://schemas.microsoft.com/office/word/2010/wordprocessingDrawing" xmlns:wp="http://schemas.openxmlformats.org/drawingml/2006/wordprocessingDrawing" xmlns:w10="urn:schemas-microsoft-com:office:word" xmlns:w="http://schemas.openxmlformats.org/wordprocessingml/2006/main" xmlns:w14="http://schemas.microsoft.com/office/word/2010/wordml" xmlns:w15="http://schemas.microsoft.com/office/word/2012/wordml" xmlns:w16cex="http://schemas.microsoft.com/office/word/2018/wordml/cex" xmlns:w16cid="http://schemas.microsoft.com/office/word/2016/wordml/cid" xmlns:w16="http://schemas.microsoft.com/office/word/2018/wordml" xmlns:w16sdtdh="http://schemas.microsoft.com/office/word/2020/wordml/sdtdatahash" xmlns:w16se="http://schemas.microsoft.com/office/word/2015/wordml/symex" xmlns:wpg="http://schemas.microsoft.com/office/word/2010/wordprocessingGroup" xmlns:wpi="http://schemas.microsoft.com/office/word/2010/wordprocessingInk" xmlns:wne="http://schemas.microsoft.com/office/word/2006/wordml" xmlns:wps="http://schemas.microsoft.com/office/word/2010/wordprocessingShape" mc:Ignorable="w14 w15 w16se w16cid w16 w16cex w16sdtdh wp14">
+<w:footnotes xmlns:wpc="http://schemas.microsoft.com/office/word/2010/wordprocessingCanvas" xmlns:cx="http://schemas.microsoft.com/office/drawing/2014/chartex" xmlns:cx1="http://schemas.microsoft.com/office/drawing/2015/9/8/chartex" xmlns:cx2="http://schemas.microsoft.com/office/drawing/2015/10/21/chartex" xmlns:cx3="http://schemas.microsoft.com/office/drawing/2016/5/9/chartex" xmlns:cx4="http://schemas.microsoft.com/office/drawing/2016/5/10/chartex" xmlns:cx5="http://schemas.microsoft.com/office/drawing/2016/5/11/chartex" xmlns:cx6="http://schemas.microsoft.com/office/drawing/2016/5/12/chartex" xmlns:cx7="http://schemas.microsoft.com/office/drawing/2016/5/13/chartex" xmlns:cx8="http://schemas.microsoft.com/office/drawing/2016/5/14/chartex" xmlns:mc="http://schemas.openxmlformats.org/markup-compatibility/2006" xmlns:aink="http://schemas.microsoft.com/office/drawing/2016/ink" xmlns:am3d="http://schemas.microsoft.com/office/drawing/2017/model3d" xmlns:o="urn:schemas-microsoft-com:office:office" xmlns:oel="http://schemas.microsoft.com/office/2019/extlst" xmlns:r="http://schemas.openxmlformats.org/officeDocument/2006/relationships" xmlns:m="http://schemas.openxmlformats.org/officeDocument/2006/math" xmlns:v="urn:schemas-microsoft-com:vml" xmlns:wp14="http://schemas.microsoft.com/office/word/2010/wordprocessingDrawing" xmlns:wp="http://schemas.openxmlformats.org/drawingml/2006/wordprocessingDrawing" xmlns:w10="urn:schemas-microsoft-com:office:word" xmlns:w="http://schemas.openxmlformats.org/wordprocessingml/2006/main" xmlns:w14="http://schemas.microsoft.com/office/word/2010/wordml" xmlns:w15="http://schemas.microsoft.com/office/word/2012/wordml" xmlns:w16cex="http://schemas.microsoft.com/office/word/2018/wordml/cex" xmlns:w16cid="http://schemas.microsoft.com/office/word/2016/wordml/cid" xmlns:w16="http://schemas.microsoft.com/office/word/2018/wordml" xmlns:w16sdtdh="http://schemas.microsoft.com/office/word/2020/wordml/sdtdatahash" xmlns:w16se="http://schemas.microsoft.com/office/word/2015/wordml/symex" xmlns:wpg="http://schemas.microsoft.com/office/word/2010/wordprocessingGroup" xmlns:wpi="http://schemas.microsoft.com/office/word/2010/wordprocessingInk" xmlns:wne="http://schemas.microsoft.com/office/word/2006/wordml" xmlns:wps="http://schemas.microsoft.com/office/word/2010/wordprocessingShape" mc:Ignorable="w14 w15 w16se w16cid w16 w16cex w16sdtdh wp14">
   <w:footnote w:type="separator" w:id="-1">
     <w:p>
       <w:r>
@@ -9163,7 +10227,7 @@
 </file>
 
 <file path=word/header1.xml><?xml version="1.0" encoding="utf-8"?>
-<w:hdr xmlns:wpc="http://schemas.microsoft.com/office/word/2010/wordprocessingCanvas" xmlns:cx="http://schemas.microsoft.com/office/drawing/2014/chartex" xmlns:cx1="http://schemas.microsoft.com/office/drawing/2015/9/8/chartex" xmlns:cx2="http://schemas.microsoft.com/office/drawing/2015/10/21/chartex" xmlns:cx3="http://schemas.microsoft.com/office/drawing/2016/5/9/chartex" xmlns:cx4="http://schemas.microsoft.com/office/drawing/2016/5/10/chartex" xmlns:cx5="http://schemas.microsoft.com/office/drawing/2016/5/11/chartex" xmlns:cx6="http://schemas.microsoft.com/office/drawing/2016/5/12/chartex" xmlns:cx7="http://schemas.microsoft.com/office/drawing/2016/5/13/chartex" xmlns:cx8="http://schemas.microsoft.com/office/drawing/2016/5/14/chartex" xmlns:mc="http://schemas.openxmlformats.org/markup-compatibility/2006" xmlns:aink="http://schemas.microsoft.com/office/drawing/2016/ink" xmlns:am3d="http://schemas.microsoft.com/office/drawing/2017/model3d" xmlns:o="urn:schemas-microsoft-com:office:office" xmlns:r="http://schemas.openxmlformats.org/officeDocument/2006/relationships" xmlns:m="http://schemas.openxmlformats.org/officeDocument/2006/math" xmlns:v="urn:schemas-microsoft-com:vml" xmlns:wp14="http://schemas.microsoft.com/office/word/2010/wordprocessingDrawing" xmlns:wp="http://schemas.openxmlformats.org/drawingml/2006/wordprocessingDrawing" xmlns:w10="urn:schemas-microsoft-com:office:word" xmlns:w="http://schemas.openxmlformats.org/wordprocessingml/2006/main" xmlns:w14="http://schemas.microsoft.com/office/word/2010/wordml" xmlns:w15="http://schemas.microsoft.com/office/word/2012/wordml" xmlns:w16cex="http://schemas.microsoft.com/office/word/2018/wordml/cex" xmlns:w16cid="http://schemas.microsoft.com/office/word/2016/wordml/cid" xmlns:w16="http://schemas.microsoft.com/office/word/2018/wordml" xmlns:w16sdtdh="http://schemas.microsoft.com/office/word/2020/wordml/sdtdatahash" xmlns:w16se="http://schemas.microsoft.com/office/word/2015/wordml/symex" xmlns:wpg="http://schemas.microsoft.com/office/word/2010/wordprocessingGroup" xmlns:wpi="http://schemas.microsoft.com/office/word/2010/wordprocessingInk" xmlns:wne="http://schemas.microsoft.com/office/word/2006/wordml" xmlns:wps="http://schemas.microsoft.com/office/word/2010/wordprocessingShape" mc:Ignorable="w14 w15 w16se w16cid w16 w16cex w16sdtdh wp14">
+<w:hdr xmlns:wpc="http://schemas.microsoft.com/office/word/2010/wordprocessingCanvas" xmlns:cx="http://schemas.microsoft.com/office/drawing/2014/chartex" xmlns:cx1="http://schemas.microsoft.com/office/drawing/2015/9/8/chartex" xmlns:cx2="http://schemas.microsoft.com/office/drawing/2015/10/21/chartex" xmlns:cx3="http://schemas.microsoft.com/office/drawing/2016/5/9/chartex" xmlns:cx4="http://schemas.microsoft.com/office/drawing/2016/5/10/chartex" xmlns:cx5="http://schemas.microsoft.com/office/drawing/2016/5/11/chartex" xmlns:cx6="http://schemas.microsoft.com/office/drawing/2016/5/12/chartex" xmlns:cx7="http://schemas.microsoft.com/office/drawing/2016/5/13/chartex" xmlns:cx8="http://schemas.microsoft.com/office/drawing/2016/5/14/chartex" xmlns:mc="http://schemas.openxmlformats.org/markup-compatibility/2006" xmlns:aink="http://schemas.microsoft.com/office/drawing/2016/ink" xmlns:am3d="http://schemas.microsoft.com/office/drawing/2017/model3d" xmlns:o="urn:schemas-microsoft-com:office:office" xmlns:oel="http://schemas.microsoft.com/office/2019/extlst" xmlns:r="http://schemas.openxmlformats.org/officeDocument/2006/relationships" xmlns:m="http://schemas.openxmlformats.org/officeDocument/2006/math" xmlns:v="urn:schemas-microsoft-com:vml" xmlns:wp14="http://schemas.microsoft.com/office/word/2010/wordprocessingDrawing" xmlns:wp="http://schemas.openxmlformats.org/drawingml/2006/wordprocessingDrawing" xmlns:w10="urn:schemas-microsoft-com:office:word" xmlns:w="http://schemas.openxmlformats.org/wordprocessingml/2006/main" xmlns:w14="http://schemas.microsoft.com/office/word/2010/wordml" xmlns:w15="http://schemas.microsoft.com/office/word/2012/wordml" xmlns:w16cex="http://schemas.microsoft.com/office/word/2018/wordml/cex" xmlns:w16cid="http://schemas.microsoft.com/office/word/2016/wordml/cid" xmlns:w16="http://schemas.microsoft.com/office/word/2018/wordml" xmlns:w16sdtdh="http://schemas.microsoft.com/office/word/2020/wordml/sdtdatahash" xmlns:w16se="http://schemas.microsoft.com/office/word/2015/wordml/symex" xmlns:wpg="http://schemas.microsoft.com/office/word/2010/wordprocessingGroup" xmlns:wpi="http://schemas.microsoft.com/office/word/2010/wordprocessingInk" xmlns:wne="http://schemas.microsoft.com/office/word/2006/wordml" xmlns:wps="http://schemas.microsoft.com/office/word/2010/wordprocessingShape" mc:Ignorable="w14 w15 w16se w16cid w16 w16cex w16sdtdh wp14">
   <w:p>
     <w:pPr>
       <w:pStyle w:val="Header"/>
@@ -9236,7 +10300,7 @@
 </file>
 
 <file path=word/header2.xml><?xml version="1.0" encoding="utf-8"?>
-<w:hdr xmlns:wpc="http://schemas.microsoft.com/office/word/2010/wordprocessingCanvas" xmlns:cx="http://schemas.microsoft.com/office/drawing/2014/chartex" xmlns:cx1="http://schemas.microsoft.com/office/drawing/2015/9/8/chartex" xmlns:cx2="http://schemas.microsoft.com/office/drawing/2015/10/21/chartex" xmlns:cx3="http://schemas.microsoft.com/office/drawing/2016/5/9/chartex" xmlns:cx4="http://schemas.microsoft.com/office/drawing/2016/5/10/chartex" xmlns:cx5="http://schemas.microsoft.com/office/drawing/2016/5/11/chartex" xmlns:cx6="http://schemas.microsoft.com/office/drawing/2016/5/12/chartex" xmlns:cx7="http://schemas.microsoft.com/office/drawing/2016/5/13/chartex" xmlns:cx8="http://schemas.microsoft.com/office/drawing/2016/5/14/chartex" xmlns:mc="http://schemas.openxmlformats.org/markup-compatibility/2006" xmlns:aink="http://schemas.microsoft.com/office/drawing/2016/ink" xmlns:am3d="http://schemas.microsoft.com/office/drawing/2017/model3d" xmlns:o="urn:schemas-microsoft-com:office:office" xmlns:r="http://schemas.openxmlformats.org/officeDocument/2006/relationships" xmlns:m="http://schemas.openxmlformats.org/officeDocument/2006/math" xmlns:v="urn:schemas-microsoft-com:vml" xmlns:wp14="http://schemas.microsoft.com/office/word/2010/wordprocessingDrawing" xmlns:wp="http://schemas.openxmlformats.org/drawingml/2006/wordprocessingDrawing" xmlns:w10="urn:schemas-microsoft-com:office:word" xmlns:w="http://schemas.openxmlformats.org/wordprocessingml/2006/main" xmlns:w14="http://schemas.microsoft.com/office/word/2010/wordml" xmlns:w15="http://schemas.microsoft.com/office/word/2012/wordml" xmlns:w16cex="http://schemas.microsoft.com/office/word/2018/wordml/cex" xmlns:w16cid="http://schemas.microsoft.com/office/word/2016/wordml/cid" xmlns:w16="http://schemas.microsoft.com/office/word/2018/wordml" xmlns:w16sdtdh="http://schemas.microsoft.com/office/word/2020/wordml/sdtdatahash" xmlns:w16se="http://schemas.microsoft.com/office/word/2015/wordml/symex" xmlns:wpg="http://schemas.microsoft.com/office/word/2010/wordprocessingGroup" xmlns:wpi="http://schemas.microsoft.com/office/word/2010/wordprocessingInk" xmlns:wne="http://schemas.microsoft.com/office/word/2006/wordml" xmlns:wps="http://schemas.microsoft.com/office/word/2010/wordprocessingShape" mc:Ignorable="w14 w15 w16se w16cid w16 w16cex w16sdtdh wp14">
+<w:hdr xmlns:wpc="http://schemas.microsoft.com/office/word/2010/wordprocessingCanvas" xmlns:cx="http://schemas.microsoft.com/office/drawing/2014/chartex" xmlns:cx1="http://schemas.microsoft.com/office/drawing/2015/9/8/chartex" xmlns:cx2="http://schemas.microsoft.com/office/drawing/2015/10/21/chartex" xmlns:cx3="http://schemas.microsoft.com/office/drawing/2016/5/9/chartex" xmlns:cx4="http://schemas.microsoft.com/office/drawing/2016/5/10/chartex" xmlns:cx5="http://schemas.microsoft.com/office/drawing/2016/5/11/chartex" xmlns:cx6="http://schemas.microsoft.com/office/drawing/2016/5/12/chartex" xmlns:cx7="http://schemas.microsoft.com/office/drawing/2016/5/13/chartex" xmlns:cx8="http://schemas.microsoft.com/office/drawing/2016/5/14/chartex" xmlns:mc="http://schemas.openxmlformats.org/markup-compatibility/2006" xmlns:aink="http://schemas.microsoft.com/office/drawing/2016/ink" xmlns:am3d="http://schemas.microsoft.com/office/drawing/2017/model3d" xmlns:o="urn:schemas-microsoft-com:office:office" xmlns:oel="http://schemas.microsoft.com/office/2019/extlst" xmlns:r="http://schemas.openxmlformats.org/officeDocument/2006/relationships" xmlns:m="http://schemas.openxmlformats.org/officeDocument/2006/math" xmlns:v="urn:schemas-microsoft-com:vml" xmlns:wp14="http://schemas.microsoft.com/office/word/2010/wordprocessingDrawing" xmlns:wp="http://schemas.openxmlformats.org/drawingml/2006/wordprocessingDrawing" xmlns:w10="urn:schemas-microsoft-com:office:word" xmlns:w="http://schemas.openxmlformats.org/wordprocessingml/2006/main" xmlns:w14="http://schemas.microsoft.com/office/word/2010/wordml" xmlns:w15="http://schemas.microsoft.com/office/word/2012/wordml" xmlns:w16cex="http://schemas.microsoft.com/office/word/2018/wordml/cex" xmlns:w16cid="http://schemas.microsoft.com/office/word/2016/wordml/cid" xmlns:w16="http://schemas.microsoft.com/office/word/2018/wordml" xmlns:w16sdtdh="http://schemas.microsoft.com/office/word/2020/wordml/sdtdatahash" xmlns:w16se="http://schemas.microsoft.com/office/word/2015/wordml/symex" xmlns:wpg="http://schemas.microsoft.com/office/word/2010/wordprocessingGroup" xmlns:wpi="http://schemas.microsoft.com/office/word/2010/wordprocessingInk" xmlns:wne="http://schemas.microsoft.com/office/word/2006/wordml" xmlns:wps="http://schemas.microsoft.com/office/word/2010/wordprocessingShape" mc:Ignorable="w14 w15 w16se w16cid w16 w16cex w16sdtdh wp14">
   <w:p>
     <w:pPr>
       <w:pStyle w:val="Header"/>
@@ -9309,7 +10373,7 @@
 </file>
 
 <file path=word/header3.xml><?xml version="1.0" encoding="utf-8"?>
-<w:hdr xmlns:wpc="http://schemas.microsoft.com/office/word/2010/wordprocessingCanvas" xmlns:cx="http://schemas.microsoft.com/office/drawing/2014/chartex" xmlns:cx1="http://schemas.microsoft.com/office/drawing/2015/9/8/chartex" xmlns:cx2="http://schemas.microsoft.com/office/drawing/2015/10/21/chartex" xmlns:cx3="http://schemas.microsoft.com/office/drawing/2016/5/9/chartex" xmlns:cx4="http://schemas.microsoft.com/office/drawing/2016/5/10/chartex" xmlns:cx5="http://schemas.microsoft.com/office/drawing/2016/5/11/chartex" xmlns:cx6="http://schemas.microsoft.com/office/drawing/2016/5/12/chartex" xmlns:cx7="http://schemas.microsoft.com/office/drawing/2016/5/13/chartex" xmlns:cx8="http://schemas.microsoft.com/office/drawing/2016/5/14/chartex" xmlns:mc="http://schemas.openxmlformats.org/markup-compatibility/2006" xmlns:aink="http://schemas.microsoft.com/office/drawing/2016/ink" xmlns:am3d="http://schemas.microsoft.com/office/drawing/2017/model3d" xmlns:o="urn:schemas-microsoft-com:office:office" xmlns:r="http://schemas.openxmlformats.org/officeDocument/2006/relationships" xmlns:m="http://schemas.openxmlformats.org/officeDocument/2006/math" xmlns:v="urn:schemas-microsoft-com:vml" xmlns:wp14="http://schemas.microsoft.com/office/word/2010/wordprocessingDrawing" xmlns:wp="http://schemas.openxmlformats.org/drawingml/2006/wordprocessingDrawing" xmlns:w10="urn:schemas-microsoft-com:office:word" xmlns:w="http://schemas.openxmlformats.org/wordprocessingml/2006/main" xmlns:w14="http://schemas.microsoft.com/office/word/2010/wordml" xmlns:w15="http://schemas.microsoft.com/office/word/2012/wordml" xmlns:w16cex="http://schemas.microsoft.com/office/word/2018/wordml/cex" xmlns:w16cid="http://schemas.microsoft.com/office/word/2016/wordml/cid" xmlns:w16="http://schemas.microsoft.com/office/word/2018/wordml" xmlns:w16sdtdh="http://schemas.microsoft.com/office/word/2020/wordml/sdtdatahash" xmlns:w16se="http://schemas.microsoft.com/office/word/2015/wordml/symex" xmlns:wpg="http://schemas.microsoft.com/office/word/2010/wordprocessingGroup" xmlns:wpi="http://schemas.microsoft.com/office/word/2010/wordprocessingInk" xmlns:wne="http://schemas.microsoft.com/office/word/2006/wordml" xmlns:wps="http://schemas.microsoft.com/office/word/2010/wordprocessingShape" mc:Ignorable="w14 w15 w16se w16cid w16 w16cex w16sdtdh wp14">
+<w:hdr xmlns:wpc="http://schemas.microsoft.com/office/word/2010/wordprocessingCanvas" xmlns:cx="http://schemas.microsoft.com/office/drawing/2014/chartex" xmlns:cx1="http://schemas.microsoft.com/office/drawing/2015/9/8/chartex" xmlns:cx2="http://schemas.microsoft.com/office/drawing/2015/10/21/chartex" xmlns:cx3="http://schemas.microsoft.com/office/drawing/2016/5/9/chartex" xmlns:cx4="http://schemas.microsoft.com/office/drawing/2016/5/10/chartex" xmlns:cx5="http://schemas.microsoft.com/office/drawing/2016/5/11/chartex" xmlns:cx6="http://schemas.microsoft.com/office/drawing/2016/5/12/chartex" xmlns:cx7="http://schemas.microsoft.com/office/drawing/2016/5/13/chartex" xmlns:cx8="http://schemas.microsoft.com/office/drawing/2016/5/14/chartex" xmlns:mc="http://schemas.openxmlformats.org/markup-compatibility/2006" xmlns:aink="http://schemas.microsoft.com/office/drawing/2016/ink" xmlns:am3d="http://schemas.microsoft.com/office/drawing/2017/model3d" xmlns:o="urn:schemas-microsoft-com:office:office" xmlns:oel="http://schemas.microsoft.com/office/2019/extlst" xmlns:r="http://schemas.openxmlformats.org/officeDocument/2006/relationships" xmlns:m="http://schemas.openxmlformats.org/officeDocument/2006/math" xmlns:v="urn:schemas-microsoft-com:vml" xmlns:wp14="http://schemas.microsoft.com/office/word/2010/wordprocessingDrawing" xmlns:wp="http://schemas.openxmlformats.org/drawingml/2006/wordprocessingDrawing" xmlns:w10="urn:schemas-microsoft-com:office:word" xmlns:w="http://schemas.openxmlformats.org/wordprocessingml/2006/main" xmlns:w14="http://schemas.microsoft.com/office/word/2010/wordml" xmlns:w15="http://schemas.microsoft.com/office/word/2012/wordml" xmlns:w16cex="http://schemas.microsoft.com/office/word/2018/wordml/cex" xmlns:w16cid="http://schemas.microsoft.com/office/word/2016/wordml/cid" xmlns:w16="http://schemas.microsoft.com/office/word/2018/wordml" xmlns:w16sdtdh="http://schemas.microsoft.com/office/word/2020/wordml/sdtdatahash" xmlns:w16se="http://schemas.microsoft.com/office/word/2015/wordml/symex" xmlns:wpg="http://schemas.microsoft.com/office/word/2010/wordprocessingGroup" xmlns:wpi="http://schemas.microsoft.com/office/word/2010/wordprocessingInk" xmlns:wne="http://schemas.microsoft.com/office/word/2006/wordml" xmlns:wps="http://schemas.microsoft.com/office/word/2010/wordprocessingShape" mc:Ignorable="w14 w15 w16se w16cid w16 w16cex w16sdtdh wp14">
   <w:p>
     <w:pPr>
       <w:pStyle w:val="Header"/>
@@ -9387,7 +10451,7 @@
 </file>
 
 <file path=word/numbering.xml><?xml version="1.0" encoding="utf-8"?>
-<w:numbering xmlns:wpc="http://schemas.microsoft.com/office/word/2010/wordprocessingCanvas" xmlns:cx="http://schemas.microsoft.com/office/drawing/2014/chartex" xmlns:cx1="http://schemas.microsoft.com/office/drawing/2015/9/8/chartex" xmlns:cx2="http://schemas.microsoft.com/office/drawing/2015/10/21/chartex" xmlns:cx3="http://schemas.microsoft.com/office/drawing/2016/5/9/chartex" xmlns:cx4="http://schemas.microsoft.com/office/drawing/2016/5/10/chartex" xmlns:cx5="http://schemas.microsoft.com/office/drawing/2016/5/11/chartex" xmlns:cx6="http://schemas.microsoft.com/office/drawing/2016/5/12/chartex" xmlns:cx7="http://schemas.microsoft.com/office/drawing/2016/5/13/chartex" xmlns:cx8="http://schemas.microsoft.com/office/drawing/2016/5/14/chartex" xmlns:mc="http://schemas.openxmlformats.org/markup-compatibility/2006" xmlns:aink="http://schemas.microsoft.com/office/drawing/2016/ink" xmlns:am3d="http://schemas.microsoft.com/office/drawing/2017/model3d" xmlns:o="urn:schemas-microsoft-com:office:office" xmlns:r="http://schemas.openxmlformats.org/officeDocument/2006/relationships" xmlns:m="http://schemas.openxmlformats.org/officeDocument/2006/math" xmlns:v="urn:schemas-microsoft-com:vml" xmlns:wp14="http://schemas.microsoft.com/office/word/2010/wordprocessingDrawing" xmlns:wp="http://schemas.openxmlformats.org/drawingml/2006/wordprocessingDrawing" xmlns:w10="urn:schemas-microsoft-com:office:word" xmlns:w="http://schemas.openxmlformats.org/wordprocessingml/2006/main" xmlns:w14="http://schemas.microsoft.com/office/word/2010/wordml" xmlns:w15="http://schemas.microsoft.com/office/word/2012/wordml" xmlns:w16cex="http://schemas.microsoft.com/office/word/2018/wordml/cex" xmlns:w16cid="http://schemas.microsoft.com/office/word/2016/wordml/cid" xmlns:w16="http://schemas.microsoft.com/office/word/2018/wordml" xmlns:w16sdtdh="http://schemas.microsoft.com/office/word/2020/wordml/sdtdatahash" xmlns:w16se="http://schemas.microsoft.com/office/word/2015/wordml/symex" xmlns:wpg="http://schemas.microsoft.com/office/word/2010/wordprocessingGroup" xmlns:wpi="http://schemas.microsoft.com/office/word/2010/wordprocessingInk" xmlns:wne="http://schemas.microsoft.com/office/word/2006/wordml" xmlns:wps="http://schemas.microsoft.com/office/word/2010/wordprocessingShape" mc:Ignorable="w14 w15 w16se w16cid w16 w16cex w16sdtdh wp14">
+<w:numbering xmlns:wpc="http://schemas.microsoft.com/office/word/2010/wordprocessingCanvas" xmlns:cx="http://schemas.microsoft.com/office/drawing/2014/chartex" xmlns:cx1="http://schemas.microsoft.com/office/drawing/2015/9/8/chartex" xmlns:cx2="http://schemas.microsoft.com/office/drawing/2015/10/21/chartex" xmlns:cx3="http://schemas.microsoft.com/office/drawing/2016/5/9/chartex" xmlns:cx4="http://schemas.microsoft.com/office/drawing/2016/5/10/chartex" xmlns:cx5="http://schemas.microsoft.com/office/drawing/2016/5/11/chartex" xmlns:cx6="http://schemas.microsoft.com/office/drawing/2016/5/12/chartex" xmlns:cx7="http://schemas.microsoft.com/office/drawing/2016/5/13/chartex" xmlns:cx8="http://schemas.microsoft.com/office/drawing/2016/5/14/chartex" xmlns:mc="http://schemas.openxmlformats.org/markup-compatibility/2006" xmlns:aink="http://schemas.microsoft.com/office/drawing/2016/ink" xmlns:am3d="http://schemas.microsoft.com/office/drawing/2017/model3d" xmlns:o="urn:schemas-microsoft-com:office:office" xmlns:oel="http://schemas.microsoft.com/office/2019/extlst" xmlns:r="http://schemas.openxmlformats.org/officeDocument/2006/relationships" xmlns:m="http://schemas.openxmlformats.org/officeDocument/2006/math" xmlns:v="urn:schemas-microsoft-com:vml" xmlns:wp14="http://schemas.microsoft.com/office/word/2010/wordprocessingDrawing" xmlns:wp="http://schemas.openxmlformats.org/drawingml/2006/wordprocessingDrawing" xmlns:w10="urn:schemas-microsoft-com:office:word" xmlns:w="http://schemas.openxmlformats.org/wordprocessingml/2006/main" xmlns:w14="http://schemas.microsoft.com/office/word/2010/wordml" xmlns:w15="http://schemas.microsoft.com/office/word/2012/wordml" xmlns:w16cex="http://schemas.microsoft.com/office/word/2018/wordml/cex" xmlns:w16cid="http://schemas.microsoft.com/office/word/2016/wordml/cid" xmlns:w16="http://schemas.microsoft.com/office/word/2018/wordml" xmlns:w16sdtdh="http://schemas.microsoft.com/office/word/2020/wordml/sdtdatahash" xmlns:w16se="http://schemas.microsoft.com/office/word/2015/wordml/symex" xmlns:wpg="http://schemas.microsoft.com/office/word/2010/wordprocessingGroup" xmlns:wpi="http://schemas.microsoft.com/office/word/2010/wordprocessingInk" xmlns:wne="http://schemas.microsoft.com/office/word/2006/wordml" xmlns:wps="http://schemas.microsoft.com/office/word/2010/wordprocessingShape" mc:Ignorable="w14 w15 w16se w16cid w16 w16cex w16sdtdh wp14">
   <w:abstractNum w:abstractNumId="0" w15:restartNumberingAfterBreak="0">
     <w:nsid w:val="039C1EBA"/>
     <w:multiLevelType w:val="hybridMultilevel"/>
@@ -10795,104 +11859,112 @@
       </w:pPr>
     </w:lvl>
   </w:abstractNum>
-  <w:num w:numId="1">
+  <w:num w:numId="1" w16cid:durableId="442850159">
     <w:abstractNumId w:val="7"/>
   </w:num>
-  <w:num w:numId="2">
+  <w:num w:numId="2" w16cid:durableId="2046328205">
     <w:abstractNumId w:val="10"/>
   </w:num>
-  <w:num w:numId="3">
+  <w:num w:numId="3" w16cid:durableId="1276600591">
     <w:abstractNumId w:val="12"/>
   </w:num>
-  <w:num w:numId="4">
+  <w:num w:numId="4" w16cid:durableId="1594586573">
     <w:abstractNumId w:val="2"/>
   </w:num>
-  <w:num w:numId="5">
+  <w:num w:numId="5" w16cid:durableId="2049489">
     <w:abstractNumId w:val="9"/>
   </w:num>
-  <w:num w:numId="6">
+  <w:num w:numId="6" w16cid:durableId="463542012">
     <w:abstractNumId w:val="5"/>
   </w:num>
-  <w:num w:numId="7">
+  <w:num w:numId="7" w16cid:durableId="1342198894">
     <w:abstractNumId w:val="1"/>
   </w:num>
-  <w:num w:numId="8">
+  <w:num w:numId="8" w16cid:durableId="1510944332">
     <w:abstractNumId w:val="11"/>
   </w:num>
-  <w:num w:numId="9">
+  <w:num w:numId="9" w16cid:durableId="1177618242">
     <w:abstractNumId w:val="7"/>
     <w:lvlOverride w:ilvl="0">
       <w:startOverride w:val="1"/>
     </w:lvlOverride>
   </w:num>
-  <w:num w:numId="10">
+  <w:num w:numId="10" w16cid:durableId="541749668">
     <w:abstractNumId w:val="7"/>
     <w:lvlOverride w:ilvl="0">
       <w:startOverride w:val="1"/>
     </w:lvlOverride>
   </w:num>
-  <w:num w:numId="11">
+  <w:num w:numId="11" w16cid:durableId="69692061">
     <w:abstractNumId w:val="7"/>
   </w:num>
-  <w:num w:numId="12">
+  <w:num w:numId="12" w16cid:durableId="638269444">
     <w:abstractNumId w:val="7"/>
     <w:lvlOverride w:ilvl="0">
       <w:startOverride w:val="1"/>
     </w:lvlOverride>
   </w:num>
-  <w:num w:numId="13">
+  <w:num w:numId="13" w16cid:durableId="1389915841">
     <w:abstractNumId w:val="7"/>
     <w:lvlOverride w:ilvl="0">
       <w:startOverride w:val="1"/>
     </w:lvlOverride>
   </w:num>
-  <w:num w:numId="14">
+  <w:num w:numId="14" w16cid:durableId="296688471">
     <w:abstractNumId w:val="13"/>
   </w:num>
-  <w:num w:numId="15">
+  <w:num w:numId="15" w16cid:durableId="1940403593">
     <w:abstractNumId w:val="0"/>
   </w:num>
-  <w:num w:numId="16">
+  <w:num w:numId="16" w16cid:durableId="954412278">
     <w:abstractNumId w:val="7"/>
   </w:num>
-  <w:num w:numId="17">
+  <w:num w:numId="17" w16cid:durableId="1978611033">
     <w:abstractNumId w:val="7"/>
     <w:lvlOverride w:ilvl="0">
       <w:startOverride w:val="1"/>
     </w:lvlOverride>
   </w:num>
-  <w:num w:numId="18">
+  <w:num w:numId="18" w16cid:durableId="720792101">
     <w:abstractNumId w:val="7"/>
     <w:lvlOverride w:ilvl="0">
       <w:startOverride w:val="1"/>
     </w:lvlOverride>
   </w:num>
-  <w:num w:numId="19">
+  <w:num w:numId="19" w16cid:durableId="273363146">
     <w:abstractNumId w:val="7"/>
     <w:lvlOverride w:ilvl="0">
       <w:startOverride w:val="1"/>
     </w:lvlOverride>
   </w:num>
-  <w:num w:numId="20">
+  <w:num w:numId="20" w16cid:durableId="1259407668">
     <w:abstractNumId w:val="7"/>
   </w:num>
-  <w:num w:numId="21">
+  <w:num w:numId="21" w16cid:durableId="1984850639">
     <w:abstractNumId w:val="3"/>
   </w:num>
-  <w:num w:numId="22">
+  <w:num w:numId="22" w16cid:durableId="1198591679">
     <w:abstractNumId w:val="6"/>
   </w:num>
-  <w:num w:numId="23">
+  <w:num w:numId="23" w16cid:durableId="781459105">
     <w:abstractNumId w:val="8"/>
   </w:num>
-  <w:num w:numId="24">
+  <w:num w:numId="24" w16cid:durableId="1511946719">
     <w:abstractNumId w:val="7"/>
   </w:num>
-  <w:num w:numId="25">
+  <w:num w:numId="25" w16cid:durableId="1123882178">
     <w:abstractNumId w:val="4"/>
   </w:num>
   <w:numIdMacAtCleanup w:val="13"/>
 </w:numbering>
+</file>
+
+<file path=word/people.xml><?xml version="1.0" encoding="utf-8"?>
+<w15:people xmlns:wpc="http://schemas.microsoft.com/office/word/2010/wordprocessingCanvas" xmlns:cx="http://schemas.microsoft.com/office/drawing/2014/chartex" xmlns:cx1="http://schemas.microsoft.com/office/drawing/2015/9/8/chartex" xmlns:cx2="http://schemas.microsoft.com/office/drawing/2015/10/21/chartex" xmlns:cx3="http://schemas.microsoft.com/office/drawing/2016/5/9/chartex" xmlns:cx4="http://schemas.microsoft.com/office/drawing/2016/5/10/chartex" xmlns:cx5="http://schemas.microsoft.com/office/drawing/2016/5/11/chartex" xmlns:cx6="http://schemas.microsoft.com/office/drawing/2016/5/12/chartex" xmlns:cx7="http://schemas.microsoft.com/office/drawing/2016/5/13/chartex" xmlns:cx8="http://schemas.microsoft.com/office/drawing/2016/5/14/chartex" xmlns:mc="http://schemas.openxmlformats.org/markup-compatibility/2006" xmlns:aink="http://schemas.microsoft.com/office/drawing/2016/ink" xmlns:am3d="http://schemas.microsoft.com/office/drawing/2017/model3d" xmlns:o="urn:schemas-microsoft-com:office:office" xmlns:oel="http://schemas.microsoft.com/office/2019/extlst" xmlns:r="http://schemas.openxmlformats.org/officeDocument/2006/relationships" xmlns:m="http://schemas.openxmlformats.org/officeDocument/2006/math" xmlns:v="urn:schemas-microsoft-com:vml" xmlns:wp14="http://schemas.microsoft.com/office/word/2010/wordprocessingDrawing" xmlns:wp="http://schemas.openxmlformats.org/drawingml/2006/wordprocessingDrawing" xmlns:w10="urn:schemas-microsoft-com:office:word" xmlns:w="http://schemas.openxmlformats.org/wordprocessingml/2006/main" xmlns:w14="http://schemas.microsoft.com/office/word/2010/wordml" xmlns:w15="http://schemas.microsoft.com/office/word/2012/wordml" xmlns:w16cex="http://schemas.microsoft.com/office/word/2018/wordml/cex" xmlns:w16cid="http://schemas.microsoft.com/office/word/2016/wordml/cid" xmlns:w16="http://schemas.microsoft.com/office/word/2018/wordml" xmlns:w16sdtdh="http://schemas.microsoft.com/office/word/2020/wordml/sdtdatahash" xmlns:w16se="http://schemas.microsoft.com/office/word/2015/wordml/symex" xmlns:wpg="http://schemas.microsoft.com/office/word/2010/wordprocessingGroup" xmlns:wpi="http://schemas.microsoft.com/office/word/2010/wordprocessingInk" xmlns:wne="http://schemas.microsoft.com/office/word/2006/wordml" xmlns:wps="http://schemas.microsoft.com/office/word/2010/wordprocessingShape" mc:Ignorable="w14 w15 w16se w16cid w16 w16cex w16sdtdh wp14">
+  <w15:person w15:author="Kanal, Ozgun">
+    <w15:presenceInfo w15:providerId="AD" w15:userId="S::Ozgun.Kanal@analog.com::9e16ff2e-7922-4860-892f-9ba356085229"/>
+  </w15:person>
+</w15:people>
 </file>
 
 <file path=word/styles.xml><?xml version="1.0" encoding="utf-8"?>
@@ -13256,12 +14328,6 @@
 </file>
 
 <file path=customXml/item1.xml><?xml version="1.0" encoding="utf-8"?>
-<p:properties xmlns:p="http://schemas.microsoft.com/office/2006/metadata/properties" xmlns:xsi="http://www.w3.org/2001/XMLSchema-instance" xmlns:pc="http://schemas.microsoft.com/office/infopath/2007/PartnerControls">
-  <documentManagement/>
-</p:properties>
-</file>
-
-<file path=customXml/item2.xml><?xml version="1.0" encoding="utf-8"?>
 <ct:contentTypeSchema xmlns:ct="http://schemas.microsoft.com/office/2006/metadata/contentType" xmlns:ma="http://schemas.microsoft.com/office/2006/metadata/properties/metaAttributes" ct:_="" ma:_="" ma:contentTypeName="Document" ma:contentTypeID="0x010100795D5454E1FAED47AAAEE1465F8C29BA" ma:contentTypeVersion="1" ma:contentTypeDescription="Create a new document." ma:contentTypeScope="" ma:versionID="9cd2e54b361adebc84036a4ca56143b0">
   <xsd:schema xmlns:xsd="http://www.w3.org/2001/XMLSchema" xmlns:xs="http://www.w3.org/2001/XMLSchema" xmlns:p="http://schemas.microsoft.com/office/2006/metadata/properties" targetNamespace="http://schemas.microsoft.com/office/2006/metadata/properties" ma:root="true" ma:fieldsID="069bd15139e7c5ec28c0149390f17380">
     <xsd:element name="properties">
@@ -13375,11 +14441,13 @@
 </ct:contentTypeSchema>
 </file>
 
-<file path=customXml/item3.xml><?xml version="1.0" encoding="utf-8"?>
-<b:Sources xmlns:b="http://schemas.openxmlformats.org/officeDocument/2006/bibliography" xmlns="http://schemas.openxmlformats.org/officeDocument/2006/bibliography" SelectedStyle="\APA.XSL" StyleName="APA Fifth Edition"/>
+<file path=customXml/item2.xml><?xml version="1.0" encoding="utf-8"?>
+<p:properties xmlns:p="http://schemas.microsoft.com/office/2006/metadata/properties" xmlns:xsi="http://www.w3.org/2001/XMLSchema-instance" xmlns:pc="http://schemas.microsoft.com/office/infopath/2007/PartnerControls">
+  <documentManagement/>
+</p:properties>
 </file>
 
-<file path=customXml/item4.xml><?xml version="1.0" encoding="utf-8"?>
+<file path=customXml/item3.xml><?xml version="1.0" encoding="utf-8"?>
 <?mso-contentType ?>
 <FormTemplates xmlns="http://schemas.microsoft.com/sharepoint/v3/contenttype/forms">
   <Display>DocumentLibraryForm</Display>
@@ -13388,16 +14456,11 @@
 </FormTemplates>
 </file>
 
-<file path=customXml/itemProps1.xml><?xml version="1.0" encoding="utf-8"?>
-<ds:datastoreItem xmlns:ds="http://schemas.openxmlformats.org/officeDocument/2006/customXml" ds:itemID="{3ADB3501-B491-4D01-904C-77D4694976C5}">
-  <ds:schemaRefs>
-    <ds:schemaRef ds:uri="http://schemas.microsoft.com/office/2006/metadata/properties"/>
-    <ds:schemaRef ds:uri="http://schemas.microsoft.com/office/infopath/2007/PartnerControls"/>
-  </ds:schemaRefs>
-</ds:datastoreItem>
+<file path=customXml/item4.xml><?xml version="1.0" encoding="utf-8"?>
+<b:Sources xmlns:b="http://schemas.openxmlformats.org/officeDocument/2006/bibliography" xmlns="http://schemas.openxmlformats.org/officeDocument/2006/bibliography" SelectedStyle="\APA.XSL" StyleName="APA Fifth Edition"/>
 </file>
 
-<file path=customXml/itemProps2.xml><?xml version="1.0" encoding="utf-8"?>
+<file path=customXml/itemProps1.xml><?xml version="1.0" encoding="utf-8"?>
 <ds:datastoreItem xmlns:ds="http://schemas.openxmlformats.org/officeDocument/2006/customXml" ds:itemID="{B0754DCB-F561-4B7C-A48B-54CE5A1F1C0C}">
   <ds:schemaRefs>
     <ds:schemaRef ds:uri="http://schemas.microsoft.com/office/2006/metadata/contentType"/>
@@ -13413,18 +14476,27 @@
 </ds:datastoreItem>
 </file>
 
+<file path=customXml/itemProps2.xml><?xml version="1.0" encoding="utf-8"?>
+<ds:datastoreItem xmlns:ds="http://schemas.openxmlformats.org/officeDocument/2006/customXml" ds:itemID="{3ADB3501-B491-4D01-904C-77D4694976C5}">
+  <ds:schemaRefs>
+    <ds:schemaRef ds:uri="http://schemas.microsoft.com/office/2006/metadata/properties"/>
+    <ds:schemaRef ds:uri="http://schemas.microsoft.com/office/infopath/2007/PartnerControls"/>
+  </ds:schemaRefs>
+</ds:datastoreItem>
+</file>
+
 <file path=customXml/itemProps3.xml><?xml version="1.0" encoding="utf-8"?>
+<ds:datastoreItem xmlns:ds="http://schemas.openxmlformats.org/officeDocument/2006/customXml" ds:itemID="{3671BA5A-B80D-40C3-8808-B133CF05D663}">
+  <ds:schemaRefs>
+    <ds:schemaRef ds:uri="http://schemas.microsoft.com/sharepoint/v3/contenttype/forms"/>
+  </ds:schemaRefs>
+</ds:datastoreItem>
+</file>
+
+<file path=customXml/itemProps4.xml><?xml version="1.0" encoding="utf-8"?>
 <ds:datastoreItem xmlns:ds="http://schemas.openxmlformats.org/officeDocument/2006/customXml" ds:itemID="{FB5E2C68-B626-47D9-8E0E-F7F4793994D1}">
   <ds:schemaRefs>
     <ds:schemaRef ds:uri="http://schemas.openxmlformats.org/officeDocument/2006/bibliography"/>
   </ds:schemaRefs>
 </ds:datastoreItem>
-</file>
-
-<file path=customXml/itemProps4.xml><?xml version="1.0" encoding="utf-8"?>
-<ds:datastoreItem xmlns:ds="http://schemas.openxmlformats.org/officeDocument/2006/customXml" ds:itemID="{3671BA5A-B80D-40C3-8808-B133CF05D663}">
-  <ds:schemaRefs>
-    <ds:schemaRef ds:uri="http://schemas.microsoft.com/sharepoint/v3/contenttype/forms"/>
-  </ds:schemaRefs>
-</ds:datastoreItem>
 </file>
</xml_diff>

<commit_message>
Support MAX78000EXG+ by disabling the ROM loader
</commit_message>
<xml_diff>
--- a/MAX78000_MSBL/Docs/Doc_src/MAX78000_Secure_Bootloader_InApplication_Programming.docx
+++ b/MAX78000_MSBL/Docs/Doc_src/MAX78000_Secure_Bootloader_InApplication_Programming.docx
@@ -1,6 +1,6 @@
 
 <file path=word/document.xml><?xml version="1.0" encoding="utf-8"?>
-<w:document xmlns:wpc="http://schemas.microsoft.com/office/word/2010/wordprocessingCanvas" xmlns:cx="http://schemas.microsoft.com/office/drawing/2014/chartex" xmlns:cx1="http://schemas.microsoft.com/office/drawing/2015/9/8/chartex" xmlns:cx2="http://schemas.microsoft.com/office/drawing/2015/10/21/chartex" xmlns:cx3="http://schemas.microsoft.com/office/drawing/2016/5/9/chartex" xmlns:cx4="http://schemas.microsoft.com/office/drawing/2016/5/10/chartex" xmlns:cx5="http://schemas.microsoft.com/office/drawing/2016/5/11/chartex" xmlns:cx6="http://schemas.microsoft.com/office/drawing/2016/5/12/chartex" xmlns:cx7="http://schemas.microsoft.com/office/drawing/2016/5/13/chartex" xmlns:cx8="http://schemas.microsoft.com/office/drawing/2016/5/14/chartex" xmlns:mc="http://schemas.openxmlformats.org/markup-compatibility/2006" xmlns:aink="http://schemas.microsoft.com/office/drawing/2016/ink" xmlns:am3d="http://schemas.microsoft.com/office/drawing/2017/model3d" xmlns:o="urn:schemas-microsoft-com:office:office" xmlns:r="http://schemas.openxmlformats.org/officeDocument/2006/relationships" xmlns:m="http://schemas.openxmlformats.org/officeDocument/2006/math" xmlns:v="urn:schemas-microsoft-com:vml" xmlns:wp14="http://schemas.microsoft.com/office/word/2010/wordprocessingDrawing" xmlns:wp="http://schemas.openxmlformats.org/drawingml/2006/wordprocessingDrawing" xmlns:w10="urn:schemas-microsoft-com:office:word" xmlns:w="http://schemas.openxmlformats.org/wordprocessingml/2006/main" xmlns:w14="http://schemas.microsoft.com/office/word/2010/wordml" xmlns:w15="http://schemas.microsoft.com/office/word/2012/wordml" xmlns:w16cex="http://schemas.microsoft.com/office/word/2018/wordml/cex" xmlns:w16cid="http://schemas.microsoft.com/office/word/2016/wordml/cid" xmlns:w16="http://schemas.microsoft.com/office/word/2018/wordml" xmlns:w16sdtdh="http://schemas.microsoft.com/office/word/2020/wordml/sdtdatahash" xmlns:w16se="http://schemas.microsoft.com/office/word/2015/wordml/symex" xmlns:wpg="http://schemas.microsoft.com/office/word/2010/wordprocessingGroup" xmlns:wpi="http://schemas.microsoft.com/office/word/2010/wordprocessingInk" xmlns:wne="http://schemas.microsoft.com/office/word/2006/wordml" xmlns:wps="http://schemas.microsoft.com/office/word/2010/wordprocessingShape" mc:Ignorable="w14 w15 w16se w16cid w16 w16cex w16sdtdh wp14">
+<w:document xmlns:wpc="http://schemas.microsoft.com/office/word/2010/wordprocessingCanvas" xmlns:cx="http://schemas.microsoft.com/office/drawing/2014/chartex" xmlns:cx1="http://schemas.microsoft.com/office/drawing/2015/9/8/chartex" xmlns:cx2="http://schemas.microsoft.com/office/drawing/2015/10/21/chartex" xmlns:cx3="http://schemas.microsoft.com/office/drawing/2016/5/9/chartex" xmlns:cx4="http://schemas.microsoft.com/office/drawing/2016/5/10/chartex" xmlns:cx5="http://schemas.microsoft.com/office/drawing/2016/5/11/chartex" xmlns:cx6="http://schemas.microsoft.com/office/drawing/2016/5/12/chartex" xmlns:cx7="http://schemas.microsoft.com/office/drawing/2016/5/13/chartex" xmlns:cx8="http://schemas.microsoft.com/office/drawing/2016/5/14/chartex" xmlns:mc="http://schemas.openxmlformats.org/markup-compatibility/2006" xmlns:aink="http://schemas.microsoft.com/office/drawing/2016/ink" xmlns:am3d="http://schemas.microsoft.com/office/drawing/2017/model3d" xmlns:o="urn:schemas-microsoft-com:office:office" xmlns:oel="http://schemas.microsoft.com/office/2019/extlst" xmlns:r="http://schemas.openxmlformats.org/officeDocument/2006/relationships" xmlns:m="http://schemas.openxmlformats.org/officeDocument/2006/math" xmlns:v="urn:schemas-microsoft-com:vml" xmlns:wp14="http://schemas.microsoft.com/office/word/2010/wordprocessingDrawing" xmlns:wp="http://schemas.openxmlformats.org/drawingml/2006/wordprocessingDrawing" xmlns:w10="urn:schemas-microsoft-com:office:word" xmlns:w="http://schemas.openxmlformats.org/wordprocessingml/2006/main" xmlns:w14="http://schemas.microsoft.com/office/word/2010/wordml" xmlns:w15="http://schemas.microsoft.com/office/word/2012/wordml" xmlns:w16cex="http://schemas.microsoft.com/office/word/2018/wordml/cex" xmlns:w16cid="http://schemas.microsoft.com/office/word/2016/wordml/cid" xmlns:w16="http://schemas.microsoft.com/office/word/2018/wordml" xmlns:w16sdtdh="http://schemas.microsoft.com/office/word/2020/wordml/sdtdatahash" xmlns:w16se="http://schemas.microsoft.com/office/word/2015/wordml/symex" xmlns:wpg="http://schemas.microsoft.com/office/word/2010/wordprocessingGroup" xmlns:wpi="http://schemas.microsoft.com/office/word/2010/wordprocessingInk" xmlns:wne="http://schemas.microsoft.com/office/word/2006/wordml" xmlns:wps="http://schemas.microsoft.com/office/word/2010/wordprocessingShape" mc:Ignorable="w14 w15 w16se w16cid w16 w16cex w16sdtdh wp14">
   <w:body>
     <w:p>
       <w:pPr>
@@ -112,16 +112,16 @@
         <w:t>4</w:t>
       </w:r>
       <w:r>
-        <w:t>.1</w:t>
+        <w:t>.</w:t>
+      </w:r>
+      <w:r>
+        <w:t>2</w:t>
       </w:r>
       <w:r>
         <w:t xml:space="preserve">; </w:t>
       </w:r>
       <w:r>
-        <w:t>1</w:t>
-      </w:r>
-      <w:r>
-        <w:t>1</w:t>
+        <w:t>04</w:t>
       </w:r>
       <w:r>
         <w:t>/</w:t>
@@ -130,7 +130,7 @@
         <w:t>2</w:t>
       </w:r>
       <w:r>
-        <w:t>1</w:t>
+        <w:t>4</w:t>
       </w:r>
     </w:p>
     <w:bookmarkEnd w:id="1"/>
@@ -413,6 +413,8 @@
           <w:rFonts w:asciiTheme="minorHAnsi" w:eastAsiaTheme="minorEastAsia" w:hAnsiTheme="minorHAnsi" w:cstheme="minorBidi"/>
           <w:noProof/>
           <w:snapToGrid/>
+          <w:kern w:val="2"/>
+          <w14:ligatures w14:val="standardContextual"/>
         </w:rPr>
       </w:pPr>
       <w:r>
@@ -424,7 +426,7 @@
       <w:r>
         <w:fldChar w:fldCharType="separate"/>
       </w:r>
-      <w:hyperlink w:anchor="_Toc87569031" w:history="1">
+      <w:hyperlink w:anchor="_Toc163259352" w:history="1">
         <w:r>
           <w:rPr>
             <w:rStyle w:val="Hyperlink"/>
@@ -451,7 +453,7 @@
             <w:noProof/>
             <w:webHidden/>
           </w:rPr>
-          <w:instrText xml:space="preserve"> PAGEREF _Toc87569031 \h </w:instrText>
+          <w:instrText xml:space="preserve"> PAGEREF _Toc163259352 \h </w:instrText>
         </w:r>
         <w:r>
           <w:rPr>
@@ -492,9 +494,11 @@
           <w:rFonts w:asciiTheme="minorHAnsi" w:eastAsiaTheme="minorEastAsia" w:hAnsiTheme="minorHAnsi" w:cstheme="minorBidi"/>
           <w:noProof/>
           <w:snapToGrid/>
-        </w:rPr>
-      </w:pPr>
-      <w:hyperlink w:anchor="_Toc87569032" w:history="1">
+          <w:kern w:val="2"/>
+          <w14:ligatures w14:val="standardContextual"/>
+        </w:rPr>
+      </w:pPr>
+      <w:hyperlink w:anchor="_Toc163259353" w:history="1">
         <w:r>
           <w:rPr>
             <w:rStyle w:val="Hyperlink"/>
@@ -521,7 +525,7 @@
             <w:noProof/>
             <w:webHidden/>
           </w:rPr>
-          <w:instrText xml:space="preserve"> PAGEREF _Toc87569032 \h </w:instrText>
+          <w:instrText xml:space="preserve"> PAGEREF _Toc163259353 \h </w:instrText>
         </w:r>
         <w:r>
           <w:rPr>
@@ -562,9 +566,11 @@
           <w:rFonts w:asciiTheme="minorHAnsi" w:eastAsiaTheme="minorEastAsia" w:hAnsiTheme="minorHAnsi" w:cstheme="minorBidi"/>
           <w:noProof/>
           <w:snapToGrid/>
-        </w:rPr>
-      </w:pPr>
-      <w:hyperlink w:anchor="_Toc87569033" w:history="1">
+          <w:kern w:val="2"/>
+          <w14:ligatures w14:val="standardContextual"/>
+        </w:rPr>
+      </w:pPr>
+      <w:hyperlink w:anchor="_Toc163259354" w:history="1">
         <w:r>
           <w:rPr>
             <w:rStyle w:val="Hyperlink"/>
@@ -591,7 +597,7 @@
             <w:noProof/>
             <w:webHidden/>
           </w:rPr>
-          <w:instrText xml:space="preserve"> PAGEREF _Toc87569033 \h </w:instrText>
+          <w:instrText xml:space="preserve"> PAGEREF _Toc163259354 \h </w:instrText>
         </w:r>
         <w:r>
           <w:rPr>
@@ -632,9 +638,11 @@
           <w:rFonts w:asciiTheme="minorHAnsi" w:eastAsiaTheme="minorEastAsia" w:hAnsiTheme="minorHAnsi" w:cstheme="minorBidi"/>
           <w:noProof/>
           <w:snapToGrid/>
-        </w:rPr>
-      </w:pPr>
-      <w:hyperlink w:anchor="_Toc87569034" w:history="1">
+          <w:kern w:val="2"/>
+          <w14:ligatures w14:val="standardContextual"/>
+        </w:rPr>
+      </w:pPr>
+      <w:hyperlink w:anchor="_Toc163259355" w:history="1">
         <w:r>
           <w:rPr>
             <w:rStyle w:val="Hyperlink"/>
@@ -661,7 +669,7 @@
             <w:noProof/>
             <w:webHidden/>
           </w:rPr>
-          <w:instrText xml:space="preserve"> PAGEREF _Toc87569034 \h </w:instrText>
+          <w:instrText xml:space="preserve"> PAGEREF _Toc163259355 \h </w:instrText>
         </w:r>
         <w:r>
           <w:rPr>
@@ -702,9 +710,11 @@
           <w:rFonts w:asciiTheme="minorHAnsi" w:eastAsiaTheme="minorEastAsia" w:hAnsiTheme="minorHAnsi" w:cstheme="minorBidi"/>
           <w:noProof/>
           <w:snapToGrid/>
-        </w:rPr>
-      </w:pPr>
-      <w:hyperlink w:anchor="_Toc87569035" w:history="1">
+          <w:kern w:val="2"/>
+          <w14:ligatures w14:val="standardContextual"/>
+        </w:rPr>
+      </w:pPr>
+      <w:hyperlink w:anchor="_Toc163259356" w:history="1">
         <w:r>
           <w:rPr>
             <w:rStyle w:val="Hyperlink"/>
@@ -731,7 +741,7 @@
             <w:noProof/>
             <w:webHidden/>
           </w:rPr>
-          <w:instrText xml:space="preserve"> PAGEREF _Toc87569035 \h </w:instrText>
+          <w:instrText xml:space="preserve"> PAGEREF _Toc163259356 \h </w:instrText>
         </w:r>
         <w:r>
           <w:rPr>
@@ -772,9 +782,11 @@
           <w:rFonts w:asciiTheme="minorHAnsi" w:eastAsiaTheme="minorEastAsia" w:hAnsiTheme="minorHAnsi" w:cstheme="minorBidi"/>
           <w:noProof/>
           <w:snapToGrid/>
-        </w:rPr>
-      </w:pPr>
-      <w:hyperlink w:anchor="_Toc87569036" w:history="1">
+          <w:kern w:val="2"/>
+          <w14:ligatures w14:val="standardContextual"/>
+        </w:rPr>
+      </w:pPr>
+      <w:hyperlink w:anchor="_Toc163259357" w:history="1">
         <w:r>
           <w:rPr>
             <w:rStyle w:val="Hyperlink"/>
@@ -801,7 +813,7 @@
             <w:noProof/>
             <w:webHidden/>
           </w:rPr>
-          <w:instrText xml:space="preserve"> PAGEREF _Toc87569036 \h </w:instrText>
+          <w:instrText xml:space="preserve"> PAGEREF _Toc163259357 \h </w:instrText>
         </w:r>
         <w:r>
           <w:rPr>
@@ -842,9 +854,11 @@
           <w:rFonts w:asciiTheme="minorHAnsi" w:eastAsiaTheme="minorEastAsia" w:hAnsiTheme="minorHAnsi" w:cstheme="minorBidi"/>
           <w:noProof/>
           <w:snapToGrid/>
-        </w:rPr>
-      </w:pPr>
-      <w:hyperlink w:anchor="_Toc87569037" w:history="1">
+          <w:kern w:val="2"/>
+          <w14:ligatures w14:val="standardContextual"/>
+        </w:rPr>
+      </w:pPr>
+      <w:hyperlink w:anchor="_Toc163259358" w:history="1">
         <w:r>
           <w:rPr>
             <w:rStyle w:val="Hyperlink"/>
@@ -871,7 +885,7 @@
             <w:noProof/>
             <w:webHidden/>
           </w:rPr>
-          <w:instrText xml:space="preserve"> PAGEREF _Toc87569037 \h </w:instrText>
+          <w:instrText xml:space="preserve"> PAGEREF _Toc163259358 \h </w:instrText>
         </w:r>
         <w:r>
           <w:rPr>
@@ -912,9 +926,11 @@
           <w:rFonts w:asciiTheme="minorHAnsi" w:eastAsiaTheme="minorEastAsia" w:hAnsiTheme="minorHAnsi" w:cstheme="minorBidi"/>
           <w:noProof/>
           <w:snapToGrid/>
-        </w:rPr>
-      </w:pPr>
-      <w:hyperlink w:anchor="_Toc87569038" w:history="1">
+          <w:kern w:val="2"/>
+          <w14:ligatures w14:val="standardContextual"/>
+        </w:rPr>
+      </w:pPr>
+      <w:hyperlink w:anchor="_Toc163259359" w:history="1">
         <w:r>
           <w:rPr>
             <w:rStyle w:val="Hyperlink"/>
@@ -941,7 +957,7 @@
             <w:noProof/>
             <w:webHidden/>
           </w:rPr>
-          <w:instrText xml:space="preserve"> PAGEREF _Toc87569038 \h </w:instrText>
+          <w:instrText xml:space="preserve"> PAGEREF _Toc163259359 \h </w:instrText>
         </w:r>
         <w:r>
           <w:rPr>
@@ -982,9 +998,11 @@
           <w:rFonts w:asciiTheme="minorHAnsi" w:eastAsiaTheme="minorEastAsia" w:hAnsiTheme="minorHAnsi" w:cstheme="minorBidi"/>
           <w:noProof/>
           <w:snapToGrid/>
-        </w:rPr>
-      </w:pPr>
-      <w:hyperlink w:anchor="_Toc87569039" w:history="1">
+          <w:kern w:val="2"/>
+          <w14:ligatures w14:val="standardContextual"/>
+        </w:rPr>
+      </w:pPr>
+      <w:hyperlink w:anchor="_Toc163259360" w:history="1">
         <w:r>
           <w:rPr>
             <w:rStyle w:val="Hyperlink"/>
@@ -1011,7 +1029,7 @@
             <w:noProof/>
             <w:webHidden/>
           </w:rPr>
-          <w:instrText xml:space="preserve"> PAGEREF _Toc87569039 \h </w:instrText>
+          <w:instrText xml:space="preserve"> PAGEREF _Toc163259360 \h </w:instrText>
         </w:r>
         <w:r>
           <w:rPr>
@@ -1052,9 +1070,11 @@
           <w:rFonts w:asciiTheme="minorHAnsi" w:eastAsiaTheme="minorEastAsia" w:hAnsiTheme="minorHAnsi" w:cstheme="minorBidi"/>
           <w:noProof/>
           <w:snapToGrid/>
-        </w:rPr>
-      </w:pPr>
-      <w:hyperlink w:anchor="_Toc87569040" w:history="1">
+          <w:kern w:val="2"/>
+          <w14:ligatures w14:val="standardContextual"/>
+        </w:rPr>
+      </w:pPr>
+      <w:hyperlink w:anchor="_Toc163259361" w:history="1">
         <w:r>
           <w:rPr>
             <w:rStyle w:val="Hyperlink"/>
@@ -1081,7 +1101,7 @@
             <w:noProof/>
             <w:webHidden/>
           </w:rPr>
-          <w:instrText xml:space="preserve"> PAGEREF _Toc87569040 \h </w:instrText>
+          <w:instrText xml:space="preserve"> PAGEREF _Toc163259361 \h </w:instrText>
         </w:r>
         <w:r>
           <w:rPr>
@@ -1122,9 +1142,11 @@
           <w:rFonts w:asciiTheme="minorHAnsi" w:eastAsiaTheme="minorEastAsia" w:hAnsiTheme="minorHAnsi" w:cstheme="minorBidi"/>
           <w:noProof/>
           <w:snapToGrid/>
-        </w:rPr>
-      </w:pPr>
-      <w:hyperlink w:anchor="_Toc87569041" w:history="1">
+          <w:kern w:val="2"/>
+          <w14:ligatures w14:val="standardContextual"/>
+        </w:rPr>
+      </w:pPr>
+      <w:hyperlink w:anchor="_Toc163259362" w:history="1">
         <w:r>
           <w:rPr>
             <w:rStyle w:val="Hyperlink"/>
@@ -1151,7 +1173,7 @@
             <w:noProof/>
             <w:webHidden/>
           </w:rPr>
-          <w:instrText xml:space="preserve"> PAGEREF _Toc87569041 \h </w:instrText>
+          <w:instrText xml:space="preserve"> PAGEREF _Toc163259362 \h </w:instrText>
         </w:r>
         <w:r>
           <w:rPr>
@@ -1192,9 +1214,11 @@
           <w:rFonts w:asciiTheme="minorHAnsi" w:eastAsiaTheme="minorEastAsia" w:hAnsiTheme="minorHAnsi" w:cstheme="minorBidi"/>
           <w:noProof/>
           <w:snapToGrid/>
-        </w:rPr>
-      </w:pPr>
-      <w:hyperlink w:anchor="_Toc87569042" w:history="1">
+          <w:kern w:val="2"/>
+          <w14:ligatures w14:val="standardContextual"/>
+        </w:rPr>
+      </w:pPr>
+      <w:hyperlink w:anchor="_Toc163259363" w:history="1">
         <w:r>
           <w:rPr>
             <w:rStyle w:val="Hyperlink"/>
@@ -1221,7 +1245,7 @@
             <w:noProof/>
             <w:webHidden/>
           </w:rPr>
-          <w:instrText xml:space="preserve"> PAGEREF _Toc87569042 \h </w:instrText>
+          <w:instrText xml:space="preserve"> PAGEREF _Toc163259363 \h </w:instrText>
         </w:r>
         <w:r>
           <w:rPr>
@@ -1262,9 +1286,11 @@
           <w:rFonts w:asciiTheme="minorHAnsi" w:eastAsiaTheme="minorEastAsia" w:hAnsiTheme="minorHAnsi" w:cstheme="minorBidi"/>
           <w:noProof/>
           <w:snapToGrid/>
-        </w:rPr>
-      </w:pPr>
-      <w:hyperlink w:anchor="_Toc87569043" w:history="1">
+          <w:kern w:val="2"/>
+          <w14:ligatures w14:val="standardContextual"/>
+        </w:rPr>
+      </w:pPr>
+      <w:hyperlink w:anchor="_Toc163259364" w:history="1">
         <w:r>
           <w:rPr>
             <w:rStyle w:val="Hyperlink"/>
@@ -1291,7 +1317,7 @@
             <w:noProof/>
             <w:webHidden/>
           </w:rPr>
-          <w:instrText xml:space="preserve"> PAGEREF _Toc87569043 \h </w:instrText>
+          <w:instrText xml:space="preserve"> PAGEREF _Toc163259364 \h </w:instrText>
         </w:r>
         <w:r>
           <w:rPr>
@@ -1332,9 +1358,11 @@
           <w:rFonts w:asciiTheme="minorHAnsi" w:eastAsiaTheme="minorEastAsia" w:hAnsiTheme="minorHAnsi" w:cstheme="minorBidi"/>
           <w:noProof/>
           <w:snapToGrid/>
-        </w:rPr>
-      </w:pPr>
-      <w:hyperlink w:anchor="_Toc87569044" w:history="1">
+          <w:kern w:val="2"/>
+          <w14:ligatures w14:val="standardContextual"/>
+        </w:rPr>
+      </w:pPr>
+      <w:hyperlink w:anchor="_Toc163259365" w:history="1">
         <w:r>
           <w:rPr>
             <w:rStyle w:val="Hyperlink"/>
@@ -1361,7 +1389,7 @@
             <w:noProof/>
             <w:webHidden/>
           </w:rPr>
-          <w:instrText xml:space="preserve"> PAGEREF _Toc87569044 \h </w:instrText>
+          <w:instrText xml:space="preserve"> PAGEREF _Toc163259365 \h </w:instrText>
         </w:r>
         <w:r>
           <w:rPr>
@@ -1402,9 +1430,11 @@
           <w:rFonts w:asciiTheme="minorHAnsi" w:eastAsiaTheme="minorEastAsia" w:hAnsiTheme="minorHAnsi" w:cstheme="minorBidi"/>
           <w:noProof/>
           <w:snapToGrid/>
-        </w:rPr>
-      </w:pPr>
-      <w:hyperlink w:anchor="_Toc87569045" w:history="1">
+          <w:kern w:val="2"/>
+          <w14:ligatures w14:val="standardContextual"/>
+        </w:rPr>
+      </w:pPr>
+      <w:hyperlink w:anchor="_Toc163259366" w:history="1">
         <w:r>
           <w:rPr>
             <w:rStyle w:val="Hyperlink"/>
@@ -1431,7 +1461,7 @@
             <w:noProof/>
             <w:webHidden/>
           </w:rPr>
-          <w:instrText xml:space="preserve"> PAGEREF _Toc87569045 \h </w:instrText>
+          <w:instrText xml:space="preserve"> PAGEREF _Toc163259366 \h </w:instrText>
         </w:r>
         <w:r>
           <w:rPr>
@@ -1472,9 +1502,11 @@
           <w:rFonts w:asciiTheme="minorHAnsi" w:eastAsiaTheme="minorEastAsia" w:hAnsiTheme="minorHAnsi" w:cstheme="minorBidi"/>
           <w:noProof/>
           <w:snapToGrid/>
-        </w:rPr>
-      </w:pPr>
-      <w:hyperlink w:anchor="_Toc87569046" w:history="1">
+          <w:kern w:val="2"/>
+          <w14:ligatures w14:val="standardContextual"/>
+        </w:rPr>
+      </w:pPr>
+      <w:hyperlink w:anchor="_Toc163259367" w:history="1">
         <w:r>
           <w:rPr>
             <w:rStyle w:val="Hyperlink"/>
@@ -1501,7 +1533,7 @@
             <w:noProof/>
             <w:webHidden/>
           </w:rPr>
-          <w:instrText xml:space="preserve"> PAGEREF _Toc87569046 \h </w:instrText>
+          <w:instrText xml:space="preserve"> PAGEREF _Toc163259367 \h </w:instrText>
         </w:r>
         <w:r>
           <w:rPr>
@@ -1521,7 +1553,7 @@
             <w:noProof/>
             <w:webHidden/>
           </w:rPr>
-          <w:t>18</w:t>
+          <w:t>17</w:t>
         </w:r>
         <w:r>
           <w:rPr>
@@ -1542,9 +1574,11 @@
           <w:rFonts w:asciiTheme="minorHAnsi" w:eastAsiaTheme="minorEastAsia" w:hAnsiTheme="minorHAnsi" w:cstheme="minorBidi"/>
           <w:noProof/>
           <w:snapToGrid/>
-        </w:rPr>
-      </w:pPr>
-      <w:hyperlink w:anchor="_Toc87569047" w:history="1">
+          <w:kern w:val="2"/>
+          <w14:ligatures w14:val="standardContextual"/>
+        </w:rPr>
+      </w:pPr>
+      <w:hyperlink w:anchor="_Toc163259368" w:history="1">
         <w:r>
           <w:rPr>
             <w:rStyle w:val="Hyperlink"/>
@@ -1571,7 +1605,7 @@
             <w:noProof/>
             <w:webHidden/>
           </w:rPr>
-          <w:instrText xml:space="preserve"> PAGEREF _Toc87569047 \h </w:instrText>
+          <w:instrText xml:space="preserve"> PAGEREF _Toc163259368 \h </w:instrText>
         </w:r>
         <w:r>
           <w:rPr>
@@ -1591,7 +1625,79 @@
             <w:noProof/>
             <w:webHidden/>
           </w:rPr>
-          <w:t>18</w:t>
+          <w:t>17</w:t>
+        </w:r>
+        <w:r>
+          <w:rPr>
+            <w:noProof/>
+            <w:webHidden/>
+          </w:rPr>
+          <w:fldChar w:fldCharType="end"/>
+        </w:r>
+      </w:hyperlink>
+    </w:p>
+    <w:p>
+      <w:pPr>
+        <w:pStyle w:val="TOC2"/>
+        <w:tabs>
+          <w:tab w:val="right" w:leader="dot" w:pos="9350"/>
+        </w:tabs>
+        <w:rPr>
+          <w:rFonts w:asciiTheme="minorHAnsi" w:eastAsiaTheme="minorEastAsia" w:hAnsiTheme="minorHAnsi" w:cstheme="minorBidi"/>
+          <w:noProof/>
+          <w:snapToGrid/>
+          <w:kern w:val="2"/>
+          <w14:ligatures w14:val="standardContextual"/>
+        </w:rPr>
+      </w:pPr>
+      <w:hyperlink w:anchor="_Toc163259369" w:history="1">
+        <w:r>
+          <w:rPr>
+            <w:rStyle w:val="Hyperlink"/>
+            <w:noProof/>
+          </w:rPr>
+          <w:t>Disabling ROM bootloader</w:t>
+        </w:r>
+        <w:r>
+          <w:rPr>
+            <w:noProof/>
+            <w:webHidden/>
+          </w:rPr>
+          <w:tab/>
+        </w:r>
+        <w:r>
+          <w:rPr>
+            <w:noProof/>
+            <w:webHidden/>
+          </w:rPr>
+          <w:fldChar w:fldCharType="begin"/>
+        </w:r>
+        <w:r>
+          <w:rPr>
+            <w:noProof/>
+            <w:webHidden/>
+          </w:rPr>
+          <w:instrText xml:space="preserve"> PAGEREF _Toc163259369 \h </w:instrText>
+        </w:r>
+        <w:r>
+          <w:rPr>
+            <w:noProof/>
+            <w:webHidden/>
+          </w:rPr>
+        </w:r>
+        <w:r>
+          <w:rPr>
+            <w:noProof/>
+            <w:webHidden/>
+          </w:rPr>
+          <w:fldChar w:fldCharType="separate"/>
+        </w:r>
+        <w:r>
+          <w:rPr>
+            <w:noProof/>
+            <w:webHidden/>
+          </w:rPr>
+          <w:t>17</w:t>
         </w:r>
         <w:r>
           <w:rPr>
@@ -1612,9 +1718,11 @@
           <w:rFonts w:asciiTheme="minorHAnsi" w:eastAsiaTheme="minorEastAsia" w:hAnsiTheme="minorHAnsi" w:cstheme="minorBidi"/>
           <w:noProof/>
           <w:snapToGrid/>
-        </w:rPr>
-      </w:pPr>
-      <w:hyperlink w:anchor="_Toc87569048" w:history="1">
+          <w:kern w:val="2"/>
+          <w14:ligatures w14:val="standardContextual"/>
+        </w:rPr>
+      </w:pPr>
+      <w:hyperlink w:anchor="_Toc163259370" w:history="1">
         <w:r>
           <w:rPr>
             <w:rStyle w:val="Hyperlink"/>
@@ -1641,7 +1749,7 @@
             <w:noProof/>
             <w:webHidden/>
           </w:rPr>
-          <w:instrText xml:space="preserve"> PAGEREF _Toc87569048 \h </w:instrText>
+          <w:instrText xml:space="preserve"> PAGEREF _Toc163259370 \h </w:instrText>
         </w:r>
         <w:r>
           <w:rPr>
@@ -1698,6 +1806,8 @@
           <w:rFonts w:asciiTheme="minorHAnsi" w:eastAsiaTheme="minorEastAsia" w:hAnsiTheme="minorHAnsi" w:cstheme="minorBidi"/>
           <w:noProof/>
           <w:snapToGrid/>
+          <w:kern w:val="2"/>
+          <w14:ligatures w14:val="standardContextual"/>
         </w:rPr>
       </w:pPr>
       <w:r>
@@ -1720,7 +1830,7 @@
         </w:rPr>
         <w:fldChar w:fldCharType="separate"/>
       </w:r>
-      <w:hyperlink w:anchor="_Toc87569049" w:history="1">
+      <w:hyperlink w:anchor="_Toc163259371" w:history="1">
         <w:r>
           <w:rPr>
             <w:rStyle w:val="Hyperlink"/>
@@ -1747,7 +1857,7 @@
             <w:noProof/>
             <w:webHidden/>
           </w:rPr>
-          <w:instrText xml:space="preserve"> PAGEREF _Toc87569049 \h </w:instrText>
+          <w:instrText xml:space="preserve"> PAGEREF _Toc163259371 \h </w:instrText>
         </w:r>
         <w:r>
           <w:rPr>
@@ -1788,9 +1898,11 @@
           <w:rFonts w:asciiTheme="minorHAnsi" w:eastAsiaTheme="minorEastAsia" w:hAnsiTheme="minorHAnsi" w:cstheme="minorBidi"/>
           <w:noProof/>
           <w:snapToGrid/>
-        </w:rPr>
-      </w:pPr>
-      <w:hyperlink w:anchor="_Toc87569050" w:history="1">
+          <w:kern w:val="2"/>
+          <w14:ligatures w14:val="standardContextual"/>
+        </w:rPr>
+      </w:pPr>
+      <w:hyperlink w:anchor="_Toc163259372" w:history="1">
         <w:r>
           <w:rPr>
             <w:rStyle w:val="Hyperlink"/>
@@ -1817,7 +1929,7 @@
             <w:noProof/>
             <w:webHidden/>
           </w:rPr>
-          <w:instrText xml:space="preserve"> PAGEREF _Toc87569050 \h </w:instrText>
+          <w:instrText xml:space="preserve"> PAGEREF _Toc163259372 \h </w:instrText>
         </w:r>
         <w:r>
           <w:rPr>
@@ -1858,9 +1970,11 @@
           <w:rFonts w:asciiTheme="minorHAnsi" w:eastAsiaTheme="minorEastAsia" w:hAnsiTheme="minorHAnsi" w:cstheme="minorBidi"/>
           <w:noProof/>
           <w:snapToGrid/>
-        </w:rPr>
-      </w:pPr>
-      <w:hyperlink w:anchor="_Toc87569051" w:history="1">
+          <w:kern w:val="2"/>
+          <w14:ligatures w14:val="standardContextual"/>
+        </w:rPr>
+      </w:pPr>
+      <w:hyperlink w:anchor="_Toc163259373" w:history="1">
         <w:r>
           <w:rPr>
             <w:rStyle w:val="Hyperlink"/>
@@ -1887,7 +2001,7 @@
             <w:noProof/>
             <w:webHidden/>
           </w:rPr>
-          <w:instrText xml:space="preserve"> PAGEREF _Toc87569051 \h </w:instrText>
+          <w:instrText xml:space="preserve"> PAGEREF _Toc163259373 \h </w:instrText>
         </w:r>
         <w:r>
           <w:rPr>
@@ -1928,9 +2042,11 @@
           <w:rFonts w:asciiTheme="minorHAnsi" w:eastAsiaTheme="minorEastAsia" w:hAnsiTheme="minorHAnsi" w:cstheme="minorBidi"/>
           <w:noProof/>
           <w:snapToGrid/>
-        </w:rPr>
-      </w:pPr>
-      <w:hyperlink w:anchor="_Toc87569052" w:history="1">
+          <w:kern w:val="2"/>
+          <w14:ligatures w14:val="standardContextual"/>
+        </w:rPr>
+      </w:pPr>
+      <w:hyperlink w:anchor="_Toc163259374" w:history="1">
         <w:r>
           <w:rPr>
             <w:rStyle w:val="Hyperlink"/>
@@ -1957,7 +2073,7 @@
             <w:noProof/>
             <w:webHidden/>
           </w:rPr>
-          <w:instrText xml:space="preserve"> PAGEREF _Toc87569052 \h </w:instrText>
+          <w:instrText xml:space="preserve"> PAGEREF _Toc163259374 \h </w:instrText>
         </w:r>
         <w:r>
           <w:rPr>
@@ -1998,9 +2114,11 @@
           <w:rFonts w:asciiTheme="minorHAnsi" w:eastAsiaTheme="minorEastAsia" w:hAnsiTheme="minorHAnsi" w:cstheme="minorBidi"/>
           <w:noProof/>
           <w:snapToGrid/>
-        </w:rPr>
-      </w:pPr>
-      <w:hyperlink w:anchor="_Toc87569053" w:history="1">
+          <w:kern w:val="2"/>
+          <w14:ligatures w14:val="standardContextual"/>
+        </w:rPr>
+      </w:pPr>
+      <w:hyperlink w:anchor="_Toc163259375" w:history="1">
         <w:r>
           <w:rPr>
             <w:rStyle w:val="Hyperlink"/>
@@ -2027,7 +2145,7 @@
             <w:noProof/>
             <w:webHidden/>
           </w:rPr>
-          <w:instrText xml:space="preserve"> PAGEREF _Toc87569053 \h </w:instrText>
+          <w:instrText xml:space="preserve"> PAGEREF _Toc163259375 \h </w:instrText>
         </w:r>
         <w:r>
           <w:rPr>
@@ -2068,9 +2186,11 @@
           <w:rFonts w:asciiTheme="minorHAnsi" w:eastAsiaTheme="minorEastAsia" w:hAnsiTheme="minorHAnsi" w:cstheme="minorBidi"/>
           <w:noProof/>
           <w:snapToGrid/>
-        </w:rPr>
-      </w:pPr>
-      <w:hyperlink w:anchor="_Toc87569054" w:history="1">
+          <w:kern w:val="2"/>
+          <w14:ligatures w14:val="standardContextual"/>
+        </w:rPr>
+      </w:pPr>
+      <w:hyperlink w:anchor="_Toc163259376" w:history="1">
         <w:r>
           <w:rPr>
             <w:rStyle w:val="Hyperlink"/>
@@ -2097,7 +2217,7 @@
             <w:noProof/>
             <w:webHidden/>
           </w:rPr>
-          <w:instrText xml:space="preserve"> PAGEREF _Toc87569054 \h </w:instrText>
+          <w:instrText xml:space="preserve"> PAGEREF _Toc163259376 \h </w:instrText>
         </w:r>
         <w:r>
           <w:rPr>
@@ -2138,9 +2258,11 @@
           <w:rFonts w:asciiTheme="minorHAnsi" w:eastAsiaTheme="minorEastAsia" w:hAnsiTheme="minorHAnsi" w:cstheme="minorBidi"/>
           <w:noProof/>
           <w:snapToGrid/>
-        </w:rPr>
-      </w:pPr>
-      <w:hyperlink w:anchor="_Toc87569055" w:history="1">
+          <w:kern w:val="2"/>
+          <w14:ligatures w14:val="standardContextual"/>
+        </w:rPr>
+      </w:pPr>
+      <w:hyperlink w:anchor="_Toc163259377" w:history="1">
         <w:r>
           <w:rPr>
             <w:rStyle w:val="Hyperlink"/>
@@ -2167,7 +2289,7 @@
             <w:noProof/>
             <w:webHidden/>
           </w:rPr>
-          <w:instrText xml:space="preserve"> PAGEREF _Toc87569055 \h </w:instrText>
+          <w:instrText xml:space="preserve"> PAGEREF _Toc163259377 \h </w:instrText>
         </w:r>
         <w:r>
           <w:rPr>
@@ -2187,7 +2309,7 @@
             <w:noProof/>
             <w:webHidden/>
           </w:rPr>
-          <w:t>17</w:t>
+          <w:t>16</w:t>
         </w:r>
         <w:r>
           <w:rPr>
@@ -2208,9 +2330,11 @@
           <w:rFonts w:asciiTheme="minorHAnsi" w:eastAsiaTheme="minorEastAsia" w:hAnsiTheme="minorHAnsi" w:cstheme="minorBidi"/>
           <w:noProof/>
           <w:snapToGrid/>
-        </w:rPr>
-      </w:pPr>
-      <w:hyperlink w:anchor="_Toc87569056" w:history="1">
+          <w:kern w:val="2"/>
+          <w14:ligatures w14:val="standardContextual"/>
+        </w:rPr>
+      </w:pPr>
+      <w:hyperlink w:anchor="_Toc163259378" w:history="1">
         <w:r>
           <w:rPr>
             <w:rStyle w:val="Hyperlink"/>
@@ -2237,7 +2361,7 @@
             <w:noProof/>
             <w:webHidden/>
           </w:rPr>
-          <w:instrText xml:space="preserve"> PAGEREF _Toc87569056 \h </w:instrText>
+          <w:instrText xml:space="preserve"> PAGEREF _Toc163259378 \h </w:instrText>
         </w:r>
         <w:r>
           <w:rPr>
@@ -2257,7 +2381,7 @@
             <w:noProof/>
             <w:webHidden/>
           </w:rPr>
-          <w:t>18</w:t>
+          <w:t>17</w:t>
         </w:r>
         <w:r>
           <w:rPr>
@@ -2396,7 +2520,7 @@
       <w:pPr>
         <w:pStyle w:val="H2-Heading"/>
       </w:pPr>
-      <w:bookmarkStart w:id="8" w:name="_Toc87569031"/>
+      <w:bookmarkStart w:id="8" w:name="_Toc163259352"/>
       <w:r>
         <w:lastRenderedPageBreak/>
         <w:t>Introduction</w:t>
@@ -2475,7 +2599,7 @@
         <w:pStyle w:val="H2-Heading"/>
       </w:pPr>
       <w:bookmarkStart w:id="11" w:name="_Toc30582046"/>
-      <w:bookmarkStart w:id="12" w:name="_Toc87569032"/>
+      <w:bookmarkStart w:id="12" w:name="_Toc163259353"/>
       <w:r>
         <w:lastRenderedPageBreak/>
         <w:t>System Requirements</w:t>
@@ -2609,7 +2733,7 @@
       <w:bookmarkStart w:id="14" w:name="_Toc27748585"/>
       <w:bookmarkStart w:id="15" w:name="_Toc30582047"/>
       <w:bookmarkStart w:id="16" w:name="_Toc66980917"/>
-      <w:bookmarkStart w:id="17" w:name="_Toc87569033"/>
+      <w:bookmarkStart w:id="17" w:name="_Toc163259354"/>
       <w:r>
         <w:t>Maxim Toolchain Installation</w:t>
       </w:r>
@@ -2723,7 +2847,7 @@
       <w:pPr>
         <w:pStyle w:val="H2-Heading"/>
       </w:pPr>
-      <w:bookmarkStart w:id="19" w:name="_Toc87569034"/>
+      <w:bookmarkStart w:id="19" w:name="_Toc163259355"/>
       <w:r>
         <w:lastRenderedPageBreak/>
         <w:t>Environment Setup</w:t>
@@ -2793,7 +2917,7 @@
         <w:pStyle w:val="H3-Heading"/>
       </w:pPr>
       <w:bookmarkStart w:id="20" w:name="_Toc30582050"/>
-      <w:bookmarkStart w:id="21" w:name="_Toc87569035"/>
+      <w:bookmarkStart w:id="21" w:name="_Toc163259356"/>
       <w:bookmarkStart w:id="22" w:name="_Hlk36558871"/>
       <w:bookmarkEnd w:id="18"/>
       <w:r>
@@ -2933,7 +3057,7 @@
         <w:ind w:left="720"/>
       </w:pPr>
       <w:bookmarkStart w:id="25" w:name="_Toc30582030"/>
-      <w:bookmarkStart w:id="26" w:name="_Toc87569049"/>
+      <w:bookmarkStart w:id="26" w:name="_Toc163259371"/>
       <w:r>
         <w:t xml:space="preserve">Figure </w:t>
       </w:r>
@@ -3122,7 +3246,7 @@
         <w:ind w:left="1080"/>
       </w:pPr>
       <w:bookmarkStart w:id="29" w:name="_Toc30582031"/>
-      <w:bookmarkStart w:id="30" w:name="_Toc87569050"/>
+      <w:bookmarkStart w:id="30" w:name="_Toc163259372"/>
       <w:r>
         <w:t xml:space="preserve">Figure </w:t>
       </w:r>
@@ -3233,7 +3357,7 @@
         <w:ind w:left="1080"/>
       </w:pPr>
       <w:bookmarkStart w:id="31" w:name="_Toc30582032"/>
-      <w:bookmarkStart w:id="32" w:name="_Toc87569051"/>
+      <w:bookmarkStart w:id="32" w:name="_Toc163259373"/>
       <w:r>
         <w:t xml:space="preserve">Figure </w:t>
       </w:r>
@@ -3500,7 +3624,7 @@
       </w:pPr>
       <w:bookmarkStart w:id="33" w:name="_Ref25675847"/>
       <w:bookmarkStart w:id="34" w:name="_Toc30582034"/>
-      <w:bookmarkStart w:id="35" w:name="_Toc87569052"/>
+      <w:bookmarkStart w:id="35" w:name="_Toc163259374"/>
       <w:r>
         <w:t xml:space="preserve">Figure </w:t>
       </w:r>
@@ -3648,7 +3772,7 @@
       <w:bookmarkStart w:id="38" w:name="_Ref25675828"/>
       <w:bookmarkStart w:id="39" w:name="_Ref25675821"/>
       <w:bookmarkStart w:id="40" w:name="_Toc30582035"/>
-      <w:bookmarkStart w:id="41" w:name="_Toc87569053"/>
+      <w:bookmarkStart w:id="41" w:name="_Toc163259375"/>
       <w:r>
         <w:t xml:space="preserve">Figure </w:t>
       </w:r>
@@ -3700,7 +3824,7 @@
         <w:pStyle w:val="H3-Heading"/>
       </w:pPr>
       <w:bookmarkStart w:id="42" w:name="_Toc30582051"/>
-      <w:bookmarkStart w:id="43" w:name="_Toc87569036"/>
+      <w:bookmarkStart w:id="43" w:name="_Toc163259357"/>
       <w:r>
         <w:lastRenderedPageBreak/>
         <w:t>Hardware Setup</w:t>
@@ -3833,14 +3957,27 @@
       <w:r>
         <w:t xml:space="preserve">Table </w:t>
       </w:r>
-      <w:fldSimple w:instr=" SEQ Table \* ARABIC ">
-        <w:r>
-          <w:rPr>
-            <w:noProof/>
-          </w:rPr>
-          <w:t>1</w:t>
-        </w:r>
-      </w:fldSimple>
+      <w:r>
+        <w:fldChar w:fldCharType="begin"/>
+      </w:r>
+      <w:r>
+        <w:instrText xml:space="preserve"> SEQ Table \* ARABIC </w:instrText>
+      </w:r>
+      <w:r>
+        <w:fldChar w:fldCharType="separate"/>
+      </w:r>
+      <w:r>
+        <w:rPr>
+          <w:noProof/>
+        </w:rPr>
+        <w:t>1</w:t>
+      </w:r>
+      <w:r>
+        <w:rPr>
+          <w:noProof/>
+        </w:rPr>
+        <w:fldChar w:fldCharType="end"/>
+      </w:r>
       <w:r>
         <w:t>.</w:t>
       </w:r>
@@ -4282,7 +4419,7 @@
       </w:pPr>
       <w:bookmarkStart w:id="48" w:name="_Ref25676353"/>
       <w:bookmarkStart w:id="49" w:name="_Toc30582036"/>
-      <w:bookmarkStart w:id="50" w:name="_Toc87569054"/>
+      <w:bookmarkStart w:id="50" w:name="_Toc163259376"/>
       <w:r>
         <w:t xml:space="preserve">Figure </w:t>
       </w:r>
@@ -4337,7 +4474,7 @@
         <w:pStyle w:val="H2-Heading"/>
       </w:pPr>
       <w:bookmarkStart w:id="51" w:name="_Toc30582052"/>
-      <w:bookmarkStart w:id="52" w:name="_Toc87569037"/>
+      <w:bookmarkStart w:id="52" w:name="_Toc163259358"/>
       <w:r>
         <w:lastRenderedPageBreak/>
         <w:t>In-Application Programming</w:t>
@@ -4349,7 +4486,7 @@
       <w:pPr>
         <w:pStyle w:val="H3-Heading"/>
       </w:pPr>
-      <w:bookmarkStart w:id="53" w:name="_Toc87569038"/>
+      <w:bookmarkStart w:id="53" w:name="_Toc163259359"/>
       <w:r>
         <w:t xml:space="preserve">Installing </w:t>
       </w:r>
@@ -4697,7 +4834,7 @@
       <w:pPr>
         <w:pStyle w:val="H3-Heading"/>
       </w:pPr>
-      <w:bookmarkStart w:id="54" w:name="_Toc87569039"/>
+      <w:bookmarkStart w:id="54" w:name="_Toc163259360"/>
       <w:r>
         <w:t xml:space="preserve">Installing </w:t>
       </w:r>
@@ -5249,7 +5386,7 @@
       <w:pPr>
         <w:pStyle w:val="H3-Heading"/>
       </w:pPr>
-      <w:bookmarkStart w:id="55" w:name="_Toc87569040"/>
+      <w:bookmarkStart w:id="55" w:name="_Toc163259361"/>
       <w:r>
         <w:lastRenderedPageBreak/>
         <w:t>Compiling the Hello World Example</w:t>
@@ -5709,7 +5846,7 @@
       <w:pPr>
         <w:pStyle w:val="H3-Heading"/>
       </w:pPr>
-      <w:bookmarkStart w:id="56" w:name="_Toc87569041"/>
+      <w:bookmarkStart w:id="56" w:name="_Toc163259362"/>
       <w:r>
         <w:t>Generating AES Keys</w:t>
       </w:r>
@@ -5985,7 +6122,7 @@
       <w:pPr>
         <w:pStyle w:val="H3-Heading"/>
       </w:pPr>
-      <w:bookmarkStart w:id="57" w:name="_Toc87569042"/>
+      <w:bookmarkStart w:id="57" w:name="_Toc163259363"/>
       <w:bookmarkStart w:id="58" w:name="_Toc80788812"/>
       <w:r>
         <w:lastRenderedPageBreak/>
@@ -6588,7 +6725,7 @@
       <w:pPr>
         <w:pStyle w:val="H3-Heading"/>
       </w:pPr>
-      <w:bookmarkStart w:id="59" w:name="_Toc87569043"/>
+      <w:bookmarkStart w:id="59" w:name="_Toc163259364"/>
       <w:r>
         <w:t>Converting</w:t>
       </w:r>
@@ -6665,6 +6802,7 @@
         </w:rPr>
         <w:t xml:space="preserve">1. </w:t>
       </w:r>
+      <w:bookmarkStart w:id="60" w:name="OLE_LINK8"/>
       <w:r>
         <w:rPr>
           <w:sz w:val="22"/>
@@ -6757,6 +6895,7 @@
         </w:rPr>
         <w:t xml:space="preserve"> application to a .msbl file:</w:t>
       </w:r>
+      <w:bookmarkEnd w:id="60"/>
     </w:p>
     <w:p>
       <w:pPr>
@@ -6873,14 +7012,14 @@
       <w:pPr>
         <w:pStyle w:val="H3-Heading"/>
       </w:pPr>
-      <w:bookmarkStart w:id="60" w:name="_Toc87569044"/>
+      <w:bookmarkStart w:id="61" w:name="_Toc163259365"/>
       <w:r>
         <w:t xml:space="preserve">Programming </w:t>
       </w:r>
       <w:r>
         <w:t>Keys to the Bootloader</w:t>
       </w:r>
-      <w:bookmarkEnd w:id="60"/>
+      <w:bookmarkEnd w:id="61"/>
     </w:p>
     <w:p>
       <w:pPr>
@@ -7009,16 +7148,16 @@
       <w:pPr>
         <w:pStyle w:val="H3-Heading"/>
       </w:pPr>
-      <w:bookmarkStart w:id="61" w:name="_Toc30582054"/>
-      <w:bookmarkStart w:id="62" w:name="_Toc87569045"/>
+      <w:bookmarkStart w:id="62" w:name="_Toc30582054"/>
+      <w:bookmarkStart w:id="63" w:name="_Toc163259366"/>
       <w:r>
         <w:t>MSBL File</w:t>
       </w:r>
       <w:r>
         <w:t xml:space="preserve"> Programming</w:t>
       </w:r>
-      <w:bookmarkEnd w:id="61"/>
       <w:bookmarkEnd w:id="62"/>
+      <w:bookmarkEnd w:id="63"/>
     </w:p>
     <w:p>
       <w:pPr>
@@ -7116,7 +7255,7 @@
           <w:sz w:val="22"/>
         </w:rPr>
       </w:pPr>
-      <w:bookmarkStart w:id="63" w:name="_Hlk76045433"/>
+      <w:bookmarkStart w:id="64" w:name="_Hlk76045433"/>
       <w:r>
         <w:rPr>
           <w:rFonts w:ascii="Courier New" w:hAnsi="Courier New" w:cs="Courier New"/>
@@ -7163,7 +7302,7 @@
         <w:t>World.msbl -p COMXX</w:t>
       </w:r>
     </w:p>
-    <w:bookmarkEnd w:id="63"/>
+    <w:bookmarkEnd w:id="64"/>
     <w:p>
       <w:pPr>
         <w:ind w:left="720"/>
@@ -7172,11 +7311,10 @@
         <w:rPr>
           <w:noProof/>
         </w:rPr>
-        <w:lastRenderedPageBreak/>
         <w:drawing>
-          <wp:inline distT="0" distB="0" distL="0" distR="0" wp14:anchorId="21F61149" wp14:editId="04F52478">
-            <wp:extent cx="4550262" cy="6035561"/>
-            <wp:effectExtent l="0" t="0" r="3175" b="3810"/>
+          <wp:inline distT="0" distB="0" distL="0" distR="0" wp14:anchorId="21F61149" wp14:editId="1CD5CA85">
+            <wp:extent cx="3843020" cy="4660900"/>
+            <wp:effectExtent l="0" t="0" r="5080" b="6350"/>
             <wp:docPr id="23" name="Picture 23"/>
             <wp:cNvGraphicFramePr>
               <a:graphicFrameLocks xmlns:a="http://schemas.openxmlformats.org/drawingml/2006/main" noChangeAspect="1"/>
@@ -7196,7 +7334,7 @@
                   <pic:spPr bwMode="auto">
                     <a:xfrm>
                       <a:off x="0" y="0"/>
-                      <a:ext cx="4566828" cy="6057535"/>
+                      <a:ext cx="3861753" cy="4683620"/>
                     </a:xfrm>
                     <a:prstGeom prst="rect">
                       <a:avLst/>
@@ -7222,8 +7360,8 @@
         <w:pStyle w:val="Caption-Figure"/>
         <w:ind w:left="720"/>
       </w:pPr>
-      <w:bookmarkStart w:id="64" w:name="_Toc30582039"/>
-      <w:bookmarkStart w:id="65" w:name="_Toc87569055"/>
+      <w:bookmarkStart w:id="65" w:name="_Toc30582039"/>
+      <w:bookmarkStart w:id="66" w:name="_Toc163259377"/>
       <w:r>
         <w:t xml:space="preserve">Figure </w:t>
       </w:r>
@@ -7251,15 +7389,16 @@
       <w:r>
         <w:t>. Downloading firmware with the download_fw_over_host</w:t>
       </w:r>
-      <w:bookmarkEnd w:id="64"/>
+      <w:bookmarkEnd w:id="65"/>
       <w:r>
         <w:t>.exe</w:t>
       </w:r>
-      <w:bookmarkEnd w:id="65"/>
+      <w:bookmarkEnd w:id="66"/>
     </w:p>
     <w:p>
       <w:pPr>
         <w:pStyle w:val="BodyIndent-TextNumbering"/>
+        <w:spacing w:before="0" w:line="240" w:lineRule="auto"/>
       </w:pPr>
       <w:r>
         <w:t xml:space="preserve">The application has now been flashed to the chip. For advanced usage of flasher script, </w:t>
@@ -7277,15 +7416,7 @@
       <w:r>
         <w:t xml:space="preserve"> file.</w:t>
       </w:r>
-      <w:bookmarkStart w:id="66" w:name="_Hlk27982569"/>
-    </w:p>
-    <w:p>
-      <w:pPr>
-        <w:spacing w:before="0" w:after="0" w:line="240" w:lineRule="auto"/>
-        <w:rPr>
-          <w:snapToGrid/>
-        </w:rPr>
-      </w:pPr>
+      <w:bookmarkStart w:id="67" w:name="_Hlk27982569"/>
       <w:r>
         <w:br w:type="page"/>
       </w:r>
@@ -7294,7 +7425,7 @@
       <w:pPr>
         <w:pStyle w:val="H3-Heading"/>
       </w:pPr>
-      <w:bookmarkStart w:id="67" w:name="_Toc87569046"/>
+      <w:bookmarkStart w:id="68" w:name="_Toc163259367"/>
       <w:r>
         <w:lastRenderedPageBreak/>
         <w:t xml:space="preserve">Locking </w:t>
@@ -7305,7 +7436,7 @@
       <w:r>
         <w:t>SWD Interface</w:t>
       </w:r>
-      <w:bookmarkEnd w:id="67"/>
+      <w:bookmarkEnd w:id="68"/>
     </w:p>
     <w:p>
       <w:pPr>
@@ -7439,7 +7570,7 @@
         <w:pStyle w:val="Caption-Figure"/>
         <w:ind w:left="720"/>
       </w:pPr>
-      <w:bookmarkStart w:id="68" w:name="_Toc87569056"/>
+      <w:bookmarkStart w:id="69" w:name="_Toc163259378"/>
       <w:r>
         <w:t xml:space="preserve">Figure </w:t>
       </w:r>
@@ -7473,7 +7604,7 @@
       <w:r>
         <w:t>.</w:t>
       </w:r>
-      <w:bookmarkEnd w:id="68"/>
+      <w:bookmarkEnd w:id="69"/>
     </w:p>
     <w:p>
       <w:pPr>
@@ -7627,7 +7758,8 @@
       <w:pPr>
         <w:pStyle w:val="H3-Heading"/>
       </w:pPr>
-      <w:bookmarkStart w:id="69" w:name="_Toc87569047"/>
+      <w:bookmarkStart w:id="70" w:name="_Toc163259368"/>
+      <w:bookmarkStart w:id="71" w:name="OLE_LINK7"/>
       <w:r>
         <w:t>Unlocking</w:t>
       </w:r>
@@ -7637,7 +7769,7 @@
       <w:r>
         <w:t xml:space="preserve"> SWD Interface</w:t>
       </w:r>
-      <w:bookmarkEnd w:id="69"/>
+      <w:bookmarkEnd w:id="70"/>
     </w:p>
     <w:p>
       <w:pPr>
@@ -7848,7 +7980,741 @@
         <w:t>be locked and unlocked up to 4 times.</w:t>
       </w:r>
     </w:p>
-    <w:bookmarkEnd w:id="66"/>
+    <w:p>
+      <w:pPr>
+        <w:spacing w:before="0" w:after="0" w:line="240" w:lineRule="auto"/>
+        <w:ind w:left="720"/>
+        <w:rPr>
+          <w:rFonts w:eastAsia="Times New Roman"/>
+        </w:rPr>
+      </w:pPr>
+    </w:p>
+    <w:p>
+      <w:pPr>
+        <w:pStyle w:val="H3-Heading"/>
+      </w:pPr>
+      <w:bookmarkStart w:id="72" w:name="_Toc163259369"/>
+      <w:r>
+        <w:t>Disabling ROM bootloader</w:t>
+      </w:r>
+      <w:bookmarkEnd w:id="72"/>
+    </w:p>
+    <w:p>
+      <w:pPr>
+        <w:pStyle w:val="Body"/>
+      </w:pPr>
+      <w:r>
+        <w:t>The n</w:t>
+      </w:r>
+      <w:r>
+        <w:t xml:space="preserve">on-secure version of MAX78000 </w:t>
+      </w:r>
+      <w:r>
+        <w:t>with</w:t>
+      </w:r>
+      <w:r>
+        <w:t xml:space="preserve"> part number MAX78000EXG+ come</w:t>
+      </w:r>
+      <w:r>
+        <w:t>s</w:t>
+      </w:r>
+      <w:r>
+        <w:t xml:space="preserve"> with a ROM bootloader</w:t>
+      </w:r>
+      <w:r>
+        <w:t xml:space="preserve"> which </w:t>
+      </w:r>
+      <w:r>
+        <w:rPr>
+          <w:b/>
+          <w:bCs/>
+        </w:rPr>
+        <w:t>must</w:t>
+      </w:r>
+      <w:r>
+        <w:t xml:space="preserve"> be</w:t>
+      </w:r>
+      <w:r>
+        <w:t xml:space="preserve"> disabled </w:t>
+      </w:r>
+      <w:proofErr w:type="gramStart"/>
+      <w:r>
+        <w:t>i</w:t>
+      </w:r>
+      <w:r>
+        <w:t>n order to</w:t>
+      </w:r>
+      <w:proofErr w:type="gramEnd"/>
+      <w:r>
+        <w:t xml:space="preserve"> avoid any unauthorized access to the </w:t>
+      </w:r>
+      <w:r>
+        <w:t xml:space="preserve">flash memory. </w:t>
+      </w:r>
+      <w:r>
+        <w:t xml:space="preserve">Follow </w:t>
+      </w:r>
+      <w:r>
+        <w:t xml:space="preserve">the </w:t>
+      </w:r>
+      <w:r>
+        <w:t xml:space="preserve">steps below to permanently disable the ROM bootloader. </w:t>
+      </w:r>
+    </w:p>
+    <w:p>
+      <w:pPr>
+        <w:pStyle w:val="Body"/>
+      </w:pPr>
+      <w:r>
+        <w:rPr>
+          <w:b/>
+          <w:bCs/>
+        </w:rPr>
+        <w:t>Important note:</w:t>
+      </w:r>
+      <w:r>
+        <w:t xml:space="preserve"> This operation cannot be reverted. </w:t>
+      </w:r>
+    </w:p>
+    <w:p>
+      <w:pPr>
+        <w:pStyle w:val="Body"/>
+      </w:pPr>
+    </w:p>
+    <w:p>
+      <w:pPr>
+        <w:pStyle w:val="Default"/>
+        <w:numPr>
+          <w:ilvl w:val="0"/>
+          <w:numId w:val="27"/>
+        </w:numPr>
+        <w:rPr>
+          <w:sz w:val="22"/>
+        </w:rPr>
+      </w:pPr>
+      <w:r>
+        <w:rPr>
+          <w:sz w:val="22"/>
+        </w:rPr>
+        <w:lastRenderedPageBreak/>
+        <w:t>For this operation</w:t>
+      </w:r>
+      <w:r>
+        <w:rPr>
+          <w:sz w:val="22"/>
+        </w:rPr>
+        <w:t>,</w:t>
+      </w:r>
+      <w:r>
+        <w:rPr>
+          <w:sz w:val="22"/>
+        </w:rPr>
+        <w:t xml:space="preserve"> two </w:t>
+      </w:r>
+      <w:r>
+        <w:rPr>
+          <w:b/>
+          <w:bCs/>
+          <w:sz w:val="22"/>
+        </w:rPr>
+        <w:t>MinGW</w:t>
+      </w:r>
+      <w:r>
+        <w:rPr>
+          <w:sz w:val="22"/>
+        </w:rPr>
+        <w:t xml:space="preserve"> terminals </w:t>
+      </w:r>
+      <w:r>
+        <w:rPr>
+          <w:sz w:val="22"/>
+        </w:rPr>
+        <w:t xml:space="preserve">are </w:t>
+      </w:r>
+      <w:r>
+        <w:rPr>
+          <w:sz w:val="22"/>
+        </w:rPr>
+        <w:t xml:space="preserve">needed. Open </w:t>
+      </w:r>
+      <w:r>
+        <w:rPr>
+          <w:b/>
+          <w:bCs/>
+          <w:sz w:val="22"/>
+        </w:rPr>
+        <w:t>MinGW</w:t>
+      </w:r>
+      <w:r>
+        <w:rPr>
+          <w:sz w:val="22"/>
+        </w:rPr>
+        <w:t xml:space="preserve"> by clicking on its icon from where the SDK has been installed</w:t>
+      </w:r>
+      <w:r>
+        <w:rPr>
+          <w:sz w:val="22"/>
+        </w:rPr>
+        <w:t>, and repeat</w:t>
+      </w:r>
+      <w:r>
+        <w:rPr>
+          <w:sz w:val="22"/>
+        </w:rPr>
+        <w:t>.</w:t>
+      </w:r>
+    </w:p>
+    <w:p>
+      <w:pPr>
+        <w:pStyle w:val="Default"/>
+        <w:ind w:left="720"/>
+        <w:rPr>
+          <w:sz w:val="22"/>
+        </w:rPr>
+      </w:pPr>
+      <w:r>
+        <w:rPr>
+          <w:noProof/>
+          <w:sz w:val="22"/>
+        </w:rPr>
+        <w:drawing>
+          <wp:inline distT="0" distB="0" distL="0" distR="0" wp14:anchorId="30E888E1" wp14:editId="7F92F422">
+            <wp:extent cx="975284" cy="837644"/>
+            <wp:effectExtent l="0" t="0" r="0" b="635"/>
+            <wp:docPr id="1" name="Picture 1"/>
+            <wp:cNvGraphicFramePr>
+              <a:graphicFrameLocks xmlns:a="http://schemas.openxmlformats.org/drawingml/2006/main" noChangeAspect="1"/>
+            </wp:cNvGraphicFramePr>
+            <a:graphic xmlns:a="http://schemas.openxmlformats.org/drawingml/2006/main">
+              <a:graphicData uri="http://schemas.openxmlformats.org/drawingml/2006/picture">
+                <pic:pic xmlns:pic="http://schemas.openxmlformats.org/drawingml/2006/picture">
+                  <pic:nvPicPr>
+                    <pic:cNvPr id="1" name=""/>
+                    <pic:cNvPicPr/>
+                  </pic:nvPicPr>
+                  <pic:blipFill>
+                    <a:blip r:embed="rId36"/>
+                    <a:stretch>
+                      <a:fillRect/>
+                    </a:stretch>
+                  </pic:blipFill>
+                  <pic:spPr>
+                    <a:xfrm>
+                      <a:off x="0" y="0"/>
+                      <a:ext cx="982879" cy="844167"/>
+                    </a:xfrm>
+                    <a:prstGeom prst="rect">
+                      <a:avLst/>
+                    </a:prstGeom>
+                  </pic:spPr>
+                </pic:pic>
+              </a:graphicData>
+            </a:graphic>
+          </wp:inline>
+        </w:drawing>
+      </w:r>
+    </w:p>
+    <w:p>
+      <w:pPr>
+        <w:pStyle w:val="Default"/>
+        <w:numPr>
+          <w:ilvl w:val="0"/>
+          <w:numId w:val="27"/>
+        </w:numPr>
+        <w:spacing w:before="160" w:after="160" w:line="240" w:lineRule="exact"/>
+        <w:rPr>
+          <w:sz w:val="22"/>
+          <w:szCs w:val="20"/>
+        </w:rPr>
+      </w:pPr>
+      <w:bookmarkStart w:id="73" w:name="OLE_LINK9"/>
+      <w:r>
+        <w:rPr>
+          <w:sz w:val="22"/>
+          <w:szCs w:val="20"/>
+        </w:rPr>
+        <w:t xml:space="preserve">Enter the following command in </w:t>
+      </w:r>
+      <w:r>
+        <w:rPr>
+          <w:sz w:val="22"/>
+          <w:szCs w:val="20"/>
+        </w:rPr>
+        <w:t xml:space="preserve">the </w:t>
+      </w:r>
+      <w:r>
+        <w:rPr>
+          <w:i/>
+          <w:iCs/>
+          <w:sz w:val="22"/>
+          <w:szCs w:val="20"/>
+        </w:rPr>
+        <w:t>first</w:t>
+      </w:r>
+      <w:r>
+        <w:rPr>
+          <w:sz w:val="22"/>
+          <w:szCs w:val="20"/>
+        </w:rPr>
+        <w:t xml:space="preserve"> </w:t>
+      </w:r>
+      <w:r>
+        <w:rPr>
+          <w:b/>
+          <w:bCs/>
+          <w:sz w:val="22"/>
+          <w:szCs w:val="20"/>
+        </w:rPr>
+        <w:t xml:space="preserve">MinGW </w:t>
+      </w:r>
+      <w:r>
+        <w:rPr>
+          <w:sz w:val="22"/>
+          <w:szCs w:val="20"/>
+        </w:rPr>
+        <w:t xml:space="preserve">window to </w:t>
+      </w:r>
+      <w:r>
+        <w:rPr>
+          <w:sz w:val="22"/>
+          <w:szCs w:val="20"/>
+        </w:rPr>
+        <w:t>start</w:t>
+      </w:r>
+      <w:r>
+        <w:rPr>
+          <w:sz w:val="22"/>
+          <w:szCs w:val="20"/>
+        </w:rPr>
+        <w:t xml:space="preserve"> </w:t>
+      </w:r>
+      <w:r>
+        <w:rPr>
+          <w:sz w:val="22"/>
+          <w:szCs w:val="20"/>
+        </w:rPr>
+        <w:t xml:space="preserve">a </w:t>
+      </w:r>
+      <w:proofErr w:type="spellStart"/>
+      <w:r>
+        <w:rPr>
+          <w:sz w:val="22"/>
+          <w:szCs w:val="20"/>
+        </w:rPr>
+        <w:t>gdb</w:t>
+      </w:r>
+      <w:proofErr w:type="spellEnd"/>
+      <w:r>
+        <w:rPr>
+          <w:sz w:val="22"/>
+          <w:szCs w:val="20"/>
+        </w:rPr>
+        <w:t xml:space="preserve"> server</w:t>
+      </w:r>
+      <w:r>
+        <w:rPr>
+          <w:sz w:val="22"/>
+          <w:szCs w:val="20"/>
+        </w:rPr>
+        <w:t>:</w:t>
+      </w:r>
+      <w:r>
+        <w:rPr>
+          <w:sz w:val="22"/>
+          <w:szCs w:val="20"/>
+        </w:rPr>
+        <w:t xml:space="preserve"> </w:t>
+      </w:r>
+    </w:p>
+    <w:p>
+      <w:pPr>
+        <w:pStyle w:val="Default"/>
+        <w:spacing w:before="160" w:after="160" w:line="240" w:lineRule="exact"/>
+        <w:ind w:left="720"/>
+        <w:rPr>
+          <w:rFonts w:ascii="Courier New" w:hAnsi="Courier New"/>
+          <w:i/>
+          <w:iCs/>
+          <w:sz w:val="22"/>
+        </w:rPr>
+      </w:pPr>
+      <w:proofErr w:type="spellStart"/>
+      <w:r>
+        <w:rPr>
+          <w:rFonts w:ascii="Courier New" w:hAnsi="Courier New"/>
+          <w:i/>
+          <w:iCs/>
+          <w:sz w:val="22"/>
+        </w:rPr>
+        <w:t>openocd</w:t>
+      </w:r>
+      <w:proofErr w:type="spellEnd"/>
+      <w:r>
+        <w:rPr>
+          <w:rFonts w:ascii="Courier New" w:hAnsi="Courier New"/>
+          <w:i/>
+          <w:iCs/>
+          <w:sz w:val="22"/>
+        </w:rPr>
+        <w:t xml:space="preserve"> -s "${TOOLCHAIN_PATH}/OpenOCD/scripts" -f interface/</w:t>
+      </w:r>
+      <w:proofErr w:type="spellStart"/>
+      <w:r>
+        <w:rPr>
+          <w:rFonts w:ascii="Courier New" w:hAnsi="Courier New"/>
+          <w:i/>
+          <w:iCs/>
+          <w:sz w:val="22"/>
+        </w:rPr>
+        <w:t>cmsis-dap.cfg</w:t>
+      </w:r>
+      <w:proofErr w:type="spellEnd"/>
+      <w:r>
+        <w:rPr>
+          <w:rFonts w:ascii="Courier New" w:hAnsi="Courier New"/>
+          <w:i/>
+          <w:iCs/>
+          <w:sz w:val="22"/>
+        </w:rPr>
+        <w:t xml:space="preserve"> -f target/max78000.cfg</w:t>
+      </w:r>
+    </w:p>
+    <w:p>
+      <w:pPr>
+        <w:pStyle w:val="Default"/>
+        <w:spacing w:before="160" w:after="160" w:line="240" w:lineRule="exact"/>
+        <w:ind w:left="720"/>
+        <w:rPr>
+          <w:rFonts w:eastAsia="Times New Roman"/>
+          <w:sz w:val="22"/>
+          <w:szCs w:val="20"/>
+        </w:rPr>
+      </w:pPr>
+      <w:r>
+        <w:rPr>
+          <w:rFonts w:eastAsia="Times New Roman"/>
+          <w:sz w:val="22"/>
+          <w:szCs w:val="20"/>
+        </w:rPr>
+        <w:t>The output should look like this:</w:t>
+      </w:r>
+    </w:p>
+    <w:bookmarkEnd w:id="73"/>
+    <w:p>
+      <w:pPr>
+        <w:ind w:left="720"/>
+        <w:rPr>
+          <w:rFonts w:ascii="Courier New" w:hAnsi="Courier New" w:cs="Courier New"/>
+          <w:i/>
+          <w:iCs/>
+          <w:color w:val="000000"/>
+        </w:rPr>
+      </w:pPr>
+      <w:r>
+        <w:rPr>
+          <w:noProof/>
+        </w:rPr>
+        <w:drawing>
+          <wp:inline distT="0" distB="0" distL="0" distR="0" wp14:anchorId="438F64C0" wp14:editId="6CC66E27">
+            <wp:extent cx="5232400" cy="2189115"/>
+            <wp:effectExtent l="0" t="0" r="6350" b="1905"/>
+            <wp:docPr id="25" name="Picture 25"/>
+            <wp:cNvGraphicFramePr>
+              <a:graphicFrameLocks xmlns:a="http://schemas.openxmlformats.org/drawingml/2006/main" noChangeAspect="1"/>
+            </wp:cNvGraphicFramePr>
+            <a:graphic xmlns:a="http://schemas.openxmlformats.org/drawingml/2006/main">
+              <a:graphicData uri="http://schemas.openxmlformats.org/drawingml/2006/picture">
+                <pic:pic xmlns:pic="http://schemas.openxmlformats.org/drawingml/2006/picture">
+                  <pic:nvPicPr>
+                    <pic:cNvPr id="1" name=""/>
+                    <pic:cNvPicPr/>
+                  </pic:nvPicPr>
+                  <pic:blipFill>
+                    <a:blip r:embed="rId37"/>
+                    <a:stretch>
+                      <a:fillRect/>
+                    </a:stretch>
+                  </pic:blipFill>
+                  <pic:spPr>
+                    <a:xfrm>
+                      <a:off x="0" y="0"/>
+                      <a:ext cx="5381468" cy="2251482"/>
+                    </a:xfrm>
+                    <a:prstGeom prst="rect">
+                      <a:avLst/>
+                    </a:prstGeom>
+                  </pic:spPr>
+                </pic:pic>
+              </a:graphicData>
+            </a:graphic>
+          </wp:inline>
+        </w:drawing>
+      </w:r>
+    </w:p>
+    <w:p>
+      <w:pPr>
+        <w:pStyle w:val="BodyIndent-TextNumberingSmall"/>
+        <w:numPr>
+          <w:ilvl w:val="0"/>
+          <w:numId w:val="27"/>
+        </w:numPr>
+      </w:pPr>
+      <w:r>
+        <w:t xml:space="preserve">Enter the following command in </w:t>
+      </w:r>
+      <w:r>
+        <w:t xml:space="preserve">the </w:t>
+      </w:r>
+      <w:r>
+        <w:rPr>
+          <w:i/>
+          <w:iCs/>
+        </w:rPr>
+        <w:t>second</w:t>
+      </w:r>
+      <w:r>
+        <w:t xml:space="preserve"> </w:t>
+      </w:r>
+      <w:r>
+        <w:rPr>
+          <w:b/>
+          <w:bCs/>
+        </w:rPr>
+        <w:t xml:space="preserve">MinGW </w:t>
+      </w:r>
+      <w:r>
+        <w:t>to run the provided script</w:t>
+      </w:r>
+      <w:r>
+        <w:t>:</w:t>
+      </w:r>
+      <w:r>
+        <w:t xml:space="preserve"> </w:t>
+      </w:r>
+    </w:p>
+    <w:p>
+      <w:pPr>
+        <w:pStyle w:val="Default"/>
+        <w:spacing w:before="160" w:after="160" w:line="240" w:lineRule="exact"/>
+        <w:ind w:left="720"/>
+        <w:rPr>
+          <w:rFonts w:ascii="Courier New" w:hAnsi="Courier New"/>
+          <w:i/>
+          <w:iCs/>
+          <w:sz w:val="22"/>
+        </w:rPr>
+      </w:pPr>
+      <w:r>
+        <w:rPr>
+          <w:rFonts w:ascii="Courier New" w:hAnsi="Courier New"/>
+          <w:i/>
+          <w:iCs/>
+          <w:sz w:val="22"/>
+        </w:rPr>
+        <w:t>arm-none-</w:t>
+      </w:r>
+      <w:proofErr w:type="spellStart"/>
+      <w:r>
+        <w:rPr>
+          <w:rFonts w:ascii="Courier New" w:hAnsi="Courier New"/>
+          <w:i/>
+          <w:iCs/>
+          <w:sz w:val="22"/>
+        </w:rPr>
+        <w:t>eabi</w:t>
+      </w:r>
+      <w:proofErr w:type="spellEnd"/>
+      <w:r>
+        <w:rPr>
+          <w:rFonts w:ascii="Courier New" w:hAnsi="Courier New"/>
+          <w:i/>
+          <w:iCs/>
+          <w:sz w:val="22"/>
+        </w:rPr>
+        <w:t>-</w:t>
+      </w:r>
+      <w:proofErr w:type="spellStart"/>
+      <w:r>
+        <w:rPr>
+          <w:rFonts w:ascii="Courier New" w:hAnsi="Courier New"/>
+          <w:i/>
+          <w:iCs/>
+          <w:sz w:val="22"/>
+        </w:rPr>
+        <w:t>gdb</w:t>
+      </w:r>
+      <w:proofErr w:type="spellEnd"/>
+      <w:r>
+        <w:rPr>
+          <w:rFonts w:ascii="Courier New" w:hAnsi="Courier New"/>
+          <w:i/>
+          <w:iCs/>
+          <w:sz w:val="22"/>
+        </w:rPr>
+        <w:t xml:space="preserve"> -batch -q -x </w:t>
+      </w:r>
+      <w:r>
+        <w:rPr>
+          <w:rFonts w:ascii="Courier New" w:hAnsi="Courier New"/>
+          <w:i/>
+          <w:iCs/>
+          <w:sz w:val="22"/>
+        </w:rPr>
+        <w:t>&lt;location of the script&gt;</w:t>
+      </w:r>
+      <w:r>
+        <w:rPr>
+          <w:rFonts w:ascii="Courier New" w:hAnsi="Courier New"/>
+          <w:i/>
+          <w:iCs/>
+          <w:sz w:val="22"/>
+        </w:rPr>
+        <w:t>/</w:t>
+      </w:r>
+      <w:proofErr w:type="spellStart"/>
+      <w:r>
+        <w:rPr>
+          <w:rFonts w:ascii="Courier New" w:hAnsi="Courier New"/>
+          <w:i/>
+          <w:iCs/>
+          <w:sz w:val="22"/>
+        </w:rPr>
+        <w:t>ROM_loader_</w:t>
+      </w:r>
+      <w:proofErr w:type="gramStart"/>
+      <w:r>
+        <w:rPr>
+          <w:rFonts w:ascii="Courier New" w:hAnsi="Courier New"/>
+          <w:i/>
+          <w:iCs/>
+          <w:sz w:val="22"/>
+        </w:rPr>
+        <w:t>disable.gdbscript</w:t>
+      </w:r>
+      <w:proofErr w:type="spellEnd"/>
+      <w:proofErr w:type="gramEnd"/>
+    </w:p>
+    <w:p>
+      <w:pPr>
+        <w:pStyle w:val="Default"/>
+        <w:spacing w:before="160" w:after="160" w:line="240" w:lineRule="exact"/>
+        <w:ind w:left="720"/>
+        <w:rPr>
+          <w:rFonts w:eastAsia="Times New Roman"/>
+          <w:sz w:val="22"/>
+          <w:szCs w:val="20"/>
+        </w:rPr>
+      </w:pPr>
+      <w:r>
+        <w:rPr>
+          <w:rFonts w:eastAsia="Times New Roman"/>
+          <w:sz w:val="22"/>
+          <w:szCs w:val="20"/>
+        </w:rPr>
+        <w:t>The output should look like this:</w:t>
+      </w:r>
+    </w:p>
+    <w:p>
+      <w:pPr>
+        <w:pStyle w:val="ListParagraph"/>
+        <w:snapToGrid w:val="0"/>
+        <w:spacing w:before="0" w:after="0" w:line="240" w:lineRule="auto"/>
+        <w:rPr>
+          <w:rFonts w:eastAsia="Times New Roman"/>
+        </w:rPr>
+      </w:pPr>
+      <w:r>
+        <w:rPr>
+          <w:rFonts w:eastAsia="Times New Roman"/>
+          <w:noProof/>
+          <w:szCs w:val="20"/>
+        </w:rPr>
+        <w:drawing>
+          <wp:inline distT="0" distB="0" distL="0" distR="0" wp14:anchorId="5E164C48" wp14:editId="6FA0FFA3">
+            <wp:extent cx="5197705" cy="1123950"/>
+            <wp:effectExtent l="0" t="0" r="3175" b="0"/>
+            <wp:docPr id="27" name="Picture 27"/>
+            <wp:cNvGraphicFramePr>
+              <a:graphicFrameLocks xmlns:a="http://schemas.openxmlformats.org/drawingml/2006/main" noChangeAspect="1"/>
+            </wp:cNvGraphicFramePr>
+            <a:graphic xmlns:a="http://schemas.openxmlformats.org/drawingml/2006/main">
+              <a:graphicData uri="http://schemas.openxmlformats.org/drawingml/2006/picture">
+                <pic:pic xmlns:pic="http://schemas.openxmlformats.org/drawingml/2006/picture">
+                  <pic:nvPicPr>
+                    <pic:cNvPr id="1" name=""/>
+                    <pic:cNvPicPr/>
+                  </pic:nvPicPr>
+                  <pic:blipFill>
+                    <a:blip r:embed="rId38"/>
+                    <a:stretch>
+                      <a:fillRect/>
+                    </a:stretch>
+                  </pic:blipFill>
+                  <pic:spPr>
+                    <a:xfrm>
+                      <a:off x="0" y="0"/>
+                      <a:ext cx="5386763" cy="1164832"/>
+                    </a:xfrm>
+                    <a:prstGeom prst="rect">
+                      <a:avLst/>
+                    </a:prstGeom>
+                  </pic:spPr>
+                </pic:pic>
+              </a:graphicData>
+            </a:graphic>
+          </wp:inline>
+        </w:drawing>
+      </w:r>
+    </w:p>
+    <w:p>
+      <w:pPr>
+        <w:pStyle w:val="ListParagraph"/>
+        <w:snapToGrid w:val="0"/>
+        <w:spacing w:before="0" w:after="0" w:line="240" w:lineRule="auto"/>
+        <w:rPr>
+          <w:rFonts w:eastAsia="Times New Roman"/>
+        </w:rPr>
+      </w:pPr>
+    </w:p>
+    <w:p>
+      <w:pPr>
+        <w:pStyle w:val="ListParagraph"/>
+        <w:snapToGrid w:val="0"/>
+        <w:spacing w:before="0" w:after="0" w:line="240" w:lineRule="auto"/>
+        <w:rPr>
+          <w:rFonts w:eastAsia="Times New Roman"/>
+        </w:rPr>
+      </w:pPr>
+      <w:r>
+        <w:rPr>
+          <w:rFonts w:eastAsia="Times New Roman"/>
+        </w:rPr>
+        <w:t xml:space="preserve">At this point the ROM bootloader has </w:t>
+      </w:r>
+      <w:r>
+        <w:rPr>
+          <w:rFonts w:eastAsia="Times New Roman"/>
+        </w:rPr>
+        <w:t xml:space="preserve">been </w:t>
+      </w:r>
+      <w:r>
+        <w:rPr>
+          <w:rFonts w:eastAsia="Times New Roman"/>
+        </w:rPr>
+        <w:t>permanently disabled.</w:t>
+      </w:r>
+    </w:p>
+    <w:p>
+      <w:pPr>
+        <w:spacing w:before="0" w:after="0" w:line="240" w:lineRule="auto"/>
+        <w:ind w:left="720"/>
+        <w:rPr>
+          <w:rFonts w:eastAsia="Times New Roman"/>
+        </w:rPr>
+      </w:pPr>
+    </w:p>
+    <w:bookmarkEnd w:id="67"/>
+    <w:bookmarkEnd w:id="71"/>
     <w:p>
       <w:pPr>
         <w:pStyle w:val="H2-Heading"/>
@@ -7856,12 +8722,12 @@
       <w:r>
         <w:br w:type="page"/>
       </w:r>
-      <w:bookmarkStart w:id="70" w:name="_Toc87569048"/>
+      <w:bookmarkStart w:id="74" w:name="_Toc163259370"/>
       <w:r>
         <w:lastRenderedPageBreak/>
         <w:t>Revision History</w:t>
       </w:r>
-      <w:bookmarkEnd w:id="70"/>
+      <w:bookmarkEnd w:id="74"/>
     </w:p>
     <w:tbl>
       <w:tblPr>
@@ -8470,6 +9336,103 @@
           </w:p>
         </w:tc>
       </w:tr>
+      <w:tr>
+        <w:trPr>
+          <w:jc w:val="center"/>
+        </w:trPr>
+        <w:tc>
+          <w:tcPr>
+            <w:tcW w:w="1172" w:type="dxa"/>
+            <w:shd w:val="clear" w:color="auto" w:fill="auto"/>
+            <w:vAlign w:val="center"/>
+          </w:tcPr>
+          <w:p>
+            <w:pPr>
+              <w:pStyle w:val="TableTextCenter"/>
+            </w:pPr>
+            <w:r>
+              <w:t>4.2</w:t>
+            </w:r>
+          </w:p>
+        </w:tc>
+        <w:tc>
+          <w:tcPr>
+            <w:tcW w:w="1172" w:type="dxa"/>
+            <w:shd w:val="clear" w:color="auto" w:fill="auto"/>
+            <w:vAlign w:val="center"/>
+          </w:tcPr>
+          <w:p>
+            <w:pPr>
+              <w:pStyle w:val="TableTextCenter"/>
+            </w:pPr>
+            <w:r>
+              <w:t>4/24</w:t>
+            </w:r>
+          </w:p>
+        </w:tc>
+        <w:tc>
+          <w:tcPr>
+            <w:tcW w:w="5609" w:type="dxa"/>
+            <w:vAlign w:val="center"/>
+          </w:tcPr>
+          <w:p>
+            <w:pPr>
+              <w:pStyle w:val="TableText"/>
+              <w:numPr>
+                <w:ilvl w:val="0"/>
+                <w:numId w:val="21"/>
+              </w:numPr>
+            </w:pPr>
+            <w:r>
+              <w:t xml:space="preserve">Support </w:t>
+            </w:r>
+            <w:r>
+              <w:t>MAX78000EXG+</w:t>
+            </w:r>
+            <w:r>
+              <w:t xml:space="preserve"> -- add  “</w:t>
+            </w:r>
+            <w:r>
+              <w:t xml:space="preserve">Disabling </w:t>
+            </w:r>
+            <w:r>
+              <w:t xml:space="preserve">the </w:t>
+            </w:r>
+            <w:r>
+              <w:t xml:space="preserve">ROM </w:t>
+            </w:r>
+            <w:r>
+              <w:t>B</w:t>
+            </w:r>
+            <w:r>
+              <w:t>ootloader</w:t>
+            </w:r>
+            <w:r>
+              <w:t>”</w:t>
+            </w:r>
+            <w:r>
+              <w:t xml:space="preserve"> </w:t>
+            </w:r>
+            <w:r>
+              <w:t>section</w:t>
+            </w:r>
+          </w:p>
+        </w:tc>
+        <w:tc>
+          <w:tcPr>
+            <w:tcW w:w="1623" w:type="dxa"/>
+            <w:vAlign w:val="center"/>
+          </w:tcPr>
+          <w:p>
+            <w:pPr>
+              <w:pStyle w:val="TableTextCenter"/>
+            </w:pPr>
+            <w:r>
+              <w:t>18</w:t>
+            </w:r>
+          </w:p>
+        </w:tc>
+      </w:tr>
     </w:tbl>
     <w:p>
       <w:pPr>
@@ -8583,11 +9546,6 @@
     </w:p>
     <w:p>
       <w:pPr>
-        <w:pStyle w:val="Body"/>
-      </w:pPr>
-    </w:p>
-    <w:p>
-      <w:pPr>
         <w:pStyle w:val="LastPageFooter"/>
       </w:pPr>
       <w:r>
@@ -8597,10 +9555,14 @@
         <w:t>2</w:t>
       </w:r>
       <w:r>
-        <w:t>1</w:t>
-      </w:r>
-      <w:r>
-        <w:t xml:space="preserve"> by Maxim Integrated Products, Inc. All rights reserved. Information in this publication concerning the devices, applications, or technology described is intended to suggest possible uses and may be superseded. MAXIM INTEGRATED PRODUCTS, INC. DOES NOT ASSUME LIABILITY FOR OR PROVIDE A REPRESENTATION OF ACCURACY OF THE INFORMATION, DEVICES, OR TECHNOLOGY DESCRIBED IN THIS DOCUMENT. MAXIM ALSO DOES NOT ASSUME LIABILITY FOR INTELLECTUAL PROPERTY INFRINGEMENT RELATED IN ANY MANNER TO USE OF INFORMATION, DEVICES, OR TECHNOLOGY DESCRIBED HEREIN OR OTHERWISE. The information contained within this document has been verified according to the general principles of electrical and mechanical engineering or registered trademarks of Maxim Integrated Products, Inc. All other product or service names are the property of their respective owners</w:t>
+        <w:t>4</w:t>
+      </w:r>
+      <w:r>
+        <w:t xml:space="preserve"> by Maxim Integrated Products, Inc. All rights reserved. Information in this publication concerning the devices, applications, or technology described is intended to suggest possible uses and may be superseded. MAXIM INTEGRATED PRODUCTS, INC. DOES NOT ASSUME LIABILITY FOR OR PROVIDE A REPRESENTATION OF ACCURACY OF THE INFORMATION, DEVICES, OR TECHNOLOGY DESCRIBED IN THIS DOCUMENT. MAXIM ALSO DOES NOT ASSUME LIABILITY FOR INTELLECTUAL PROPERTY INFRINGEMENT RELATED IN ANY MANNER TO USE OF INFORMATION, DEVICES, OR TECHNOLOGY DESCRIBED HEREIN OR OTHERWISE. The information contained within this document has </w:t>
+      </w:r>
+      <w:r>
+        <w:lastRenderedPageBreak/>
+        <w:t>been verified according to the general principles of electrical and mechanical engineering or registered trademarks of Maxim Integrated Products, Inc. All other product or service names are the property of their respective owners</w:t>
       </w:r>
       <w:bookmarkEnd w:id="0"/>
       <w:r>
@@ -8608,12 +9570,12 @@
       </w:r>
     </w:p>
     <w:sectPr>
-      <w:headerReference w:type="even" r:id="rId36"/>
-      <w:headerReference w:type="default" r:id="rId37"/>
-      <w:footerReference w:type="even" r:id="rId38"/>
-      <w:footerReference w:type="default" r:id="rId39"/>
-      <w:headerReference w:type="first" r:id="rId40"/>
-      <w:footerReference w:type="first" r:id="rId41"/>
+      <w:headerReference w:type="even" r:id="rId39"/>
+      <w:headerReference w:type="default" r:id="rId40"/>
+      <w:footerReference w:type="even" r:id="rId41"/>
+      <w:footerReference w:type="default" r:id="rId42"/>
+      <w:headerReference w:type="first" r:id="rId43"/>
+      <w:footerReference w:type="first" r:id="rId44"/>
       <w:pgSz w:w="12240" w:h="15840" w:code="1"/>
       <w:pgMar w:top="1440" w:right="1440" w:bottom="1440" w:left="1440" w:header="648" w:footer="187" w:gutter="0"/>
       <w:cols w:space="720"/>
@@ -8625,7 +9587,7 @@
 </file>
 
 <file path=word/endnotes.xml><?xml version="1.0" encoding="utf-8"?>
-<w:endnotes xmlns:wpc="http://schemas.microsoft.com/office/word/2010/wordprocessingCanvas" xmlns:cx="http://schemas.microsoft.com/office/drawing/2014/chartex" xmlns:cx1="http://schemas.microsoft.com/office/drawing/2015/9/8/chartex" xmlns:cx2="http://schemas.microsoft.com/office/drawing/2015/10/21/chartex" xmlns:cx3="http://schemas.microsoft.com/office/drawing/2016/5/9/chartex" xmlns:cx4="http://schemas.microsoft.com/office/drawing/2016/5/10/chartex" xmlns:cx5="http://schemas.microsoft.com/office/drawing/2016/5/11/chartex" xmlns:cx6="http://schemas.microsoft.com/office/drawing/2016/5/12/chartex" xmlns:cx7="http://schemas.microsoft.com/office/drawing/2016/5/13/chartex" xmlns:cx8="http://schemas.microsoft.com/office/drawing/2016/5/14/chartex" xmlns:mc="http://schemas.openxmlformats.org/markup-compatibility/2006" xmlns:aink="http://schemas.microsoft.com/office/drawing/2016/ink" xmlns:am3d="http://schemas.microsoft.com/office/drawing/2017/model3d" xmlns:o="urn:schemas-microsoft-com:office:office" xmlns:r="http://schemas.openxmlformats.org/officeDocument/2006/relationships" xmlns:m="http://schemas.openxmlformats.org/officeDocument/2006/math" xmlns:v="urn:schemas-microsoft-com:vml" xmlns:wp14="http://schemas.microsoft.com/office/word/2010/wordprocessingDrawing" xmlns:wp="http://schemas.openxmlformats.org/drawingml/2006/wordprocessingDrawing" xmlns:w10="urn:schemas-microsoft-com:office:word" xmlns:w="http://schemas.openxmlformats.org/wordprocessingml/2006/main" xmlns:w14="http://schemas.microsoft.com/office/word/2010/wordml" xmlns:w15="http://schemas.microsoft.com/office/word/2012/wordml" xmlns:w16cex="http://schemas.microsoft.com/office/word/2018/wordml/cex" xmlns:w16cid="http://schemas.microsoft.com/office/word/2016/wordml/cid" xmlns:w16="http://schemas.microsoft.com/office/word/2018/wordml" xmlns:w16sdtdh="http://schemas.microsoft.com/office/word/2020/wordml/sdtdatahash" xmlns:w16se="http://schemas.microsoft.com/office/word/2015/wordml/symex" xmlns:wpg="http://schemas.microsoft.com/office/word/2010/wordprocessingGroup" xmlns:wpi="http://schemas.microsoft.com/office/word/2010/wordprocessingInk" xmlns:wne="http://schemas.microsoft.com/office/word/2006/wordml" xmlns:wps="http://schemas.microsoft.com/office/word/2010/wordprocessingShape" mc:Ignorable="w14 w15 w16se w16cid w16 w16cex w16sdtdh wp14">
+<w:endnotes xmlns:wpc="http://schemas.microsoft.com/office/word/2010/wordprocessingCanvas" xmlns:cx="http://schemas.microsoft.com/office/drawing/2014/chartex" xmlns:cx1="http://schemas.microsoft.com/office/drawing/2015/9/8/chartex" xmlns:cx2="http://schemas.microsoft.com/office/drawing/2015/10/21/chartex" xmlns:cx3="http://schemas.microsoft.com/office/drawing/2016/5/9/chartex" xmlns:cx4="http://schemas.microsoft.com/office/drawing/2016/5/10/chartex" xmlns:cx5="http://schemas.microsoft.com/office/drawing/2016/5/11/chartex" xmlns:cx6="http://schemas.microsoft.com/office/drawing/2016/5/12/chartex" xmlns:cx7="http://schemas.microsoft.com/office/drawing/2016/5/13/chartex" xmlns:cx8="http://schemas.microsoft.com/office/drawing/2016/5/14/chartex" xmlns:mc="http://schemas.openxmlformats.org/markup-compatibility/2006" xmlns:aink="http://schemas.microsoft.com/office/drawing/2016/ink" xmlns:am3d="http://schemas.microsoft.com/office/drawing/2017/model3d" xmlns:o="urn:schemas-microsoft-com:office:office" xmlns:oel="http://schemas.microsoft.com/office/2019/extlst" xmlns:r="http://schemas.openxmlformats.org/officeDocument/2006/relationships" xmlns:m="http://schemas.openxmlformats.org/officeDocument/2006/math" xmlns:v="urn:schemas-microsoft-com:vml" xmlns:wp14="http://schemas.microsoft.com/office/word/2010/wordprocessingDrawing" xmlns:wp="http://schemas.openxmlformats.org/drawingml/2006/wordprocessingDrawing" xmlns:w10="urn:schemas-microsoft-com:office:word" xmlns:w="http://schemas.openxmlformats.org/wordprocessingml/2006/main" xmlns:w14="http://schemas.microsoft.com/office/word/2010/wordml" xmlns:w15="http://schemas.microsoft.com/office/word/2012/wordml" xmlns:w16cex="http://schemas.microsoft.com/office/word/2018/wordml/cex" xmlns:w16cid="http://schemas.microsoft.com/office/word/2016/wordml/cid" xmlns:w16="http://schemas.microsoft.com/office/word/2018/wordml" xmlns:w16sdtdh="http://schemas.microsoft.com/office/word/2020/wordml/sdtdatahash" xmlns:w16se="http://schemas.microsoft.com/office/word/2015/wordml/symex" xmlns:wpg="http://schemas.microsoft.com/office/word/2010/wordprocessingGroup" xmlns:wpi="http://schemas.microsoft.com/office/word/2010/wordprocessingInk" xmlns:wne="http://schemas.microsoft.com/office/word/2006/wordml" xmlns:wps="http://schemas.microsoft.com/office/word/2010/wordprocessingShape" mc:Ignorable="w14 w15 w16se w16cid w16 w16cex w16sdtdh wp14">
   <w:endnote w:type="separator" w:id="-1">
     <w:p>
       <w:r>
@@ -8644,7 +9606,7 @@
 </file>
 
 <file path=word/footer1.xml><?xml version="1.0" encoding="utf-8"?>
-<w:ftr xmlns:wpc="http://schemas.microsoft.com/office/word/2010/wordprocessingCanvas" xmlns:cx="http://schemas.microsoft.com/office/drawing/2014/chartex" xmlns:cx1="http://schemas.microsoft.com/office/drawing/2015/9/8/chartex" xmlns:cx2="http://schemas.microsoft.com/office/drawing/2015/10/21/chartex" xmlns:cx3="http://schemas.microsoft.com/office/drawing/2016/5/9/chartex" xmlns:cx4="http://schemas.microsoft.com/office/drawing/2016/5/10/chartex" xmlns:cx5="http://schemas.microsoft.com/office/drawing/2016/5/11/chartex" xmlns:cx6="http://schemas.microsoft.com/office/drawing/2016/5/12/chartex" xmlns:cx7="http://schemas.microsoft.com/office/drawing/2016/5/13/chartex" xmlns:cx8="http://schemas.microsoft.com/office/drawing/2016/5/14/chartex" xmlns:mc="http://schemas.openxmlformats.org/markup-compatibility/2006" xmlns:aink="http://schemas.microsoft.com/office/drawing/2016/ink" xmlns:am3d="http://schemas.microsoft.com/office/drawing/2017/model3d" xmlns:o="urn:schemas-microsoft-com:office:office" xmlns:r="http://schemas.openxmlformats.org/officeDocument/2006/relationships" xmlns:m="http://schemas.openxmlformats.org/officeDocument/2006/math" xmlns:v="urn:schemas-microsoft-com:vml" xmlns:wp14="http://schemas.microsoft.com/office/word/2010/wordprocessingDrawing" xmlns:wp="http://schemas.openxmlformats.org/drawingml/2006/wordprocessingDrawing" xmlns:w10="urn:schemas-microsoft-com:office:word" xmlns:w="http://schemas.openxmlformats.org/wordprocessingml/2006/main" xmlns:w14="http://schemas.microsoft.com/office/word/2010/wordml" xmlns:w15="http://schemas.microsoft.com/office/word/2012/wordml" xmlns:w16cex="http://schemas.microsoft.com/office/word/2018/wordml/cex" xmlns:w16cid="http://schemas.microsoft.com/office/word/2016/wordml/cid" xmlns:w16="http://schemas.microsoft.com/office/word/2018/wordml" xmlns:w16sdtdh="http://schemas.microsoft.com/office/word/2020/wordml/sdtdatahash" xmlns:w16se="http://schemas.microsoft.com/office/word/2015/wordml/symex" xmlns:wpg="http://schemas.microsoft.com/office/word/2010/wordprocessingGroup" xmlns:wpi="http://schemas.microsoft.com/office/word/2010/wordprocessingInk" xmlns:wne="http://schemas.microsoft.com/office/word/2006/wordml" xmlns:wps="http://schemas.microsoft.com/office/word/2010/wordprocessingShape" mc:Ignorable="w14 w15 w16se w16cid w16 w16cex w16sdtdh wp14">
+<w:ftr xmlns:wpc="http://schemas.microsoft.com/office/word/2010/wordprocessingCanvas" xmlns:cx="http://schemas.microsoft.com/office/drawing/2014/chartex" xmlns:cx1="http://schemas.microsoft.com/office/drawing/2015/9/8/chartex" xmlns:cx2="http://schemas.microsoft.com/office/drawing/2015/10/21/chartex" xmlns:cx3="http://schemas.microsoft.com/office/drawing/2016/5/9/chartex" xmlns:cx4="http://schemas.microsoft.com/office/drawing/2016/5/10/chartex" xmlns:cx5="http://schemas.microsoft.com/office/drawing/2016/5/11/chartex" xmlns:cx6="http://schemas.microsoft.com/office/drawing/2016/5/12/chartex" xmlns:cx7="http://schemas.microsoft.com/office/drawing/2016/5/13/chartex" xmlns:cx8="http://schemas.microsoft.com/office/drawing/2016/5/14/chartex" xmlns:mc="http://schemas.openxmlformats.org/markup-compatibility/2006" xmlns:aink="http://schemas.microsoft.com/office/drawing/2016/ink" xmlns:am3d="http://schemas.microsoft.com/office/drawing/2017/model3d" xmlns:o="urn:schemas-microsoft-com:office:office" xmlns:oel="http://schemas.microsoft.com/office/2019/extlst" xmlns:r="http://schemas.openxmlformats.org/officeDocument/2006/relationships" xmlns:m="http://schemas.openxmlformats.org/officeDocument/2006/math" xmlns:v="urn:schemas-microsoft-com:vml" xmlns:wp14="http://schemas.microsoft.com/office/word/2010/wordprocessingDrawing" xmlns:wp="http://schemas.openxmlformats.org/drawingml/2006/wordprocessingDrawing" xmlns:w10="urn:schemas-microsoft-com:office:word" xmlns:w="http://schemas.openxmlformats.org/wordprocessingml/2006/main" xmlns:w14="http://schemas.microsoft.com/office/word/2010/wordml" xmlns:w15="http://schemas.microsoft.com/office/word/2012/wordml" xmlns:w16cex="http://schemas.microsoft.com/office/word/2018/wordml/cex" xmlns:w16cid="http://schemas.microsoft.com/office/word/2016/wordml/cid" xmlns:w16="http://schemas.microsoft.com/office/word/2018/wordml" xmlns:w16sdtdh="http://schemas.microsoft.com/office/word/2020/wordml/sdtdatahash" xmlns:w16se="http://schemas.microsoft.com/office/word/2015/wordml/symex" xmlns:wpg="http://schemas.microsoft.com/office/word/2010/wordprocessingGroup" xmlns:wpi="http://schemas.microsoft.com/office/word/2010/wordprocessingInk" xmlns:wne="http://schemas.microsoft.com/office/word/2006/wordml" xmlns:wps="http://schemas.microsoft.com/office/word/2010/wordprocessingShape" mc:Ignorable="w14 w15 w16se w16cid w16 w16cex w16sdtdh wp14">
   <w:tbl>
     <w:tblPr>
       <w:tblStyle w:val="TableGrid2"/>
@@ -8768,7 +9730,6 @@
                 <w:listItem w:displayText="Analog Devices Confidential Information—Not for External Distribution. ©2019 Analog Devices, Inc. All rights reserved." w:value="Analog Devices Confidential Information—Not for External Distribution. ©2019 Analog Devices, Inc. All rights reserved."/>
               </w:comboBox>
             </w:sdtPr>
-            <w:sdtEndPr/>
             <w:sdtContent>
               <w:r>
                 <w:rPr>
@@ -8776,7 +9737,23 @@
                   <w:sz w:val="20"/>
                   <w:szCs w:val="20"/>
                 </w:rPr>
-                <w:t xml:space="preserve">©2021 Analog Devices, Inc. All rights reserved. </w:t>
+                <w:t>©2021</w:t>
+              </w:r>
+              <w:r>
+                <w:rPr>
+                  <w:color w:val="838686"/>
+                  <w:sz w:val="20"/>
+                  <w:szCs w:val="20"/>
+                </w:rPr>
+                <w:t>-2024</w:t>
+              </w:r>
+              <w:r>
+                <w:rPr>
+                  <w:color w:val="838686"/>
+                  <w:sz w:val="20"/>
+                  <w:szCs w:val="20"/>
+                </w:rPr>
+                <w:t xml:space="preserve"> Analog Devices, Inc. All rights reserved. </w:t>
               </w:r>
             </w:sdtContent>
           </w:sdt>
@@ -8793,7 +9770,7 @@
 </file>
 
 <file path=word/footer2.xml><?xml version="1.0" encoding="utf-8"?>
-<w:ftr xmlns:wpc="http://schemas.microsoft.com/office/word/2010/wordprocessingCanvas" xmlns:cx="http://schemas.microsoft.com/office/drawing/2014/chartex" xmlns:cx1="http://schemas.microsoft.com/office/drawing/2015/9/8/chartex" xmlns:cx2="http://schemas.microsoft.com/office/drawing/2015/10/21/chartex" xmlns:cx3="http://schemas.microsoft.com/office/drawing/2016/5/9/chartex" xmlns:cx4="http://schemas.microsoft.com/office/drawing/2016/5/10/chartex" xmlns:cx5="http://schemas.microsoft.com/office/drawing/2016/5/11/chartex" xmlns:cx6="http://schemas.microsoft.com/office/drawing/2016/5/12/chartex" xmlns:cx7="http://schemas.microsoft.com/office/drawing/2016/5/13/chartex" xmlns:cx8="http://schemas.microsoft.com/office/drawing/2016/5/14/chartex" xmlns:mc="http://schemas.openxmlformats.org/markup-compatibility/2006" xmlns:aink="http://schemas.microsoft.com/office/drawing/2016/ink" xmlns:am3d="http://schemas.microsoft.com/office/drawing/2017/model3d" xmlns:o="urn:schemas-microsoft-com:office:office" xmlns:r="http://schemas.openxmlformats.org/officeDocument/2006/relationships" xmlns:m="http://schemas.openxmlformats.org/officeDocument/2006/math" xmlns:v="urn:schemas-microsoft-com:vml" xmlns:wp14="http://schemas.microsoft.com/office/word/2010/wordprocessingDrawing" xmlns:wp="http://schemas.openxmlformats.org/drawingml/2006/wordprocessingDrawing" xmlns:w10="urn:schemas-microsoft-com:office:word" xmlns:w="http://schemas.openxmlformats.org/wordprocessingml/2006/main" xmlns:w14="http://schemas.microsoft.com/office/word/2010/wordml" xmlns:w15="http://schemas.microsoft.com/office/word/2012/wordml" xmlns:w16cex="http://schemas.microsoft.com/office/word/2018/wordml/cex" xmlns:w16cid="http://schemas.microsoft.com/office/word/2016/wordml/cid" xmlns:w16="http://schemas.microsoft.com/office/word/2018/wordml" xmlns:w16sdtdh="http://schemas.microsoft.com/office/word/2020/wordml/sdtdatahash" xmlns:w16se="http://schemas.microsoft.com/office/word/2015/wordml/symex" xmlns:wpg="http://schemas.microsoft.com/office/word/2010/wordprocessingGroup" xmlns:wpi="http://schemas.microsoft.com/office/word/2010/wordprocessingInk" xmlns:wne="http://schemas.microsoft.com/office/word/2006/wordml" xmlns:wps="http://schemas.microsoft.com/office/word/2010/wordprocessingShape" mc:Ignorable="w14 w15 w16se w16cid w16 w16cex w16sdtdh wp14">
+<w:ftr xmlns:wpc="http://schemas.microsoft.com/office/word/2010/wordprocessingCanvas" xmlns:cx="http://schemas.microsoft.com/office/drawing/2014/chartex" xmlns:cx1="http://schemas.microsoft.com/office/drawing/2015/9/8/chartex" xmlns:cx2="http://schemas.microsoft.com/office/drawing/2015/10/21/chartex" xmlns:cx3="http://schemas.microsoft.com/office/drawing/2016/5/9/chartex" xmlns:cx4="http://schemas.microsoft.com/office/drawing/2016/5/10/chartex" xmlns:cx5="http://schemas.microsoft.com/office/drawing/2016/5/11/chartex" xmlns:cx6="http://schemas.microsoft.com/office/drawing/2016/5/12/chartex" xmlns:cx7="http://schemas.microsoft.com/office/drawing/2016/5/13/chartex" xmlns:cx8="http://schemas.microsoft.com/office/drawing/2016/5/14/chartex" xmlns:mc="http://schemas.openxmlformats.org/markup-compatibility/2006" xmlns:aink="http://schemas.microsoft.com/office/drawing/2016/ink" xmlns:am3d="http://schemas.microsoft.com/office/drawing/2017/model3d" xmlns:o="urn:schemas-microsoft-com:office:office" xmlns:oel="http://schemas.microsoft.com/office/2019/extlst" xmlns:r="http://schemas.openxmlformats.org/officeDocument/2006/relationships" xmlns:m="http://schemas.openxmlformats.org/officeDocument/2006/math" xmlns:v="urn:schemas-microsoft-com:vml" xmlns:wp14="http://schemas.microsoft.com/office/word/2010/wordprocessingDrawing" xmlns:wp="http://schemas.openxmlformats.org/drawingml/2006/wordprocessingDrawing" xmlns:w10="urn:schemas-microsoft-com:office:word" xmlns:w="http://schemas.openxmlformats.org/wordprocessingml/2006/main" xmlns:w14="http://schemas.microsoft.com/office/word/2010/wordml" xmlns:w15="http://schemas.microsoft.com/office/word/2012/wordml" xmlns:w16cex="http://schemas.microsoft.com/office/word/2018/wordml/cex" xmlns:w16cid="http://schemas.microsoft.com/office/word/2016/wordml/cid" xmlns:w16="http://schemas.microsoft.com/office/word/2018/wordml" xmlns:w16sdtdh="http://schemas.microsoft.com/office/word/2020/wordml/sdtdatahash" xmlns:w16se="http://schemas.microsoft.com/office/word/2015/wordml/symex" xmlns:wpg="http://schemas.microsoft.com/office/word/2010/wordprocessingGroup" xmlns:wpi="http://schemas.microsoft.com/office/word/2010/wordprocessingInk" xmlns:wne="http://schemas.microsoft.com/office/word/2006/wordml" xmlns:wps="http://schemas.microsoft.com/office/word/2010/wordprocessingShape" mc:Ignorable="w14 w15 w16se w16cid w16 w16cex w16sdtdh wp14">
   <w:tbl>
     <w:tblPr>
       <w:tblStyle w:val="TableGrid3"/>
@@ -8847,7 +9824,6 @@
                 <w:listItem w:displayText="Analog Devices Confidential Information—Not for External Distribution. ©2019 Analog Devices, Inc. All rights reserved." w:value="Analog Devices Confidential Information—Not for External Distribution. ©2019 Analog Devices, Inc. All rights reserved."/>
               </w:comboBox>
             </w:sdtPr>
-            <w:sdtEndPr/>
             <w:sdtContent>
               <w:r>
                 <w:rPr>
@@ -8855,7 +9831,23 @@
                   <w:sz w:val="20"/>
                   <w:szCs w:val="20"/>
                 </w:rPr>
-                <w:t xml:space="preserve">©2021 Analog Devices, Inc. All rights reserved. </w:t>
+                <w:t>©2021</w:t>
+              </w:r>
+              <w:r>
+                <w:rPr>
+                  <w:color w:val="838686"/>
+                  <w:sz w:val="20"/>
+                  <w:szCs w:val="20"/>
+                </w:rPr>
+                <w:t>-2024</w:t>
+              </w:r>
+              <w:r>
+                <w:rPr>
+                  <w:color w:val="838686"/>
+                  <w:sz w:val="20"/>
+                  <w:szCs w:val="20"/>
+                </w:rPr>
+                <w:t xml:space="preserve"> Analog Devices, Inc. All rights reserved. </w:t>
               </w:r>
             </w:sdtContent>
           </w:sdt>
@@ -8929,7 +9921,7 @@
 </file>
 
 <file path=word/footer3.xml><?xml version="1.0" encoding="utf-8"?>
-<w:ftr xmlns:wpc="http://schemas.microsoft.com/office/word/2010/wordprocessingCanvas" xmlns:cx="http://schemas.microsoft.com/office/drawing/2014/chartex" xmlns:cx1="http://schemas.microsoft.com/office/drawing/2015/9/8/chartex" xmlns:cx2="http://schemas.microsoft.com/office/drawing/2015/10/21/chartex" xmlns:cx3="http://schemas.microsoft.com/office/drawing/2016/5/9/chartex" xmlns:cx4="http://schemas.microsoft.com/office/drawing/2016/5/10/chartex" xmlns:cx5="http://schemas.microsoft.com/office/drawing/2016/5/11/chartex" xmlns:cx6="http://schemas.microsoft.com/office/drawing/2016/5/12/chartex" xmlns:cx7="http://schemas.microsoft.com/office/drawing/2016/5/13/chartex" xmlns:cx8="http://schemas.microsoft.com/office/drawing/2016/5/14/chartex" xmlns:mc="http://schemas.openxmlformats.org/markup-compatibility/2006" xmlns:aink="http://schemas.microsoft.com/office/drawing/2016/ink" xmlns:am3d="http://schemas.microsoft.com/office/drawing/2017/model3d" xmlns:o="urn:schemas-microsoft-com:office:office" xmlns:r="http://schemas.openxmlformats.org/officeDocument/2006/relationships" xmlns:m="http://schemas.openxmlformats.org/officeDocument/2006/math" xmlns:v="urn:schemas-microsoft-com:vml" xmlns:wp14="http://schemas.microsoft.com/office/word/2010/wordprocessingDrawing" xmlns:wp="http://schemas.openxmlformats.org/drawingml/2006/wordprocessingDrawing" xmlns:w10="urn:schemas-microsoft-com:office:word" xmlns:w="http://schemas.openxmlformats.org/wordprocessingml/2006/main" xmlns:w14="http://schemas.microsoft.com/office/word/2010/wordml" xmlns:w15="http://schemas.microsoft.com/office/word/2012/wordml" xmlns:w16cex="http://schemas.microsoft.com/office/word/2018/wordml/cex" xmlns:w16cid="http://schemas.microsoft.com/office/word/2016/wordml/cid" xmlns:w16="http://schemas.microsoft.com/office/word/2018/wordml" xmlns:w16sdtdh="http://schemas.microsoft.com/office/word/2020/wordml/sdtdatahash" xmlns:w16se="http://schemas.microsoft.com/office/word/2015/wordml/symex" xmlns:wpg="http://schemas.microsoft.com/office/word/2010/wordprocessingGroup" xmlns:wpi="http://schemas.microsoft.com/office/word/2010/wordprocessingInk" xmlns:wne="http://schemas.microsoft.com/office/word/2006/wordml" xmlns:wps="http://schemas.microsoft.com/office/word/2010/wordprocessingShape" mc:Ignorable="w14 w15 w16se w16cid w16 w16cex w16sdtdh wp14">
+<w:ftr xmlns:wpc="http://schemas.microsoft.com/office/word/2010/wordprocessingCanvas" xmlns:cx="http://schemas.microsoft.com/office/drawing/2014/chartex" xmlns:cx1="http://schemas.microsoft.com/office/drawing/2015/9/8/chartex" xmlns:cx2="http://schemas.microsoft.com/office/drawing/2015/10/21/chartex" xmlns:cx3="http://schemas.microsoft.com/office/drawing/2016/5/9/chartex" xmlns:cx4="http://schemas.microsoft.com/office/drawing/2016/5/10/chartex" xmlns:cx5="http://schemas.microsoft.com/office/drawing/2016/5/11/chartex" xmlns:cx6="http://schemas.microsoft.com/office/drawing/2016/5/12/chartex" xmlns:cx7="http://schemas.microsoft.com/office/drawing/2016/5/13/chartex" xmlns:cx8="http://schemas.microsoft.com/office/drawing/2016/5/14/chartex" xmlns:mc="http://schemas.openxmlformats.org/markup-compatibility/2006" xmlns:aink="http://schemas.microsoft.com/office/drawing/2016/ink" xmlns:am3d="http://schemas.microsoft.com/office/drawing/2017/model3d" xmlns:o="urn:schemas-microsoft-com:office:office" xmlns:oel="http://schemas.microsoft.com/office/2019/extlst" xmlns:r="http://schemas.openxmlformats.org/officeDocument/2006/relationships" xmlns:m="http://schemas.openxmlformats.org/officeDocument/2006/math" xmlns:v="urn:schemas-microsoft-com:vml" xmlns:wp14="http://schemas.microsoft.com/office/word/2010/wordprocessingDrawing" xmlns:wp="http://schemas.openxmlformats.org/drawingml/2006/wordprocessingDrawing" xmlns:w10="urn:schemas-microsoft-com:office:word" xmlns:w="http://schemas.openxmlformats.org/wordprocessingml/2006/main" xmlns:w14="http://schemas.microsoft.com/office/word/2010/wordml" xmlns:w15="http://schemas.microsoft.com/office/word/2012/wordml" xmlns:w16cex="http://schemas.microsoft.com/office/word/2018/wordml/cex" xmlns:w16cid="http://schemas.microsoft.com/office/word/2016/wordml/cid" xmlns:w16="http://schemas.microsoft.com/office/word/2018/wordml" xmlns:w16sdtdh="http://schemas.microsoft.com/office/word/2020/wordml/sdtdatahash" xmlns:w16se="http://schemas.microsoft.com/office/word/2015/wordml/symex" xmlns:wpg="http://schemas.microsoft.com/office/word/2010/wordprocessingGroup" xmlns:wpi="http://schemas.microsoft.com/office/word/2010/wordprocessingInk" xmlns:wne="http://schemas.microsoft.com/office/word/2006/wordml" xmlns:wps="http://schemas.microsoft.com/office/word/2010/wordprocessingShape" mc:Ignorable="w14 w15 w16se w16cid w16 w16cex w16sdtdh wp14">
   <w:tbl>
     <w:tblPr>
       <w:tblStyle w:val="TableGrid1"/>
@@ -8990,7 +9982,6 @@
                 <w:listItem w:displayText="Analog Devices Confidential Information—Not for External Distribution. ©2019 Analog Devices, Inc. All rights reserved." w:value="Analog Devices Confidential Information—Not for External Distribution. ©2019 Analog Devices, Inc. All rights reserved."/>
               </w:comboBox>
             </w:sdtPr>
-            <w:sdtEndPr/>
             <w:sdtContent>
               <w:r>
                 <w:rPr>
@@ -8998,7 +9989,23 @@
                   <w:sz w:val="20"/>
                   <w:szCs w:val="20"/>
                 </w:rPr>
-                <w:t xml:space="preserve">©2021 Analog Devices, Inc. All rights reserved. </w:t>
+                <w:t>©2021</w:t>
+              </w:r>
+              <w:r>
+                <w:rPr>
+                  <w:color w:val="838686"/>
+                  <w:sz w:val="20"/>
+                  <w:szCs w:val="20"/>
+                </w:rPr>
+                <w:t>-2024</w:t>
+              </w:r>
+              <w:r>
+                <w:rPr>
+                  <w:color w:val="838686"/>
+                  <w:sz w:val="20"/>
+                  <w:szCs w:val="20"/>
+                </w:rPr>
+                <w:t xml:space="preserve"> Analog Devices, Inc. All rights reserved. </w:t>
               </w:r>
             </w:sdtContent>
           </w:sdt>
@@ -9059,7 +10066,7 @@
               <w:sz w:val="20"/>
               <w:szCs w:val="20"/>
             </w:rPr>
-            <w:t>12 November 2021</w:t>
+            <w:t>8 April 2024</w:t>
           </w:r>
           <w:r>
             <w:rPr>
@@ -9144,7 +10151,7 @@
 </file>
 
 <file path=word/footnotes.xml><?xml version="1.0" encoding="utf-8"?>
-<w:footnotes xmlns:wpc="http://schemas.microsoft.com/office/word/2010/wordprocessingCanvas" xmlns:cx="http://schemas.microsoft.com/office/drawing/2014/chartex" xmlns:cx1="http://schemas.microsoft.com/office/drawing/2015/9/8/chartex" xmlns:cx2="http://schemas.microsoft.com/office/drawing/2015/10/21/chartex" xmlns:cx3="http://schemas.microsoft.com/office/drawing/2016/5/9/chartex" xmlns:cx4="http://schemas.microsoft.com/office/drawing/2016/5/10/chartex" xmlns:cx5="http://schemas.microsoft.com/office/drawing/2016/5/11/chartex" xmlns:cx6="http://schemas.microsoft.com/office/drawing/2016/5/12/chartex" xmlns:cx7="http://schemas.microsoft.com/office/drawing/2016/5/13/chartex" xmlns:cx8="http://schemas.microsoft.com/office/drawing/2016/5/14/chartex" xmlns:mc="http://schemas.openxmlformats.org/markup-compatibility/2006" xmlns:aink="http://schemas.microsoft.com/office/drawing/2016/ink" xmlns:am3d="http://schemas.microsoft.com/office/drawing/2017/model3d" xmlns:o="urn:schemas-microsoft-com:office:office" xmlns:r="http://schemas.openxmlformats.org/officeDocument/2006/relationships" xmlns:m="http://schemas.openxmlformats.org/officeDocument/2006/math" xmlns:v="urn:schemas-microsoft-com:vml" xmlns:wp14="http://schemas.microsoft.com/office/word/2010/wordprocessingDrawing" xmlns:wp="http://schemas.openxmlformats.org/drawingml/2006/wordprocessingDrawing" xmlns:w10="urn:schemas-microsoft-com:office:word" xmlns:w="http://schemas.openxmlformats.org/wordprocessingml/2006/main" xmlns:w14="http://schemas.microsoft.com/office/word/2010/wordml" xmlns:w15="http://schemas.microsoft.com/office/word/2012/wordml" xmlns:w16cex="http://schemas.microsoft.com/office/word/2018/wordml/cex" xmlns:w16cid="http://schemas.microsoft.com/office/word/2016/wordml/cid" xmlns:w16="http://schemas.microsoft.com/office/word/2018/wordml" xmlns:w16sdtdh="http://schemas.microsoft.com/office/word/2020/wordml/sdtdatahash" xmlns:w16se="http://schemas.microsoft.com/office/word/2015/wordml/symex" xmlns:wpg="http://schemas.microsoft.com/office/word/2010/wordprocessingGroup" xmlns:wpi="http://schemas.microsoft.com/office/word/2010/wordprocessingInk" xmlns:wne="http://schemas.microsoft.com/office/word/2006/wordml" xmlns:wps="http://schemas.microsoft.com/office/word/2010/wordprocessingShape" mc:Ignorable="w14 w15 w16se w16cid w16 w16cex w16sdtdh wp14">
+<w:footnotes xmlns:wpc="http://schemas.microsoft.com/office/word/2010/wordprocessingCanvas" xmlns:cx="http://schemas.microsoft.com/office/drawing/2014/chartex" xmlns:cx1="http://schemas.microsoft.com/office/drawing/2015/9/8/chartex" xmlns:cx2="http://schemas.microsoft.com/office/drawing/2015/10/21/chartex" xmlns:cx3="http://schemas.microsoft.com/office/drawing/2016/5/9/chartex" xmlns:cx4="http://schemas.microsoft.com/office/drawing/2016/5/10/chartex" xmlns:cx5="http://schemas.microsoft.com/office/drawing/2016/5/11/chartex" xmlns:cx6="http://schemas.microsoft.com/office/drawing/2016/5/12/chartex" xmlns:cx7="http://schemas.microsoft.com/office/drawing/2016/5/13/chartex" xmlns:cx8="http://schemas.microsoft.com/office/drawing/2016/5/14/chartex" xmlns:mc="http://schemas.openxmlformats.org/markup-compatibility/2006" xmlns:aink="http://schemas.microsoft.com/office/drawing/2016/ink" xmlns:am3d="http://schemas.microsoft.com/office/drawing/2017/model3d" xmlns:o="urn:schemas-microsoft-com:office:office" xmlns:oel="http://schemas.microsoft.com/office/2019/extlst" xmlns:r="http://schemas.openxmlformats.org/officeDocument/2006/relationships" xmlns:m="http://schemas.openxmlformats.org/officeDocument/2006/math" xmlns:v="urn:schemas-microsoft-com:vml" xmlns:wp14="http://schemas.microsoft.com/office/word/2010/wordprocessingDrawing" xmlns:wp="http://schemas.openxmlformats.org/drawingml/2006/wordprocessingDrawing" xmlns:w10="urn:schemas-microsoft-com:office:word" xmlns:w="http://schemas.openxmlformats.org/wordprocessingml/2006/main" xmlns:w14="http://schemas.microsoft.com/office/word/2010/wordml" xmlns:w15="http://schemas.microsoft.com/office/word/2012/wordml" xmlns:w16cex="http://schemas.microsoft.com/office/word/2018/wordml/cex" xmlns:w16cid="http://schemas.microsoft.com/office/word/2016/wordml/cid" xmlns:w16="http://schemas.microsoft.com/office/word/2018/wordml" xmlns:w16sdtdh="http://schemas.microsoft.com/office/word/2020/wordml/sdtdatahash" xmlns:w16se="http://schemas.microsoft.com/office/word/2015/wordml/symex" xmlns:wpg="http://schemas.microsoft.com/office/word/2010/wordprocessingGroup" xmlns:wpi="http://schemas.microsoft.com/office/word/2010/wordprocessingInk" xmlns:wne="http://schemas.microsoft.com/office/word/2006/wordml" xmlns:wps="http://schemas.microsoft.com/office/word/2010/wordprocessingShape" mc:Ignorable="w14 w15 w16se w16cid w16 w16cex w16sdtdh wp14">
   <w:footnote w:type="separator" w:id="-1">
     <w:p>
       <w:r>
@@ -9163,7 +10170,7 @@
 </file>
 
 <file path=word/header1.xml><?xml version="1.0" encoding="utf-8"?>
-<w:hdr xmlns:wpc="http://schemas.microsoft.com/office/word/2010/wordprocessingCanvas" xmlns:cx="http://schemas.microsoft.com/office/drawing/2014/chartex" xmlns:cx1="http://schemas.microsoft.com/office/drawing/2015/9/8/chartex" xmlns:cx2="http://schemas.microsoft.com/office/drawing/2015/10/21/chartex" xmlns:cx3="http://schemas.microsoft.com/office/drawing/2016/5/9/chartex" xmlns:cx4="http://schemas.microsoft.com/office/drawing/2016/5/10/chartex" xmlns:cx5="http://schemas.microsoft.com/office/drawing/2016/5/11/chartex" xmlns:cx6="http://schemas.microsoft.com/office/drawing/2016/5/12/chartex" xmlns:cx7="http://schemas.microsoft.com/office/drawing/2016/5/13/chartex" xmlns:cx8="http://schemas.microsoft.com/office/drawing/2016/5/14/chartex" xmlns:mc="http://schemas.openxmlformats.org/markup-compatibility/2006" xmlns:aink="http://schemas.microsoft.com/office/drawing/2016/ink" xmlns:am3d="http://schemas.microsoft.com/office/drawing/2017/model3d" xmlns:o="urn:schemas-microsoft-com:office:office" xmlns:r="http://schemas.openxmlformats.org/officeDocument/2006/relationships" xmlns:m="http://schemas.openxmlformats.org/officeDocument/2006/math" xmlns:v="urn:schemas-microsoft-com:vml" xmlns:wp14="http://schemas.microsoft.com/office/word/2010/wordprocessingDrawing" xmlns:wp="http://schemas.openxmlformats.org/drawingml/2006/wordprocessingDrawing" xmlns:w10="urn:schemas-microsoft-com:office:word" xmlns:w="http://schemas.openxmlformats.org/wordprocessingml/2006/main" xmlns:w14="http://schemas.microsoft.com/office/word/2010/wordml" xmlns:w15="http://schemas.microsoft.com/office/word/2012/wordml" xmlns:w16cex="http://schemas.microsoft.com/office/word/2018/wordml/cex" xmlns:w16cid="http://schemas.microsoft.com/office/word/2016/wordml/cid" xmlns:w16="http://schemas.microsoft.com/office/word/2018/wordml" xmlns:w16sdtdh="http://schemas.microsoft.com/office/word/2020/wordml/sdtdatahash" xmlns:w16se="http://schemas.microsoft.com/office/word/2015/wordml/symex" xmlns:wpg="http://schemas.microsoft.com/office/word/2010/wordprocessingGroup" xmlns:wpi="http://schemas.microsoft.com/office/word/2010/wordprocessingInk" xmlns:wne="http://schemas.microsoft.com/office/word/2006/wordml" xmlns:wps="http://schemas.microsoft.com/office/word/2010/wordprocessingShape" mc:Ignorable="w14 w15 w16se w16cid w16 w16cex w16sdtdh wp14">
+<w:hdr xmlns:wpc="http://schemas.microsoft.com/office/word/2010/wordprocessingCanvas" xmlns:cx="http://schemas.microsoft.com/office/drawing/2014/chartex" xmlns:cx1="http://schemas.microsoft.com/office/drawing/2015/9/8/chartex" xmlns:cx2="http://schemas.microsoft.com/office/drawing/2015/10/21/chartex" xmlns:cx3="http://schemas.microsoft.com/office/drawing/2016/5/9/chartex" xmlns:cx4="http://schemas.microsoft.com/office/drawing/2016/5/10/chartex" xmlns:cx5="http://schemas.microsoft.com/office/drawing/2016/5/11/chartex" xmlns:cx6="http://schemas.microsoft.com/office/drawing/2016/5/12/chartex" xmlns:cx7="http://schemas.microsoft.com/office/drawing/2016/5/13/chartex" xmlns:cx8="http://schemas.microsoft.com/office/drawing/2016/5/14/chartex" xmlns:mc="http://schemas.openxmlformats.org/markup-compatibility/2006" xmlns:aink="http://schemas.microsoft.com/office/drawing/2016/ink" xmlns:am3d="http://schemas.microsoft.com/office/drawing/2017/model3d" xmlns:o="urn:schemas-microsoft-com:office:office" xmlns:oel="http://schemas.microsoft.com/office/2019/extlst" xmlns:r="http://schemas.openxmlformats.org/officeDocument/2006/relationships" xmlns:m="http://schemas.openxmlformats.org/officeDocument/2006/math" xmlns:v="urn:schemas-microsoft-com:vml" xmlns:wp14="http://schemas.microsoft.com/office/word/2010/wordprocessingDrawing" xmlns:wp="http://schemas.openxmlformats.org/drawingml/2006/wordprocessingDrawing" xmlns:w10="urn:schemas-microsoft-com:office:word" xmlns:w="http://schemas.openxmlformats.org/wordprocessingml/2006/main" xmlns:w14="http://schemas.microsoft.com/office/word/2010/wordml" xmlns:w15="http://schemas.microsoft.com/office/word/2012/wordml" xmlns:w16cex="http://schemas.microsoft.com/office/word/2018/wordml/cex" xmlns:w16cid="http://schemas.microsoft.com/office/word/2016/wordml/cid" xmlns:w16="http://schemas.microsoft.com/office/word/2018/wordml" xmlns:w16sdtdh="http://schemas.microsoft.com/office/word/2020/wordml/sdtdatahash" xmlns:w16se="http://schemas.microsoft.com/office/word/2015/wordml/symex" xmlns:wpg="http://schemas.microsoft.com/office/word/2010/wordprocessingGroup" xmlns:wpi="http://schemas.microsoft.com/office/word/2010/wordprocessingInk" xmlns:wne="http://schemas.microsoft.com/office/word/2006/wordml" xmlns:wps="http://schemas.microsoft.com/office/word/2010/wordprocessingShape" mc:Ignorable="w14 w15 w16se w16cid w16 w16cex w16sdtdh wp14">
   <w:p>
     <w:pPr>
       <w:pStyle w:val="Header"/>
@@ -9236,7 +10243,7 @@
 </file>
 
 <file path=word/header2.xml><?xml version="1.0" encoding="utf-8"?>
-<w:hdr xmlns:wpc="http://schemas.microsoft.com/office/word/2010/wordprocessingCanvas" xmlns:cx="http://schemas.microsoft.com/office/drawing/2014/chartex" xmlns:cx1="http://schemas.microsoft.com/office/drawing/2015/9/8/chartex" xmlns:cx2="http://schemas.microsoft.com/office/drawing/2015/10/21/chartex" xmlns:cx3="http://schemas.microsoft.com/office/drawing/2016/5/9/chartex" xmlns:cx4="http://schemas.microsoft.com/office/drawing/2016/5/10/chartex" xmlns:cx5="http://schemas.microsoft.com/office/drawing/2016/5/11/chartex" xmlns:cx6="http://schemas.microsoft.com/office/drawing/2016/5/12/chartex" xmlns:cx7="http://schemas.microsoft.com/office/drawing/2016/5/13/chartex" xmlns:cx8="http://schemas.microsoft.com/office/drawing/2016/5/14/chartex" xmlns:mc="http://schemas.openxmlformats.org/markup-compatibility/2006" xmlns:aink="http://schemas.microsoft.com/office/drawing/2016/ink" xmlns:am3d="http://schemas.microsoft.com/office/drawing/2017/model3d" xmlns:o="urn:schemas-microsoft-com:office:office" xmlns:r="http://schemas.openxmlformats.org/officeDocument/2006/relationships" xmlns:m="http://schemas.openxmlformats.org/officeDocument/2006/math" xmlns:v="urn:schemas-microsoft-com:vml" xmlns:wp14="http://schemas.microsoft.com/office/word/2010/wordprocessingDrawing" xmlns:wp="http://schemas.openxmlformats.org/drawingml/2006/wordprocessingDrawing" xmlns:w10="urn:schemas-microsoft-com:office:word" xmlns:w="http://schemas.openxmlformats.org/wordprocessingml/2006/main" xmlns:w14="http://schemas.microsoft.com/office/word/2010/wordml" xmlns:w15="http://schemas.microsoft.com/office/word/2012/wordml" xmlns:w16cex="http://schemas.microsoft.com/office/word/2018/wordml/cex" xmlns:w16cid="http://schemas.microsoft.com/office/word/2016/wordml/cid" xmlns:w16="http://schemas.microsoft.com/office/word/2018/wordml" xmlns:w16sdtdh="http://schemas.microsoft.com/office/word/2020/wordml/sdtdatahash" xmlns:w16se="http://schemas.microsoft.com/office/word/2015/wordml/symex" xmlns:wpg="http://schemas.microsoft.com/office/word/2010/wordprocessingGroup" xmlns:wpi="http://schemas.microsoft.com/office/word/2010/wordprocessingInk" xmlns:wne="http://schemas.microsoft.com/office/word/2006/wordml" xmlns:wps="http://schemas.microsoft.com/office/word/2010/wordprocessingShape" mc:Ignorable="w14 w15 w16se w16cid w16 w16cex w16sdtdh wp14">
+<w:hdr xmlns:wpc="http://schemas.microsoft.com/office/word/2010/wordprocessingCanvas" xmlns:cx="http://schemas.microsoft.com/office/drawing/2014/chartex" xmlns:cx1="http://schemas.microsoft.com/office/drawing/2015/9/8/chartex" xmlns:cx2="http://schemas.microsoft.com/office/drawing/2015/10/21/chartex" xmlns:cx3="http://schemas.microsoft.com/office/drawing/2016/5/9/chartex" xmlns:cx4="http://schemas.microsoft.com/office/drawing/2016/5/10/chartex" xmlns:cx5="http://schemas.microsoft.com/office/drawing/2016/5/11/chartex" xmlns:cx6="http://schemas.microsoft.com/office/drawing/2016/5/12/chartex" xmlns:cx7="http://schemas.microsoft.com/office/drawing/2016/5/13/chartex" xmlns:cx8="http://schemas.microsoft.com/office/drawing/2016/5/14/chartex" xmlns:mc="http://schemas.openxmlformats.org/markup-compatibility/2006" xmlns:aink="http://schemas.microsoft.com/office/drawing/2016/ink" xmlns:am3d="http://schemas.microsoft.com/office/drawing/2017/model3d" xmlns:o="urn:schemas-microsoft-com:office:office" xmlns:oel="http://schemas.microsoft.com/office/2019/extlst" xmlns:r="http://schemas.openxmlformats.org/officeDocument/2006/relationships" xmlns:m="http://schemas.openxmlformats.org/officeDocument/2006/math" xmlns:v="urn:schemas-microsoft-com:vml" xmlns:wp14="http://schemas.microsoft.com/office/word/2010/wordprocessingDrawing" xmlns:wp="http://schemas.openxmlformats.org/drawingml/2006/wordprocessingDrawing" xmlns:w10="urn:schemas-microsoft-com:office:word" xmlns:w="http://schemas.openxmlformats.org/wordprocessingml/2006/main" xmlns:w14="http://schemas.microsoft.com/office/word/2010/wordml" xmlns:w15="http://schemas.microsoft.com/office/word/2012/wordml" xmlns:w16cex="http://schemas.microsoft.com/office/word/2018/wordml/cex" xmlns:w16cid="http://schemas.microsoft.com/office/word/2016/wordml/cid" xmlns:w16="http://schemas.microsoft.com/office/word/2018/wordml" xmlns:w16sdtdh="http://schemas.microsoft.com/office/word/2020/wordml/sdtdatahash" xmlns:w16se="http://schemas.microsoft.com/office/word/2015/wordml/symex" xmlns:wpg="http://schemas.microsoft.com/office/word/2010/wordprocessingGroup" xmlns:wpi="http://schemas.microsoft.com/office/word/2010/wordprocessingInk" xmlns:wne="http://schemas.microsoft.com/office/word/2006/wordml" xmlns:wps="http://schemas.microsoft.com/office/word/2010/wordprocessingShape" mc:Ignorable="w14 w15 w16se w16cid w16 w16cex w16sdtdh wp14">
   <w:p>
     <w:pPr>
       <w:pStyle w:val="Header"/>
@@ -9309,7 +10316,7 @@
 </file>
 
 <file path=word/header3.xml><?xml version="1.0" encoding="utf-8"?>
-<w:hdr xmlns:wpc="http://schemas.microsoft.com/office/word/2010/wordprocessingCanvas" xmlns:cx="http://schemas.microsoft.com/office/drawing/2014/chartex" xmlns:cx1="http://schemas.microsoft.com/office/drawing/2015/9/8/chartex" xmlns:cx2="http://schemas.microsoft.com/office/drawing/2015/10/21/chartex" xmlns:cx3="http://schemas.microsoft.com/office/drawing/2016/5/9/chartex" xmlns:cx4="http://schemas.microsoft.com/office/drawing/2016/5/10/chartex" xmlns:cx5="http://schemas.microsoft.com/office/drawing/2016/5/11/chartex" xmlns:cx6="http://schemas.microsoft.com/office/drawing/2016/5/12/chartex" xmlns:cx7="http://schemas.microsoft.com/office/drawing/2016/5/13/chartex" xmlns:cx8="http://schemas.microsoft.com/office/drawing/2016/5/14/chartex" xmlns:mc="http://schemas.openxmlformats.org/markup-compatibility/2006" xmlns:aink="http://schemas.microsoft.com/office/drawing/2016/ink" xmlns:am3d="http://schemas.microsoft.com/office/drawing/2017/model3d" xmlns:o="urn:schemas-microsoft-com:office:office" xmlns:r="http://schemas.openxmlformats.org/officeDocument/2006/relationships" xmlns:m="http://schemas.openxmlformats.org/officeDocument/2006/math" xmlns:v="urn:schemas-microsoft-com:vml" xmlns:wp14="http://schemas.microsoft.com/office/word/2010/wordprocessingDrawing" xmlns:wp="http://schemas.openxmlformats.org/drawingml/2006/wordprocessingDrawing" xmlns:w10="urn:schemas-microsoft-com:office:word" xmlns:w="http://schemas.openxmlformats.org/wordprocessingml/2006/main" xmlns:w14="http://schemas.microsoft.com/office/word/2010/wordml" xmlns:w15="http://schemas.microsoft.com/office/word/2012/wordml" xmlns:w16cex="http://schemas.microsoft.com/office/word/2018/wordml/cex" xmlns:w16cid="http://schemas.microsoft.com/office/word/2016/wordml/cid" xmlns:w16="http://schemas.microsoft.com/office/word/2018/wordml" xmlns:w16sdtdh="http://schemas.microsoft.com/office/word/2020/wordml/sdtdatahash" xmlns:w16se="http://schemas.microsoft.com/office/word/2015/wordml/symex" xmlns:wpg="http://schemas.microsoft.com/office/word/2010/wordprocessingGroup" xmlns:wpi="http://schemas.microsoft.com/office/word/2010/wordprocessingInk" xmlns:wne="http://schemas.microsoft.com/office/word/2006/wordml" xmlns:wps="http://schemas.microsoft.com/office/word/2010/wordprocessingShape" mc:Ignorable="w14 w15 w16se w16cid w16 w16cex w16sdtdh wp14">
+<w:hdr xmlns:wpc="http://schemas.microsoft.com/office/word/2010/wordprocessingCanvas" xmlns:cx="http://schemas.microsoft.com/office/drawing/2014/chartex" xmlns:cx1="http://schemas.microsoft.com/office/drawing/2015/9/8/chartex" xmlns:cx2="http://schemas.microsoft.com/office/drawing/2015/10/21/chartex" xmlns:cx3="http://schemas.microsoft.com/office/drawing/2016/5/9/chartex" xmlns:cx4="http://schemas.microsoft.com/office/drawing/2016/5/10/chartex" xmlns:cx5="http://schemas.microsoft.com/office/drawing/2016/5/11/chartex" xmlns:cx6="http://schemas.microsoft.com/office/drawing/2016/5/12/chartex" xmlns:cx7="http://schemas.microsoft.com/office/drawing/2016/5/13/chartex" xmlns:cx8="http://schemas.microsoft.com/office/drawing/2016/5/14/chartex" xmlns:mc="http://schemas.openxmlformats.org/markup-compatibility/2006" xmlns:aink="http://schemas.microsoft.com/office/drawing/2016/ink" xmlns:am3d="http://schemas.microsoft.com/office/drawing/2017/model3d" xmlns:o="urn:schemas-microsoft-com:office:office" xmlns:oel="http://schemas.microsoft.com/office/2019/extlst" xmlns:r="http://schemas.openxmlformats.org/officeDocument/2006/relationships" xmlns:m="http://schemas.openxmlformats.org/officeDocument/2006/math" xmlns:v="urn:schemas-microsoft-com:vml" xmlns:wp14="http://schemas.microsoft.com/office/word/2010/wordprocessingDrawing" xmlns:wp="http://schemas.openxmlformats.org/drawingml/2006/wordprocessingDrawing" xmlns:w10="urn:schemas-microsoft-com:office:word" xmlns:w="http://schemas.openxmlformats.org/wordprocessingml/2006/main" xmlns:w14="http://schemas.microsoft.com/office/word/2010/wordml" xmlns:w15="http://schemas.microsoft.com/office/word/2012/wordml" xmlns:w16cex="http://schemas.microsoft.com/office/word/2018/wordml/cex" xmlns:w16cid="http://schemas.microsoft.com/office/word/2016/wordml/cid" xmlns:w16="http://schemas.microsoft.com/office/word/2018/wordml" xmlns:w16sdtdh="http://schemas.microsoft.com/office/word/2020/wordml/sdtdatahash" xmlns:w16se="http://schemas.microsoft.com/office/word/2015/wordml/symex" xmlns:wpg="http://schemas.microsoft.com/office/word/2010/wordprocessingGroup" xmlns:wpi="http://schemas.microsoft.com/office/word/2010/wordprocessingInk" xmlns:wne="http://schemas.microsoft.com/office/word/2006/wordml" xmlns:wps="http://schemas.microsoft.com/office/word/2010/wordprocessingShape" mc:Ignorable="w14 w15 w16se w16cid w16 w16cex w16sdtdh wp14">
   <w:p>
     <w:pPr>
       <w:pStyle w:val="Header"/>
@@ -9387,7 +10394,7 @@
 </file>
 
 <file path=word/numbering.xml><?xml version="1.0" encoding="utf-8"?>
-<w:numbering xmlns:wpc="http://schemas.microsoft.com/office/word/2010/wordprocessingCanvas" xmlns:cx="http://schemas.microsoft.com/office/drawing/2014/chartex" xmlns:cx1="http://schemas.microsoft.com/office/drawing/2015/9/8/chartex" xmlns:cx2="http://schemas.microsoft.com/office/drawing/2015/10/21/chartex" xmlns:cx3="http://schemas.microsoft.com/office/drawing/2016/5/9/chartex" xmlns:cx4="http://schemas.microsoft.com/office/drawing/2016/5/10/chartex" xmlns:cx5="http://schemas.microsoft.com/office/drawing/2016/5/11/chartex" xmlns:cx6="http://schemas.microsoft.com/office/drawing/2016/5/12/chartex" xmlns:cx7="http://schemas.microsoft.com/office/drawing/2016/5/13/chartex" xmlns:cx8="http://schemas.microsoft.com/office/drawing/2016/5/14/chartex" xmlns:mc="http://schemas.openxmlformats.org/markup-compatibility/2006" xmlns:aink="http://schemas.microsoft.com/office/drawing/2016/ink" xmlns:am3d="http://schemas.microsoft.com/office/drawing/2017/model3d" xmlns:o="urn:schemas-microsoft-com:office:office" xmlns:r="http://schemas.openxmlformats.org/officeDocument/2006/relationships" xmlns:m="http://schemas.openxmlformats.org/officeDocument/2006/math" xmlns:v="urn:schemas-microsoft-com:vml" xmlns:wp14="http://schemas.microsoft.com/office/word/2010/wordprocessingDrawing" xmlns:wp="http://schemas.openxmlformats.org/drawingml/2006/wordprocessingDrawing" xmlns:w10="urn:schemas-microsoft-com:office:word" xmlns:w="http://schemas.openxmlformats.org/wordprocessingml/2006/main" xmlns:w14="http://schemas.microsoft.com/office/word/2010/wordml" xmlns:w15="http://schemas.microsoft.com/office/word/2012/wordml" xmlns:w16cex="http://schemas.microsoft.com/office/word/2018/wordml/cex" xmlns:w16cid="http://schemas.microsoft.com/office/word/2016/wordml/cid" xmlns:w16="http://schemas.microsoft.com/office/word/2018/wordml" xmlns:w16sdtdh="http://schemas.microsoft.com/office/word/2020/wordml/sdtdatahash" xmlns:w16se="http://schemas.microsoft.com/office/word/2015/wordml/symex" xmlns:wpg="http://schemas.microsoft.com/office/word/2010/wordprocessingGroup" xmlns:wpi="http://schemas.microsoft.com/office/word/2010/wordprocessingInk" xmlns:wne="http://schemas.microsoft.com/office/word/2006/wordml" xmlns:wps="http://schemas.microsoft.com/office/word/2010/wordprocessingShape" mc:Ignorable="w14 w15 w16se w16cid w16 w16cex w16sdtdh wp14">
+<w:numbering xmlns:wpc="http://schemas.microsoft.com/office/word/2010/wordprocessingCanvas" xmlns:cx="http://schemas.microsoft.com/office/drawing/2014/chartex" xmlns:cx1="http://schemas.microsoft.com/office/drawing/2015/9/8/chartex" xmlns:cx2="http://schemas.microsoft.com/office/drawing/2015/10/21/chartex" xmlns:cx3="http://schemas.microsoft.com/office/drawing/2016/5/9/chartex" xmlns:cx4="http://schemas.microsoft.com/office/drawing/2016/5/10/chartex" xmlns:cx5="http://schemas.microsoft.com/office/drawing/2016/5/11/chartex" xmlns:cx6="http://schemas.microsoft.com/office/drawing/2016/5/12/chartex" xmlns:cx7="http://schemas.microsoft.com/office/drawing/2016/5/13/chartex" xmlns:cx8="http://schemas.microsoft.com/office/drawing/2016/5/14/chartex" xmlns:mc="http://schemas.openxmlformats.org/markup-compatibility/2006" xmlns:aink="http://schemas.microsoft.com/office/drawing/2016/ink" xmlns:am3d="http://schemas.microsoft.com/office/drawing/2017/model3d" xmlns:o="urn:schemas-microsoft-com:office:office" xmlns:oel="http://schemas.microsoft.com/office/2019/extlst" xmlns:r="http://schemas.openxmlformats.org/officeDocument/2006/relationships" xmlns:m="http://schemas.openxmlformats.org/officeDocument/2006/math" xmlns:v="urn:schemas-microsoft-com:vml" xmlns:wp14="http://schemas.microsoft.com/office/word/2010/wordprocessingDrawing" xmlns:wp="http://schemas.openxmlformats.org/drawingml/2006/wordprocessingDrawing" xmlns:w10="urn:schemas-microsoft-com:office:word" xmlns:w="http://schemas.openxmlformats.org/wordprocessingml/2006/main" xmlns:w14="http://schemas.microsoft.com/office/word/2010/wordml" xmlns:w15="http://schemas.microsoft.com/office/word/2012/wordml" xmlns:w16cex="http://schemas.microsoft.com/office/word/2018/wordml/cex" xmlns:w16cid="http://schemas.microsoft.com/office/word/2016/wordml/cid" xmlns:w16="http://schemas.microsoft.com/office/word/2018/wordml" xmlns:w16sdtdh="http://schemas.microsoft.com/office/word/2020/wordml/sdtdatahash" xmlns:w16se="http://schemas.microsoft.com/office/word/2015/wordml/symex" xmlns:wpg="http://schemas.microsoft.com/office/word/2010/wordprocessingGroup" xmlns:wpi="http://schemas.microsoft.com/office/word/2010/wordprocessingInk" xmlns:wne="http://schemas.microsoft.com/office/word/2006/wordml" xmlns:wps="http://schemas.microsoft.com/office/word/2010/wordprocessingShape" mc:Ignorable="w14 w15 w16se w16cid w16 w16cex w16sdtdh wp14">
   <w:abstractNum w:abstractNumId="0" w15:restartNumberingAfterBreak="0">
     <w:nsid w:val="039C1EBA"/>
     <w:multiLevelType w:val="hybridMultilevel"/>
@@ -9477,7 +10484,7 @@
   <w:abstractNum w:abstractNumId="1" w15:restartNumberingAfterBreak="0">
     <w:nsid w:val="0A0925DE"/>
     <w:multiLevelType w:val="hybridMultilevel"/>
-    <w:tmpl w:val="A9F6BF28"/>
+    <w:tmpl w:val="E3ACC4D8"/>
     <w:lvl w:ilvl="0" w:tplc="0FF224B0">
       <w:start w:val="1"/>
       <w:numFmt w:val="lowerLetter"/>
@@ -9765,6 +10772,95 @@
     </w:lvl>
   </w:abstractNum>
   <w:abstractNum w:abstractNumId="4" w15:restartNumberingAfterBreak="0">
+    <w:nsid w:val="1F007F81"/>
+    <w:multiLevelType w:val="hybridMultilevel"/>
+    <w:tmpl w:val="5868F8F0"/>
+    <w:lvl w:ilvl="0" w:tplc="0409000F">
+      <w:start w:val="1"/>
+      <w:numFmt w:val="decimal"/>
+      <w:lvlText w:val="%1."/>
+      <w:lvlJc w:val="left"/>
+      <w:pPr>
+        <w:ind w:left="720" w:hanging="360"/>
+      </w:pPr>
+      <w:rPr>
+        <w:rFonts w:hint="default"/>
+      </w:rPr>
+    </w:lvl>
+    <w:lvl w:ilvl="1" w:tplc="04090019" w:tentative="1">
+      <w:start w:val="1"/>
+      <w:numFmt w:val="lowerLetter"/>
+      <w:lvlText w:val="%2."/>
+      <w:lvlJc w:val="left"/>
+      <w:pPr>
+        <w:ind w:left="1440" w:hanging="360"/>
+      </w:pPr>
+    </w:lvl>
+    <w:lvl w:ilvl="2" w:tplc="0409001B" w:tentative="1">
+      <w:start w:val="1"/>
+      <w:numFmt w:val="lowerRoman"/>
+      <w:lvlText w:val="%3."/>
+      <w:lvlJc w:val="right"/>
+      <w:pPr>
+        <w:ind w:left="2160" w:hanging="180"/>
+      </w:pPr>
+    </w:lvl>
+    <w:lvl w:ilvl="3" w:tplc="0409000F" w:tentative="1">
+      <w:start w:val="1"/>
+      <w:numFmt w:val="decimal"/>
+      <w:lvlText w:val="%4."/>
+      <w:lvlJc w:val="left"/>
+      <w:pPr>
+        <w:ind w:left="2880" w:hanging="360"/>
+      </w:pPr>
+    </w:lvl>
+    <w:lvl w:ilvl="4" w:tplc="04090019" w:tentative="1">
+      <w:start w:val="1"/>
+      <w:numFmt w:val="lowerLetter"/>
+      <w:lvlText w:val="%5."/>
+      <w:lvlJc w:val="left"/>
+      <w:pPr>
+        <w:ind w:left="3600" w:hanging="360"/>
+      </w:pPr>
+    </w:lvl>
+    <w:lvl w:ilvl="5" w:tplc="0409001B" w:tentative="1">
+      <w:start w:val="1"/>
+      <w:numFmt w:val="lowerRoman"/>
+      <w:lvlText w:val="%6."/>
+      <w:lvlJc w:val="right"/>
+      <w:pPr>
+        <w:ind w:left="4320" w:hanging="180"/>
+      </w:pPr>
+    </w:lvl>
+    <w:lvl w:ilvl="6" w:tplc="0409000F" w:tentative="1">
+      <w:start w:val="1"/>
+      <w:numFmt w:val="decimal"/>
+      <w:lvlText w:val="%7."/>
+      <w:lvlJc w:val="left"/>
+      <w:pPr>
+        <w:ind w:left="5040" w:hanging="360"/>
+      </w:pPr>
+    </w:lvl>
+    <w:lvl w:ilvl="7" w:tplc="04090019" w:tentative="1">
+      <w:start w:val="1"/>
+      <w:numFmt w:val="lowerLetter"/>
+      <w:lvlText w:val="%8."/>
+      <w:lvlJc w:val="left"/>
+      <w:pPr>
+        <w:ind w:left="5760" w:hanging="360"/>
+      </w:pPr>
+    </w:lvl>
+    <w:lvl w:ilvl="8" w:tplc="0409001B" w:tentative="1">
+      <w:start w:val="1"/>
+      <w:numFmt w:val="lowerRoman"/>
+      <w:lvlText w:val="%9."/>
+      <w:lvlJc w:val="right"/>
+      <w:pPr>
+        <w:ind w:left="6480" w:hanging="180"/>
+      </w:pPr>
+    </w:lvl>
+  </w:abstractNum>
+  <w:abstractNum w:abstractNumId="5" w15:restartNumberingAfterBreak="0">
     <w:nsid w:val="2973688F"/>
     <w:multiLevelType w:val="hybridMultilevel"/>
     <w:tmpl w:val="A3F8D016"/>
@@ -9857,7 +10953,7 @@
       </w:pPr>
     </w:lvl>
   </w:abstractNum>
-  <w:abstractNum w:abstractNumId="5" w15:restartNumberingAfterBreak="0">
+  <w:abstractNum w:abstractNumId="6" w15:restartNumberingAfterBreak="0">
     <w:nsid w:val="2B3F51E7"/>
     <w:multiLevelType w:val="hybridMultilevel"/>
     <w:tmpl w:val="D98A1A52"/>
@@ -9972,7 +11068,7 @@
       </w:rPr>
     </w:lvl>
   </w:abstractNum>
-  <w:abstractNum w:abstractNumId="6" w15:restartNumberingAfterBreak="0">
+  <w:abstractNum w:abstractNumId="7" w15:restartNumberingAfterBreak="0">
     <w:nsid w:val="2E9D07D1"/>
     <w:multiLevelType w:val="hybridMultilevel"/>
     <w:tmpl w:val="475CF91E"/>
@@ -10085,7 +11181,7 @@
       </w:rPr>
     </w:lvl>
   </w:abstractNum>
-  <w:abstractNum w:abstractNumId="7" w15:restartNumberingAfterBreak="0">
+  <w:abstractNum w:abstractNumId="8" w15:restartNumberingAfterBreak="0">
     <w:nsid w:val="31C478E3"/>
     <w:multiLevelType w:val="hybridMultilevel"/>
     <w:tmpl w:val="F6469862"/>
@@ -10172,7 +11268,7 @@
       </w:pPr>
     </w:lvl>
   </w:abstractNum>
-  <w:abstractNum w:abstractNumId="8" w15:restartNumberingAfterBreak="0">
+  <w:abstractNum w:abstractNumId="9" w15:restartNumberingAfterBreak="0">
     <w:nsid w:val="32FA6598"/>
     <w:multiLevelType w:val="hybridMultilevel"/>
     <w:tmpl w:val="09E61044"/>
@@ -10258,7 +11354,7 @@
       </w:pPr>
     </w:lvl>
   </w:abstractNum>
-  <w:abstractNum w:abstractNumId="9" w15:restartNumberingAfterBreak="0">
+  <w:abstractNum w:abstractNumId="10" w15:restartNumberingAfterBreak="0">
     <w:nsid w:val="3AD41345"/>
     <w:multiLevelType w:val="hybridMultilevel"/>
     <w:tmpl w:val="0360D300"/>
@@ -10372,7 +11468,7 @@
       </w:rPr>
     </w:lvl>
   </w:abstractNum>
-  <w:abstractNum w:abstractNumId="10" w15:restartNumberingAfterBreak="0">
+  <w:abstractNum w:abstractNumId="11" w15:restartNumberingAfterBreak="0">
     <w:nsid w:val="3C221221"/>
     <w:multiLevelType w:val="multilevel"/>
     <w:tmpl w:val="4C58328E"/>
@@ -10468,7 +11564,7 @@
       </w:pPr>
     </w:lvl>
   </w:abstractNum>
-  <w:abstractNum w:abstractNumId="11" w15:restartNumberingAfterBreak="0">
+  <w:abstractNum w:abstractNumId="12" w15:restartNumberingAfterBreak="0">
     <w:nsid w:val="4F6527D8"/>
     <w:multiLevelType w:val="hybridMultilevel"/>
     <w:tmpl w:val="14488206"/>
@@ -10582,7 +11678,7 @@
       </w:rPr>
     </w:lvl>
   </w:abstractNum>
-  <w:abstractNum w:abstractNumId="12" w15:restartNumberingAfterBreak="0">
+  <w:abstractNum w:abstractNumId="13" w15:restartNumberingAfterBreak="0">
     <w:nsid w:val="7844105C"/>
     <w:multiLevelType w:val="hybridMultilevel"/>
     <w:tmpl w:val="7A6C0192"/>
@@ -10706,7 +11802,7 @@
       </w:pPr>
     </w:lvl>
   </w:abstractNum>
-  <w:abstractNum w:abstractNumId="13" w15:restartNumberingAfterBreak="0">
+  <w:abstractNum w:abstractNumId="14" w15:restartNumberingAfterBreak="0">
     <w:nsid w:val="7E7F2154"/>
     <w:multiLevelType w:val="hybridMultilevel"/>
     <w:tmpl w:val="94BA1CEA"/>
@@ -10795,101 +11891,168 @@
       </w:pPr>
     </w:lvl>
   </w:abstractNum>
-  <w:num w:numId="1">
+  <w:num w:numId="1" w16cid:durableId="46808262">
+    <w:abstractNumId w:val="8"/>
+  </w:num>
+  <w:num w:numId="2" w16cid:durableId="1916666210">
+    <w:abstractNumId w:val="11"/>
+  </w:num>
+  <w:num w:numId="3" w16cid:durableId="1727950216">
+    <w:abstractNumId w:val="13"/>
+  </w:num>
+  <w:num w:numId="4" w16cid:durableId="1888880670">
+    <w:abstractNumId w:val="2"/>
+  </w:num>
+  <w:num w:numId="5" w16cid:durableId="278418627">
+    <w:abstractNumId w:val="10"/>
+  </w:num>
+  <w:num w:numId="6" w16cid:durableId="625550852">
+    <w:abstractNumId w:val="6"/>
+  </w:num>
+  <w:num w:numId="7" w16cid:durableId="744107364">
+    <w:abstractNumId w:val="1"/>
+  </w:num>
+  <w:num w:numId="8" w16cid:durableId="1814759430">
+    <w:abstractNumId w:val="12"/>
+  </w:num>
+  <w:num w:numId="9" w16cid:durableId="642657283">
+    <w:abstractNumId w:val="8"/>
+    <w:lvlOverride w:ilvl="0">
+      <w:startOverride w:val="1"/>
+    </w:lvlOverride>
+  </w:num>
+  <w:num w:numId="10" w16cid:durableId="1928222178">
+    <w:abstractNumId w:val="8"/>
+    <w:lvlOverride w:ilvl="0">
+      <w:startOverride w:val="1"/>
+    </w:lvlOverride>
+  </w:num>
+  <w:num w:numId="11" w16cid:durableId="460345065">
+    <w:abstractNumId w:val="8"/>
+  </w:num>
+  <w:num w:numId="12" w16cid:durableId="280916854">
+    <w:abstractNumId w:val="8"/>
+    <w:lvlOverride w:ilvl="0">
+      <w:startOverride w:val="1"/>
+    </w:lvlOverride>
+  </w:num>
+  <w:num w:numId="13" w16cid:durableId="1996449647">
+    <w:abstractNumId w:val="8"/>
+    <w:lvlOverride w:ilvl="0">
+      <w:startOverride w:val="1"/>
+    </w:lvlOverride>
+  </w:num>
+  <w:num w:numId="14" w16cid:durableId="1730375135">
+    <w:abstractNumId w:val="14"/>
+  </w:num>
+  <w:num w:numId="15" w16cid:durableId="812260761">
+    <w:abstractNumId w:val="0"/>
+  </w:num>
+  <w:num w:numId="16" w16cid:durableId="723481143">
+    <w:abstractNumId w:val="8"/>
+  </w:num>
+  <w:num w:numId="17" w16cid:durableId="1377462875">
+    <w:abstractNumId w:val="8"/>
+    <w:lvlOverride w:ilvl="0">
+      <w:startOverride w:val="1"/>
+    </w:lvlOverride>
+  </w:num>
+  <w:num w:numId="18" w16cid:durableId="2145468224">
+    <w:abstractNumId w:val="8"/>
+    <w:lvlOverride w:ilvl="0">
+      <w:startOverride w:val="1"/>
+    </w:lvlOverride>
+  </w:num>
+  <w:num w:numId="19" w16cid:durableId="1753166013">
+    <w:abstractNumId w:val="8"/>
+    <w:lvlOverride w:ilvl="0">
+      <w:startOverride w:val="1"/>
+    </w:lvlOverride>
+  </w:num>
+  <w:num w:numId="20" w16cid:durableId="1593006136">
+    <w:abstractNumId w:val="8"/>
+  </w:num>
+  <w:num w:numId="21" w16cid:durableId="240527848">
+    <w:abstractNumId w:val="3"/>
+  </w:num>
+  <w:num w:numId="22" w16cid:durableId="1758205895">
     <w:abstractNumId w:val="7"/>
   </w:num>
-  <w:num w:numId="2">
-    <w:abstractNumId w:val="10"/>
-  </w:num>
-  <w:num w:numId="3">
-    <w:abstractNumId w:val="12"/>
-  </w:num>
-  <w:num w:numId="4">
-    <w:abstractNumId w:val="2"/>
-  </w:num>
-  <w:num w:numId="5">
+  <w:num w:numId="23" w16cid:durableId="1750730682">
     <w:abstractNumId w:val="9"/>
   </w:num>
-  <w:num w:numId="6">
+  <w:num w:numId="24" w16cid:durableId="880241580">
+    <w:abstractNumId w:val="8"/>
+  </w:num>
+  <w:num w:numId="25" w16cid:durableId="1087308972">
     <w:abstractNumId w:val="5"/>
   </w:num>
-  <w:num w:numId="7">
-    <w:abstractNumId w:val="1"/>
-  </w:num>
-  <w:num w:numId="8">
-    <w:abstractNumId w:val="11"/>
-  </w:num>
-  <w:num w:numId="9">
+  <w:num w:numId="26" w16cid:durableId="628241987">
     <w:abstractNumId w:val="7"/>
     <w:lvlOverride w:ilvl="0">
       <w:startOverride w:val="1"/>
     </w:lvlOverride>
+    <w:lvlOverride w:ilvl="1">
+      <w:startOverride w:val="1"/>
+    </w:lvlOverride>
+    <w:lvlOverride w:ilvl="2"/>
+    <w:lvlOverride w:ilvl="3"/>
+    <w:lvlOverride w:ilvl="4"/>
+    <w:lvlOverride w:ilvl="5"/>
+    <w:lvlOverride w:ilvl="6"/>
+    <w:lvlOverride w:ilvl="7"/>
+    <w:lvlOverride w:ilvl="8"/>
   </w:num>
-  <w:num w:numId="10">
-    <w:abstractNumId w:val="7"/>
+  <w:num w:numId="27" w16cid:durableId="1605764653">
+    <w:abstractNumId w:val="4"/>
+  </w:num>
+  <w:num w:numId="28" w16cid:durableId="1204903584">
+    <w:abstractNumId w:val="4"/>
     <w:lvlOverride w:ilvl="0">
       <w:startOverride w:val="1"/>
     </w:lvlOverride>
-  </w:num>
-  <w:num w:numId="11">
-    <w:abstractNumId w:val="7"/>
-  </w:num>
-  <w:num w:numId="12">
-    <w:abstractNumId w:val="7"/>
-    <w:lvlOverride w:ilvl="0">
+    <w:lvlOverride w:ilvl="1">
+      <w:startOverride w:val="1"/>
+    </w:lvlOverride>
+    <w:lvlOverride w:ilvl="2">
+      <w:startOverride w:val="1"/>
+    </w:lvlOverride>
+    <w:lvlOverride w:ilvl="3">
+      <w:startOverride w:val="1"/>
+    </w:lvlOverride>
+    <w:lvlOverride w:ilvl="4">
+      <w:startOverride w:val="1"/>
+    </w:lvlOverride>
+    <w:lvlOverride w:ilvl="5">
+      <w:startOverride w:val="1"/>
+    </w:lvlOverride>
+    <w:lvlOverride w:ilvl="6">
+      <w:startOverride w:val="1"/>
+    </w:lvlOverride>
+    <w:lvlOverride w:ilvl="7">
+      <w:startOverride w:val="1"/>
+    </w:lvlOverride>
+    <w:lvlOverride w:ilvl="8">
       <w:startOverride w:val="1"/>
     </w:lvlOverride>
   </w:num>
-  <w:num w:numId="13">
-    <w:abstractNumId w:val="7"/>
+  <w:num w:numId="29" w16cid:durableId="1149397519">
+    <w:abstractNumId w:val="1"/>
     <w:lvlOverride w:ilvl="0">
-      <w:startOverride w:val="1"/>
+      <w:startOverride w:val="3"/>
     </w:lvlOverride>
   </w:num>
-  <w:num w:numId="14">
-    <w:abstractNumId w:val="13"/>
-  </w:num>
-  <w:num w:numId="15">
-    <w:abstractNumId w:val="0"/>
-  </w:num>
-  <w:num w:numId="16">
-    <w:abstractNumId w:val="7"/>
-  </w:num>
-  <w:num w:numId="17">
-    <w:abstractNumId w:val="7"/>
+  <w:num w:numId="30" w16cid:durableId="193469820">
+    <w:abstractNumId w:val="1"/>
     <w:lvlOverride w:ilvl="0">
-      <w:startOverride w:val="1"/>
+      <w:startOverride w:val="3"/>
     </w:lvlOverride>
   </w:num>
-  <w:num w:numId="18">
-    <w:abstractNumId w:val="7"/>
+  <w:num w:numId="31" w16cid:durableId="236326681">
+    <w:abstractNumId w:val="1"/>
     <w:lvlOverride w:ilvl="0">
-      <w:startOverride w:val="1"/>
+      <w:startOverride w:val="3"/>
     </w:lvlOverride>
-  </w:num>
-  <w:num w:numId="19">
-    <w:abstractNumId w:val="7"/>
-    <w:lvlOverride w:ilvl="0">
-      <w:startOverride w:val="1"/>
-    </w:lvlOverride>
-  </w:num>
-  <w:num w:numId="20">
-    <w:abstractNumId w:val="7"/>
-  </w:num>
-  <w:num w:numId="21">
-    <w:abstractNumId w:val="3"/>
-  </w:num>
-  <w:num w:numId="22">
-    <w:abstractNumId w:val="6"/>
-  </w:num>
-  <w:num w:numId="23">
-    <w:abstractNumId w:val="8"/>
-  </w:num>
-  <w:num w:numId="24">
-    <w:abstractNumId w:val="7"/>
-  </w:num>
-  <w:num w:numId="25">
-    <w:abstractNumId w:val="4"/>
   </w:num>
   <w:numIdMacAtCleanup w:val="13"/>
 </w:numbering>
@@ -12656,7 +13819,6 @@
       <w:tabs>
         <w:tab w:val="right" w:pos="288"/>
       </w:tabs>
-      <w:ind w:left="1080"/>
     </w:pPr>
   </w:style>
   <w:style w:type="character" w:customStyle="1" w:styleId="H3-HeadingSubscript">
@@ -13256,12 +14418,21 @@
 </file>
 
 <file path=customXml/item1.xml><?xml version="1.0" encoding="utf-8"?>
+<?mso-contentType ?>
+<FormTemplates xmlns="http://schemas.microsoft.com/sharepoint/v3/contenttype/forms">
+  <Display>DocumentLibraryForm</Display>
+  <Edit>DocumentLibraryForm</Edit>
+  <New>DocumentLibraryForm</New>
+</FormTemplates>
+</file>
+
+<file path=customXml/item2.xml><?xml version="1.0" encoding="utf-8"?>
 <p:properties xmlns:p="http://schemas.microsoft.com/office/2006/metadata/properties" xmlns:xsi="http://www.w3.org/2001/XMLSchema-instance" xmlns:pc="http://schemas.microsoft.com/office/infopath/2007/PartnerControls">
   <documentManagement/>
 </p:properties>
 </file>
 
-<file path=customXml/item2.xml><?xml version="1.0" encoding="utf-8"?>
+<file path=customXml/item3.xml><?xml version="1.0" encoding="utf-8"?>
 <ct:contentTypeSchema xmlns:ct="http://schemas.microsoft.com/office/2006/metadata/contentType" xmlns:ma="http://schemas.microsoft.com/office/2006/metadata/properties/metaAttributes" ct:_="" ma:_="" ma:contentTypeName="Document" ma:contentTypeID="0x010100795D5454E1FAED47AAAEE1465F8C29BA" ma:contentTypeVersion="1" ma:contentTypeDescription="Create a new document." ma:contentTypeScope="" ma:versionID="9cd2e54b361adebc84036a4ca56143b0">
   <xsd:schema xmlns:xsd="http://www.w3.org/2001/XMLSchema" xmlns:xs="http://www.w3.org/2001/XMLSchema" xmlns:p="http://schemas.microsoft.com/office/2006/metadata/properties" targetNamespace="http://schemas.microsoft.com/office/2006/metadata/properties" ma:root="true" ma:fieldsID="069bd15139e7c5ec28c0149390f17380">
     <xsd:element name="properties">
@@ -13375,20 +14546,19 @@
 </ct:contentTypeSchema>
 </file>
 
-<file path=customXml/item3.xml><?xml version="1.0" encoding="utf-8"?>
+<file path=customXml/item4.xml><?xml version="1.0" encoding="utf-8"?>
 <b:Sources xmlns:b="http://schemas.openxmlformats.org/officeDocument/2006/bibliography" xmlns="http://schemas.openxmlformats.org/officeDocument/2006/bibliography" SelectedStyle="\APA.XSL" StyleName="APA Fifth Edition"/>
 </file>
 
-<file path=customXml/item4.xml><?xml version="1.0" encoding="utf-8"?>
-<?mso-contentType ?>
-<FormTemplates xmlns="http://schemas.microsoft.com/sharepoint/v3/contenttype/forms">
-  <Display>DocumentLibraryForm</Display>
-  <Edit>DocumentLibraryForm</Edit>
-  <New>DocumentLibraryForm</New>
-</FormTemplates>
+<file path=customXml/itemProps1.xml><?xml version="1.0" encoding="utf-8"?>
+<ds:datastoreItem xmlns:ds="http://schemas.openxmlformats.org/officeDocument/2006/customXml" ds:itemID="{3671BA5A-B80D-40C3-8808-B133CF05D663}">
+  <ds:schemaRefs>
+    <ds:schemaRef ds:uri="http://schemas.microsoft.com/sharepoint/v3/contenttype/forms"/>
+  </ds:schemaRefs>
+</ds:datastoreItem>
 </file>
 
-<file path=customXml/itemProps1.xml><?xml version="1.0" encoding="utf-8"?>
+<file path=customXml/itemProps2.xml><?xml version="1.0" encoding="utf-8"?>
 <ds:datastoreItem xmlns:ds="http://schemas.openxmlformats.org/officeDocument/2006/customXml" ds:itemID="{3ADB3501-B491-4D01-904C-77D4694976C5}">
   <ds:schemaRefs>
     <ds:schemaRef ds:uri="http://schemas.microsoft.com/office/2006/metadata/properties"/>
@@ -13397,7 +14567,7 @@
 </ds:datastoreItem>
 </file>
 
-<file path=customXml/itemProps2.xml><?xml version="1.0" encoding="utf-8"?>
+<file path=customXml/itemProps3.xml><?xml version="1.0" encoding="utf-8"?>
 <ds:datastoreItem xmlns:ds="http://schemas.openxmlformats.org/officeDocument/2006/customXml" ds:itemID="{B0754DCB-F561-4B7C-A48B-54CE5A1F1C0C}">
   <ds:schemaRefs>
     <ds:schemaRef ds:uri="http://schemas.microsoft.com/office/2006/metadata/contentType"/>
@@ -13413,18 +14583,10 @@
 </ds:datastoreItem>
 </file>
 
-<file path=customXml/itemProps3.xml><?xml version="1.0" encoding="utf-8"?>
+<file path=customXml/itemProps4.xml><?xml version="1.0" encoding="utf-8"?>
 <ds:datastoreItem xmlns:ds="http://schemas.openxmlformats.org/officeDocument/2006/customXml" ds:itemID="{FB5E2C68-B626-47D9-8E0E-F7F4793994D1}">
   <ds:schemaRefs>
     <ds:schemaRef ds:uri="http://schemas.openxmlformats.org/officeDocument/2006/bibliography"/>
   </ds:schemaRefs>
 </ds:datastoreItem>
-</file>
-
-<file path=customXml/itemProps4.xml><?xml version="1.0" encoding="utf-8"?>
-<ds:datastoreItem xmlns:ds="http://schemas.openxmlformats.org/officeDocument/2006/customXml" ds:itemID="{3671BA5A-B80D-40C3-8808-B133CF05D663}">
-  <ds:schemaRefs>
-    <ds:schemaRef ds:uri="http://schemas.microsoft.com/sharepoint/v3/contenttype/forms"/>
-  </ds:schemaRefs>
-</ds:datastoreItem>
 </file>
</xml_diff>